<commit_message>
Menyesuaikan penulisan di Lembar Pengesahan
</commit_message>
<xml_diff>
--- a/LAPORAN SMKS MUHAMMADIYAH 1 MUNTILAN.docx
+++ b/LAPORAN SMKS MUHAMMADIYAH 1 MUNTILAN.docx
@@ -269,8 +269,19 @@
           <w:sz w:val="28"/>
           <w:szCs w:val="28"/>
         </w:rPr>
-        <w:t>PROGRAM KEAHLIAN :</w:t>
-      </w:r>
+        <w:t xml:space="preserve">PROGRAM </w:t>
+      </w:r>
+      <w:proofErr w:type="gramStart"/>
+      <w:r>
+        <w:rPr>
+          <w:rFonts w:ascii="Times New Roman" w:hAnsi="Times New Roman" w:cs="Times New Roman"/>
+          <w:b/>
+          <w:sz w:val="28"/>
+          <w:szCs w:val="28"/>
+        </w:rPr>
+        <w:t>KEAHLIAN :</w:t>
+      </w:r>
+      <w:proofErr w:type="gramEnd"/>
     </w:p>
     <w:p>
       <w:pPr>
@@ -405,7 +416,20 @@
           <w:color w:val="0D0D0D"/>
         </w:rPr>
         <w:tab/>
-        <w:t>: LAPORAN PELAKSANAAN PRAKTIK KERJA LAPANGAN</w:t>
+        <w:t xml:space="preserve">: LAPORAN PELAKSANAAN PRAKTIK KERJA </w:t>
+      </w:r>
+      <w:proofErr w:type="gramStart"/>
+      <w:r>
+        <w:rPr>
+          <w:color w:val="0D0D0D"/>
+        </w:rPr>
+        <w:t>LAPANGAN</w:t>
+      </w:r>
+      <w:r>
+        <w:rPr>
+          <w:color w:val="0D0D0D"/>
+        </w:rPr>
+        <w:t xml:space="preserve"> </w:t>
       </w:r>
       <w:r>
         <w:rPr>
@@ -418,7 +442,14 @@
         <w:rPr>
           <w:color w:val="0D0D0D"/>
         </w:rPr>
-        <w:t>DI UNIVERITAS TEKNOLOGI DIGITAL INDONESIA</w:t>
+        <w:t>DI</w:t>
+      </w:r>
+      <w:proofErr w:type="gramEnd"/>
+      <w:r>
+        <w:rPr>
+          <w:color w:val="0D0D0D"/>
+        </w:rPr>
+        <w:t xml:space="preserve"> UNIVERITAS TEKNOLOGI DIGITAL INDONESIA</w:t>
       </w:r>
       <w:r>
         <w:rPr>
@@ -460,6 +491,7 @@
         </w:rPr>
         <w:t xml:space="preserve"> </w:t>
       </w:r>
+      <w:proofErr w:type="gramStart"/>
       <w:r>
         <w:rPr>
           <w:color w:val="0D0D0D"/>
@@ -479,6 +511,7 @@
         </w:rPr>
         <w:t>:</w:t>
       </w:r>
+      <w:proofErr w:type="gramEnd"/>
       <w:r>
         <w:rPr>
           <w:color w:val="0D0D0D"/>
@@ -532,6 +565,7 @@
         <w:t>Sekolah</w:t>
       </w:r>
       <w:proofErr w:type="spellEnd"/>
+      <w:proofErr w:type="gramStart"/>
       <w:r>
         <w:rPr>
           <w:color w:val="0D0D0D"/>
@@ -548,7 +582,14 @@
         <w:rPr>
           <w:color w:val="0D0D0D"/>
         </w:rPr>
-        <w:t xml:space="preserve">: SMK </w:t>
+        <w:t>:</w:t>
+      </w:r>
+      <w:proofErr w:type="gramEnd"/>
+      <w:r>
+        <w:rPr>
+          <w:color w:val="0D0D0D"/>
+        </w:rPr>
+        <w:t xml:space="preserve"> SMK </w:t>
       </w:r>
       <w:r>
         <w:rPr>
@@ -582,6 +623,7 @@
         <w:t>Tahun</w:t>
       </w:r>
       <w:proofErr w:type="spellEnd"/>
+      <w:proofErr w:type="gramStart"/>
       <w:r>
         <w:rPr>
           <w:color w:val="0D0D0D"/>
@@ -600,6 +642,7 @@
         </w:rPr>
         <w:t>:</w:t>
       </w:r>
+      <w:proofErr w:type="gramEnd"/>
       <w:r>
         <w:rPr>
           <w:color w:val="0D0D0D"/>
@@ -1394,12 +1437,14 @@
         <w:spacing w:before="137"/>
         <w:ind w:left="686"/>
       </w:pPr>
+      <w:proofErr w:type="gramStart"/>
       <w:r>
         <w:rPr>
           <w:color w:val="0D0D0D"/>
         </w:rPr>
         <w:t>Yogyakarta,..............................</w:t>
       </w:r>
+      <w:proofErr w:type="gramEnd"/>
     </w:p>
     <w:p>
       <w:pPr>
@@ -1606,6 +1651,7 @@
         </w:tabs>
         <w:ind w:left="1046"/>
       </w:pPr>
+      <w:proofErr w:type="gramStart"/>
       <w:r>
         <w:rPr>
           <w:color w:val="0D0D0D"/>
@@ -1620,6 +1666,7 @@
         <w:t>Kuindra</w:t>
       </w:r>
       <w:proofErr w:type="spellEnd"/>
+      <w:proofErr w:type="gramEnd"/>
       <w:r>
         <w:rPr>
           <w:color w:val="0D0D0D"/>
@@ -3368,7 +3415,6 @@
           <w:tab w:val="left" w:pos="360"/>
         </w:tabs>
         <w:spacing w:line="360" w:lineRule="auto"/>
-        <w:ind w:firstLine="540"/>
         <w:jc w:val="both"/>
         <w:rPr>
           <w:rFonts w:ascii="Times New Roman" w:hAnsi="Times New Roman"/>
@@ -9126,12 +9172,17 @@
         <w:t xml:space="preserve">Nama </w:t>
       </w:r>
       <w:proofErr w:type="spellStart"/>
+      <w:proofErr w:type="gramStart"/>
       <w:r>
         <w:t>Instansi</w:t>
       </w:r>
       <w:proofErr w:type="spellEnd"/>
       <w:r>
-        <w:t xml:space="preserve"> : Universitas </w:t>
+        <w:t xml:space="preserve"> :</w:t>
+      </w:r>
+      <w:proofErr w:type="gramEnd"/>
+      <w:r>
+        <w:t xml:space="preserve"> Universitas </w:t>
       </w:r>
       <w:proofErr w:type="spellStart"/>
       <w:r>
@@ -9147,8 +9198,13 @@
         <w:ind w:left="142" w:right="-132" w:firstLine="284"/>
         <w:jc w:val="both"/>
       </w:pPr>
-      <w:r>
-        <w:t xml:space="preserve">Alamat : Jl. Raya Janti Jl. </w:t>
+      <w:proofErr w:type="gramStart"/>
+      <w:r>
+        <w:t>Alamat :</w:t>
+      </w:r>
+      <w:proofErr w:type="gramEnd"/>
+      <w:r>
+        <w:t xml:space="preserve"> Jl. Raya Janti Jl. </w:t>
       </w:r>
       <w:proofErr w:type="spellStart"/>
       <w:r>
@@ -12611,7 +12667,6 @@
   <w:style w:type="character" w:default="1" w:styleId="DefaultParagraphFont">
     <w:name w:val="Default Paragraph Font"/>
     <w:uiPriority w:val="1"/>
-    <w:semiHidden/>
     <w:unhideWhenUsed/>
   </w:style>
   <w:style w:type="table" w:default="1" w:styleId="TableNormal">

</xml_diff>

<commit_message>
pengisian data siswa di Lembar Pengesahan Pt I
</commit_message>
<xml_diff>
--- a/LAPORAN SMKS MUHAMMADIYAH 1 MUNTILAN.docx
+++ b/LAPORAN SMKS MUHAMMADIYAH 1 MUNTILAN.docx
@@ -688,7 +688,7 @@
       <w:tblGrid>
         <w:gridCol w:w="3800"/>
         <w:gridCol w:w="1434"/>
-        <w:gridCol w:w="878"/>
+        <w:gridCol w:w="2736"/>
       </w:tblGrid>
       <w:tr>
         <w:trPr>
@@ -738,7 +738,7 @@
         </w:tc>
         <w:tc>
           <w:tcPr>
-            <w:tcW w:w="878" w:type="dxa"/>
+            <w:tcW w:w="2736" w:type="dxa"/>
           </w:tcPr>
           <w:p>
             <w:pPr>
@@ -814,7 +814,7 @@
         </w:tc>
         <w:tc>
           <w:tcPr>
-            <w:tcW w:w="878" w:type="dxa"/>
+            <w:tcW w:w="2736" w:type="dxa"/>
           </w:tcPr>
           <w:p>
             <w:pPr>
@@ -897,7 +897,7 @@
         </w:tc>
         <w:tc>
           <w:tcPr>
-            <w:tcW w:w="878" w:type="dxa"/>
+            <w:tcW w:w="2736" w:type="dxa"/>
           </w:tcPr>
           <w:p>
             <w:pPr>
@@ -913,7 +913,7 @@
                 <w:sz w:val="24"/>
                 <w:highlight w:val="yellow"/>
               </w:rPr>
-              <w:t>0000</w:t>
+              <w:t>0066115290</w:t>
             </w:r>
           </w:p>
         </w:tc>
@@ -972,7 +972,7 @@
         </w:tc>
         <w:tc>
           <w:tcPr>
-            <w:tcW w:w="878" w:type="dxa"/>
+            <w:tcW w:w="2736" w:type="dxa"/>
           </w:tcPr>
           <w:p>
             <w:pPr>
@@ -1055,7 +1055,7 @@
         </w:tc>
         <w:tc>
           <w:tcPr>
-            <w:tcW w:w="878" w:type="dxa"/>
+            <w:tcW w:w="2736" w:type="dxa"/>
           </w:tcPr>
           <w:p>
             <w:pPr>
@@ -1071,7 +1071,7 @@
                 <w:sz w:val="24"/>
                 <w:highlight w:val="yellow"/>
               </w:rPr>
-              <w:t>0000</w:t>
+              <w:t>0063495936</w:t>
             </w:r>
           </w:p>
         </w:tc>
@@ -1140,7 +1140,7 @@
         </w:tc>
         <w:tc>
           <w:tcPr>
-            <w:tcW w:w="878" w:type="dxa"/>
+            <w:tcW w:w="2736" w:type="dxa"/>
           </w:tcPr>
           <w:p>
             <w:pPr>
@@ -1210,7 +1210,7 @@
         </w:tc>
         <w:tc>
           <w:tcPr>
-            <w:tcW w:w="878" w:type="dxa"/>
+            <w:tcW w:w="2736" w:type="dxa"/>
           </w:tcPr>
           <w:p>
             <w:pPr>
@@ -1227,7 +1227,7 @@
                 <w:sz w:val="24"/>
                 <w:highlight w:val="yellow"/>
               </w:rPr>
-              <w:t>0000</w:t>
+              <w:t>0063495936</w:t>
             </w:r>
           </w:p>
         </w:tc>
@@ -9024,23 +9024,7 @@
       </w:r>
       <w:bookmarkEnd w:id="8"/>
     </w:p>
-    <w:p>
-      <w:pPr>
-        <w:pStyle w:val="Heading2"/>
-        <w:numPr>
-          <w:ilvl w:val="0"/>
-          <w:numId w:val="0"/>
-        </w:numPr>
-        <w:ind w:left="720"/>
-        <w:rPr>
-          <w:rFonts w:ascii="Times New Roman" w:hAnsi="Times New Roman" w:cs="Times New Roman"/>
-          <w:b/>
-          <w:color w:val="000000" w:themeColor="text1"/>
-          <w:sz w:val="28"/>
-          <w:szCs w:val="28"/>
-        </w:rPr>
-      </w:pPr>
-    </w:p>
+    <w:p/>
     <w:p>
       <w:pPr>
         <w:ind w:left="426" w:right="-132" w:firstLine="284"/>

</xml_diff>

<commit_message>
Pengisian data siswa di Lembar Pengesahan Pt.2
</commit_message>
<xml_diff>
--- a/LAPORAN SMKS MUHAMMADIYAH 1 MUNTILAN.docx
+++ b/LAPORAN SMKS MUHAMMADIYAH 1 MUNTILAN.docx
@@ -830,7 +830,7 @@
                 <w:sz w:val="24"/>
                 <w:highlight w:val="yellow"/>
               </w:rPr>
-              <w:t>0000</w:t>
+              <w:t>0073270547</w:t>
             </w:r>
           </w:p>
         </w:tc>
@@ -1227,7 +1227,14 @@
                 <w:sz w:val="24"/>
                 <w:highlight w:val="yellow"/>
               </w:rPr>
-              <w:t>0063495936</w:t>
+              <w:t>00</w:t>
+            </w:r>
+            <w:r>
+              <w:rPr>
+                <w:sz w:val="24"/>
+                <w:highlight w:val="yellow"/>
+              </w:rPr>
+              <w:t>73270547</w:t>
             </w:r>
           </w:p>
         </w:tc>

</xml_diff>

<commit_message>
BAB I : Memperbaiki isi dari 1.1.2 Tempat PKL
</commit_message>
<xml_diff>
--- a/LAPORAN SMKS MUHAMMADIYAH 1 MUNTILAN.docx
+++ b/LAPORAN SMKS MUHAMMADIYAH 1 MUNTILAN.docx
@@ -6285,6 +6285,23 @@
         </w:rPr>
         <w:t>I</w:t>
       </w:r>
+    </w:p>
+    <w:p>
+      <w:pPr>
+        <w:pStyle w:val="Heading1"/>
+        <w:tabs>
+          <w:tab w:val="right" w:pos="0"/>
+          <w:tab w:val="right" w:pos="426"/>
+          <w:tab w:val="right" w:pos="1701"/>
+        </w:tabs>
+        <w:ind w:left="1418" w:hanging="1418"/>
+        <w:jc w:val="center"/>
+        <w:rPr>
+          <w:rFonts w:ascii="Times New Roman" w:hAnsi="Times New Roman" w:cs="Times New Roman"/>
+          <w:sz w:val="28"/>
+          <w:szCs w:val="28"/>
+        </w:rPr>
+      </w:pPr>
       <w:r>
         <w:rPr>
           <w:rFonts w:ascii="Times New Roman" w:hAnsi="Times New Roman" w:cs="Times New Roman"/>
@@ -6347,16 +6364,6 @@
         </w:rPr>
         <w:t>N</w:t>
       </w:r>
-    </w:p>
-    <w:p>
-      <w:pPr>
-        <w:ind w:left="851"/>
-        <w:jc w:val="both"/>
-        <w:rPr>
-          <w:sz w:val="24"/>
-          <w:szCs w:val="24"/>
-        </w:rPr>
-      </w:pPr>
     </w:p>
     <w:p>
       <w:pPr>
@@ -8235,226 +8242,40 @@
           <w:color w:val="0D0D0D"/>
           <w:sz w:val="24"/>
         </w:rPr>
-        <w:t xml:space="preserve"> Teknik </w:t>
-      </w:r>
-      <w:proofErr w:type="spellStart"/>
-      <w:r>
-        <w:rPr>
-          <w:color w:val="0D0D0D"/>
-          <w:sz w:val="24"/>
-        </w:rPr>
-        <w:t>Jaringan</w:t>
-      </w:r>
-      <w:proofErr w:type="spellEnd"/>
-      <w:r>
-        <w:rPr>
-          <w:color w:val="0D0D0D"/>
-          <w:sz w:val="24"/>
-        </w:rPr>
-        <w:t xml:space="preserve"> </w:t>
-      </w:r>
-      <w:proofErr w:type="spellStart"/>
-      <w:r>
-        <w:rPr>
-          <w:color w:val="0D0D0D"/>
-          <w:sz w:val="24"/>
-        </w:rPr>
-        <w:t>Komputer</w:t>
-      </w:r>
-      <w:proofErr w:type="spellEnd"/>
-      <w:r>
-        <w:rPr>
-          <w:color w:val="0D0D0D"/>
-          <w:sz w:val="24"/>
-        </w:rPr>
-        <w:t xml:space="preserve"> dan Telekomunikasi.</w:t>
-      </w:r>
-    </w:p>
-    <w:p>
-      <w:pPr>
-        <w:pStyle w:val="ListParagraph"/>
-        <w:widowControl w:val="0"/>
-        <w:numPr>
-          <w:ilvl w:val="0"/>
-          <w:numId w:val="14"/>
-        </w:numPr>
-        <w:tabs>
-          <w:tab w:val="left" w:pos="1985"/>
-        </w:tabs>
-        <w:autoSpaceDE w:val="0"/>
-        <w:autoSpaceDN w:val="0"/>
-        <w:spacing w:after="0" w:line="360" w:lineRule="auto"/>
-        <w:ind w:left="1276" w:right="885" w:hanging="425"/>
-        <w:contextualSpacing w:val="0"/>
-        <w:rPr>
-          <w:sz w:val="24"/>
-        </w:rPr>
-      </w:pPr>
-      <w:proofErr w:type="spellStart"/>
-      <w:r>
-        <w:rPr>
-          <w:color w:val="0D0D0D"/>
-          <w:sz w:val="24"/>
-        </w:rPr>
-        <w:t>Mengaplikasikan</w:t>
-      </w:r>
-      <w:proofErr w:type="spellEnd"/>
-      <w:r>
-        <w:rPr>
-          <w:color w:val="0D0D0D"/>
-          <w:sz w:val="24"/>
-        </w:rPr>
-        <w:t xml:space="preserve"> </w:t>
-      </w:r>
-      <w:proofErr w:type="spellStart"/>
-      <w:r>
-        <w:rPr>
-          <w:color w:val="0D0D0D"/>
-          <w:sz w:val="24"/>
-        </w:rPr>
-        <w:t>teori</w:t>
-      </w:r>
-      <w:proofErr w:type="spellEnd"/>
-      <w:r>
-        <w:rPr>
-          <w:color w:val="0D0D0D"/>
-          <w:sz w:val="24"/>
-        </w:rPr>
-        <w:t xml:space="preserve"> </w:t>
-      </w:r>
-      <w:proofErr w:type="spellStart"/>
-      <w:r>
-        <w:rPr>
-          <w:color w:val="0D0D0D"/>
-          <w:sz w:val="24"/>
-        </w:rPr>
-        <w:t>serta</w:t>
-      </w:r>
-      <w:proofErr w:type="spellEnd"/>
-      <w:r>
-        <w:rPr>
-          <w:color w:val="0D0D0D"/>
-          <w:sz w:val="24"/>
-        </w:rPr>
-        <w:t xml:space="preserve"> </w:t>
-      </w:r>
-      <w:proofErr w:type="spellStart"/>
-      <w:r>
-        <w:rPr>
-          <w:color w:val="0D0D0D"/>
-          <w:sz w:val="24"/>
-        </w:rPr>
-        <w:t>bidang</w:t>
-      </w:r>
-      <w:proofErr w:type="spellEnd"/>
-      <w:r>
-        <w:rPr>
-          <w:color w:val="0D0D0D"/>
-          <w:sz w:val="24"/>
-        </w:rPr>
-        <w:t xml:space="preserve"> </w:t>
-      </w:r>
-      <w:proofErr w:type="spellStart"/>
-      <w:r>
-        <w:rPr>
-          <w:color w:val="0D0D0D"/>
-          <w:spacing w:val="-3"/>
-          <w:sz w:val="24"/>
-        </w:rPr>
-        <w:t>ilmu</w:t>
-      </w:r>
-      <w:proofErr w:type="spellEnd"/>
-      <w:r>
-        <w:rPr>
-          <w:color w:val="0D0D0D"/>
-          <w:spacing w:val="-3"/>
-          <w:sz w:val="24"/>
-        </w:rPr>
-        <w:t xml:space="preserve"> </w:t>
-      </w:r>
-      <w:r>
-        <w:rPr>
-          <w:color w:val="0D0D0D"/>
-          <w:sz w:val="24"/>
-        </w:rPr>
-        <w:t xml:space="preserve">yang </w:t>
-      </w:r>
-      <w:proofErr w:type="spellStart"/>
-      <w:r>
-        <w:rPr>
-          <w:color w:val="0D0D0D"/>
-          <w:sz w:val="24"/>
-        </w:rPr>
-        <w:t>sudah</w:t>
-      </w:r>
-      <w:proofErr w:type="spellEnd"/>
-      <w:r>
-        <w:rPr>
-          <w:color w:val="0D0D0D"/>
-          <w:sz w:val="24"/>
-        </w:rPr>
-        <w:t xml:space="preserve"> </w:t>
-      </w:r>
-      <w:proofErr w:type="spellStart"/>
-      <w:r>
-        <w:rPr>
-          <w:color w:val="0D0D0D"/>
-          <w:sz w:val="24"/>
-        </w:rPr>
-        <w:t>didapatkan</w:t>
-      </w:r>
-      <w:proofErr w:type="spellEnd"/>
-      <w:r>
-        <w:rPr>
-          <w:color w:val="0D0D0D"/>
-          <w:sz w:val="24"/>
-        </w:rPr>
-        <w:t xml:space="preserve"> </w:t>
-      </w:r>
-      <w:proofErr w:type="spellStart"/>
-      <w:r>
-        <w:rPr>
-          <w:color w:val="0D0D0D"/>
-          <w:spacing w:val="2"/>
-          <w:sz w:val="24"/>
-        </w:rPr>
-        <w:t>dari</w:t>
-      </w:r>
-      <w:proofErr w:type="spellEnd"/>
-      <w:r>
-        <w:rPr>
-          <w:color w:val="0D0D0D"/>
-          <w:spacing w:val="2"/>
-          <w:sz w:val="24"/>
-        </w:rPr>
-        <w:t xml:space="preserve"> </w:t>
-      </w:r>
-      <w:proofErr w:type="spellStart"/>
-      <w:r>
-        <w:rPr>
-          <w:color w:val="0D0D0D"/>
-          <w:sz w:val="24"/>
-        </w:rPr>
-        <w:t>bangku</w:t>
-      </w:r>
-      <w:proofErr w:type="spellEnd"/>
-      <w:r>
-        <w:rPr>
-          <w:color w:val="0D0D0D"/>
-          <w:spacing w:val="2"/>
-          <w:sz w:val="24"/>
-        </w:rPr>
-        <w:t xml:space="preserve"> </w:t>
-      </w:r>
-      <w:proofErr w:type="spellStart"/>
-      <w:r>
-        <w:rPr>
-          <w:color w:val="0D0D0D"/>
-          <w:sz w:val="24"/>
-        </w:rPr>
-        <w:t>sekolah</w:t>
-      </w:r>
-      <w:proofErr w:type="spellEnd"/>
+        <w:t xml:space="preserve"> </w:t>
+      </w:r>
+      <w:proofErr w:type="spellStart"/>
+      <w:r>
+        <w:rPr>
+          <w:color w:val="0D0D0D"/>
+          <w:sz w:val="24"/>
+        </w:rPr>
+        <w:t>Rekayasa</w:t>
+      </w:r>
+      <w:proofErr w:type="spellEnd"/>
+      <w:r>
+        <w:rPr>
+          <w:color w:val="0D0D0D"/>
+          <w:sz w:val="24"/>
+        </w:rPr>
+        <w:t xml:space="preserve"> </w:t>
+      </w:r>
+      <w:proofErr w:type="spellStart"/>
+      <w:r>
+        <w:rPr>
+          <w:color w:val="0D0D0D"/>
+          <w:sz w:val="24"/>
+        </w:rPr>
+        <w:t>Perangkat</w:t>
+      </w:r>
+      <w:proofErr w:type="spellEnd"/>
+      <w:r>
+        <w:rPr>
+          <w:color w:val="0D0D0D"/>
+          <w:sz w:val="24"/>
+        </w:rPr>
+        <w:t xml:space="preserve"> Lunak (RPL)</w:t>
+      </w:r>
       <w:r>
         <w:rPr>
           <w:color w:val="0D0D0D"/>
@@ -8854,15 +8675,15 @@
           <w:color w:val="0D0D0D"/>
           <w:sz w:val="24"/>
         </w:rPr>
-        <w:t xml:space="preserve">Negeri 1 </w:t>
-      </w:r>
-      <w:proofErr w:type="spellStart"/>
-      <w:r>
-        <w:rPr>
-          <w:color w:val="0D0D0D"/>
-          <w:sz w:val="24"/>
-        </w:rPr>
-        <w:t>Nanggulan</w:t>
+        <w:t xml:space="preserve">Muhammadiyah 1 </w:t>
+      </w:r>
+      <w:proofErr w:type="spellStart"/>
+      <w:r>
+        <w:rPr>
+          <w:color w:val="0D0D0D"/>
+          <w:sz w:val="24"/>
+        </w:rPr>
+        <w:t>Muntilan</w:t>
       </w:r>
       <w:proofErr w:type="spellEnd"/>
       <w:r>
@@ -8955,39 +8776,62 @@
           <w:color w:val="0D0D0D"/>
           <w:sz w:val="24"/>
         </w:rPr>
-        <w:t xml:space="preserve"> Teknik </w:t>
-      </w:r>
-      <w:proofErr w:type="spellStart"/>
-      <w:r>
-        <w:rPr>
-          <w:color w:val="0D0D0D"/>
-          <w:sz w:val="24"/>
-        </w:rPr>
-        <w:t>Jaringan</w:t>
-      </w:r>
-      <w:proofErr w:type="spellEnd"/>
-      <w:r>
-        <w:rPr>
-          <w:color w:val="0D0D0D"/>
-          <w:sz w:val="24"/>
-        </w:rPr>
-        <w:t xml:space="preserve"> </w:t>
-      </w:r>
-      <w:proofErr w:type="spellStart"/>
-      <w:r>
-        <w:rPr>
-          <w:color w:val="0D0D0D"/>
-          <w:sz w:val="24"/>
-        </w:rPr>
-        <w:t>Komputer</w:t>
-      </w:r>
-      <w:proofErr w:type="spellEnd"/>
-      <w:r>
-        <w:rPr>
-          <w:color w:val="0D0D0D"/>
-          <w:sz w:val="24"/>
-        </w:rPr>
-        <w:t xml:space="preserve"> dan Telekomunikasi.</w:t>
+        <w:t xml:space="preserve"> </w:t>
+      </w:r>
+      <w:proofErr w:type="spellStart"/>
+      <w:r>
+        <w:rPr>
+          <w:color w:val="0D0D0D"/>
+          <w:sz w:val="24"/>
+        </w:rPr>
+        <w:t>jurusan</w:t>
+      </w:r>
+      <w:proofErr w:type="spellEnd"/>
+      <w:r>
+        <w:rPr>
+          <w:color w:val="0D0D0D"/>
+          <w:sz w:val="24"/>
+        </w:rPr>
+        <w:t xml:space="preserve"> </w:t>
+      </w:r>
+      <w:proofErr w:type="spellStart"/>
+      <w:r>
+        <w:rPr>
+          <w:color w:val="0D0D0D"/>
+          <w:sz w:val="24"/>
+        </w:rPr>
+        <w:t>Rekayasa</w:t>
+      </w:r>
+      <w:proofErr w:type="spellEnd"/>
+      <w:r>
+        <w:rPr>
+          <w:color w:val="0D0D0D"/>
+          <w:sz w:val="24"/>
+        </w:rPr>
+        <w:t xml:space="preserve"> </w:t>
+      </w:r>
+      <w:proofErr w:type="spellStart"/>
+      <w:r>
+        <w:rPr>
+          <w:color w:val="0D0D0D"/>
+          <w:sz w:val="24"/>
+        </w:rPr>
+        <w:t>Perangkat</w:t>
+      </w:r>
+      <w:proofErr w:type="spellEnd"/>
+      <w:r>
+        <w:rPr>
+          <w:color w:val="0D0D0D"/>
+          <w:sz w:val="24"/>
+        </w:rPr>
+        <w:t xml:space="preserve"> Lunak</w:t>
+      </w:r>
+      <w:r>
+        <w:rPr>
+          <w:color w:val="0D0D0D"/>
+          <w:sz w:val="24"/>
+        </w:rPr>
+        <w:t>.</w:t>
       </w:r>
     </w:p>
     <w:p/>
@@ -9026,7 +8870,6 @@
           <w:sz w:val="28"/>
           <w:szCs w:val="28"/>
         </w:rPr>
-        <w:lastRenderedPageBreak/>
         <w:t>TEMPAT PKL</w:t>
       </w:r>
       <w:bookmarkEnd w:id="8"/>
@@ -9087,6 +8930,7 @@
         <w:jc w:val="both"/>
       </w:pPr>
       <w:r>
+        <w:lastRenderedPageBreak/>
         <w:t xml:space="preserve">Indonesia. </w:t>
       </w:r>
       <w:proofErr w:type="spellStart"/>
@@ -9870,6 +9714,7 @@
           <w:sz w:val="28"/>
           <w:szCs w:val="28"/>
         </w:rPr>
+        <w:lastRenderedPageBreak/>
         <w:t xml:space="preserve">BAB </w:t>
       </w:r>
       <w:r>

</xml_diff>

<commit_message>
BAB II : Mengubah ukuran font untuk subheading 2.1.1 Mempelajari Tentang Cloud Computing
</commit_message>
<xml_diff>
--- a/LAPORAN SMKS MUHAMMADIYAH 1 MUNTILAN.docx
+++ b/LAPORAN SMKS MUHAMMADIYAH 1 MUNTILAN.docx
@@ -9801,317 +9801,576 @@
         <w:spacing w:after="0"/>
         <w:ind w:left="851"/>
         <w:jc w:val="both"/>
-      </w:pPr>
-      <w:r>
+        <w:rPr>
+          <w:sz w:val="24"/>
+          <w:szCs w:val="24"/>
+        </w:rPr>
+      </w:pPr>
+      <w:r>
+        <w:rPr>
+          <w:sz w:val="24"/>
+          <w:szCs w:val="24"/>
+        </w:rPr>
         <w:t xml:space="preserve">Cloud Computing </w:t>
       </w:r>
       <w:proofErr w:type="spellStart"/>
       <w:r>
+        <w:rPr>
+          <w:sz w:val="24"/>
+          <w:szCs w:val="24"/>
+        </w:rPr>
         <w:t>adalah</w:t>
       </w:r>
       <w:proofErr w:type="spellEnd"/>
       <w:r>
+        <w:rPr>
+          <w:sz w:val="24"/>
+          <w:szCs w:val="24"/>
+        </w:rPr>
         <w:t xml:space="preserve"> model </w:t>
       </w:r>
       <w:proofErr w:type="spellStart"/>
       <w:r>
+        <w:rPr>
+          <w:sz w:val="24"/>
+          <w:szCs w:val="24"/>
+        </w:rPr>
         <w:t>penggunaan</w:t>
       </w:r>
       <w:proofErr w:type="spellEnd"/>
       <w:r>
-        <w:t xml:space="preserve"> </w:t>
-      </w:r>
-      <w:proofErr w:type="spellStart"/>
-      <w:r>
+        <w:rPr>
+          <w:sz w:val="24"/>
+          <w:szCs w:val="24"/>
+        </w:rPr>
+        <w:t xml:space="preserve"> </w:t>
+      </w:r>
+      <w:proofErr w:type="spellStart"/>
+      <w:r>
+        <w:rPr>
+          <w:sz w:val="24"/>
+          <w:szCs w:val="24"/>
+        </w:rPr>
         <w:t>sumber</w:t>
       </w:r>
       <w:proofErr w:type="spellEnd"/>
       <w:r>
-        <w:t xml:space="preserve"> </w:t>
-      </w:r>
-      <w:proofErr w:type="spellStart"/>
-      <w:r>
+        <w:rPr>
+          <w:sz w:val="24"/>
+          <w:szCs w:val="24"/>
+        </w:rPr>
+        <w:t xml:space="preserve"> </w:t>
+      </w:r>
+      <w:proofErr w:type="spellStart"/>
+      <w:r>
+        <w:rPr>
+          <w:sz w:val="24"/>
+          <w:szCs w:val="24"/>
+        </w:rPr>
         <w:t>daya</w:t>
       </w:r>
       <w:proofErr w:type="spellEnd"/>
       <w:r>
-        <w:t xml:space="preserve"> </w:t>
-      </w:r>
-      <w:proofErr w:type="spellStart"/>
-      <w:r>
+        <w:rPr>
+          <w:sz w:val="24"/>
+          <w:szCs w:val="24"/>
+        </w:rPr>
+        <w:t xml:space="preserve"> </w:t>
+      </w:r>
+      <w:proofErr w:type="spellStart"/>
+      <w:r>
+        <w:rPr>
+          <w:sz w:val="24"/>
+          <w:szCs w:val="24"/>
+        </w:rPr>
         <w:t>komputasi</w:t>
       </w:r>
       <w:proofErr w:type="spellEnd"/>
       <w:r>
-        <w:t xml:space="preserve"> </w:t>
-      </w:r>
-      <w:proofErr w:type="spellStart"/>
-      <w:r>
+        <w:rPr>
+          <w:sz w:val="24"/>
+          <w:szCs w:val="24"/>
+        </w:rPr>
+        <w:t xml:space="preserve"> </w:t>
+      </w:r>
+      <w:proofErr w:type="spellStart"/>
+      <w:r>
+        <w:rPr>
+          <w:sz w:val="24"/>
+          <w:szCs w:val="24"/>
+        </w:rPr>
         <w:t>melalui</w:t>
       </w:r>
       <w:proofErr w:type="spellEnd"/>
       <w:r>
+        <w:rPr>
+          <w:sz w:val="24"/>
+          <w:szCs w:val="24"/>
+        </w:rPr>
         <w:t xml:space="preserve"> internet, yang</w:t>
       </w:r>
-    </w:p>
-    <w:p>
-      <w:pPr>
-        <w:spacing w:after="0"/>
-        <w:ind w:left="851"/>
-        <w:jc w:val="both"/>
-      </w:pPr>
-      <w:proofErr w:type="spellStart"/>
-      <w:r>
+      <w:r>
+        <w:rPr>
+          <w:sz w:val="24"/>
+          <w:szCs w:val="24"/>
+        </w:rPr>
+        <w:t xml:space="preserve"> </w:t>
+      </w:r>
+      <w:proofErr w:type="spellStart"/>
+      <w:r>
+        <w:rPr>
+          <w:sz w:val="24"/>
+          <w:szCs w:val="24"/>
+        </w:rPr>
         <w:t>memungkinkan</w:t>
       </w:r>
       <w:proofErr w:type="spellEnd"/>
       <w:r>
-        <w:t xml:space="preserve"> </w:t>
-      </w:r>
-      <w:proofErr w:type="spellStart"/>
-      <w:r>
+        <w:rPr>
+          <w:sz w:val="24"/>
+          <w:szCs w:val="24"/>
+        </w:rPr>
+        <w:t xml:space="preserve"> </w:t>
+      </w:r>
+      <w:proofErr w:type="spellStart"/>
+      <w:r>
+        <w:rPr>
+          <w:sz w:val="24"/>
+          <w:szCs w:val="24"/>
+        </w:rPr>
         <w:t>akses</w:t>
       </w:r>
       <w:proofErr w:type="spellEnd"/>
       <w:r>
+        <w:rPr>
+          <w:sz w:val="24"/>
+          <w:szCs w:val="24"/>
+        </w:rPr>
         <w:t xml:space="preserve"> yang </w:t>
       </w:r>
       <w:proofErr w:type="spellStart"/>
       <w:r>
+        <w:rPr>
+          <w:sz w:val="24"/>
+          <w:szCs w:val="24"/>
+        </w:rPr>
         <w:t>fleksibel</w:t>
       </w:r>
       <w:proofErr w:type="spellEnd"/>
       <w:r>
+        <w:rPr>
+          <w:sz w:val="24"/>
+          <w:szCs w:val="24"/>
+        </w:rPr>
         <w:t xml:space="preserve"> dan on-demand </w:t>
       </w:r>
       <w:proofErr w:type="spellStart"/>
       <w:r>
+        <w:rPr>
+          <w:sz w:val="24"/>
+          <w:szCs w:val="24"/>
+        </w:rPr>
         <w:t>terhadap</w:t>
       </w:r>
       <w:proofErr w:type="spellEnd"/>
       <w:r>
-        <w:t xml:space="preserve"> </w:t>
-      </w:r>
-      <w:proofErr w:type="spellStart"/>
-      <w:r>
+        <w:rPr>
+          <w:sz w:val="24"/>
+          <w:szCs w:val="24"/>
+        </w:rPr>
+        <w:t xml:space="preserve"> </w:t>
+      </w:r>
+      <w:proofErr w:type="spellStart"/>
+      <w:r>
+        <w:rPr>
+          <w:sz w:val="24"/>
+          <w:szCs w:val="24"/>
+        </w:rPr>
         <w:t>sumber</w:t>
       </w:r>
       <w:proofErr w:type="spellEnd"/>
       <w:r>
-        <w:t xml:space="preserve"> </w:t>
-      </w:r>
-      <w:proofErr w:type="spellStart"/>
-      <w:r>
+        <w:rPr>
+          <w:sz w:val="24"/>
+          <w:szCs w:val="24"/>
+        </w:rPr>
+        <w:t xml:space="preserve"> </w:t>
+      </w:r>
+      <w:proofErr w:type="spellStart"/>
+      <w:r>
+        <w:rPr>
+          <w:sz w:val="24"/>
+          <w:szCs w:val="24"/>
+        </w:rPr>
         <w:t>daya</w:t>
       </w:r>
       <w:proofErr w:type="spellEnd"/>
       <w:r>
-        <w:t xml:space="preserve"> </w:t>
-      </w:r>
-      <w:proofErr w:type="spellStart"/>
-      <w:r>
+        <w:rPr>
+          <w:sz w:val="24"/>
+          <w:szCs w:val="24"/>
+        </w:rPr>
+        <w:t xml:space="preserve"> </w:t>
+      </w:r>
+      <w:proofErr w:type="spellStart"/>
+      <w:r>
+        <w:rPr>
+          <w:sz w:val="24"/>
+          <w:szCs w:val="24"/>
+        </w:rPr>
         <w:t>komputasiseperti</w:t>
       </w:r>
       <w:proofErr w:type="spellEnd"/>
-    </w:p>
-    <w:p>
-      <w:pPr>
-        <w:spacing w:after="0"/>
-        <w:ind w:left="851"/>
-        <w:jc w:val="both"/>
-      </w:pPr>
-      <w:proofErr w:type="spellStart"/>
-      <w:r>
+      <w:r>
+        <w:rPr>
+          <w:sz w:val="24"/>
+          <w:szCs w:val="24"/>
+        </w:rPr>
+        <w:t xml:space="preserve"> </w:t>
+      </w:r>
+      <w:proofErr w:type="spellStart"/>
+      <w:r>
+        <w:rPr>
+          <w:sz w:val="24"/>
+          <w:szCs w:val="24"/>
+        </w:rPr>
         <w:t>penyimpanan</w:t>
       </w:r>
       <w:proofErr w:type="spellEnd"/>
       <w:r>
+        <w:rPr>
+          <w:sz w:val="24"/>
+          <w:szCs w:val="24"/>
+        </w:rPr>
         <w:t xml:space="preserve"> data, server, basis data, </w:t>
       </w:r>
       <w:proofErr w:type="spellStart"/>
       <w:r>
+        <w:rPr>
+          <w:sz w:val="24"/>
+          <w:szCs w:val="24"/>
+        </w:rPr>
         <w:t>jaringan</w:t>
       </w:r>
       <w:proofErr w:type="spellEnd"/>
       <w:r>
+        <w:rPr>
+          <w:sz w:val="24"/>
+          <w:szCs w:val="24"/>
+        </w:rPr>
         <w:t xml:space="preserve">, dan </w:t>
       </w:r>
       <w:proofErr w:type="spellStart"/>
       <w:r>
+        <w:rPr>
+          <w:sz w:val="24"/>
+          <w:szCs w:val="24"/>
+        </w:rPr>
         <w:t>aplikasi</w:t>
       </w:r>
       <w:proofErr w:type="spellEnd"/>
       <w:r>
+        <w:rPr>
+          <w:sz w:val="24"/>
+          <w:szCs w:val="24"/>
+        </w:rPr>
         <w:t xml:space="preserve">. </w:t>
       </w:r>
       <w:proofErr w:type="spellStart"/>
       <w:r>
+        <w:rPr>
+          <w:sz w:val="24"/>
+          <w:szCs w:val="24"/>
+        </w:rPr>
         <w:t>Untuk</w:t>
       </w:r>
       <w:proofErr w:type="spellEnd"/>
       <w:r>
-        <w:t xml:space="preserve"> </w:t>
-      </w:r>
-      <w:proofErr w:type="spellStart"/>
-      <w:r>
+        <w:rPr>
+          <w:sz w:val="24"/>
+          <w:szCs w:val="24"/>
+        </w:rPr>
+        <w:t xml:space="preserve"> </w:t>
+      </w:r>
+      <w:proofErr w:type="spellStart"/>
+      <w:r>
+        <w:rPr>
+          <w:sz w:val="24"/>
+          <w:szCs w:val="24"/>
+        </w:rPr>
         <w:t>tugas</w:t>
       </w:r>
       <w:proofErr w:type="spellEnd"/>
       <w:r>
-        <w:t xml:space="preserve"> </w:t>
-      </w:r>
-      <w:proofErr w:type="spellStart"/>
-      <w:r>
+        <w:rPr>
+          <w:sz w:val="24"/>
+          <w:szCs w:val="24"/>
+        </w:rPr>
+        <w:t xml:space="preserve"> </w:t>
+      </w:r>
+      <w:proofErr w:type="spellStart"/>
+      <w:r>
+        <w:rPr>
+          <w:sz w:val="24"/>
+          <w:szCs w:val="24"/>
+        </w:rPr>
         <w:t>disuruh</w:t>
       </w:r>
       <w:proofErr w:type="spellEnd"/>
       <w:r>
-        <w:t xml:space="preserve"> </w:t>
-      </w:r>
-      <w:proofErr w:type="spellStart"/>
-      <w:r>
-        <w:t>untuk</w:t>
-      </w:r>
-      <w:proofErr w:type="spellEnd"/>
-    </w:p>
-    <w:p>
-      <w:pPr>
-        <w:spacing w:after="0"/>
-        <w:ind w:left="851"/>
-        <w:jc w:val="both"/>
-      </w:pPr>
-      <w:proofErr w:type="spellStart"/>
-      <w:r>
-        <w:t>membuat</w:t>
-      </w:r>
-      <w:proofErr w:type="spellEnd"/>
-      <w:r>
+        <w:rPr>
+          <w:sz w:val="24"/>
+          <w:szCs w:val="24"/>
+        </w:rPr>
+        <w:t xml:space="preserve"> </w:t>
+      </w:r>
+      <w:proofErr w:type="spellStart"/>
+      <w:r>
+        <w:rPr>
+          <w:sz w:val="24"/>
+          <w:szCs w:val="24"/>
+        </w:rPr>
+        <w:t>untukmembuat</w:t>
+      </w:r>
+      <w:proofErr w:type="spellEnd"/>
+      <w:r>
+        <w:rPr>
+          <w:sz w:val="24"/>
+          <w:szCs w:val="24"/>
+        </w:rPr>
         <w:t xml:space="preserve"> google form </w:t>
       </w:r>
       <w:proofErr w:type="spellStart"/>
       <w:r>
+        <w:rPr>
+          <w:sz w:val="24"/>
+          <w:szCs w:val="24"/>
+        </w:rPr>
         <w:t>pendaftaran</w:t>
       </w:r>
       <w:proofErr w:type="spellEnd"/>
       <w:r>
+        <w:rPr>
+          <w:sz w:val="24"/>
+          <w:szCs w:val="24"/>
+        </w:rPr>
         <w:t xml:space="preserve">, </w:t>
       </w:r>
       <w:proofErr w:type="spellStart"/>
       <w:r>
+        <w:rPr>
+          <w:sz w:val="24"/>
+          <w:szCs w:val="24"/>
+        </w:rPr>
         <w:t>Membuat</w:t>
       </w:r>
       <w:proofErr w:type="spellEnd"/>
       <w:r>
+        <w:rPr>
+          <w:sz w:val="24"/>
+          <w:szCs w:val="24"/>
+        </w:rPr>
         <w:t xml:space="preserve"> E-</w:t>
       </w:r>
       <w:proofErr w:type="spellStart"/>
       <w:r>
+        <w:rPr>
+          <w:sz w:val="24"/>
+          <w:szCs w:val="24"/>
+        </w:rPr>
         <w:t>Tiket</w:t>
       </w:r>
       <w:proofErr w:type="spellEnd"/>
       <w:r>
+        <w:rPr>
+          <w:sz w:val="24"/>
+          <w:szCs w:val="24"/>
+        </w:rPr>
         <w:t xml:space="preserve">, </w:t>
       </w:r>
       <w:proofErr w:type="spellStart"/>
       <w:r>
+        <w:rPr>
+          <w:sz w:val="24"/>
+          <w:szCs w:val="24"/>
+        </w:rPr>
         <w:t>Penambahan</w:t>
       </w:r>
       <w:proofErr w:type="spellEnd"/>
       <w:r>
-        <w:t xml:space="preserve"> </w:t>
-      </w:r>
-      <w:proofErr w:type="spellStart"/>
-      <w:r>
+        <w:rPr>
+          <w:sz w:val="24"/>
+          <w:szCs w:val="24"/>
+        </w:rPr>
+        <w:t xml:space="preserve"> </w:t>
+      </w:r>
+      <w:proofErr w:type="spellStart"/>
+      <w:r>
+        <w:rPr>
+          <w:sz w:val="24"/>
+          <w:szCs w:val="24"/>
+        </w:rPr>
         <w:t>wablas</w:t>
       </w:r>
       <w:proofErr w:type="spellEnd"/>
       <w:r>
-        <w:t xml:space="preserve"> dan apps script,</w:t>
-      </w:r>
-    </w:p>
-    <w:p>
-      <w:pPr>
-        <w:spacing w:after="0"/>
-        <w:ind w:left="851"/>
-        <w:jc w:val="both"/>
-      </w:pPr>
-      <w:proofErr w:type="spellStart"/>
-      <w:r>
+        <w:rPr>
+          <w:sz w:val="24"/>
+          <w:szCs w:val="24"/>
+        </w:rPr>
+        <w:t xml:space="preserve"> dan apps </w:t>
+      </w:r>
+      <w:proofErr w:type="spellStart"/>
+      <w:proofErr w:type="gramStart"/>
+      <w:r>
+        <w:rPr>
+          <w:sz w:val="24"/>
+          <w:szCs w:val="24"/>
+        </w:rPr>
+        <w:t>script,Menambahkan</w:t>
+      </w:r>
+      <w:proofErr w:type="spellEnd"/>
+      <w:proofErr w:type="gramEnd"/>
+      <w:r>
+        <w:rPr>
+          <w:sz w:val="24"/>
+          <w:szCs w:val="24"/>
+        </w:rPr>
+        <w:t xml:space="preserve"> </w:t>
+      </w:r>
+      <w:proofErr w:type="spellStart"/>
+      <w:r>
+        <w:rPr>
+          <w:sz w:val="24"/>
+          <w:szCs w:val="24"/>
+        </w:rPr>
+        <w:t>presensi</w:t>
+      </w:r>
+      <w:proofErr w:type="spellEnd"/>
+      <w:r>
+        <w:rPr>
+          <w:sz w:val="24"/>
+          <w:szCs w:val="24"/>
+        </w:rPr>
+        <w:t xml:space="preserve"> </w:t>
+      </w:r>
+      <w:proofErr w:type="spellStart"/>
+      <w:r>
+        <w:rPr>
+          <w:sz w:val="24"/>
+          <w:szCs w:val="24"/>
+        </w:rPr>
+        <w:t>otomatis</w:t>
+      </w:r>
+      <w:proofErr w:type="spellEnd"/>
+      <w:r>
+        <w:rPr>
+          <w:sz w:val="24"/>
+          <w:szCs w:val="24"/>
+        </w:rPr>
+        <w:t xml:space="preserve">, </w:t>
+      </w:r>
+      <w:proofErr w:type="spellStart"/>
+      <w:r>
+        <w:rPr>
+          <w:sz w:val="24"/>
+          <w:szCs w:val="24"/>
+        </w:rPr>
+        <w:t>Membuat</w:t>
+      </w:r>
+      <w:proofErr w:type="spellEnd"/>
+      <w:r>
+        <w:rPr>
+          <w:sz w:val="24"/>
+          <w:szCs w:val="24"/>
+        </w:rPr>
+        <w:t xml:space="preserve"> script, </w:t>
+      </w:r>
+      <w:proofErr w:type="spellStart"/>
+      <w:r>
+        <w:rPr>
+          <w:sz w:val="24"/>
+          <w:szCs w:val="24"/>
+        </w:rPr>
         <w:t>Menambahkan</w:t>
       </w:r>
       <w:proofErr w:type="spellEnd"/>
       <w:r>
-        <w:t xml:space="preserve"> </w:t>
-      </w:r>
-      <w:proofErr w:type="spellStart"/>
-      <w:r>
-        <w:t>presensi</w:t>
-      </w:r>
-      <w:proofErr w:type="spellEnd"/>
-      <w:r>
-        <w:t xml:space="preserve"> </w:t>
-      </w:r>
-      <w:proofErr w:type="spellStart"/>
-      <w:r>
-        <w:t>otomatis</w:t>
-      </w:r>
-      <w:proofErr w:type="spellEnd"/>
-      <w:r>
-        <w:t xml:space="preserve">, </w:t>
-      </w:r>
-      <w:proofErr w:type="spellStart"/>
-      <w:r>
-        <w:t>Membuat</w:t>
-      </w:r>
-      <w:proofErr w:type="spellEnd"/>
-      <w:r>
-        <w:t xml:space="preserve"> script, </w:t>
-      </w:r>
-      <w:proofErr w:type="spellStart"/>
-      <w:r>
-        <w:t>Menambahkan</w:t>
-      </w:r>
-      <w:proofErr w:type="spellEnd"/>
-      <w:r>
+        <w:rPr>
+          <w:sz w:val="24"/>
+          <w:szCs w:val="24"/>
+        </w:rPr>
         <w:t xml:space="preserve"> sheet QR code dan yang</w:t>
       </w:r>
-    </w:p>
-    <w:p>
-      <w:pPr>
-        <w:spacing w:after="0"/>
-        <w:ind w:left="851"/>
-        <w:jc w:val="both"/>
-      </w:pPr>
-      <w:proofErr w:type="spellStart"/>
-      <w:r>
+      <w:r>
+        <w:rPr>
+          <w:sz w:val="24"/>
+          <w:szCs w:val="24"/>
+        </w:rPr>
+        <w:t xml:space="preserve"> </w:t>
+      </w:r>
+      <w:proofErr w:type="spellStart"/>
+      <w:r>
+        <w:rPr>
+          <w:sz w:val="24"/>
+          <w:szCs w:val="24"/>
+        </w:rPr>
         <w:t>terakhir</w:t>
       </w:r>
       <w:proofErr w:type="spellEnd"/>
       <w:r>
-        <w:t xml:space="preserve"> </w:t>
-      </w:r>
-      <w:proofErr w:type="spellStart"/>
-      <w:r>
+        <w:rPr>
+          <w:sz w:val="24"/>
+          <w:szCs w:val="24"/>
+        </w:rPr>
+        <w:t xml:space="preserve"> </w:t>
+      </w:r>
+      <w:proofErr w:type="spellStart"/>
+      <w:r>
+        <w:rPr>
+          <w:sz w:val="24"/>
+          <w:szCs w:val="24"/>
+        </w:rPr>
         <w:t>mempelajari</w:t>
       </w:r>
       <w:proofErr w:type="spellEnd"/>
       <w:r>
-        <w:t xml:space="preserve"> </w:t>
-      </w:r>
-      <w:proofErr w:type="spellStart"/>
-      <w:r>
+        <w:rPr>
+          <w:sz w:val="24"/>
+          <w:szCs w:val="24"/>
+        </w:rPr>
+        <w:t xml:space="preserve"> </w:t>
+      </w:r>
+      <w:proofErr w:type="spellStart"/>
+      <w:r>
+        <w:rPr>
+          <w:sz w:val="24"/>
+          <w:szCs w:val="24"/>
+        </w:rPr>
         <w:t>alur</w:t>
       </w:r>
       <w:proofErr w:type="spellEnd"/>
       <w:r>
-        <w:t xml:space="preserve"> </w:t>
-      </w:r>
-      <w:proofErr w:type="spellStart"/>
-      <w:r>
+        <w:rPr>
+          <w:sz w:val="24"/>
+          <w:szCs w:val="24"/>
+        </w:rPr>
+        <w:t xml:space="preserve"> </w:t>
+      </w:r>
+      <w:proofErr w:type="spellStart"/>
+      <w:r>
+        <w:rPr>
+          <w:sz w:val="24"/>
+          <w:szCs w:val="24"/>
+        </w:rPr>
         <w:t>pembuatan</w:t>
       </w:r>
       <w:proofErr w:type="spellEnd"/>
       <w:r>
+        <w:rPr>
+          <w:sz w:val="24"/>
+          <w:szCs w:val="24"/>
+        </w:rPr>
         <w:t>.</w:t>
       </w:r>
     </w:p>

</xml_diff>

<commit_message>
BAB II: Mengisi subheading 2.1.2 Membuat Form Webinar Menggunakan Cloud Computing
</commit_message>
<xml_diff>
--- a/LAPORAN SMKS MUHAMMADIYAH 1 MUNTILAN.docx
+++ b/LAPORAN SMKS MUHAMMADIYAH 1 MUNTILAN.docx
@@ -9058,7 +9058,7 @@
     <w:p>
       <w:pPr>
         <w:spacing w:after="0"/>
-        <w:ind w:left="420" w:right="152"/>
+        <w:ind w:left="420" w:right="152" w:firstLine="300"/>
         <w:jc w:val="both"/>
         <w:rPr>
           <w:rFonts w:ascii="Times New Roman" w:hAnsi="Times New Roman" w:cs="Times New Roman"/>
@@ -9162,23 +9162,7 @@
           <w:sz w:val="24"/>
           <w:szCs w:val="24"/>
         </w:rPr>
-        <w:t xml:space="preserve"> Digital</w:t>
-      </w:r>
-      <w:r>
-        <w:rPr>
-          <w:rFonts w:ascii="Times New Roman" w:hAnsi="Times New Roman" w:cs="Times New Roman"/>
-          <w:sz w:val="24"/>
-          <w:szCs w:val="24"/>
-        </w:rPr>
-        <w:t xml:space="preserve"> </w:t>
-      </w:r>
-      <w:r>
-        <w:rPr>
-          <w:rFonts w:ascii="Times New Roman" w:hAnsi="Times New Roman" w:cs="Times New Roman"/>
-          <w:sz w:val="24"/>
-          <w:szCs w:val="24"/>
-        </w:rPr>
-        <w:t xml:space="preserve">Indonesia. </w:t>
+        <w:t xml:space="preserve"> Digital Indonesia. </w:t>
       </w:r>
       <w:proofErr w:type="spellStart"/>
       <w:r>
@@ -9648,15 +9632,7 @@
           <w:sz w:val="24"/>
           <w:szCs w:val="24"/>
         </w:rPr>
-        <w:t xml:space="preserve"> </w:t>
-      </w:r>
-      <w:r>
-        <w:rPr>
-          <w:rFonts w:ascii="Times New Roman" w:hAnsi="Times New Roman" w:cs="Times New Roman"/>
-          <w:sz w:val="24"/>
-          <w:szCs w:val="24"/>
-        </w:rPr>
-        <w:t xml:space="preserve">di </w:t>
+        <w:t xml:space="preserve"> di </w:t>
       </w:r>
       <w:proofErr w:type="spellStart"/>
       <w:r>
@@ -9774,23 +9750,7 @@
           <w:sz w:val="24"/>
           <w:szCs w:val="24"/>
         </w:rPr>
-        <w:t>. Sejarah</w:t>
-      </w:r>
-      <w:r>
-        <w:rPr>
-          <w:rFonts w:ascii="Times New Roman" w:hAnsi="Times New Roman" w:cs="Times New Roman"/>
-          <w:sz w:val="24"/>
-          <w:szCs w:val="24"/>
-        </w:rPr>
-        <w:t xml:space="preserve">  </w:t>
-      </w:r>
-      <w:r>
-        <w:rPr>
-          <w:rFonts w:ascii="Times New Roman" w:hAnsi="Times New Roman" w:cs="Times New Roman"/>
-          <w:sz w:val="24"/>
-          <w:szCs w:val="24"/>
-        </w:rPr>
-        <w:t xml:space="preserve"> </w:t>
+        <w:t xml:space="preserve">. Sejarah   </w:t>
       </w:r>
       <w:proofErr w:type="spellStart"/>
       <w:r>
@@ -9947,15 +9907,7 @@
           <w:sz w:val="24"/>
           <w:szCs w:val="24"/>
         </w:rPr>
-        <w:t xml:space="preserve"> </w:t>
-      </w:r>
-      <w:r>
-        <w:rPr>
-          <w:rFonts w:ascii="Times New Roman" w:hAnsi="Times New Roman" w:cs="Times New Roman"/>
-          <w:sz w:val="24"/>
-          <w:szCs w:val="24"/>
-        </w:rPr>
-        <w:t xml:space="preserve"> </w:t>
+        <w:t xml:space="preserve">  </w:t>
       </w:r>
       <w:proofErr w:type="spellStart"/>
       <w:r>
@@ -10082,31 +10034,7 @@
           <w:sz w:val="24"/>
           <w:szCs w:val="24"/>
         </w:rPr>
-        <w:t xml:space="preserve">   </w:t>
-      </w:r>
-      <w:r>
-        <w:rPr>
-          <w:rFonts w:ascii="Times New Roman" w:hAnsi="Times New Roman" w:cs="Times New Roman"/>
-          <w:sz w:val="24"/>
-          <w:szCs w:val="24"/>
-        </w:rPr>
-        <w:t xml:space="preserve"> pada</w:t>
-      </w:r>
-      <w:r>
-        <w:rPr>
-          <w:rFonts w:ascii="Times New Roman" w:hAnsi="Times New Roman" w:cs="Times New Roman"/>
-          <w:sz w:val="24"/>
-          <w:szCs w:val="24"/>
-        </w:rPr>
-        <w:t xml:space="preserve">  </w:t>
-      </w:r>
-      <w:r>
-        <w:rPr>
-          <w:rFonts w:ascii="Times New Roman" w:hAnsi="Times New Roman" w:cs="Times New Roman"/>
-          <w:sz w:val="24"/>
-          <w:szCs w:val="24"/>
-        </w:rPr>
-        <w:t xml:space="preserve"> </w:t>
+        <w:t xml:space="preserve">    pada   </w:t>
       </w:r>
       <w:proofErr w:type="spellStart"/>
       <w:r>
@@ -10588,15 +10516,7 @@
           <w:sz w:val="24"/>
           <w:szCs w:val="24"/>
         </w:rPr>
-        <w:t>, S1-Teknik</w:t>
-      </w:r>
-      <w:r>
-        <w:rPr>
-          <w:rFonts w:ascii="Times New Roman" w:hAnsi="Times New Roman" w:cs="Times New Roman"/>
-          <w:sz w:val="24"/>
-          <w:szCs w:val="24"/>
-        </w:rPr>
-        <w:t xml:space="preserve"> </w:t>
+        <w:t xml:space="preserve">, S1-Teknik </w:t>
       </w:r>
       <w:proofErr w:type="spellStart"/>
       <w:r>
@@ -10668,15 +10588,7 @@
           <w:sz w:val="24"/>
           <w:szCs w:val="24"/>
         </w:rPr>
-        <w:t>, D3-Teknologi</w:t>
-      </w:r>
-      <w:r>
-        <w:rPr>
-          <w:rFonts w:ascii="Times New Roman" w:hAnsi="Times New Roman" w:cs="Times New Roman"/>
-          <w:sz w:val="24"/>
-          <w:szCs w:val="24"/>
-        </w:rPr>
-        <w:t xml:space="preserve"> </w:t>
+        <w:t xml:space="preserve">, D3-Teknologi </w:t>
       </w:r>
       <w:proofErr w:type="spellStart"/>
       <w:r>
@@ -10981,12 +10893,21 @@
         <w:ind w:left="851"/>
         <w:jc w:val="both"/>
         <w:rPr>
-          <w:sz w:val="24"/>
-          <w:szCs w:val="24"/>
-        </w:rPr>
-      </w:pPr>
-      <w:r>
-        <w:rPr>
+          <w:rFonts w:ascii="Times New Roman" w:hAnsi="Times New Roman" w:cs="Times New Roman"/>
+          <w:sz w:val="24"/>
+          <w:szCs w:val="24"/>
+        </w:rPr>
+      </w:pPr>
+      <w:r>
+        <w:rPr>
+          <w:sz w:val="24"/>
+          <w:szCs w:val="24"/>
+        </w:rPr>
+        <w:tab/>
+      </w:r>
+      <w:r>
+        <w:rPr>
+          <w:rFonts w:ascii="Times New Roman" w:hAnsi="Times New Roman" w:cs="Times New Roman"/>
           <w:sz w:val="24"/>
           <w:szCs w:val="24"/>
         </w:rPr>
@@ -10995,6 +10916,7 @@
       <w:proofErr w:type="spellStart"/>
       <w:r>
         <w:rPr>
+          <w:rFonts w:ascii="Times New Roman" w:hAnsi="Times New Roman" w:cs="Times New Roman"/>
           <w:sz w:val="24"/>
           <w:szCs w:val="24"/>
         </w:rPr>
@@ -11003,6 +10925,7 @@
       <w:proofErr w:type="spellEnd"/>
       <w:r>
         <w:rPr>
+          <w:rFonts w:ascii="Times New Roman" w:hAnsi="Times New Roman" w:cs="Times New Roman"/>
           <w:sz w:val="24"/>
           <w:szCs w:val="24"/>
         </w:rPr>
@@ -11011,6 +10934,7 @@
       <w:proofErr w:type="spellStart"/>
       <w:r>
         <w:rPr>
+          <w:rFonts w:ascii="Times New Roman" w:hAnsi="Times New Roman" w:cs="Times New Roman"/>
           <w:sz w:val="24"/>
           <w:szCs w:val="24"/>
         </w:rPr>
@@ -11019,14 +10943,16 @@
       <w:proofErr w:type="spellEnd"/>
       <w:r>
         <w:rPr>
-          <w:sz w:val="24"/>
-          <w:szCs w:val="24"/>
-        </w:rPr>
-        <w:t xml:space="preserve"> </w:t>
-      </w:r>
-      <w:proofErr w:type="spellStart"/>
-      <w:r>
-        <w:rPr>
+          <w:rFonts w:ascii="Times New Roman" w:hAnsi="Times New Roman" w:cs="Times New Roman"/>
+          <w:sz w:val="24"/>
+          <w:szCs w:val="24"/>
+        </w:rPr>
+        <w:t xml:space="preserve"> </w:t>
+      </w:r>
+      <w:proofErr w:type="spellStart"/>
+      <w:r>
+        <w:rPr>
+          <w:rFonts w:ascii="Times New Roman" w:hAnsi="Times New Roman" w:cs="Times New Roman"/>
           <w:sz w:val="24"/>
           <w:szCs w:val="24"/>
         </w:rPr>
@@ -11035,14 +10961,16 @@
       <w:proofErr w:type="spellEnd"/>
       <w:r>
         <w:rPr>
-          <w:sz w:val="24"/>
-          <w:szCs w:val="24"/>
-        </w:rPr>
-        <w:t xml:space="preserve"> </w:t>
-      </w:r>
-      <w:proofErr w:type="spellStart"/>
-      <w:r>
-        <w:rPr>
+          <w:rFonts w:ascii="Times New Roman" w:hAnsi="Times New Roman" w:cs="Times New Roman"/>
+          <w:sz w:val="24"/>
+          <w:szCs w:val="24"/>
+        </w:rPr>
+        <w:t xml:space="preserve"> </w:t>
+      </w:r>
+      <w:proofErr w:type="spellStart"/>
+      <w:r>
+        <w:rPr>
+          <w:rFonts w:ascii="Times New Roman" w:hAnsi="Times New Roman" w:cs="Times New Roman"/>
           <w:sz w:val="24"/>
           <w:szCs w:val="24"/>
         </w:rPr>
@@ -11051,14 +10979,16 @@
       <w:proofErr w:type="spellEnd"/>
       <w:r>
         <w:rPr>
-          <w:sz w:val="24"/>
-          <w:szCs w:val="24"/>
-        </w:rPr>
-        <w:t xml:space="preserve"> </w:t>
-      </w:r>
-      <w:proofErr w:type="spellStart"/>
-      <w:r>
-        <w:rPr>
+          <w:rFonts w:ascii="Times New Roman" w:hAnsi="Times New Roman" w:cs="Times New Roman"/>
+          <w:sz w:val="24"/>
+          <w:szCs w:val="24"/>
+        </w:rPr>
+        <w:t xml:space="preserve"> </w:t>
+      </w:r>
+      <w:proofErr w:type="spellStart"/>
+      <w:r>
+        <w:rPr>
+          <w:rFonts w:ascii="Times New Roman" w:hAnsi="Times New Roman" w:cs="Times New Roman"/>
           <w:sz w:val="24"/>
           <w:szCs w:val="24"/>
         </w:rPr>
@@ -11067,14 +10997,16 @@
       <w:proofErr w:type="spellEnd"/>
       <w:r>
         <w:rPr>
-          <w:sz w:val="24"/>
-          <w:szCs w:val="24"/>
-        </w:rPr>
-        <w:t xml:space="preserve"> </w:t>
-      </w:r>
-      <w:proofErr w:type="spellStart"/>
-      <w:r>
-        <w:rPr>
+          <w:rFonts w:ascii="Times New Roman" w:hAnsi="Times New Roman" w:cs="Times New Roman"/>
+          <w:sz w:val="24"/>
+          <w:szCs w:val="24"/>
+        </w:rPr>
+        <w:t xml:space="preserve"> </w:t>
+      </w:r>
+      <w:proofErr w:type="spellStart"/>
+      <w:r>
+        <w:rPr>
+          <w:rFonts w:ascii="Times New Roman" w:hAnsi="Times New Roman" w:cs="Times New Roman"/>
           <w:sz w:val="24"/>
           <w:szCs w:val="24"/>
         </w:rPr>
@@ -11083,6 +11015,7 @@
       <w:proofErr w:type="spellEnd"/>
       <w:r>
         <w:rPr>
+          <w:rFonts w:ascii="Times New Roman" w:hAnsi="Times New Roman" w:cs="Times New Roman"/>
           <w:sz w:val="24"/>
           <w:szCs w:val="24"/>
         </w:rPr>
@@ -11090,14 +11023,16 @@
       </w:r>
       <w:r>
         <w:rPr>
-          <w:sz w:val="24"/>
-          <w:szCs w:val="24"/>
-        </w:rPr>
-        <w:t xml:space="preserve"> </w:t>
-      </w:r>
-      <w:proofErr w:type="spellStart"/>
-      <w:r>
-        <w:rPr>
+          <w:rFonts w:ascii="Times New Roman" w:hAnsi="Times New Roman" w:cs="Times New Roman"/>
+          <w:sz w:val="24"/>
+          <w:szCs w:val="24"/>
+        </w:rPr>
+        <w:t xml:space="preserve"> </w:t>
+      </w:r>
+      <w:proofErr w:type="spellStart"/>
+      <w:r>
+        <w:rPr>
+          <w:rFonts w:ascii="Times New Roman" w:hAnsi="Times New Roman" w:cs="Times New Roman"/>
           <w:sz w:val="24"/>
           <w:szCs w:val="24"/>
         </w:rPr>
@@ -11106,14 +11041,16 @@
       <w:proofErr w:type="spellEnd"/>
       <w:r>
         <w:rPr>
-          <w:sz w:val="24"/>
-          <w:szCs w:val="24"/>
-        </w:rPr>
-        <w:t xml:space="preserve"> </w:t>
-      </w:r>
-      <w:proofErr w:type="spellStart"/>
-      <w:r>
-        <w:rPr>
+          <w:rFonts w:ascii="Times New Roman" w:hAnsi="Times New Roman" w:cs="Times New Roman"/>
+          <w:sz w:val="24"/>
+          <w:szCs w:val="24"/>
+        </w:rPr>
+        <w:t xml:space="preserve"> </w:t>
+      </w:r>
+      <w:proofErr w:type="spellStart"/>
+      <w:r>
+        <w:rPr>
+          <w:rFonts w:ascii="Times New Roman" w:hAnsi="Times New Roman" w:cs="Times New Roman"/>
           <w:sz w:val="24"/>
           <w:szCs w:val="24"/>
         </w:rPr>
@@ -11122,6 +11059,7 @@
       <w:proofErr w:type="spellEnd"/>
       <w:r>
         <w:rPr>
+          <w:rFonts w:ascii="Times New Roman" w:hAnsi="Times New Roman" w:cs="Times New Roman"/>
           <w:sz w:val="24"/>
           <w:szCs w:val="24"/>
         </w:rPr>
@@ -11130,6 +11068,7 @@
       <w:proofErr w:type="spellStart"/>
       <w:r>
         <w:rPr>
+          <w:rFonts w:ascii="Times New Roman" w:hAnsi="Times New Roman" w:cs="Times New Roman"/>
           <w:sz w:val="24"/>
           <w:szCs w:val="24"/>
         </w:rPr>
@@ -11138,6 +11077,7 @@
       <w:proofErr w:type="spellEnd"/>
       <w:r>
         <w:rPr>
+          <w:rFonts w:ascii="Times New Roman" w:hAnsi="Times New Roman" w:cs="Times New Roman"/>
           <w:sz w:val="24"/>
           <w:szCs w:val="24"/>
         </w:rPr>
@@ -11146,6 +11086,7 @@
       <w:proofErr w:type="spellStart"/>
       <w:r>
         <w:rPr>
+          <w:rFonts w:ascii="Times New Roman" w:hAnsi="Times New Roman" w:cs="Times New Roman"/>
           <w:sz w:val="24"/>
           <w:szCs w:val="24"/>
         </w:rPr>
@@ -11154,14 +11095,16 @@
       <w:proofErr w:type="spellEnd"/>
       <w:r>
         <w:rPr>
-          <w:sz w:val="24"/>
-          <w:szCs w:val="24"/>
-        </w:rPr>
-        <w:t xml:space="preserve"> </w:t>
-      </w:r>
-      <w:proofErr w:type="spellStart"/>
-      <w:r>
-        <w:rPr>
+          <w:rFonts w:ascii="Times New Roman" w:hAnsi="Times New Roman" w:cs="Times New Roman"/>
+          <w:sz w:val="24"/>
+          <w:szCs w:val="24"/>
+        </w:rPr>
+        <w:t xml:space="preserve"> </w:t>
+      </w:r>
+      <w:proofErr w:type="spellStart"/>
+      <w:r>
+        <w:rPr>
+          <w:rFonts w:ascii="Times New Roman" w:hAnsi="Times New Roman" w:cs="Times New Roman"/>
           <w:sz w:val="24"/>
           <w:szCs w:val="24"/>
         </w:rPr>
@@ -11170,14 +11113,16 @@
       <w:proofErr w:type="spellEnd"/>
       <w:r>
         <w:rPr>
-          <w:sz w:val="24"/>
-          <w:szCs w:val="24"/>
-        </w:rPr>
-        <w:t xml:space="preserve"> </w:t>
-      </w:r>
-      <w:proofErr w:type="spellStart"/>
-      <w:r>
-        <w:rPr>
+          <w:rFonts w:ascii="Times New Roman" w:hAnsi="Times New Roman" w:cs="Times New Roman"/>
+          <w:sz w:val="24"/>
+          <w:szCs w:val="24"/>
+        </w:rPr>
+        <w:t xml:space="preserve"> </w:t>
+      </w:r>
+      <w:proofErr w:type="spellStart"/>
+      <w:r>
+        <w:rPr>
+          <w:rFonts w:ascii="Times New Roman" w:hAnsi="Times New Roman" w:cs="Times New Roman"/>
           <w:sz w:val="24"/>
           <w:szCs w:val="24"/>
         </w:rPr>
@@ -11186,30 +11131,52 @@
       <w:proofErr w:type="spellEnd"/>
       <w:r>
         <w:rPr>
-          <w:sz w:val="24"/>
-          <w:szCs w:val="24"/>
-        </w:rPr>
-        <w:t xml:space="preserve"> </w:t>
-      </w:r>
-      <w:proofErr w:type="spellStart"/>
-      <w:r>
-        <w:rPr>
-          <w:sz w:val="24"/>
-          <w:szCs w:val="24"/>
-        </w:rPr>
-        <w:t>komputasiseperti</w:t>
-      </w:r>
-      <w:proofErr w:type="spellEnd"/>
-      <w:r>
-        <w:rPr>
-          <w:sz w:val="24"/>
-          <w:szCs w:val="24"/>
-        </w:rPr>
-        <w:t xml:space="preserve"> </w:t>
-      </w:r>
-      <w:proofErr w:type="spellStart"/>
-      <w:r>
-        <w:rPr>
+          <w:rFonts w:ascii="Times New Roman" w:hAnsi="Times New Roman" w:cs="Times New Roman"/>
+          <w:sz w:val="24"/>
+          <w:szCs w:val="24"/>
+        </w:rPr>
+        <w:t xml:space="preserve"> </w:t>
+      </w:r>
+      <w:proofErr w:type="spellStart"/>
+      <w:r>
+        <w:rPr>
+          <w:rFonts w:ascii="Times New Roman" w:hAnsi="Times New Roman" w:cs="Times New Roman"/>
+          <w:sz w:val="24"/>
+          <w:szCs w:val="24"/>
+        </w:rPr>
+        <w:t>komputasi</w:t>
+      </w:r>
+      <w:proofErr w:type="spellEnd"/>
+      <w:r>
+        <w:rPr>
+          <w:rFonts w:ascii="Times New Roman" w:hAnsi="Times New Roman" w:cs="Times New Roman"/>
+          <w:sz w:val="24"/>
+          <w:szCs w:val="24"/>
+        </w:rPr>
+        <w:t xml:space="preserve"> </w:t>
+      </w:r>
+      <w:proofErr w:type="spellStart"/>
+      <w:r>
+        <w:rPr>
+          <w:rFonts w:ascii="Times New Roman" w:hAnsi="Times New Roman" w:cs="Times New Roman"/>
+          <w:sz w:val="24"/>
+          <w:szCs w:val="24"/>
+        </w:rPr>
+        <w:t>seperti</w:t>
+      </w:r>
+      <w:proofErr w:type="spellEnd"/>
+      <w:r>
+        <w:rPr>
+          <w:rFonts w:ascii="Times New Roman" w:hAnsi="Times New Roman" w:cs="Times New Roman"/>
+          <w:sz w:val="24"/>
+          <w:szCs w:val="24"/>
+        </w:rPr>
+        <w:t xml:space="preserve"> </w:t>
+      </w:r>
+      <w:proofErr w:type="spellStart"/>
+      <w:r>
+        <w:rPr>
+          <w:rFonts w:ascii="Times New Roman" w:hAnsi="Times New Roman" w:cs="Times New Roman"/>
           <w:sz w:val="24"/>
           <w:szCs w:val="24"/>
         </w:rPr>
@@ -11218,6 +11185,7 @@
       <w:proofErr w:type="spellEnd"/>
       <w:r>
         <w:rPr>
+          <w:rFonts w:ascii="Times New Roman" w:hAnsi="Times New Roman" w:cs="Times New Roman"/>
           <w:sz w:val="24"/>
           <w:szCs w:val="24"/>
         </w:rPr>
@@ -11226,6 +11194,7 @@
       <w:proofErr w:type="spellStart"/>
       <w:r>
         <w:rPr>
+          <w:rFonts w:ascii="Times New Roman" w:hAnsi="Times New Roman" w:cs="Times New Roman"/>
           <w:sz w:val="24"/>
           <w:szCs w:val="24"/>
         </w:rPr>
@@ -11234,6 +11203,7 @@
       <w:proofErr w:type="spellEnd"/>
       <w:r>
         <w:rPr>
+          <w:rFonts w:ascii="Times New Roman" w:hAnsi="Times New Roman" w:cs="Times New Roman"/>
           <w:sz w:val="24"/>
           <w:szCs w:val="24"/>
         </w:rPr>
@@ -11242,6 +11212,7 @@
       <w:proofErr w:type="spellStart"/>
       <w:r>
         <w:rPr>
+          <w:rFonts w:ascii="Times New Roman" w:hAnsi="Times New Roman" w:cs="Times New Roman"/>
           <w:sz w:val="24"/>
           <w:szCs w:val="24"/>
         </w:rPr>
@@ -11250,6 +11221,7 @@
       <w:proofErr w:type="spellEnd"/>
       <w:r>
         <w:rPr>
+          <w:rFonts w:ascii="Times New Roman" w:hAnsi="Times New Roman" w:cs="Times New Roman"/>
           <w:sz w:val="24"/>
           <w:szCs w:val="24"/>
         </w:rPr>
@@ -11258,6 +11230,7 @@
       <w:proofErr w:type="spellStart"/>
       <w:r>
         <w:rPr>
+          <w:rFonts w:ascii="Times New Roman" w:hAnsi="Times New Roman" w:cs="Times New Roman"/>
           <w:sz w:val="24"/>
           <w:szCs w:val="24"/>
         </w:rPr>
@@ -11266,14 +11239,16 @@
       <w:proofErr w:type="spellEnd"/>
       <w:r>
         <w:rPr>
-          <w:sz w:val="24"/>
-          <w:szCs w:val="24"/>
-        </w:rPr>
-        <w:t xml:space="preserve"> </w:t>
-      </w:r>
-      <w:proofErr w:type="spellStart"/>
-      <w:r>
-        <w:rPr>
+          <w:rFonts w:ascii="Times New Roman" w:hAnsi="Times New Roman" w:cs="Times New Roman"/>
+          <w:sz w:val="24"/>
+          <w:szCs w:val="24"/>
+        </w:rPr>
+        <w:t xml:space="preserve"> </w:t>
+      </w:r>
+      <w:proofErr w:type="spellStart"/>
+      <w:r>
+        <w:rPr>
+          <w:rFonts w:ascii="Times New Roman" w:hAnsi="Times New Roman" w:cs="Times New Roman"/>
           <w:sz w:val="24"/>
           <w:szCs w:val="24"/>
         </w:rPr>
@@ -11282,14 +11257,16 @@
       <w:proofErr w:type="spellEnd"/>
       <w:r>
         <w:rPr>
-          <w:sz w:val="24"/>
-          <w:szCs w:val="24"/>
-        </w:rPr>
-        <w:t xml:space="preserve"> </w:t>
-      </w:r>
-      <w:proofErr w:type="spellStart"/>
-      <w:r>
-        <w:rPr>
+          <w:rFonts w:ascii="Times New Roman" w:hAnsi="Times New Roman" w:cs="Times New Roman"/>
+          <w:sz w:val="24"/>
+          <w:szCs w:val="24"/>
+        </w:rPr>
+        <w:t xml:space="preserve"> </w:t>
+      </w:r>
+      <w:proofErr w:type="spellStart"/>
+      <w:r>
+        <w:rPr>
+          <w:rFonts w:ascii="Times New Roman" w:hAnsi="Times New Roman" w:cs="Times New Roman"/>
           <w:sz w:val="24"/>
           <w:szCs w:val="24"/>
         </w:rPr>
@@ -11298,22 +11275,43 @@
       <w:proofErr w:type="spellEnd"/>
       <w:r>
         <w:rPr>
-          <w:sz w:val="24"/>
-          <w:szCs w:val="24"/>
-        </w:rPr>
-        <w:t xml:space="preserve"> </w:t>
-      </w:r>
-      <w:proofErr w:type="spellStart"/>
-      <w:r>
-        <w:rPr>
-          <w:sz w:val="24"/>
-          <w:szCs w:val="24"/>
-        </w:rPr>
-        <w:t>untukmembuat</w:t>
-      </w:r>
-      <w:proofErr w:type="spellEnd"/>
-      <w:r>
-        <w:rPr>
+          <w:rFonts w:ascii="Times New Roman" w:hAnsi="Times New Roman" w:cs="Times New Roman"/>
+          <w:sz w:val="24"/>
+          <w:szCs w:val="24"/>
+        </w:rPr>
+        <w:t xml:space="preserve"> </w:t>
+      </w:r>
+      <w:proofErr w:type="spellStart"/>
+      <w:r>
+        <w:rPr>
+          <w:rFonts w:ascii="Times New Roman" w:hAnsi="Times New Roman" w:cs="Times New Roman"/>
+          <w:sz w:val="24"/>
+          <w:szCs w:val="24"/>
+        </w:rPr>
+        <w:t>untuk</w:t>
+      </w:r>
+      <w:proofErr w:type="spellEnd"/>
+      <w:r>
+        <w:rPr>
+          <w:rFonts w:ascii="Times New Roman" w:hAnsi="Times New Roman" w:cs="Times New Roman"/>
+          <w:sz w:val="24"/>
+          <w:szCs w:val="24"/>
+        </w:rPr>
+        <w:t xml:space="preserve"> </w:t>
+      </w:r>
+      <w:proofErr w:type="spellStart"/>
+      <w:r>
+        <w:rPr>
+          <w:rFonts w:ascii="Times New Roman" w:hAnsi="Times New Roman" w:cs="Times New Roman"/>
+          <w:sz w:val="24"/>
+          <w:szCs w:val="24"/>
+        </w:rPr>
+        <w:t>membuat</w:t>
+      </w:r>
+      <w:proofErr w:type="spellEnd"/>
+      <w:r>
+        <w:rPr>
+          <w:rFonts w:ascii="Times New Roman" w:hAnsi="Times New Roman" w:cs="Times New Roman"/>
           <w:sz w:val="24"/>
           <w:szCs w:val="24"/>
         </w:rPr>
@@ -11322,6 +11320,7 @@
       <w:proofErr w:type="spellStart"/>
       <w:r>
         <w:rPr>
+          <w:rFonts w:ascii="Times New Roman" w:hAnsi="Times New Roman" w:cs="Times New Roman"/>
           <w:sz w:val="24"/>
           <w:szCs w:val="24"/>
         </w:rPr>
@@ -11330,6 +11329,7 @@
       <w:proofErr w:type="spellEnd"/>
       <w:r>
         <w:rPr>
+          <w:rFonts w:ascii="Times New Roman" w:hAnsi="Times New Roman" w:cs="Times New Roman"/>
           <w:sz w:val="24"/>
           <w:szCs w:val="24"/>
         </w:rPr>
@@ -11338,6 +11338,7 @@
       <w:proofErr w:type="spellStart"/>
       <w:r>
         <w:rPr>
+          <w:rFonts w:ascii="Times New Roman" w:hAnsi="Times New Roman" w:cs="Times New Roman"/>
           <w:sz w:val="24"/>
           <w:szCs w:val="24"/>
         </w:rPr>
@@ -11346,6 +11347,7 @@
       <w:proofErr w:type="spellEnd"/>
       <w:r>
         <w:rPr>
+          <w:rFonts w:ascii="Times New Roman" w:hAnsi="Times New Roman" w:cs="Times New Roman"/>
           <w:sz w:val="24"/>
           <w:szCs w:val="24"/>
         </w:rPr>
@@ -11354,6 +11356,7 @@
       <w:proofErr w:type="spellStart"/>
       <w:r>
         <w:rPr>
+          <w:rFonts w:ascii="Times New Roman" w:hAnsi="Times New Roman" w:cs="Times New Roman"/>
           <w:sz w:val="24"/>
           <w:szCs w:val="24"/>
         </w:rPr>
@@ -11362,6 +11365,7 @@
       <w:proofErr w:type="spellEnd"/>
       <w:r>
         <w:rPr>
+          <w:rFonts w:ascii="Times New Roman" w:hAnsi="Times New Roman" w:cs="Times New Roman"/>
           <w:sz w:val="24"/>
           <w:szCs w:val="24"/>
         </w:rPr>
@@ -11370,6 +11374,7 @@
       <w:proofErr w:type="spellStart"/>
       <w:r>
         <w:rPr>
+          <w:rFonts w:ascii="Times New Roman" w:hAnsi="Times New Roman" w:cs="Times New Roman"/>
           <w:sz w:val="24"/>
           <w:szCs w:val="24"/>
         </w:rPr>
@@ -11378,14 +11383,16 @@
       <w:proofErr w:type="spellEnd"/>
       <w:r>
         <w:rPr>
-          <w:sz w:val="24"/>
-          <w:szCs w:val="24"/>
-        </w:rPr>
-        <w:t xml:space="preserve"> </w:t>
-      </w:r>
-      <w:proofErr w:type="spellStart"/>
-      <w:r>
-        <w:rPr>
+          <w:rFonts w:ascii="Times New Roman" w:hAnsi="Times New Roman" w:cs="Times New Roman"/>
+          <w:sz w:val="24"/>
+          <w:szCs w:val="24"/>
+        </w:rPr>
+        <w:t xml:space="preserve"> </w:t>
+      </w:r>
+      <w:proofErr w:type="spellStart"/>
+      <w:r>
+        <w:rPr>
+          <w:rFonts w:ascii="Times New Roman" w:hAnsi="Times New Roman" w:cs="Times New Roman"/>
           <w:sz w:val="24"/>
           <w:szCs w:val="24"/>
         </w:rPr>
@@ -11394,32 +11401,42 @@
       <w:proofErr w:type="spellEnd"/>
       <w:r>
         <w:rPr>
-          <w:sz w:val="24"/>
-          <w:szCs w:val="24"/>
-        </w:rPr>
-        <w:t xml:space="preserve"> dan apps </w:t>
-      </w:r>
-      <w:proofErr w:type="spellStart"/>
-      <w:proofErr w:type="gramStart"/>
-      <w:r>
-        <w:rPr>
-          <w:sz w:val="24"/>
-          <w:szCs w:val="24"/>
-        </w:rPr>
-        <w:t>script,Menambahkan</w:t>
-      </w:r>
-      <w:proofErr w:type="spellEnd"/>
-      <w:proofErr w:type="gramEnd"/>
-      <w:r>
-        <w:rPr>
-          <w:sz w:val="24"/>
-          <w:szCs w:val="24"/>
-        </w:rPr>
-        <w:t xml:space="preserve"> </w:t>
-      </w:r>
-      <w:proofErr w:type="spellStart"/>
-      <w:r>
-        <w:rPr>
+          <w:rFonts w:ascii="Times New Roman" w:hAnsi="Times New Roman" w:cs="Times New Roman"/>
+          <w:sz w:val="24"/>
+          <w:szCs w:val="24"/>
+        </w:rPr>
+        <w:t xml:space="preserve"> dan apps script,</w:t>
+      </w:r>
+      <w:r>
+        <w:rPr>
+          <w:rFonts w:ascii="Times New Roman" w:hAnsi="Times New Roman" w:cs="Times New Roman"/>
+          <w:sz w:val="24"/>
+          <w:szCs w:val="24"/>
+        </w:rPr>
+        <w:t xml:space="preserve"> </w:t>
+      </w:r>
+      <w:proofErr w:type="spellStart"/>
+      <w:r>
+        <w:rPr>
+          <w:rFonts w:ascii="Times New Roman" w:hAnsi="Times New Roman" w:cs="Times New Roman"/>
+          <w:sz w:val="24"/>
+          <w:szCs w:val="24"/>
+        </w:rPr>
+        <w:t>Menambahkan</w:t>
+      </w:r>
+      <w:proofErr w:type="spellEnd"/>
+      <w:r>
+        <w:rPr>
+          <w:rFonts w:ascii="Times New Roman" w:hAnsi="Times New Roman" w:cs="Times New Roman"/>
+          <w:sz w:val="24"/>
+          <w:szCs w:val="24"/>
+        </w:rPr>
+        <w:t xml:space="preserve"> </w:t>
+      </w:r>
+      <w:proofErr w:type="spellStart"/>
+      <w:r>
+        <w:rPr>
+          <w:rFonts w:ascii="Times New Roman" w:hAnsi="Times New Roman" w:cs="Times New Roman"/>
           <w:sz w:val="24"/>
           <w:szCs w:val="24"/>
         </w:rPr>
@@ -11428,14 +11445,16 @@
       <w:proofErr w:type="spellEnd"/>
       <w:r>
         <w:rPr>
-          <w:sz w:val="24"/>
-          <w:szCs w:val="24"/>
-        </w:rPr>
-        <w:t xml:space="preserve"> </w:t>
-      </w:r>
-      <w:proofErr w:type="spellStart"/>
-      <w:r>
-        <w:rPr>
+          <w:rFonts w:ascii="Times New Roman" w:hAnsi="Times New Roman" w:cs="Times New Roman"/>
+          <w:sz w:val="24"/>
+          <w:szCs w:val="24"/>
+        </w:rPr>
+        <w:t xml:space="preserve"> </w:t>
+      </w:r>
+      <w:proofErr w:type="spellStart"/>
+      <w:r>
+        <w:rPr>
+          <w:rFonts w:ascii="Times New Roman" w:hAnsi="Times New Roman" w:cs="Times New Roman"/>
           <w:sz w:val="24"/>
           <w:szCs w:val="24"/>
         </w:rPr>
@@ -11444,6 +11463,7 @@
       <w:proofErr w:type="spellEnd"/>
       <w:r>
         <w:rPr>
+          <w:rFonts w:ascii="Times New Roman" w:hAnsi="Times New Roman" w:cs="Times New Roman"/>
           <w:sz w:val="24"/>
           <w:szCs w:val="24"/>
         </w:rPr>
@@ -11452,6 +11472,7 @@
       <w:proofErr w:type="spellStart"/>
       <w:r>
         <w:rPr>
+          <w:rFonts w:ascii="Times New Roman" w:hAnsi="Times New Roman" w:cs="Times New Roman"/>
           <w:sz w:val="24"/>
           <w:szCs w:val="24"/>
         </w:rPr>
@@ -11460,6 +11481,7 @@
       <w:proofErr w:type="spellEnd"/>
       <w:r>
         <w:rPr>
+          <w:rFonts w:ascii="Times New Roman" w:hAnsi="Times New Roman" w:cs="Times New Roman"/>
           <w:sz w:val="24"/>
           <w:szCs w:val="24"/>
         </w:rPr>
@@ -11468,6 +11490,7 @@
       <w:proofErr w:type="spellStart"/>
       <w:r>
         <w:rPr>
+          <w:rFonts w:ascii="Times New Roman" w:hAnsi="Times New Roman" w:cs="Times New Roman"/>
           <w:sz w:val="24"/>
           <w:szCs w:val="24"/>
         </w:rPr>
@@ -11476,6 +11499,7 @@
       <w:proofErr w:type="spellEnd"/>
       <w:r>
         <w:rPr>
+          <w:rFonts w:ascii="Times New Roman" w:hAnsi="Times New Roman" w:cs="Times New Roman"/>
           <w:sz w:val="24"/>
           <w:szCs w:val="24"/>
         </w:rPr>
@@ -11483,14 +11507,16 @@
       </w:r>
       <w:r>
         <w:rPr>
-          <w:sz w:val="24"/>
-          <w:szCs w:val="24"/>
-        </w:rPr>
-        <w:t xml:space="preserve"> </w:t>
-      </w:r>
-      <w:proofErr w:type="spellStart"/>
-      <w:r>
-        <w:rPr>
+          <w:rFonts w:ascii="Times New Roman" w:hAnsi="Times New Roman" w:cs="Times New Roman"/>
+          <w:sz w:val="24"/>
+          <w:szCs w:val="24"/>
+        </w:rPr>
+        <w:t xml:space="preserve"> </w:t>
+      </w:r>
+      <w:proofErr w:type="spellStart"/>
+      <w:r>
+        <w:rPr>
+          <w:rFonts w:ascii="Times New Roman" w:hAnsi="Times New Roman" w:cs="Times New Roman"/>
           <w:sz w:val="24"/>
           <w:szCs w:val="24"/>
         </w:rPr>
@@ -11499,14 +11525,16 @@
       <w:proofErr w:type="spellEnd"/>
       <w:r>
         <w:rPr>
-          <w:sz w:val="24"/>
-          <w:szCs w:val="24"/>
-        </w:rPr>
-        <w:t xml:space="preserve"> </w:t>
-      </w:r>
-      <w:proofErr w:type="spellStart"/>
-      <w:r>
-        <w:rPr>
+          <w:rFonts w:ascii="Times New Roman" w:hAnsi="Times New Roman" w:cs="Times New Roman"/>
+          <w:sz w:val="24"/>
+          <w:szCs w:val="24"/>
+        </w:rPr>
+        <w:t xml:space="preserve"> </w:t>
+      </w:r>
+      <w:proofErr w:type="spellStart"/>
+      <w:r>
+        <w:rPr>
+          <w:rFonts w:ascii="Times New Roman" w:hAnsi="Times New Roman" w:cs="Times New Roman"/>
           <w:sz w:val="24"/>
           <w:szCs w:val="24"/>
         </w:rPr>
@@ -11515,14 +11543,16 @@
       <w:proofErr w:type="spellEnd"/>
       <w:r>
         <w:rPr>
-          <w:sz w:val="24"/>
-          <w:szCs w:val="24"/>
-        </w:rPr>
-        <w:t xml:space="preserve"> </w:t>
-      </w:r>
-      <w:proofErr w:type="spellStart"/>
-      <w:r>
-        <w:rPr>
+          <w:rFonts w:ascii="Times New Roman" w:hAnsi="Times New Roman" w:cs="Times New Roman"/>
+          <w:sz w:val="24"/>
+          <w:szCs w:val="24"/>
+        </w:rPr>
+        <w:t xml:space="preserve"> </w:t>
+      </w:r>
+      <w:proofErr w:type="spellStart"/>
+      <w:r>
+        <w:rPr>
+          <w:rFonts w:ascii="Times New Roman" w:hAnsi="Times New Roman" w:cs="Times New Roman"/>
           <w:sz w:val="24"/>
           <w:szCs w:val="24"/>
         </w:rPr>
@@ -11531,32 +11561,32 @@
       <w:proofErr w:type="spellEnd"/>
       <w:r>
         <w:rPr>
-          <w:sz w:val="24"/>
-          <w:szCs w:val="24"/>
-        </w:rPr>
-        <w:t xml:space="preserve"> </w:t>
-      </w:r>
-      <w:proofErr w:type="spellStart"/>
-      <w:r>
-        <w:rPr>
+          <w:rFonts w:ascii="Times New Roman" w:hAnsi="Times New Roman" w:cs="Times New Roman"/>
+          <w:sz w:val="24"/>
+          <w:szCs w:val="24"/>
+        </w:rPr>
+        <w:t xml:space="preserve"> </w:t>
+      </w:r>
+      <w:proofErr w:type="spellStart"/>
+      <w:r>
+        <w:rPr>
+          <w:rFonts w:ascii="Times New Roman" w:hAnsi="Times New Roman" w:cs="Times New Roman"/>
           <w:sz w:val="24"/>
           <w:szCs w:val="24"/>
         </w:rPr>
         <w:t>pembuatan</w:t>
       </w:r>
       <w:proofErr w:type="spellEnd"/>
-      <w:r>
-        <w:rPr>
-          <w:sz w:val="24"/>
-          <w:szCs w:val="24"/>
-        </w:rPr>
-        <w:t>.</w:t>
-      </w:r>
     </w:p>
     <w:p>
       <w:pPr>
         <w:spacing w:after="0"/>
         <w:ind w:left="851"/>
+        <w:jc w:val="both"/>
+        <w:rPr>
+          <w:sz w:val="24"/>
+          <w:szCs w:val="24"/>
+        </w:rPr>
       </w:pPr>
     </w:p>
     <w:p>
@@ -11614,6 +11644,1107 @@
     </w:p>
     <w:p>
       <w:pPr>
+        <w:ind w:left="993"/>
+      </w:pPr>
+    </w:p>
+    <w:p>
+      <w:pPr>
+        <w:ind w:left="993"/>
+        <w:jc w:val="both"/>
+        <w:rPr>
+          <w:rFonts w:ascii="Times New Roman" w:hAnsi="Times New Roman" w:cs="Times New Roman"/>
+          <w:sz w:val="24"/>
+          <w:szCs w:val="24"/>
+        </w:rPr>
+      </w:pPr>
+      <w:r>
+        <w:rPr>
+          <w:rFonts w:ascii="Times New Roman" w:hAnsi="Times New Roman" w:cs="Times New Roman"/>
+          <w:sz w:val="24"/>
+          <w:szCs w:val="24"/>
+        </w:rPr>
+        <w:tab/>
+      </w:r>
+      <w:r>
+        <w:rPr>
+          <w:rFonts w:ascii="Times New Roman" w:hAnsi="Times New Roman" w:cs="Times New Roman"/>
+          <w:sz w:val="24"/>
+          <w:szCs w:val="24"/>
+        </w:rPr>
+        <w:t xml:space="preserve">Kami </w:t>
+      </w:r>
+      <w:proofErr w:type="spellStart"/>
+      <w:r>
+        <w:rPr>
+          <w:rFonts w:ascii="Times New Roman" w:hAnsi="Times New Roman" w:cs="Times New Roman"/>
+          <w:sz w:val="24"/>
+          <w:szCs w:val="24"/>
+        </w:rPr>
+        <w:t>membuat</w:t>
+      </w:r>
+      <w:proofErr w:type="spellEnd"/>
+      <w:r>
+        <w:rPr>
+          <w:rFonts w:ascii="Times New Roman" w:hAnsi="Times New Roman" w:cs="Times New Roman"/>
+          <w:sz w:val="24"/>
+          <w:szCs w:val="24"/>
+        </w:rPr>
+        <w:t xml:space="preserve"> </w:t>
+      </w:r>
+      <w:proofErr w:type="spellStart"/>
+      <w:r>
+        <w:rPr>
+          <w:rFonts w:ascii="Times New Roman" w:hAnsi="Times New Roman" w:cs="Times New Roman"/>
+          <w:sz w:val="24"/>
+          <w:szCs w:val="24"/>
+        </w:rPr>
+        <w:t>sistem</w:t>
+      </w:r>
+      <w:proofErr w:type="spellEnd"/>
+      <w:r>
+        <w:rPr>
+          <w:rFonts w:ascii="Times New Roman" w:hAnsi="Times New Roman" w:cs="Times New Roman"/>
+          <w:sz w:val="24"/>
+          <w:szCs w:val="24"/>
+        </w:rPr>
+        <w:t xml:space="preserve"> </w:t>
+      </w:r>
+      <w:proofErr w:type="spellStart"/>
+      <w:r>
+        <w:rPr>
+          <w:rFonts w:ascii="Times New Roman" w:hAnsi="Times New Roman" w:cs="Times New Roman"/>
+          <w:sz w:val="24"/>
+          <w:szCs w:val="24"/>
+        </w:rPr>
+        <w:t>pendaftaran</w:t>
+      </w:r>
+      <w:proofErr w:type="spellEnd"/>
+      <w:r>
+        <w:rPr>
+          <w:rFonts w:ascii="Times New Roman" w:hAnsi="Times New Roman" w:cs="Times New Roman"/>
+          <w:sz w:val="24"/>
+          <w:szCs w:val="24"/>
+        </w:rPr>
+        <w:t xml:space="preserve"> webinar </w:t>
+      </w:r>
+      <w:proofErr w:type="spellStart"/>
+      <w:r>
+        <w:rPr>
+          <w:rFonts w:ascii="Times New Roman" w:hAnsi="Times New Roman" w:cs="Times New Roman"/>
+          <w:sz w:val="24"/>
+          <w:szCs w:val="24"/>
+        </w:rPr>
+        <w:t>otomatis</w:t>
+      </w:r>
+      <w:proofErr w:type="spellEnd"/>
+      <w:r>
+        <w:rPr>
+          <w:rFonts w:ascii="Times New Roman" w:hAnsi="Times New Roman" w:cs="Times New Roman"/>
+          <w:sz w:val="24"/>
+          <w:szCs w:val="24"/>
+        </w:rPr>
+        <w:t xml:space="preserve"> </w:t>
+      </w:r>
+      <w:proofErr w:type="spellStart"/>
+      <w:r>
+        <w:rPr>
+          <w:rFonts w:ascii="Times New Roman" w:hAnsi="Times New Roman" w:cs="Times New Roman"/>
+          <w:sz w:val="24"/>
+          <w:szCs w:val="24"/>
+        </w:rPr>
+        <w:t>menggunakan</w:t>
+      </w:r>
+      <w:proofErr w:type="spellEnd"/>
+      <w:r>
+        <w:rPr>
+          <w:rFonts w:ascii="Times New Roman" w:hAnsi="Times New Roman" w:cs="Times New Roman"/>
+          <w:sz w:val="24"/>
+          <w:szCs w:val="24"/>
+        </w:rPr>
+        <w:t xml:space="preserve"> Google Form, Google Spreadsheet, Autocrat, dan Google Apps Script, yang kami </w:t>
+      </w:r>
+      <w:proofErr w:type="spellStart"/>
+      <w:r>
+        <w:rPr>
+          <w:rFonts w:ascii="Times New Roman" w:hAnsi="Times New Roman" w:cs="Times New Roman"/>
+          <w:sz w:val="24"/>
+          <w:szCs w:val="24"/>
+        </w:rPr>
+        <w:t>selesaikan</w:t>
+      </w:r>
+      <w:proofErr w:type="spellEnd"/>
+      <w:r>
+        <w:rPr>
+          <w:rFonts w:ascii="Times New Roman" w:hAnsi="Times New Roman" w:cs="Times New Roman"/>
+          <w:sz w:val="24"/>
+          <w:szCs w:val="24"/>
+        </w:rPr>
+        <w:t xml:space="preserve"> </w:t>
+      </w:r>
+      <w:proofErr w:type="spellStart"/>
+      <w:r>
+        <w:rPr>
+          <w:rFonts w:ascii="Times New Roman" w:hAnsi="Times New Roman" w:cs="Times New Roman"/>
+          <w:sz w:val="24"/>
+          <w:szCs w:val="24"/>
+        </w:rPr>
+        <w:t>dalam</w:t>
+      </w:r>
+      <w:proofErr w:type="spellEnd"/>
+      <w:r>
+        <w:rPr>
+          <w:rFonts w:ascii="Times New Roman" w:hAnsi="Times New Roman" w:cs="Times New Roman"/>
+          <w:sz w:val="24"/>
+          <w:szCs w:val="24"/>
+        </w:rPr>
+        <w:t xml:space="preserve"> </w:t>
+      </w:r>
+      <w:proofErr w:type="spellStart"/>
+      <w:r>
+        <w:rPr>
+          <w:rFonts w:ascii="Times New Roman" w:hAnsi="Times New Roman" w:cs="Times New Roman"/>
+          <w:sz w:val="24"/>
+          <w:szCs w:val="24"/>
+        </w:rPr>
+        <w:t>waktu</w:t>
+      </w:r>
+      <w:proofErr w:type="spellEnd"/>
+      <w:r>
+        <w:rPr>
+          <w:rFonts w:ascii="Times New Roman" w:hAnsi="Times New Roman" w:cs="Times New Roman"/>
+          <w:sz w:val="24"/>
+          <w:szCs w:val="24"/>
+        </w:rPr>
+        <w:t xml:space="preserve"> </w:t>
+      </w:r>
+      <w:proofErr w:type="spellStart"/>
+      <w:r>
+        <w:rPr>
+          <w:rFonts w:ascii="Times New Roman" w:hAnsi="Times New Roman" w:cs="Times New Roman"/>
+          <w:sz w:val="24"/>
+          <w:szCs w:val="24"/>
+        </w:rPr>
+        <w:t>tujuh</w:t>
+      </w:r>
+      <w:proofErr w:type="spellEnd"/>
+      <w:r>
+        <w:rPr>
+          <w:rFonts w:ascii="Times New Roman" w:hAnsi="Times New Roman" w:cs="Times New Roman"/>
+          <w:sz w:val="24"/>
+          <w:szCs w:val="24"/>
+        </w:rPr>
+        <w:t xml:space="preserve"> </w:t>
+      </w:r>
+      <w:proofErr w:type="spellStart"/>
+      <w:r>
+        <w:rPr>
+          <w:rFonts w:ascii="Times New Roman" w:hAnsi="Times New Roman" w:cs="Times New Roman"/>
+          <w:sz w:val="24"/>
+          <w:szCs w:val="24"/>
+        </w:rPr>
+        <w:t>hari</w:t>
+      </w:r>
+      <w:proofErr w:type="spellEnd"/>
+      <w:r>
+        <w:rPr>
+          <w:rFonts w:ascii="Times New Roman" w:hAnsi="Times New Roman" w:cs="Times New Roman"/>
+          <w:sz w:val="24"/>
+          <w:szCs w:val="24"/>
+        </w:rPr>
+        <w:t xml:space="preserve"> </w:t>
+      </w:r>
+      <w:proofErr w:type="spellStart"/>
+      <w:proofErr w:type="gramStart"/>
+      <w:r>
+        <w:rPr>
+          <w:rFonts w:ascii="Times New Roman" w:hAnsi="Times New Roman" w:cs="Times New Roman"/>
+          <w:sz w:val="24"/>
+          <w:szCs w:val="24"/>
+        </w:rPr>
+        <w:t>kerja.Form</w:t>
+      </w:r>
+      <w:proofErr w:type="spellEnd"/>
+      <w:proofErr w:type="gramEnd"/>
+      <w:r>
+        <w:rPr>
+          <w:rFonts w:ascii="Times New Roman" w:hAnsi="Times New Roman" w:cs="Times New Roman"/>
+          <w:sz w:val="24"/>
+          <w:szCs w:val="24"/>
+        </w:rPr>
+        <w:t xml:space="preserve"> </w:t>
+      </w:r>
+      <w:proofErr w:type="spellStart"/>
+      <w:r>
+        <w:rPr>
+          <w:rFonts w:ascii="Times New Roman" w:hAnsi="Times New Roman" w:cs="Times New Roman"/>
+          <w:sz w:val="24"/>
+          <w:szCs w:val="24"/>
+        </w:rPr>
+        <w:t>untuk</w:t>
+      </w:r>
+      <w:proofErr w:type="spellEnd"/>
+      <w:r>
+        <w:rPr>
+          <w:rFonts w:ascii="Times New Roman" w:hAnsi="Times New Roman" w:cs="Times New Roman"/>
+          <w:sz w:val="24"/>
+          <w:szCs w:val="24"/>
+        </w:rPr>
+        <w:t xml:space="preserve"> </w:t>
+      </w:r>
+      <w:proofErr w:type="spellStart"/>
+      <w:r>
+        <w:rPr>
+          <w:rFonts w:ascii="Times New Roman" w:hAnsi="Times New Roman" w:cs="Times New Roman"/>
+          <w:sz w:val="24"/>
+          <w:szCs w:val="24"/>
+        </w:rPr>
+        <w:t>mengumpulkan</w:t>
+      </w:r>
+      <w:proofErr w:type="spellEnd"/>
+      <w:r>
+        <w:rPr>
+          <w:rFonts w:ascii="Times New Roman" w:hAnsi="Times New Roman" w:cs="Times New Roman"/>
+          <w:sz w:val="24"/>
+          <w:szCs w:val="24"/>
+        </w:rPr>
+        <w:t xml:space="preserve"> data </w:t>
+      </w:r>
+      <w:proofErr w:type="spellStart"/>
+      <w:r>
+        <w:rPr>
+          <w:rFonts w:ascii="Times New Roman" w:hAnsi="Times New Roman" w:cs="Times New Roman"/>
+          <w:sz w:val="24"/>
+          <w:szCs w:val="24"/>
+        </w:rPr>
+        <w:t>pendaftaran</w:t>
+      </w:r>
+      <w:proofErr w:type="spellEnd"/>
+      <w:r>
+        <w:rPr>
+          <w:rFonts w:ascii="Times New Roman" w:hAnsi="Times New Roman" w:cs="Times New Roman"/>
+          <w:sz w:val="24"/>
+          <w:szCs w:val="24"/>
+        </w:rPr>
+        <w:t xml:space="preserve"> </w:t>
+      </w:r>
+      <w:proofErr w:type="spellStart"/>
+      <w:r>
+        <w:rPr>
+          <w:rFonts w:ascii="Times New Roman" w:hAnsi="Times New Roman" w:cs="Times New Roman"/>
+          <w:sz w:val="24"/>
+          <w:szCs w:val="24"/>
+        </w:rPr>
+        <w:t>peserta</w:t>
+      </w:r>
+      <w:proofErr w:type="spellEnd"/>
+      <w:r>
+        <w:rPr>
+          <w:rFonts w:ascii="Times New Roman" w:hAnsi="Times New Roman" w:cs="Times New Roman"/>
+          <w:sz w:val="24"/>
+          <w:szCs w:val="24"/>
+        </w:rPr>
+        <w:t xml:space="preserve"> webinar dan </w:t>
+      </w:r>
+      <w:proofErr w:type="spellStart"/>
+      <w:r>
+        <w:rPr>
+          <w:rFonts w:ascii="Times New Roman" w:hAnsi="Times New Roman" w:cs="Times New Roman"/>
+          <w:sz w:val="24"/>
+          <w:szCs w:val="24"/>
+        </w:rPr>
+        <w:t>menghubungkannya</w:t>
+      </w:r>
+      <w:proofErr w:type="spellEnd"/>
+      <w:r>
+        <w:rPr>
+          <w:rFonts w:ascii="Times New Roman" w:hAnsi="Times New Roman" w:cs="Times New Roman"/>
+          <w:sz w:val="24"/>
+          <w:szCs w:val="24"/>
+        </w:rPr>
+        <w:t xml:space="preserve"> </w:t>
+      </w:r>
+      <w:proofErr w:type="spellStart"/>
+      <w:r>
+        <w:rPr>
+          <w:rFonts w:ascii="Times New Roman" w:hAnsi="Times New Roman" w:cs="Times New Roman"/>
+          <w:sz w:val="24"/>
+          <w:szCs w:val="24"/>
+        </w:rPr>
+        <w:t>dengan</w:t>
+      </w:r>
+      <w:proofErr w:type="spellEnd"/>
+      <w:r>
+        <w:rPr>
+          <w:rFonts w:ascii="Times New Roman" w:hAnsi="Times New Roman" w:cs="Times New Roman"/>
+          <w:sz w:val="24"/>
+          <w:szCs w:val="24"/>
+        </w:rPr>
+        <w:t xml:space="preserve"> Google Spreadsheet agar </w:t>
+      </w:r>
+      <w:proofErr w:type="spellStart"/>
+      <w:r>
+        <w:rPr>
+          <w:rFonts w:ascii="Times New Roman" w:hAnsi="Times New Roman" w:cs="Times New Roman"/>
+          <w:sz w:val="24"/>
+          <w:szCs w:val="24"/>
+        </w:rPr>
+        <w:t>semua</w:t>
+      </w:r>
+      <w:proofErr w:type="spellEnd"/>
+      <w:r>
+        <w:rPr>
+          <w:rFonts w:ascii="Times New Roman" w:hAnsi="Times New Roman" w:cs="Times New Roman"/>
+          <w:sz w:val="24"/>
+          <w:szCs w:val="24"/>
+        </w:rPr>
+        <w:t xml:space="preserve"> data </w:t>
+      </w:r>
+      <w:proofErr w:type="spellStart"/>
+      <w:r>
+        <w:rPr>
+          <w:rFonts w:ascii="Times New Roman" w:hAnsi="Times New Roman" w:cs="Times New Roman"/>
+          <w:sz w:val="24"/>
+          <w:szCs w:val="24"/>
+        </w:rPr>
+        <w:t>tersimpan</w:t>
+      </w:r>
+      <w:proofErr w:type="spellEnd"/>
+      <w:r>
+        <w:rPr>
+          <w:rFonts w:ascii="Times New Roman" w:hAnsi="Times New Roman" w:cs="Times New Roman"/>
+          <w:sz w:val="24"/>
+          <w:szCs w:val="24"/>
+        </w:rPr>
+        <w:t xml:space="preserve"> </w:t>
+      </w:r>
+      <w:proofErr w:type="spellStart"/>
+      <w:r>
+        <w:rPr>
+          <w:rFonts w:ascii="Times New Roman" w:hAnsi="Times New Roman" w:cs="Times New Roman"/>
+          <w:sz w:val="24"/>
+          <w:szCs w:val="24"/>
+        </w:rPr>
+        <w:t>dengan</w:t>
+      </w:r>
+      <w:proofErr w:type="spellEnd"/>
+      <w:r>
+        <w:rPr>
+          <w:rFonts w:ascii="Times New Roman" w:hAnsi="Times New Roman" w:cs="Times New Roman"/>
+          <w:sz w:val="24"/>
+          <w:szCs w:val="24"/>
+        </w:rPr>
+        <w:t xml:space="preserve"> </w:t>
+      </w:r>
+      <w:proofErr w:type="spellStart"/>
+      <w:r>
+        <w:rPr>
+          <w:rFonts w:ascii="Times New Roman" w:hAnsi="Times New Roman" w:cs="Times New Roman"/>
+          <w:sz w:val="24"/>
+          <w:szCs w:val="24"/>
+        </w:rPr>
+        <w:t>rapi</w:t>
+      </w:r>
+      <w:proofErr w:type="spellEnd"/>
+      <w:r>
+        <w:rPr>
+          <w:rFonts w:ascii="Times New Roman" w:hAnsi="Times New Roman" w:cs="Times New Roman"/>
+          <w:sz w:val="24"/>
+          <w:szCs w:val="24"/>
+        </w:rPr>
+        <w:t xml:space="preserve">. </w:t>
+      </w:r>
+      <w:proofErr w:type="spellStart"/>
+      <w:r>
+        <w:rPr>
+          <w:rFonts w:ascii="Times New Roman" w:hAnsi="Times New Roman" w:cs="Times New Roman"/>
+          <w:sz w:val="24"/>
+          <w:szCs w:val="24"/>
+        </w:rPr>
+        <w:t>Selanjutnya</w:t>
+      </w:r>
+      <w:proofErr w:type="spellEnd"/>
+      <w:r>
+        <w:rPr>
+          <w:rFonts w:ascii="Times New Roman" w:hAnsi="Times New Roman" w:cs="Times New Roman"/>
+          <w:sz w:val="24"/>
+          <w:szCs w:val="24"/>
+        </w:rPr>
+        <w:t xml:space="preserve">, kami </w:t>
+      </w:r>
+      <w:proofErr w:type="spellStart"/>
+      <w:r>
+        <w:rPr>
+          <w:rFonts w:ascii="Times New Roman" w:hAnsi="Times New Roman" w:cs="Times New Roman"/>
+          <w:sz w:val="24"/>
+          <w:szCs w:val="24"/>
+        </w:rPr>
+        <w:t>menggunakan</w:t>
+      </w:r>
+      <w:proofErr w:type="spellEnd"/>
+      <w:r>
+        <w:rPr>
+          <w:rFonts w:ascii="Times New Roman" w:hAnsi="Times New Roman" w:cs="Times New Roman"/>
+          <w:sz w:val="24"/>
+          <w:szCs w:val="24"/>
+        </w:rPr>
+        <w:t xml:space="preserve"> Autocrat, add-on </w:t>
+      </w:r>
+      <w:proofErr w:type="spellStart"/>
+      <w:r>
+        <w:rPr>
+          <w:rFonts w:ascii="Times New Roman" w:hAnsi="Times New Roman" w:cs="Times New Roman"/>
+          <w:sz w:val="24"/>
+          <w:szCs w:val="24"/>
+        </w:rPr>
+        <w:t>untuk</w:t>
+      </w:r>
+      <w:proofErr w:type="spellEnd"/>
+      <w:r>
+        <w:rPr>
+          <w:rFonts w:ascii="Times New Roman" w:hAnsi="Times New Roman" w:cs="Times New Roman"/>
+          <w:sz w:val="24"/>
+          <w:szCs w:val="24"/>
+        </w:rPr>
+        <w:t xml:space="preserve"> Google Sheets, </w:t>
+      </w:r>
+      <w:proofErr w:type="spellStart"/>
+      <w:r>
+        <w:rPr>
+          <w:rFonts w:ascii="Times New Roman" w:hAnsi="Times New Roman" w:cs="Times New Roman"/>
+          <w:sz w:val="24"/>
+          <w:szCs w:val="24"/>
+        </w:rPr>
+        <w:t>untuk</w:t>
+      </w:r>
+      <w:proofErr w:type="spellEnd"/>
+      <w:r>
+        <w:rPr>
+          <w:rFonts w:ascii="Times New Roman" w:hAnsi="Times New Roman" w:cs="Times New Roman"/>
+          <w:sz w:val="24"/>
+          <w:szCs w:val="24"/>
+        </w:rPr>
+        <w:t xml:space="preserve"> </w:t>
+      </w:r>
+      <w:proofErr w:type="spellStart"/>
+      <w:r>
+        <w:rPr>
+          <w:rFonts w:ascii="Times New Roman" w:hAnsi="Times New Roman" w:cs="Times New Roman"/>
+          <w:sz w:val="24"/>
+          <w:szCs w:val="24"/>
+        </w:rPr>
+        <w:t>mengotomatisasi</w:t>
+      </w:r>
+      <w:proofErr w:type="spellEnd"/>
+      <w:r>
+        <w:rPr>
+          <w:rFonts w:ascii="Times New Roman" w:hAnsi="Times New Roman" w:cs="Times New Roman"/>
+          <w:sz w:val="24"/>
+          <w:szCs w:val="24"/>
+        </w:rPr>
+        <w:t xml:space="preserve"> </w:t>
+      </w:r>
+      <w:proofErr w:type="spellStart"/>
+      <w:r>
+        <w:rPr>
+          <w:rFonts w:ascii="Times New Roman" w:hAnsi="Times New Roman" w:cs="Times New Roman"/>
+          <w:sz w:val="24"/>
+          <w:szCs w:val="24"/>
+        </w:rPr>
+        <w:t>pembuatan</w:t>
+      </w:r>
+      <w:proofErr w:type="spellEnd"/>
+      <w:r>
+        <w:rPr>
+          <w:rFonts w:ascii="Times New Roman" w:hAnsi="Times New Roman" w:cs="Times New Roman"/>
+          <w:sz w:val="24"/>
+          <w:szCs w:val="24"/>
+        </w:rPr>
+        <w:t xml:space="preserve"> dan </w:t>
+      </w:r>
+      <w:proofErr w:type="spellStart"/>
+      <w:r>
+        <w:rPr>
+          <w:rFonts w:ascii="Times New Roman" w:hAnsi="Times New Roman" w:cs="Times New Roman"/>
+          <w:sz w:val="24"/>
+          <w:szCs w:val="24"/>
+        </w:rPr>
+        <w:t>pengiriman</w:t>
+      </w:r>
+      <w:proofErr w:type="spellEnd"/>
+      <w:r>
+        <w:rPr>
+          <w:rFonts w:ascii="Times New Roman" w:hAnsi="Times New Roman" w:cs="Times New Roman"/>
+          <w:sz w:val="24"/>
+          <w:szCs w:val="24"/>
+        </w:rPr>
+        <w:t xml:space="preserve"> </w:t>
+      </w:r>
+      <w:proofErr w:type="spellStart"/>
+      <w:r>
+        <w:rPr>
+          <w:rFonts w:ascii="Times New Roman" w:hAnsi="Times New Roman" w:cs="Times New Roman"/>
+          <w:sz w:val="24"/>
+          <w:szCs w:val="24"/>
+        </w:rPr>
+        <w:t>sertifikat</w:t>
+      </w:r>
+      <w:proofErr w:type="spellEnd"/>
+      <w:r>
+        <w:rPr>
+          <w:rFonts w:ascii="Times New Roman" w:hAnsi="Times New Roman" w:cs="Times New Roman"/>
+          <w:sz w:val="24"/>
+          <w:szCs w:val="24"/>
+        </w:rPr>
+        <w:t xml:space="preserve"> </w:t>
+      </w:r>
+      <w:proofErr w:type="spellStart"/>
+      <w:r>
+        <w:rPr>
+          <w:rFonts w:ascii="Times New Roman" w:hAnsi="Times New Roman" w:cs="Times New Roman"/>
+          <w:sz w:val="24"/>
+          <w:szCs w:val="24"/>
+        </w:rPr>
+        <w:t>kepada</w:t>
+      </w:r>
+      <w:proofErr w:type="spellEnd"/>
+      <w:r>
+        <w:rPr>
+          <w:rFonts w:ascii="Times New Roman" w:hAnsi="Times New Roman" w:cs="Times New Roman"/>
+          <w:sz w:val="24"/>
+          <w:szCs w:val="24"/>
+        </w:rPr>
+        <w:t xml:space="preserve"> </w:t>
+      </w:r>
+      <w:proofErr w:type="spellStart"/>
+      <w:r>
+        <w:rPr>
+          <w:rFonts w:ascii="Times New Roman" w:hAnsi="Times New Roman" w:cs="Times New Roman"/>
+          <w:sz w:val="24"/>
+          <w:szCs w:val="24"/>
+        </w:rPr>
+        <w:t>peserta</w:t>
+      </w:r>
+      <w:proofErr w:type="spellEnd"/>
+      <w:r>
+        <w:rPr>
+          <w:rFonts w:ascii="Times New Roman" w:hAnsi="Times New Roman" w:cs="Times New Roman"/>
+          <w:sz w:val="24"/>
+          <w:szCs w:val="24"/>
+        </w:rPr>
+        <w:t xml:space="preserve">. </w:t>
+      </w:r>
+      <w:proofErr w:type="spellStart"/>
+      <w:r>
+        <w:rPr>
+          <w:rFonts w:ascii="Times New Roman" w:hAnsi="Times New Roman" w:cs="Times New Roman"/>
+          <w:sz w:val="24"/>
+          <w:szCs w:val="24"/>
+        </w:rPr>
+        <w:t>Dengan</w:t>
+      </w:r>
+      <w:proofErr w:type="spellEnd"/>
+      <w:r>
+        <w:rPr>
+          <w:rFonts w:ascii="Times New Roman" w:hAnsi="Times New Roman" w:cs="Times New Roman"/>
+          <w:sz w:val="24"/>
+          <w:szCs w:val="24"/>
+        </w:rPr>
+        <w:t xml:space="preserve"> Autocrat, kami </w:t>
+      </w:r>
+      <w:proofErr w:type="spellStart"/>
+      <w:r>
+        <w:rPr>
+          <w:rFonts w:ascii="Times New Roman" w:hAnsi="Times New Roman" w:cs="Times New Roman"/>
+          <w:sz w:val="24"/>
+          <w:szCs w:val="24"/>
+        </w:rPr>
+        <w:t>bisa</w:t>
+      </w:r>
+      <w:proofErr w:type="spellEnd"/>
+      <w:r>
+        <w:rPr>
+          <w:rFonts w:ascii="Times New Roman" w:hAnsi="Times New Roman" w:cs="Times New Roman"/>
+          <w:sz w:val="24"/>
+          <w:szCs w:val="24"/>
+        </w:rPr>
+        <w:t xml:space="preserve"> </w:t>
+      </w:r>
+      <w:proofErr w:type="spellStart"/>
+      <w:r>
+        <w:rPr>
+          <w:rFonts w:ascii="Times New Roman" w:hAnsi="Times New Roman" w:cs="Times New Roman"/>
+          <w:sz w:val="24"/>
+          <w:szCs w:val="24"/>
+        </w:rPr>
+        <w:t>membuat</w:t>
+      </w:r>
+      <w:proofErr w:type="spellEnd"/>
+      <w:r>
+        <w:rPr>
+          <w:rFonts w:ascii="Times New Roman" w:hAnsi="Times New Roman" w:cs="Times New Roman"/>
+          <w:sz w:val="24"/>
+          <w:szCs w:val="24"/>
+        </w:rPr>
+        <w:t xml:space="preserve"> template </w:t>
+      </w:r>
+      <w:proofErr w:type="spellStart"/>
+      <w:r>
+        <w:rPr>
+          <w:rFonts w:ascii="Times New Roman" w:hAnsi="Times New Roman" w:cs="Times New Roman"/>
+          <w:sz w:val="24"/>
+          <w:szCs w:val="24"/>
+        </w:rPr>
+        <w:t>sertifikat</w:t>
+      </w:r>
+      <w:proofErr w:type="spellEnd"/>
+      <w:r>
+        <w:rPr>
+          <w:rFonts w:ascii="Times New Roman" w:hAnsi="Times New Roman" w:cs="Times New Roman"/>
+          <w:sz w:val="24"/>
+          <w:szCs w:val="24"/>
+        </w:rPr>
+        <w:t xml:space="preserve"> yang </w:t>
+      </w:r>
+      <w:proofErr w:type="spellStart"/>
+      <w:r>
+        <w:rPr>
+          <w:rFonts w:ascii="Times New Roman" w:hAnsi="Times New Roman" w:cs="Times New Roman"/>
+          <w:sz w:val="24"/>
+          <w:szCs w:val="24"/>
+        </w:rPr>
+        <w:t>otomatis</w:t>
+      </w:r>
+      <w:proofErr w:type="spellEnd"/>
+      <w:r>
+        <w:rPr>
+          <w:rFonts w:ascii="Times New Roman" w:hAnsi="Times New Roman" w:cs="Times New Roman"/>
+          <w:sz w:val="24"/>
+          <w:szCs w:val="24"/>
+        </w:rPr>
+        <w:t xml:space="preserve"> </w:t>
+      </w:r>
+      <w:proofErr w:type="spellStart"/>
+      <w:r>
+        <w:rPr>
+          <w:rFonts w:ascii="Times New Roman" w:hAnsi="Times New Roman" w:cs="Times New Roman"/>
+          <w:sz w:val="24"/>
+          <w:szCs w:val="24"/>
+        </w:rPr>
+        <w:t>terisi</w:t>
+      </w:r>
+      <w:proofErr w:type="spellEnd"/>
+      <w:r>
+        <w:rPr>
+          <w:rFonts w:ascii="Times New Roman" w:hAnsi="Times New Roman" w:cs="Times New Roman"/>
+          <w:sz w:val="24"/>
+          <w:szCs w:val="24"/>
+        </w:rPr>
+        <w:t xml:space="preserve"> </w:t>
+      </w:r>
+      <w:proofErr w:type="spellStart"/>
+      <w:r>
+        <w:rPr>
+          <w:rFonts w:ascii="Times New Roman" w:hAnsi="Times New Roman" w:cs="Times New Roman"/>
+          <w:sz w:val="24"/>
+          <w:szCs w:val="24"/>
+        </w:rPr>
+        <w:t>dengan</w:t>
+      </w:r>
+      <w:proofErr w:type="spellEnd"/>
+      <w:r>
+        <w:rPr>
+          <w:rFonts w:ascii="Times New Roman" w:hAnsi="Times New Roman" w:cs="Times New Roman"/>
+          <w:sz w:val="24"/>
+          <w:szCs w:val="24"/>
+        </w:rPr>
+        <w:t xml:space="preserve"> data </w:t>
+      </w:r>
+      <w:proofErr w:type="spellStart"/>
+      <w:r>
+        <w:rPr>
+          <w:rFonts w:ascii="Times New Roman" w:hAnsi="Times New Roman" w:cs="Times New Roman"/>
+          <w:sz w:val="24"/>
+          <w:szCs w:val="24"/>
+        </w:rPr>
+        <w:t>dari</w:t>
+      </w:r>
+      <w:proofErr w:type="spellEnd"/>
+      <w:r>
+        <w:rPr>
+          <w:rFonts w:ascii="Times New Roman" w:hAnsi="Times New Roman" w:cs="Times New Roman"/>
+          <w:sz w:val="24"/>
+          <w:szCs w:val="24"/>
+        </w:rPr>
+        <w:t xml:space="preserve"> spreadsheet, </w:t>
+      </w:r>
+      <w:proofErr w:type="spellStart"/>
+      <w:r>
+        <w:rPr>
+          <w:rFonts w:ascii="Times New Roman" w:hAnsi="Times New Roman" w:cs="Times New Roman"/>
+          <w:sz w:val="24"/>
+          <w:szCs w:val="24"/>
+        </w:rPr>
+        <w:t>seperti</w:t>
+      </w:r>
+      <w:proofErr w:type="spellEnd"/>
+      <w:r>
+        <w:rPr>
+          <w:rFonts w:ascii="Times New Roman" w:hAnsi="Times New Roman" w:cs="Times New Roman"/>
+          <w:sz w:val="24"/>
+          <w:szCs w:val="24"/>
+        </w:rPr>
+        <w:t xml:space="preserve"> </w:t>
+      </w:r>
+      <w:proofErr w:type="spellStart"/>
+      <w:r>
+        <w:rPr>
+          <w:rFonts w:ascii="Times New Roman" w:hAnsi="Times New Roman" w:cs="Times New Roman"/>
+          <w:sz w:val="24"/>
+          <w:szCs w:val="24"/>
+        </w:rPr>
+        <w:t>nama</w:t>
+      </w:r>
+      <w:proofErr w:type="spellEnd"/>
+      <w:r>
+        <w:rPr>
+          <w:rFonts w:ascii="Times New Roman" w:hAnsi="Times New Roman" w:cs="Times New Roman"/>
+          <w:sz w:val="24"/>
+          <w:szCs w:val="24"/>
+        </w:rPr>
+        <w:t xml:space="preserve"> </w:t>
+      </w:r>
+      <w:proofErr w:type="spellStart"/>
+      <w:r>
+        <w:rPr>
+          <w:rFonts w:ascii="Times New Roman" w:hAnsi="Times New Roman" w:cs="Times New Roman"/>
+          <w:sz w:val="24"/>
+          <w:szCs w:val="24"/>
+        </w:rPr>
+        <w:t>peserta</w:t>
+      </w:r>
+      <w:proofErr w:type="spellEnd"/>
+      <w:r>
+        <w:rPr>
+          <w:rFonts w:ascii="Times New Roman" w:hAnsi="Times New Roman" w:cs="Times New Roman"/>
+          <w:sz w:val="24"/>
+          <w:szCs w:val="24"/>
+        </w:rPr>
+        <w:t xml:space="preserve"> dan </w:t>
+      </w:r>
+      <w:proofErr w:type="spellStart"/>
+      <w:r>
+        <w:rPr>
+          <w:rFonts w:ascii="Times New Roman" w:hAnsi="Times New Roman" w:cs="Times New Roman"/>
+          <w:sz w:val="24"/>
+          <w:szCs w:val="24"/>
+        </w:rPr>
+        <w:t>tanggal</w:t>
+      </w:r>
+      <w:proofErr w:type="spellEnd"/>
+      <w:r>
+        <w:rPr>
+          <w:rFonts w:ascii="Times New Roman" w:hAnsi="Times New Roman" w:cs="Times New Roman"/>
+          <w:sz w:val="24"/>
+          <w:szCs w:val="24"/>
+        </w:rPr>
+        <w:t xml:space="preserve"> webinar. </w:t>
+      </w:r>
+      <w:proofErr w:type="spellStart"/>
+      <w:r>
+        <w:rPr>
+          <w:rFonts w:ascii="Times New Roman" w:hAnsi="Times New Roman" w:cs="Times New Roman"/>
+          <w:sz w:val="24"/>
+          <w:szCs w:val="24"/>
+        </w:rPr>
+        <w:t>Terakhir</w:t>
+      </w:r>
+      <w:proofErr w:type="spellEnd"/>
+      <w:r>
+        <w:rPr>
+          <w:rFonts w:ascii="Times New Roman" w:hAnsi="Times New Roman" w:cs="Times New Roman"/>
+          <w:sz w:val="24"/>
+          <w:szCs w:val="24"/>
+        </w:rPr>
+        <w:t xml:space="preserve">, kami </w:t>
+      </w:r>
+      <w:proofErr w:type="spellStart"/>
+      <w:r>
+        <w:rPr>
+          <w:rFonts w:ascii="Times New Roman" w:hAnsi="Times New Roman" w:cs="Times New Roman"/>
+          <w:sz w:val="24"/>
+          <w:szCs w:val="24"/>
+        </w:rPr>
+        <w:t>menggunakan</w:t>
+      </w:r>
+      <w:proofErr w:type="spellEnd"/>
+      <w:r>
+        <w:rPr>
+          <w:rFonts w:ascii="Times New Roman" w:hAnsi="Times New Roman" w:cs="Times New Roman"/>
+          <w:sz w:val="24"/>
+          <w:szCs w:val="24"/>
+        </w:rPr>
+        <w:t xml:space="preserve"> Google Apps Script </w:t>
+      </w:r>
+      <w:proofErr w:type="spellStart"/>
+      <w:r>
+        <w:rPr>
+          <w:rFonts w:ascii="Times New Roman" w:hAnsi="Times New Roman" w:cs="Times New Roman"/>
+          <w:sz w:val="24"/>
+          <w:szCs w:val="24"/>
+        </w:rPr>
+        <w:t>untuk</w:t>
+      </w:r>
+      <w:proofErr w:type="spellEnd"/>
+      <w:r>
+        <w:rPr>
+          <w:rFonts w:ascii="Times New Roman" w:hAnsi="Times New Roman" w:cs="Times New Roman"/>
+          <w:sz w:val="24"/>
+          <w:szCs w:val="24"/>
+        </w:rPr>
+        <w:t xml:space="preserve"> </w:t>
+      </w:r>
+      <w:proofErr w:type="spellStart"/>
+      <w:r>
+        <w:rPr>
+          <w:rFonts w:ascii="Times New Roman" w:hAnsi="Times New Roman" w:cs="Times New Roman"/>
+          <w:sz w:val="24"/>
+          <w:szCs w:val="24"/>
+        </w:rPr>
+        <w:t>menulis</w:t>
+      </w:r>
+      <w:proofErr w:type="spellEnd"/>
+      <w:r>
+        <w:rPr>
+          <w:rFonts w:ascii="Times New Roman" w:hAnsi="Times New Roman" w:cs="Times New Roman"/>
+          <w:sz w:val="24"/>
+          <w:szCs w:val="24"/>
+        </w:rPr>
+        <w:t xml:space="preserve"> </w:t>
+      </w:r>
+      <w:proofErr w:type="spellStart"/>
+      <w:r>
+        <w:rPr>
+          <w:rFonts w:ascii="Times New Roman" w:hAnsi="Times New Roman" w:cs="Times New Roman"/>
+          <w:sz w:val="24"/>
+          <w:szCs w:val="24"/>
+        </w:rPr>
+        <w:t>kode</w:t>
+      </w:r>
+      <w:proofErr w:type="spellEnd"/>
+      <w:r>
+        <w:rPr>
+          <w:rFonts w:ascii="Times New Roman" w:hAnsi="Times New Roman" w:cs="Times New Roman"/>
+          <w:sz w:val="24"/>
+          <w:szCs w:val="24"/>
+        </w:rPr>
+        <w:t xml:space="preserve"> yang </w:t>
+      </w:r>
+      <w:proofErr w:type="spellStart"/>
+      <w:r>
+        <w:rPr>
+          <w:rFonts w:ascii="Times New Roman" w:hAnsi="Times New Roman" w:cs="Times New Roman"/>
+          <w:sz w:val="24"/>
+          <w:szCs w:val="24"/>
+        </w:rPr>
+        <w:t>mengotomatisasi</w:t>
+      </w:r>
+      <w:proofErr w:type="spellEnd"/>
+      <w:r>
+        <w:rPr>
+          <w:rFonts w:ascii="Times New Roman" w:hAnsi="Times New Roman" w:cs="Times New Roman"/>
+          <w:sz w:val="24"/>
+          <w:szCs w:val="24"/>
+        </w:rPr>
+        <w:t xml:space="preserve"> </w:t>
+      </w:r>
+      <w:proofErr w:type="spellStart"/>
+      <w:r>
+        <w:rPr>
+          <w:rFonts w:ascii="Times New Roman" w:hAnsi="Times New Roman" w:cs="Times New Roman"/>
+          <w:sz w:val="24"/>
+          <w:szCs w:val="24"/>
+        </w:rPr>
+        <w:t>berbagai</w:t>
+      </w:r>
+      <w:proofErr w:type="spellEnd"/>
+      <w:r>
+        <w:rPr>
+          <w:rFonts w:ascii="Times New Roman" w:hAnsi="Times New Roman" w:cs="Times New Roman"/>
+          <w:sz w:val="24"/>
+          <w:szCs w:val="24"/>
+        </w:rPr>
+        <w:t xml:space="preserve"> </w:t>
+      </w:r>
+      <w:proofErr w:type="spellStart"/>
+      <w:r>
+        <w:rPr>
+          <w:rFonts w:ascii="Times New Roman" w:hAnsi="Times New Roman" w:cs="Times New Roman"/>
+          <w:sz w:val="24"/>
+          <w:szCs w:val="24"/>
+        </w:rPr>
+        <w:t>tugas</w:t>
+      </w:r>
+      <w:proofErr w:type="spellEnd"/>
+      <w:r>
+        <w:rPr>
+          <w:rFonts w:ascii="Times New Roman" w:hAnsi="Times New Roman" w:cs="Times New Roman"/>
+          <w:sz w:val="24"/>
+          <w:szCs w:val="24"/>
+        </w:rPr>
+        <w:t xml:space="preserve">, </w:t>
+      </w:r>
+      <w:proofErr w:type="spellStart"/>
+      <w:r>
+        <w:rPr>
+          <w:rFonts w:ascii="Times New Roman" w:hAnsi="Times New Roman" w:cs="Times New Roman"/>
+          <w:sz w:val="24"/>
+          <w:szCs w:val="24"/>
+        </w:rPr>
+        <w:t>seperti</w:t>
+      </w:r>
+      <w:proofErr w:type="spellEnd"/>
+      <w:r>
+        <w:rPr>
+          <w:rFonts w:ascii="Times New Roman" w:hAnsi="Times New Roman" w:cs="Times New Roman"/>
+          <w:sz w:val="24"/>
+          <w:szCs w:val="24"/>
+        </w:rPr>
+        <w:t xml:space="preserve"> </w:t>
+      </w:r>
+      <w:proofErr w:type="spellStart"/>
+      <w:r>
+        <w:rPr>
+          <w:rFonts w:ascii="Times New Roman" w:hAnsi="Times New Roman" w:cs="Times New Roman"/>
+          <w:sz w:val="24"/>
+          <w:szCs w:val="24"/>
+        </w:rPr>
+        <w:t>mengirim</w:t>
+      </w:r>
+      <w:proofErr w:type="spellEnd"/>
+      <w:r>
+        <w:rPr>
+          <w:rFonts w:ascii="Times New Roman" w:hAnsi="Times New Roman" w:cs="Times New Roman"/>
+          <w:sz w:val="24"/>
+          <w:szCs w:val="24"/>
+        </w:rPr>
+        <w:t xml:space="preserve"> email </w:t>
+      </w:r>
+      <w:proofErr w:type="spellStart"/>
+      <w:r>
+        <w:rPr>
+          <w:rFonts w:ascii="Times New Roman" w:hAnsi="Times New Roman" w:cs="Times New Roman"/>
+          <w:sz w:val="24"/>
+          <w:szCs w:val="24"/>
+        </w:rPr>
+        <w:t>konfirmasi</w:t>
+      </w:r>
+      <w:proofErr w:type="spellEnd"/>
+      <w:r>
+        <w:rPr>
+          <w:rFonts w:ascii="Times New Roman" w:hAnsi="Times New Roman" w:cs="Times New Roman"/>
+          <w:sz w:val="24"/>
+          <w:szCs w:val="24"/>
+        </w:rPr>
+        <w:t xml:space="preserve"> </w:t>
+      </w:r>
+      <w:proofErr w:type="spellStart"/>
+      <w:r>
+        <w:rPr>
+          <w:rFonts w:ascii="Times New Roman" w:hAnsi="Times New Roman" w:cs="Times New Roman"/>
+          <w:sz w:val="24"/>
+          <w:szCs w:val="24"/>
+        </w:rPr>
+        <w:t>pendaftaran</w:t>
+      </w:r>
+      <w:proofErr w:type="spellEnd"/>
+      <w:r>
+        <w:rPr>
+          <w:rFonts w:ascii="Times New Roman" w:hAnsi="Times New Roman" w:cs="Times New Roman"/>
+          <w:sz w:val="24"/>
+          <w:szCs w:val="24"/>
+        </w:rPr>
+        <w:t xml:space="preserve"> dan </w:t>
+      </w:r>
+      <w:proofErr w:type="spellStart"/>
+      <w:r>
+        <w:rPr>
+          <w:rFonts w:ascii="Times New Roman" w:hAnsi="Times New Roman" w:cs="Times New Roman"/>
+          <w:sz w:val="24"/>
+          <w:szCs w:val="24"/>
+        </w:rPr>
+        <w:t>mengatur</w:t>
+      </w:r>
+      <w:proofErr w:type="spellEnd"/>
+      <w:r>
+        <w:rPr>
+          <w:rFonts w:ascii="Times New Roman" w:hAnsi="Times New Roman" w:cs="Times New Roman"/>
+          <w:sz w:val="24"/>
+          <w:szCs w:val="24"/>
+        </w:rPr>
+        <w:t xml:space="preserve"> </w:t>
+      </w:r>
+      <w:proofErr w:type="spellStart"/>
+      <w:r>
+        <w:rPr>
+          <w:rFonts w:ascii="Times New Roman" w:hAnsi="Times New Roman" w:cs="Times New Roman"/>
+          <w:sz w:val="24"/>
+          <w:szCs w:val="24"/>
+        </w:rPr>
+        <w:t>pengiriman</w:t>
+      </w:r>
+      <w:proofErr w:type="spellEnd"/>
+      <w:r>
+        <w:rPr>
+          <w:rFonts w:ascii="Times New Roman" w:hAnsi="Times New Roman" w:cs="Times New Roman"/>
+          <w:sz w:val="24"/>
+          <w:szCs w:val="24"/>
+        </w:rPr>
+        <w:t xml:space="preserve"> </w:t>
+      </w:r>
+      <w:proofErr w:type="spellStart"/>
+      <w:r>
+        <w:rPr>
+          <w:rFonts w:ascii="Times New Roman" w:hAnsi="Times New Roman" w:cs="Times New Roman"/>
+          <w:sz w:val="24"/>
+          <w:szCs w:val="24"/>
+        </w:rPr>
+        <w:t>sertifikat</w:t>
+      </w:r>
+      <w:proofErr w:type="spellEnd"/>
+      <w:r>
+        <w:rPr>
+          <w:rFonts w:ascii="Times New Roman" w:hAnsi="Times New Roman" w:cs="Times New Roman"/>
+          <w:sz w:val="24"/>
+          <w:szCs w:val="24"/>
+        </w:rPr>
+        <w:t xml:space="preserve"> </w:t>
+      </w:r>
+      <w:proofErr w:type="spellStart"/>
+      <w:r>
+        <w:rPr>
+          <w:rFonts w:ascii="Times New Roman" w:hAnsi="Times New Roman" w:cs="Times New Roman"/>
+          <w:sz w:val="24"/>
+          <w:szCs w:val="24"/>
+        </w:rPr>
+        <w:t>setelah</w:t>
+      </w:r>
+      <w:proofErr w:type="spellEnd"/>
+      <w:r>
+        <w:rPr>
+          <w:rFonts w:ascii="Times New Roman" w:hAnsi="Times New Roman" w:cs="Times New Roman"/>
+          <w:sz w:val="24"/>
+          <w:szCs w:val="24"/>
+        </w:rPr>
+        <w:t xml:space="preserve"> webinar.</w:t>
+      </w:r>
+    </w:p>
+    <w:p>
+      <w:pPr>
+        <w:ind w:left="993"/>
+      </w:pPr>
+    </w:p>
+    <w:p>
+      <w:pPr>
         <w:pStyle w:val="Heading3"/>
         <w:numPr>
           <w:ilvl w:val="0"/>
@@ -11626,7 +12757,7 @@
           <w:szCs w:val="28"/>
         </w:rPr>
       </w:pPr>
-      <w:bookmarkStart w:id="13" w:name="_Toc170118575"/>
+      <w:bookmarkStart w:id="13" w:name="_Toc170118578"/>
       <w:proofErr w:type="spellStart"/>
       <w:r>
         <w:rPr>
@@ -11634,6 +12765,7 @@
           <w:sz w:val="28"/>
           <w:szCs w:val="28"/>
         </w:rPr>
+        <w:lastRenderedPageBreak/>
         <w:t>Pembelajaran</w:t>
       </w:r>
       <w:proofErr w:type="spellEnd"/>
@@ -11652,7 +12784,7 @@
           <w:sz w:val="28"/>
           <w:szCs w:val="28"/>
         </w:rPr>
-        <w:t>Mengenai</w:t>
+        <w:t>Tentang</w:t>
       </w:r>
       <w:proofErr w:type="spellEnd"/>
       <w:r>
@@ -11661,7 +12793,7 @@
           <w:sz w:val="28"/>
           <w:szCs w:val="28"/>
         </w:rPr>
-        <w:t xml:space="preserve"> </w:t>
+        <w:t xml:space="preserve"> IOT dan </w:t>
       </w:r>
       <w:proofErr w:type="spellStart"/>
       <w:r>
@@ -11670,151 +12802,10 @@
           <w:sz w:val="28"/>
           <w:szCs w:val="28"/>
         </w:rPr>
-        <w:t>Validasi</w:t>
-      </w:r>
-      <w:proofErr w:type="spellEnd"/>
-      <w:r>
-        <w:rPr>
-          <w:rFonts w:ascii="Times New Roman" w:hAnsi="Times New Roman" w:cs="Times New Roman"/>
-          <w:sz w:val="28"/>
-          <w:szCs w:val="28"/>
-        </w:rPr>
-        <w:t xml:space="preserve"> Input </w:t>
-      </w:r>
-      <w:proofErr w:type="spellStart"/>
-      <w:r>
-        <w:rPr>
-          <w:rFonts w:ascii="Times New Roman" w:hAnsi="Times New Roman" w:cs="Times New Roman"/>
-          <w:sz w:val="28"/>
-          <w:szCs w:val="28"/>
-        </w:rPr>
-        <w:t>Menggunakan</w:t>
-      </w:r>
-      <w:proofErr w:type="spellEnd"/>
-      <w:r>
-        <w:rPr>
-          <w:rFonts w:ascii="Times New Roman" w:hAnsi="Times New Roman" w:cs="Times New Roman"/>
-          <w:sz w:val="28"/>
-          <w:szCs w:val="28"/>
-        </w:rPr>
-        <w:t xml:space="preserve"> REGEX</w:t>
+        <w:t>Tugasnya</w:t>
       </w:r>
       <w:bookmarkEnd w:id="13"/>
-      <w:r>
-        <w:rPr>
-          <w:rFonts w:ascii="Times New Roman" w:hAnsi="Times New Roman" w:cs="Times New Roman"/>
-          <w:sz w:val="28"/>
-          <w:szCs w:val="28"/>
-        </w:rPr>
-        <w:t xml:space="preserve"> </w:t>
-      </w:r>
-    </w:p>
-    <w:p>
-      <w:pPr>
-        <w:pStyle w:val="Heading3"/>
-        <w:numPr>
-          <w:ilvl w:val="0"/>
-          <w:numId w:val="6"/>
-        </w:numPr>
-        <w:ind w:left="-709" w:right="-699" w:firstLine="1702"/>
-        <w:rPr>
-          <w:rFonts w:ascii="Times New Roman" w:hAnsi="Times New Roman" w:cs="Times New Roman"/>
-          <w:sz w:val="28"/>
-          <w:szCs w:val="28"/>
-        </w:rPr>
-      </w:pPr>
-      <w:bookmarkStart w:id="14" w:name="_Toc170118576"/>
-      <w:proofErr w:type="spellStart"/>
-      <w:r>
-        <w:rPr>
-          <w:rFonts w:ascii="Times New Roman" w:hAnsi="Times New Roman" w:cs="Times New Roman"/>
-          <w:sz w:val="28"/>
-          <w:szCs w:val="28"/>
-        </w:rPr>
-        <w:t>Mempelajari</w:t>
-      </w:r>
-      <w:proofErr w:type="spellEnd"/>
-      <w:r>
-        <w:rPr>
-          <w:rFonts w:ascii="Times New Roman" w:hAnsi="Times New Roman" w:cs="Times New Roman"/>
-          <w:sz w:val="28"/>
-          <w:szCs w:val="28"/>
-        </w:rPr>
-        <w:t xml:space="preserve"> </w:t>
-      </w:r>
-      <w:proofErr w:type="spellStart"/>
-      <w:r>
-        <w:rPr>
-          <w:rFonts w:ascii="Times New Roman" w:hAnsi="Times New Roman" w:cs="Times New Roman"/>
-          <w:sz w:val="28"/>
-          <w:szCs w:val="28"/>
-        </w:rPr>
-        <w:t>Mengenai</w:t>
-      </w:r>
-      <w:proofErr w:type="spellEnd"/>
-      <w:r>
-        <w:rPr>
-          <w:rFonts w:ascii="Times New Roman" w:hAnsi="Times New Roman" w:cs="Times New Roman"/>
-          <w:sz w:val="28"/>
-          <w:szCs w:val="28"/>
-        </w:rPr>
-        <w:t xml:space="preserve"> </w:t>
-      </w:r>
-      <w:proofErr w:type="spellStart"/>
-      <w:r>
-        <w:rPr>
-          <w:rFonts w:ascii="Times New Roman" w:hAnsi="Times New Roman" w:cs="Times New Roman"/>
-          <w:sz w:val="28"/>
-          <w:szCs w:val="28"/>
-        </w:rPr>
-        <w:t>Pembuatan</w:t>
-      </w:r>
-      <w:proofErr w:type="spellEnd"/>
-      <w:r>
-        <w:rPr>
-          <w:rFonts w:ascii="Times New Roman" w:hAnsi="Times New Roman" w:cs="Times New Roman"/>
-          <w:sz w:val="28"/>
-          <w:szCs w:val="28"/>
-        </w:rPr>
-        <w:t xml:space="preserve"> E-</w:t>
-      </w:r>
-      <w:proofErr w:type="spellStart"/>
-      <w:r>
-        <w:rPr>
-          <w:rFonts w:ascii="Times New Roman" w:hAnsi="Times New Roman" w:cs="Times New Roman"/>
-          <w:sz w:val="28"/>
-          <w:szCs w:val="28"/>
-        </w:rPr>
-        <w:t>Tiket</w:t>
-      </w:r>
-      <w:proofErr w:type="spellEnd"/>
-      <w:r>
-        <w:rPr>
-          <w:rFonts w:ascii="Times New Roman" w:hAnsi="Times New Roman" w:cs="Times New Roman"/>
-          <w:sz w:val="28"/>
-          <w:szCs w:val="28"/>
-        </w:rPr>
-        <w:t xml:space="preserve"> </w:t>
-      </w:r>
-      <w:proofErr w:type="spellStart"/>
-      <w:r>
-        <w:rPr>
-          <w:rFonts w:ascii="Times New Roman" w:hAnsi="Times New Roman" w:cs="Times New Roman"/>
-          <w:sz w:val="28"/>
-          <w:szCs w:val="28"/>
-        </w:rPr>
-        <w:t>Menggunakan</w:t>
-      </w:r>
-      <w:proofErr w:type="spellEnd"/>
-      <w:r>
-        <w:rPr>
-          <w:rFonts w:ascii="Times New Roman" w:hAnsi="Times New Roman" w:cs="Times New Roman"/>
-          <w:sz w:val="28"/>
-          <w:szCs w:val="28"/>
-        </w:rPr>
-        <w:t xml:space="preserve"> Autocrat</w:t>
-      </w:r>
-      <w:bookmarkEnd w:id="14"/>
+      <w:proofErr w:type="spellEnd"/>
     </w:p>
     <w:p>
       <w:pPr>
@@ -11830,7 +12821,7 @@
           <w:szCs w:val="28"/>
         </w:rPr>
       </w:pPr>
-      <w:bookmarkStart w:id="15" w:name="_Toc170118577"/>
+      <w:bookmarkStart w:id="14" w:name="_Toc170118579"/>
       <w:proofErr w:type="spellStart"/>
       <w:r>
         <w:rPr>
@@ -11838,7 +12829,7 @@
           <w:sz w:val="28"/>
           <w:szCs w:val="28"/>
         </w:rPr>
-        <w:t>Pembelajaran</w:t>
+        <w:t>Membantu</w:t>
       </w:r>
       <w:proofErr w:type="spellEnd"/>
       <w:r>
@@ -11856,7 +12847,7 @@
           <w:sz w:val="28"/>
           <w:szCs w:val="28"/>
         </w:rPr>
-        <w:t>Mengenai</w:t>
+        <w:t>Keperluan</w:t>
       </w:r>
       <w:proofErr w:type="spellEnd"/>
       <w:r>
@@ -11874,7 +12865,7 @@
           <w:sz w:val="28"/>
           <w:szCs w:val="28"/>
         </w:rPr>
-        <w:t>Penggunaan</w:t>
+        <w:t>Penerimaan</w:t>
       </w:r>
       <w:proofErr w:type="spellEnd"/>
       <w:r>
@@ -11883,9 +12874,37 @@
           <w:sz w:val="28"/>
           <w:szCs w:val="28"/>
         </w:rPr>
-        <w:t xml:space="preserve"> API</w:t>
-      </w:r>
-      <w:bookmarkEnd w:id="15"/>
+        <w:t xml:space="preserve"> </w:t>
+      </w:r>
+      <w:proofErr w:type="spellStart"/>
+      <w:r>
+        <w:rPr>
+          <w:rFonts w:ascii="Times New Roman" w:hAnsi="Times New Roman" w:cs="Times New Roman"/>
+          <w:sz w:val="28"/>
+          <w:szCs w:val="28"/>
+        </w:rPr>
+        <w:t>Mahasiswa</w:t>
+      </w:r>
+      <w:proofErr w:type="spellEnd"/>
+      <w:r>
+        <w:rPr>
+          <w:rFonts w:ascii="Times New Roman" w:hAnsi="Times New Roman" w:cs="Times New Roman"/>
+          <w:sz w:val="28"/>
+          <w:szCs w:val="28"/>
+        </w:rPr>
+        <w:t xml:space="preserve"> </w:t>
+      </w:r>
+      <w:proofErr w:type="spellStart"/>
+      <w:r>
+        <w:rPr>
+          <w:rFonts w:ascii="Times New Roman" w:hAnsi="Times New Roman" w:cs="Times New Roman"/>
+          <w:sz w:val="28"/>
+          <w:szCs w:val="28"/>
+        </w:rPr>
+        <w:t>Baru</w:t>
+      </w:r>
+      <w:bookmarkEnd w:id="14"/>
+      <w:proofErr w:type="spellEnd"/>
     </w:p>
     <w:p>
       <w:pPr>
@@ -11901,7 +12920,7 @@
           <w:szCs w:val="28"/>
         </w:rPr>
       </w:pPr>
-      <w:bookmarkStart w:id="16" w:name="_Toc170118578"/>
+      <w:bookmarkStart w:id="15" w:name="_Toc170118580"/>
       <w:proofErr w:type="spellStart"/>
       <w:r>
         <w:rPr>
@@ -11909,7 +12928,7 @@
           <w:sz w:val="28"/>
           <w:szCs w:val="28"/>
         </w:rPr>
-        <w:t>Pembelajaran</w:t>
+        <w:t>Mempelajari</w:t>
       </w:r>
       <w:proofErr w:type="spellEnd"/>
       <w:r>
@@ -11927,7 +12946,7 @@
           <w:sz w:val="28"/>
           <w:szCs w:val="28"/>
         </w:rPr>
-        <w:t>Tentang</w:t>
+        <w:t>Penggunaan</w:t>
       </w:r>
       <w:proofErr w:type="spellEnd"/>
       <w:r>
@@ -11936,19 +12955,17 @@
           <w:sz w:val="28"/>
           <w:szCs w:val="28"/>
         </w:rPr>
-        <w:t xml:space="preserve"> IOT dan </w:t>
-      </w:r>
-      <w:proofErr w:type="spellStart"/>
+        <w:t xml:space="preserve"> AI</w:t>
+      </w:r>
+      <w:bookmarkEnd w:id="15"/>
       <w:r>
         <w:rPr>
           <w:rFonts w:ascii="Times New Roman" w:hAnsi="Times New Roman" w:cs="Times New Roman"/>
           <w:sz w:val="28"/>
           <w:szCs w:val="28"/>
         </w:rPr>
-        <w:t>Tugasnya</w:t>
-      </w:r>
-      <w:bookmarkEnd w:id="16"/>
-      <w:proofErr w:type="spellEnd"/>
+        <w:t xml:space="preserve"> </w:t>
+      </w:r>
     </w:p>
     <w:p>
       <w:pPr>
@@ -11964,7 +12981,7 @@
           <w:szCs w:val="28"/>
         </w:rPr>
       </w:pPr>
-      <w:bookmarkStart w:id="17" w:name="_Toc170118579"/>
+      <w:bookmarkStart w:id="16" w:name="_Toc170118581"/>
       <w:proofErr w:type="spellStart"/>
       <w:r>
         <w:rPr>
@@ -11972,7 +12989,7 @@
           <w:sz w:val="28"/>
           <w:szCs w:val="28"/>
         </w:rPr>
-        <w:t>Membantu</w:t>
+        <w:t>Mempelajari</w:t>
       </w:r>
       <w:proofErr w:type="spellEnd"/>
       <w:r>
@@ -11990,7 +13007,7 @@
           <w:sz w:val="28"/>
           <w:szCs w:val="28"/>
         </w:rPr>
-        <w:t>Keperluan</w:t>
+        <w:t>Tentang</w:t>
       </w:r>
       <w:proofErr w:type="spellEnd"/>
       <w:r>
@@ -11999,55 +13016,9 @@
           <w:sz w:val="28"/>
           <w:szCs w:val="28"/>
         </w:rPr>
-        <w:t xml:space="preserve"> </w:t>
-      </w:r>
-      <w:proofErr w:type="spellStart"/>
-      <w:r>
-        <w:rPr>
-          <w:rFonts w:ascii="Times New Roman" w:hAnsi="Times New Roman" w:cs="Times New Roman"/>
-          <w:sz w:val="28"/>
-          <w:szCs w:val="28"/>
-        </w:rPr>
-        <w:t>Penerimaan</w:t>
-      </w:r>
-      <w:proofErr w:type="spellEnd"/>
-      <w:r>
-        <w:rPr>
-          <w:rFonts w:ascii="Times New Roman" w:hAnsi="Times New Roman" w:cs="Times New Roman"/>
-          <w:sz w:val="28"/>
-          <w:szCs w:val="28"/>
-        </w:rPr>
-        <w:t xml:space="preserve"> </w:t>
-      </w:r>
-      <w:proofErr w:type="spellStart"/>
-      <w:r>
-        <w:rPr>
-          <w:rFonts w:ascii="Times New Roman" w:hAnsi="Times New Roman" w:cs="Times New Roman"/>
-          <w:sz w:val="28"/>
-          <w:szCs w:val="28"/>
-        </w:rPr>
-        <w:t>Mahasiswa</w:t>
-      </w:r>
-      <w:proofErr w:type="spellEnd"/>
-      <w:r>
-        <w:rPr>
-          <w:rFonts w:ascii="Times New Roman" w:hAnsi="Times New Roman" w:cs="Times New Roman"/>
-          <w:sz w:val="28"/>
-          <w:szCs w:val="28"/>
-        </w:rPr>
-        <w:t xml:space="preserve"> </w:t>
-      </w:r>
-      <w:proofErr w:type="spellStart"/>
-      <w:r>
-        <w:rPr>
-          <w:rFonts w:ascii="Times New Roman" w:hAnsi="Times New Roman" w:cs="Times New Roman"/>
-          <w:sz w:val="28"/>
-          <w:szCs w:val="28"/>
-        </w:rPr>
-        <w:t>Baru</w:t>
-      </w:r>
-      <w:bookmarkEnd w:id="17"/>
-      <w:proofErr w:type="spellEnd"/>
+        <w:t xml:space="preserve"> Database</w:t>
+      </w:r>
+      <w:bookmarkEnd w:id="16"/>
     </w:p>
     <w:p>
       <w:pPr>
@@ -12063,7 +13034,7 @@
           <w:szCs w:val="28"/>
         </w:rPr>
       </w:pPr>
-      <w:bookmarkStart w:id="18" w:name="_Toc170118580"/>
+      <w:bookmarkStart w:id="17" w:name="_Toc170118582"/>
       <w:proofErr w:type="spellStart"/>
       <w:r>
         <w:rPr>
@@ -12071,7 +13042,7 @@
           <w:sz w:val="28"/>
           <w:szCs w:val="28"/>
         </w:rPr>
-        <w:t>Mempelajari</w:t>
+        <w:t>Membuat</w:t>
       </w:r>
       <w:proofErr w:type="spellEnd"/>
       <w:r>
@@ -12080,35 +13051,9 @@
           <w:sz w:val="28"/>
           <w:szCs w:val="28"/>
         </w:rPr>
-        <w:t xml:space="preserve"> </w:t>
-      </w:r>
-      <w:proofErr w:type="spellStart"/>
-      <w:r>
-        <w:rPr>
-          <w:rFonts w:ascii="Times New Roman" w:hAnsi="Times New Roman" w:cs="Times New Roman"/>
-          <w:sz w:val="28"/>
-          <w:szCs w:val="28"/>
-        </w:rPr>
-        <w:t>Penggunaan</w:t>
-      </w:r>
-      <w:proofErr w:type="spellEnd"/>
-      <w:r>
-        <w:rPr>
-          <w:rFonts w:ascii="Times New Roman" w:hAnsi="Times New Roman" w:cs="Times New Roman"/>
-          <w:sz w:val="28"/>
-          <w:szCs w:val="28"/>
-        </w:rPr>
-        <w:t xml:space="preserve"> AI</w:t>
-      </w:r>
-      <w:bookmarkEnd w:id="18"/>
-      <w:r>
-        <w:rPr>
-          <w:rFonts w:ascii="Times New Roman" w:hAnsi="Times New Roman" w:cs="Times New Roman"/>
-          <w:sz w:val="28"/>
-          <w:szCs w:val="28"/>
-        </w:rPr>
-        <w:t xml:space="preserve"> </w:t>
-      </w:r>
+        <w:t xml:space="preserve"> Halaman Dashboard</w:t>
+      </w:r>
+      <w:bookmarkEnd w:id="17"/>
     </w:p>
     <w:p>
       <w:pPr>
@@ -12124,7 +13069,6 @@
           <w:szCs w:val="28"/>
         </w:rPr>
       </w:pPr>
-      <w:bookmarkStart w:id="19" w:name="_Toc170118581"/>
       <w:proofErr w:type="spellStart"/>
       <w:r>
         <w:rPr>
@@ -12159,44 +13103,44 @@
           <w:sz w:val="28"/>
           <w:szCs w:val="28"/>
         </w:rPr>
-        <w:t xml:space="preserve"> Database</w:t>
-      </w:r>
-      <w:bookmarkEnd w:id="19"/>
+        <w:t xml:space="preserve"> Docker Desktop</w:t>
+      </w:r>
     </w:p>
     <w:p>
       <w:pPr>
-        <w:pStyle w:val="Heading3"/>
-        <w:numPr>
-          <w:ilvl w:val="0"/>
-          <w:numId w:val="6"/>
-        </w:numPr>
-        <w:ind w:left="-709" w:firstLine="1702"/>
+        <w:pStyle w:val="Heading1"/>
+        <w:jc w:val="center"/>
         <w:rPr>
           <w:rFonts w:ascii="Times New Roman" w:hAnsi="Times New Roman" w:cs="Times New Roman"/>
           <w:sz w:val="28"/>
           <w:szCs w:val="28"/>
         </w:rPr>
       </w:pPr>
-      <w:bookmarkStart w:id="20" w:name="_Toc170118582"/>
-      <w:proofErr w:type="spellStart"/>
+      <w:bookmarkStart w:id="18" w:name="_Toc170118583"/>
       <w:r>
         <w:rPr>
           <w:rFonts w:ascii="Times New Roman" w:hAnsi="Times New Roman" w:cs="Times New Roman"/>
           <w:sz w:val="28"/>
           <w:szCs w:val="28"/>
         </w:rPr>
-        <w:t>Membuat</w:t>
-      </w:r>
-      <w:proofErr w:type="spellEnd"/>
+        <w:t xml:space="preserve">BAB </w:t>
+      </w:r>
       <w:r>
         <w:rPr>
           <w:rFonts w:ascii="Times New Roman" w:hAnsi="Times New Roman" w:cs="Times New Roman"/>
           <w:sz w:val="28"/>
           <w:szCs w:val="28"/>
         </w:rPr>
-        <w:t xml:space="preserve"> Halaman Dashboard</w:t>
-      </w:r>
-      <w:bookmarkEnd w:id="20"/>
+        <w:t>III</w:t>
+      </w:r>
+      <w:r>
+        <w:rPr>
+          <w:rFonts w:ascii="Times New Roman" w:hAnsi="Times New Roman" w:cs="Times New Roman"/>
+          <w:sz w:val="28"/>
+          <w:szCs w:val="28"/>
+        </w:rPr>
+        <w:t xml:space="preserve"> </w:t>
+      </w:r>
     </w:p>
     <w:p>
       <w:pPr>
@@ -12208,51 +13152,15 @@
           <w:szCs w:val="28"/>
         </w:rPr>
       </w:pPr>
-      <w:bookmarkStart w:id="21" w:name="_Toc170118583"/>
       <w:r>
         <w:rPr>
           <w:rFonts w:ascii="Times New Roman" w:hAnsi="Times New Roman" w:cs="Times New Roman"/>
           <w:sz w:val="28"/>
           <w:szCs w:val="28"/>
         </w:rPr>
-        <w:t xml:space="preserve">BAB </w:t>
-      </w:r>
-      <w:r>
-        <w:rPr>
-          <w:rFonts w:ascii="Times New Roman" w:hAnsi="Times New Roman" w:cs="Times New Roman"/>
-          <w:sz w:val="28"/>
-          <w:szCs w:val="28"/>
-        </w:rPr>
-        <w:t>III</w:t>
-      </w:r>
-      <w:r>
-        <w:rPr>
-          <w:rFonts w:ascii="Times New Roman" w:hAnsi="Times New Roman" w:cs="Times New Roman"/>
-          <w:sz w:val="28"/>
-          <w:szCs w:val="28"/>
-        </w:rPr>
-        <w:t xml:space="preserve"> </w:t>
-      </w:r>
-    </w:p>
-    <w:p>
-      <w:pPr>
-        <w:pStyle w:val="Heading1"/>
-        <w:jc w:val="center"/>
-        <w:rPr>
-          <w:rFonts w:ascii="Times New Roman" w:hAnsi="Times New Roman" w:cs="Times New Roman"/>
-          <w:sz w:val="28"/>
-          <w:szCs w:val="28"/>
-        </w:rPr>
-      </w:pPr>
-      <w:r>
-        <w:rPr>
-          <w:rFonts w:ascii="Times New Roman" w:hAnsi="Times New Roman" w:cs="Times New Roman"/>
-          <w:sz w:val="28"/>
-          <w:szCs w:val="28"/>
-        </w:rPr>
         <w:t>PENUTUP</w:t>
       </w:r>
-      <w:bookmarkEnd w:id="21"/>
+      <w:bookmarkEnd w:id="18"/>
     </w:p>
     <w:p>
       <w:pPr>
@@ -12269,7 +13177,7 @@
           <w:szCs w:val="28"/>
         </w:rPr>
       </w:pPr>
-      <w:bookmarkStart w:id="22" w:name="_Toc170118584"/>
+      <w:bookmarkStart w:id="19" w:name="_Toc170118584"/>
       <w:r>
         <w:rPr>
           <w:rFonts w:ascii="Times New Roman" w:hAnsi="Times New Roman" w:cs="Times New Roman"/>
@@ -12280,7 +13188,7 @@
         </w:rPr>
         <w:t>KESIMPULAN</w:t>
       </w:r>
-      <w:bookmarkEnd w:id="22"/>
+      <w:bookmarkEnd w:id="19"/>
     </w:p>
     <w:p>
       <w:pPr>
@@ -12297,7 +13205,7 @@
           <w:szCs w:val="28"/>
         </w:rPr>
       </w:pPr>
-      <w:bookmarkStart w:id="23" w:name="_Toc170118585"/>
+      <w:bookmarkStart w:id="20" w:name="_Toc170118585"/>
       <w:r>
         <w:rPr>
           <w:rFonts w:ascii="Times New Roman" w:hAnsi="Times New Roman" w:cs="Times New Roman"/>
@@ -12318,7 +13226,7 @@
         </w:rPr>
         <w:t>ARAN</w:t>
       </w:r>
-      <w:bookmarkEnd w:id="23"/>
+      <w:bookmarkEnd w:id="20"/>
     </w:p>
     <w:p>
       <w:pPr>
@@ -12335,7 +13243,7 @@
           <w:szCs w:val="28"/>
         </w:rPr>
       </w:pPr>
-      <w:bookmarkStart w:id="24" w:name="_Toc170118586"/>
+      <w:bookmarkStart w:id="21" w:name="_Toc170118586"/>
       <w:r>
         <w:rPr>
           <w:rFonts w:ascii="Times New Roman" w:hAnsi="Times New Roman" w:cs="Times New Roman"/>
@@ -12346,7 +13254,7 @@
         </w:rPr>
         <w:t>LAMPIRAN</w:t>
       </w:r>
-      <w:bookmarkEnd w:id="24"/>
+      <w:bookmarkEnd w:id="21"/>
     </w:p>
     <w:p>
       <w:pPr>
@@ -12358,7 +13266,7 @@
           <w:szCs w:val="28"/>
         </w:rPr>
       </w:pPr>
-      <w:bookmarkStart w:id="25" w:name="_Toc170118587"/>
+      <w:bookmarkStart w:id="22" w:name="_Toc170118587"/>
       <w:r>
         <w:rPr>
           <w:rFonts w:ascii="Times New Roman" w:hAnsi="Times New Roman" w:cs="Times New Roman"/>
@@ -12367,7 +13275,7 @@
         </w:rPr>
         <w:t>DAFTAR PUSTAKA</w:t>
       </w:r>
-      <w:bookmarkEnd w:id="25"/>
+      <w:bookmarkEnd w:id="22"/>
     </w:p>
     <w:sectPr>
       <w:pgSz w:w="11906" w:h="16838"/>
@@ -14235,6 +15143,7 @@
   <w:style w:type="character" w:default="1" w:styleId="DefaultParagraphFont">
     <w:name w:val="Default Paragraph Font"/>
     <w:uiPriority w:val="1"/>
+    <w:semiHidden/>
     <w:unhideWhenUsed/>
   </w:style>
   <w:style w:type="table" w:default="1" w:styleId="TableNormal">

</xml_diff>

<commit_message>
BAB II : Mengisi subheading 2.1.3 Mempelajari Tentang IOT dan Tugasnya
</commit_message>
<xml_diff>
--- a/LAPORAN SMKS MUHAMMADIYAH 1 MUNTILAN.docx
+++ b/LAPORAN SMKS MUHAMMADIYAH 1 MUNTILAN.docx
@@ -6174,62 +6174,250 @@
       </w:r>
       <w:bookmarkEnd w:id="13"/>
     </w:p>
-    <w:p>
-      <w:pPr>
+    <w:p/>
+    <w:p>
+      <w:pPr>
+        <w:spacing w:line="276" w:lineRule="auto"/>
         <w:jc w:val="both"/>
+        <w:rPr>
+          <w:rFonts w:ascii="Times New Roman" w:hAnsi="Times New Roman" w:cs="Times New Roman"/>
+          <w:sz w:val="24"/>
+          <w:szCs w:val="24"/>
+        </w:rPr>
       </w:pPr>
       <w:r>
         <w:tab/>
       </w:r>
       <w:r>
+        <w:tab/>
+      </w:r>
+      <w:r>
+        <w:rPr>
+          <w:rFonts w:ascii="Times New Roman" w:hAnsi="Times New Roman" w:cs="Times New Roman"/>
+          <w:sz w:val="24"/>
+          <w:szCs w:val="24"/>
+        </w:rPr>
         <w:t>Internet of Things adalah konsep di mana objek fisik seperti perangkat</w:t>
       </w:r>
-    </w:p>
-    <w:p>
-      <w:pPr>
-        <w:jc w:val="both"/>
-      </w:pPr>
-      <w:r>
+      <w:r>
+        <w:rPr>
+          <w:rFonts w:ascii="Times New Roman" w:hAnsi="Times New Roman" w:cs="Times New Roman"/>
+          <w:sz w:val="24"/>
+          <w:szCs w:val="24"/>
+        </w:rPr>
+        <w:t xml:space="preserve"> </w:t>
+      </w:r>
+      <w:r>
+        <w:rPr>
+          <w:rFonts w:ascii="Times New Roman" w:hAnsi="Times New Roman" w:cs="Times New Roman"/>
+          <w:sz w:val="24"/>
+          <w:szCs w:val="24"/>
+        </w:rPr>
+        <w:t xml:space="preserve">elektronik, </w:t>
+      </w:r>
+      <w:r>
+        <w:rPr>
+          <w:rFonts w:ascii="Times New Roman" w:hAnsi="Times New Roman" w:cs="Times New Roman"/>
+          <w:sz w:val="24"/>
+          <w:szCs w:val="24"/>
+        </w:rPr>
         <w:tab/>
       </w:r>
       <w:r>
-        <w:t>elektronik, kendaraan, peralatan rumah tangga, dan lainnya terhubung ke internet dan saling</w:t>
-      </w:r>
-    </w:p>
-    <w:p>
-      <w:pPr>
-        <w:jc w:val="both"/>
-      </w:pPr>
-      <w:r>
+        <w:rPr>
+          <w:rFonts w:ascii="Times New Roman" w:hAnsi="Times New Roman" w:cs="Times New Roman"/>
+          <w:sz w:val="24"/>
+          <w:szCs w:val="24"/>
+        </w:rPr>
+        <w:t xml:space="preserve">    </w:t>
+      </w:r>
+      <w:r>
+        <w:rPr>
+          <w:rFonts w:ascii="Times New Roman" w:hAnsi="Times New Roman" w:cs="Times New Roman"/>
+          <w:sz w:val="24"/>
+          <w:szCs w:val="24"/>
+        </w:rPr>
+        <w:t>kendaraan, peralatan rumah tangga, dan lainnya terhubung ke internet dan saling</w:t>
+      </w:r>
+      <w:r>
+        <w:rPr>
+          <w:rFonts w:ascii="Times New Roman" w:hAnsi="Times New Roman" w:cs="Times New Roman"/>
+          <w:sz w:val="24"/>
+          <w:szCs w:val="24"/>
+        </w:rPr>
+        <w:t xml:space="preserve"> </w:t>
+      </w:r>
+      <w:r>
+        <w:rPr>
+          <w:rFonts w:ascii="Times New Roman" w:hAnsi="Times New Roman" w:cs="Times New Roman"/>
+          <w:sz w:val="24"/>
+          <w:szCs w:val="24"/>
+        </w:rPr>
         <w:tab/>
       </w:r>
       <w:r>
-        <w:t>berkomunikasi untuk mengumpulkan dan bertukar data. Dengan adanya IoT, objek-objek ini</w:t>
-      </w:r>
-    </w:p>
-    <w:p>
-      <w:pPr>
-        <w:jc w:val="both"/>
-      </w:pPr>
-      <w:r>
+        <w:rPr>
+          <w:rFonts w:ascii="Times New Roman" w:hAnsi="Times New Roman" w:cs="Times New Roman"/>
+          <w:sz w:val="24"/>
+          <w:szCs w:val="24"/>
+        </w:rPr>
+        <w:t xml:space="preserve">    </w:t>
+      </w:r>
+      <w:r>
+        <w:rPr>
+          <w:rFonts w:ascii="Times New Roman" w:hAnsi="Times New Roman" w:cs="Times New Roman"/>
+          <w:sz w:val="24"/>
+          <w:szCs w:val="24"/>
+        </w:rPr>
+        <w:t>berkomunikasi untuk mengumpulkan dan bertukar data. Dengan adanya IoT, objek-</w:t>
+      </w:r>
+      <w:r>
+        <w:rPr>
+          <w:rFonts w:ascii="Times New Roman" w:hAnsi="Times New Roman" w:cs="Times New Roman"/>
+          <w:sz w:val="24"/>
+          <w:szCs w:val="24"/>
+        </w:rPr>
+        <w:t xml:space="preserve">      </w:t>
+      </w:r>
+      <w:r>
+        <w:rPr>
+          <w:rFonts w:ascii="Times New Roman" w:hAnsi="Times New Roman" w:cs="Times New Roman"/>
+          <w:sz w:val="24"/>
+          <w:szCs w:val="24"/>
+        </w:rPr>
         <w:tab/>
-      </w:r>
-      <w:r>
-        <w:t>dapat dikendalikan, dipantau, dan diatur secara otomatis melalui jaringan internet. Tugas yang</w:t>
-      </w:r>
-    </w:p>
-    <w:p>
-      <w:pPr>
-        <w:jc w:val="both"/>
-      </w:pPr>
-      <w:r>
+        <w:t xml:space="preserve">    </w:t>
+      </w:r>
+      <w:r>
+        <w:rPr>
+          <w:rFonts w:ascii="Times New Roman" w:hAnsi="Times New Roman" w:cs="Times New Roman"/>
+          <w:sz w:val="24"/>
+          <w:szCs w:val="24"/>
+        </w:rPr>
+        <w:t>objek ini</w:t>
+      </w:r>
+      <w:r>
+        <w:rPr>
+          <w:rFonts w:ascii="Times New Roman" w:hAnsi="Times New Roman" w:cs="Times New Roman"/>
+          <w:sz w:val="24"/>
+          <w:szCs w:val="24"/>
+        </w:rPr>
+        <w:t xml:space="preserve"> </w:t>
+      </w:r>
+      <w:r>
+        <w:rPr>
+          <w:rFonts w:ascii="Times New Roman" w:hAnsi="Times New Roman" w:cs="Times New Roman"/>
+          <w:sz w:val="24"/>
+          <w:szCs w:val="24"/>
+        </w:rPr>
+        <w:t xml:space="preserve">dapat dikendalikan, dipantau, dan diatur secara otomatis melalui jaringan </w:t>
+      </w:r>
+      <w:r>
+        <w:rPr>
+          <w:rFonts w:ascii="Times New Roman" w:hAnsi="Times New Roman" w:cs="Times New Roman"/>
+          <w:sz w:val="24"/>
+          <w:szCs w:val="24"/>
+        </w:rPr>
         <w:tab/>
-      </w:r>
-      <w:r>
-        <w:t>diberikan adalah</w:t>
-      </w:r>
-      <w:r>
-        <w:t xml:space="preserve">. </w:t>
+        <w:t xml:space="preserve">    </w:t>
+      </w:r>
+      <w:r>
+        <w:rPr>
+          <w:rFonts w:ascii="Times New Roman" w:hAnsi="Times New Roman" w:cs="Times New Roman"/>
+          <w:sz w:val="24"/>
+          <w:szCs w:val="24"/>
+        </w:rPr>
+        <w:t>internet.</w:t>
+      </w:r>
+      <w:r>
+        <w:rPr>
+          <w:rFonts w:ascii="Times New Roman" w:hAnsi="Times New Roman" w:cs="Times New Roman"/>
+          <w:sz w:val="24"/>
+          <w:szCs w:val="24"/>
+        </w:rPr>
+        <w:t xml:space="preserve"> Dan ini adalah salah satu</w:t>
+      </w:r>
+      <w:r>
+        <w:rPr>
+          <w:rFonts w:ascii="Times New Roman" w:hAnsi="Times New Roman" w:cs="Times New Roman"/>
+          <w:sz w:val="24"/>
+          <w:szCs w:val="24"/>
+        </w:rPr>
+        <w:t xml:space="preserve"> </w:t>
+      </w:r>
+      <w:r>
+        <w:rPr>
+          <w:rFonts w:ascii="Times New Roman" w:hAnsi="Times New Roman" w:cs="Times New Roman"/>
+          <w:sz w:val="24"/>
+          <w:szCs w:val="24"/>
+        </w:rPr>
+        <w:t xml:space="preserve">contoh dan manfaat dari iot yaitu, smart lamp. </w:t>
+      </w:r>
+      <w:r>
+        <w:rPr>
+          <w:rFonts w:ascii="Times New Roman" w:hAnsi="Times New Roman" w:cs="Times New Roman"/>
+          <w:sz w:val="24"/>
+          <w:szCs w:val="24"/>
+        </w:rPr>
+        <w:tab/>
+        <w:t xml:space="preserve">    </w:t>
+      </w:r>
+      <w:r>
+        <w:rPr>
+          <w:rFonts w:ascii="Times New Roman" w:hAnsi="Times New Roman" w:cs="Times New Roman"/>
+          <w:sz w:val="24"/>
+          <w:szCs w:val="24"/>
+        </w:rPr>
+        <w:t>Dengan teknologi ini, kamu tidak harus menyalakan lampu secara manual</w:t>
+      </w:r>
+      <w:r>
+        <w:rPr>
+          <w:rFonts w:ascii="Times New Roman" w:hAnsi="Times New Roman" w:cs="Times New Roman"/>
+          <w:sz w:val="24"/>
+          <w:szCs w:val="24"/>
+        </w:rPr>
+        <w:t>,</w:t>
+      </w:r>
+      <w:r>
+        <w:rPr>
+          <w:rFonts w:ascii="Times New Roman" w:hAnsi="Times New Roman" w:cs="Times New Roman"/>
+          <w:sz w:val="24"/>
+          <w:szCs w:val="24"/>
+        </w:rPr>
+        <w:t xml:space="preserve"> </w:t>
+      </w:r>
+      <w:r>
+        <w:rPr>
+          <w:rFonts w:ascii="Times New Roman" w:hAnsi="Times New Roman" w:cs="Times New Roman"/>
+          <w:sz w:val="24"/>
+          <w:szCs w:val="24"/>
+        </w:rPr>
+        <w:t>d</w:t>
+      </w:r>
+      <w:r>
+        <w:rPr>
+          <w:rFonts w:ascii="Times New Roman" w:hAnsi="Times New Roman" w:cs="Times New Roman"/>
+          <w:sz w:val="24"/>
+          <w:szCs w:val="24"/>
+        </w:rPr>
+        <w:t xml:space="preserve">engan IoT, </w:t>
+      </w:r>
+      <w:r>
+        <w:rPr>
+          <w:rFonts w:ascii="Times New Roman" w:hAnsi="Times New Roman" w:cs="Times New Roman"/>
+          <w:sz w:val="24"/>
+          <w:szCs w:val="24"/>
+        </w:rPr>
+        <w:tab/>
+        <w:t xml:space="preserve">    </w:t>
+      </w:r>
+      <w:r>
+        <w:rPr>
+          <w:rFonts w:ascii="Times New Roman" w:hAnsi="Times New Roman" w:cs="Times New Roman"/>
+          <w:sz w:val="24"/>
+          <w:szCs w:val="24"/>
+        </w:rPr>
+        <w:t>lampu pun bisa kamu kontrol jarak jauh menggunakan aplikasi.</w:t>
       </w:r>
     </w:p>
     <w:p>
@@ -6268,6 +6456,7 @@
       </w:r>
       <w:bookmarkEnd w:id="14"/>
     </w:p>
+    <w:p/>
     <w:p>
       <w:pPr>
         <w:pStyle w:val="Heading3"/>
@@ -6289,6 +6478,7 @@
           <w:sz w:val="28"/>
           <w:szCs w:val="28"/>
         </w:rPr>
+        <w:lastRenderedPageBreak/>
         <w:t>Mempelajari Penggunaan AI</w:t>
       </w:r>
       <w:bookmarkEnd w:id="15"/>

</xml_diff>

<commit_message>
BAB 2: mengisi subheading 2.1.9 & 2.1.10; Membuat Blog Menggunakan Medium & Praktek Install Windows Menggunakan Virtualbox
</commit_message>
<xml_diff>
--- a/LAPORAN SMKS MUHAMMADIYAH 1 MUNTILAN.docx
+++ b/LAPORAN SMKS MUHAMMADIYAH 1 MUNTILAN.docx
@@ -19932,6 +19932,17 @@
         </w:rPr>
         <w:t xml:space="preserve"> Medium</w:t>
       </w:r>
+    </w:p>
+    <w:p>
+      <w:pPr>
+        <w:pStyle w:val="Heading3"/>
+        <w:ind w:left="993"/>
+        <w:rPr>
+          <w:rFonts w:ascii="Times New Roman" w:hAnsi="Times New Roman" w:cs="Times New Roman"/>
+          <w:sz w:val="28"/>
+          <w:szCs w:val="28"/>
+        </w:rPr>
+      </w:pPr>
     </w:p>
     <w:p/>
     <w:p/>

</xml_diff>

<commit_message>
BAB 2 : Mengisi subheading 2.1.9 & 2.1.10; Membuat Blog Menggunakan Medium & Praktek Install Windows Menggunakan Virtualbox
</commit_message>
<xml_diff>
--- a/LAPORAN SMKS MUHAMMADIYAH 1 MUNTILAN.docx
+++ b/LAPORAN SMKS MUHAMMADIYAH 1 MUNTILAN.docx
@@ -19933,20 +19933,488 @@
         <w:t xml:space="preserve"> Medium</w:t>
       </w:r>
     </w:p>
+    <w:p/>
     <w:p>
       <w:pPr>
-        <w:pStyle w:val="Heading3"/>
-        <w:ind w:left="993"/>
-        <w:rPr>
-          <w:rFonts w:ascii="Times New Roman" w:hAnsi="Times New Roman" w:cs="Times New Roman"/>
-          <w:sz w:val="28"/>
-          <w:szCs w:val="28"/>
-        </w:rPr>
-      </w:pPr>
+        <w:ind w:left="720" w:firstLine="273"/>
+        <w:jc w:val="both"/>
+        <w:rPr>
+          <w:rStyle w:val="hgkelc"/>
+          <w:rFonts w:ascii="Times New Roman" w:hAnsi="Times New Roman" w:cs="Times New Roman"/>
+          <w:sz w:val="24"/>
+          <w:szCs w:val="24"/>
+          <w:lang w:val="en-US"/>
+        </w:rPr>
+      </w:pPr>
+      <w:r>
+        <w:rPr>
+          <w:rStyle w:val="hgkelc"/>
+          <w:rFonts w:ascii="Times New Roman" w:hAnsi="Times New Roman" w:cs="Times New Roman"/>
+          <w:sz w:val="24"/>
+          <w:szCs w:val="24"/>
+          <w:lang w:val="id-ID"/>
+        </w:rPr>
+        <w:t>Medium adalah sebuah platform blogging terbuka yang memungkinkan pengguna untuk menulis dan menerbitkan artikel dengan mudah</w:t>
+      </w:r>
+      <w:r>
+        <w:rPr>
+          <w:rStyle w:val="hgkelc"/>
+          <w:rFonts w:ascii="Times New Roman" w:hAnsi="Times New Roman" w:cs="Times New Roman"/>
+          <w:sz w:val="24"/>
+          <w:szCs w:val="24"/>
+          <w:lang w:val="en-US"/>
+        </w:rPr>
+        <w:t>.</w:t>
+      </w:r>
+      <w:proofErr w:type="spellStart"/>
+      <w:r>
+        <w:rPr>
+          <w:rStyle w:val="hgkelc"/>
+          <w:rFonts w:ascii="Times New Roman" w:hAnsi="Times New Roman" w:cs="Times New Roman"/>
+          <w:sz w:val="24"/>
+          <w:szCs w:val="24"/>
+          <w:lang w:val="en-US"/>
+        </w:rPr>
+        <w:t>Disini</w:t>
+      </w:r>
+      <w:proofErr w:type="spellEnd"/>
+      <w:r>
+        <w:rPr>
+          <w:rStyle w:val="hgkelc"/>
+          <w:rFonts w:ascii="Times New Roman" w:hAnsi="Times New Roman" w:cs="Times New Roman"/>
+          <w:sz w:val="24"/>
+          <w:szCs w:val="24"/>
+          <w:lang w:val="en-US"/>
+        </w:rPr>
+        <w:t xml:space="preserve"> k</w:t>
+      </w:r>
+      <w:r>
+        <w:rPr>
+          <w:rStyle w:val="hgkelc"/>
+          <w:rFonts w:ascii="Times New Roman" w:hAnsi="Times New Roman" w:cs="Times New Roman"/>
+          <w:sz w:val="24"/>
+          <w:szCs w:val="24"/>
+          <w:lang w:val="en-US"/>
+        </w:rPr>
+        <w:t xml:space="preserve">ami </w:t>
+      </w:r>
+      <w:proofErr w:type="spellStart"/>
+      <w:r>
+        <w:rPr>
+          <w:rStyle w:val="hgkelc"/>
+          <w:rFonts w:ascii="Times New Roman" w:hAnsi="Times New Roman" w:cs="Times New Roman"/>
+          <w:sz w:val="24"/>
+          <w:szCs w:val="24"/>
+          <w:lang w:val="en-US"/>
+        </w:rPr>
+        <w:t>belajar</w:t>
+      </w:r>
+      <w:proofErr w:type="spellEnd"/>
+      <w:r>
+        <w:rPr>
+          <w:rStyle w:val="hgkelc"/>
+          <w:rFonts w:ascii="Times New Roman" w:hAnsi="Times New Roman" w:cs="Times New Roman"/>
+          <w:sz w:val="24"/>
+          <w:szCs w:val="24"/>
+          <w:lang w:val="en-US"/>
+        </w:rPr>
+        <w:t xml:space="preserve"> </w:t>
+      </w:r>
+      <w:proofErr w:type="spellStart"/>
+      <w:r>
+        <w:rPr>
+          <w:rStyle w:val="hgkelc"/>
+          <w:rFonts w:ascii="Times New Roman" w:hAnsi="Times New Roman" w:cs="Times New Roman"/>
+          <w:sz w:val="24"/>
+          <w:szCs w:val="24"/>
+          <w:lang w:val="en-US"/>
+        </w:rPr>
+        <w:t>membuat</w:t>
+      </w:r>
+      <w:proofErr w:type="spellEnd"/>
+      <w:r>
+        <w:rPr>
+          <w:rStyle w:val="hgkelc"/>
+          <w:rFonts w:ascii="Times New Roman" w:hAnsi="Times New Roman" w:cs="Times New Roman"/>
+          <w:sz w:val="24"/>
+          <w:szCs w:val="24"/>
+          <w:lang w:val="en-US"/>
+        </w:rPr>
+        <w:t xml:space="preserve"> </w:t>
+      </w:r>
+      <w:proofErr w:type="spellStart"/>
+      <w:r>
+        <w:rPr>
+          <w:rStyle w:val="hgkelc"/>
+          <w:rFonts w:ascii="Times New Roman" w:hAnsi="Times New Roman" w:cs="Times New Roman"/>
+          <w:sz w:val="24"/>
+          <w:szCs w:val="24"/>
+          <w:lang w:val="en-US"/>
+        </w:rPr>
+        <w:t>sebuah</w:t>
+      </w:r>
+      <w:proofErr w:type="spellEnd"/>
+      <w:r>
+        <w:rPr>
+          <w:rStyle w:val="hgkelc"/>
+          <w:rFonts w:ascii="Times New Roman" w:hAnsi="Times New Roman" w:cs="Times New Roman"/>
+          <w:sz w:val="24"/>
+          <w:szCs w:val="24"/>
+          <w:lang w:val="en-US"/>
+        </w:rPr>
+        <w:t xml:space="preserve"> blog </w:t>
+      </w:r>
+      <w:proofErr w:type="spellStart"/>
+      <w:r>
+        <w:rPr>
+          <w:rStyle w:val="hgkelc"/>
+          <w:rFonts w:ascii="Times New Roman" w:hAnsi="Times New Roman" w:cs="Times New Roman"/>
+          <w:sz w:val="24"/>
+          <w:szCs w:val="24"/>
+          <w:lang w:val="en-US"/>
+        </w:rPr>
+        <w:t>sederhana</w:t>
+      </w:r>
+      <w:proofErr w:type="spellEnd"/>
+      <w:r>
+        <w:rPr>
+          <w:rStyle w:val="hgkelc"/>
+          <w:rFonts w:ascii="Times New Roman" w:hAnsi="Times New Roman" w:cs="Times New Roman"/>
+          <w:sz w:val="24"/>
+          <w:szCs w:val="24"/>
+          <w:lang w:val="en-US"/>
+        </w:rPr>
+        <w:t xml:space="preserve"> </w:t>
+      </w:r>
+      <w:proofErr w:type="spellStart"/>
+      <w:r>
+        <w:rPr>
+          <w:rStyle w:val="hgkelc"/>
+          <w:rFonts w:ascii="Times New Roman" w:hAnsi="Times New Roman" w:cs="Times New Roman"/>
+          <w:sz w:val="24"/>
+          <w:szCs w:val="24"/>
+          <w:lang w:val="en-US"/>
+        </w:rPr>
+        <w:t>dengan</w:t>
+      </w:r>
+      <w:proofErr w:type="spellEnd"/>
+      <w:r>
+        <w:rPr>
+          <w:rStyle w:val="hgkelc"/>
+          <w:rFonts w:ascii="Times New Roman" w:hAnsi="Times New Roman" w:cs="Times New Roman"/>
+          <w:sz w:val="24"/>
+          <w:szCs w:val="24"/>
+          <w:lang w:val="en-US"/>
+        </w:rPr>
+        <w:t xml:space="preserve"> </w:t>
+      </w:r>
+      <w:proofErr w:type="spellStart"/>
+      <w:r>
+        <w:rPr>
+          <w:rStyle w:val="hgkelc"/>
+          <w:rFonts w:ascii="Times New Roman" w:hAnsi="Times New Roman" w:cs="Times New Roman"/>
+          <w:sz w:val="24"/>
+          <w:szCs w:val="24"/>
+          <w:lang w:val="en-US"/>
+        </w:rPr>
+        <w:t>menggunakan</w:t>
+      </w:r>
+      <w:proofErr w:type="spellEnd"/>
+      <w:r>
+        <w:rPr>
+          <w:rStyle w:val="hgkelc"/>
+          <w:rFonts w:ascii="Times New Roman" w:hAnsi="Times New Roman" w:cs="Times New Roman"/>
+          <w:sz w:val="24"/>
+          <w:szCs w:val="24"/>
+          <w:lang w:val="en-US"/>
+        </w:rPr>
+        <w:t xml:space="preserve"> medium web </w:t>
+      </w:r>
+      <w:r>
+        <w:rPr>
+          <w:rStyle w:val="hgkelc"/>
+          <w:rFonts w:ascii="Times New Roman" w:hAnsi="Times New Roman" w:cs="Times New Roman"/>
+          <w:sz w:val="24"/>
+          <w:szCs w:val="24"/>
+          <w:lang w:val="en-US"/>
+        </w:rPr>
+        <w:t>,</w:t>
+      </w:r>
+      <w:proofErr w:type="spellStart"/>
+      <w:r>
+        <w:rPr>
+          <w:rStyle w:val="hgkelc"/>
+          <w:rFonts w:ascii="Times New Roman" w:hAnsi="Times New Roman" w:cs="Times New Roman"/>
+          <w:sz w:val="24"/>
+          <w:szCs w:val="24"/>
+          <w:lang w:val="en-US"/>
+        </w:rPr>
+        <w:t>disini</w:t>
+      </w:r>
+      <w:proofErr w:type="spellEnd"/>
+      <w:r>
+        <w:rPr>
+          <w:rStyle w:val="hgkelc"/>
+          <w:rFonts w:ascii="Times New Roman" w:hAnsi="Times New Roman" w:cs="Times New Roman"/>
+          <w:sz w:val="24"/>
+          <w:szCs w:val="24"/>
+          <w:lang w:val="en-US"/>
+        </w:rPr>
+        <w:t xml:space="preserve"> kami </w:t>
+      </w:r>
+      <w:proofErr w:type="spellStart"/>
+      <w:r>
+        <w:rPr>
+          <w:rStyle w:val="hgkelc"/>
+          <w:rFonts w:ascii="Times New Roman" w:hAnsi="Times New Roman" w:cs="Times New Roman"/>
+          <w:sz w:val="24"/>
+          <w:szCs w:val="24"/>
+          <w:lang w:val="en-US"/>
+        </w:rPr>
+        <w:t>membuat</w:t>
+      </w:r>
+      <w:proofErr w:type="spellEnd"/>
+      <w:r>
+        <w:rPr>
+          <w:rStyle w:val="hgkelc"/>
+          <w:rFonts w:ascii="Times New Roman" w:hAnsi="Times New Roman" w:cs="Times New Roman"/>
+          <w:sz w:val="24"/>
+          <w:szCs w:val="24"/>
+          <w:lang w:val="en-US"/>
+        </w:rPr>
+        <w:t xml:space="preserve"> blog </w:t>
+      </w:r>
+      <w:proofErr w:type="spellStart"/>
+      <w:r>
+        <w:rPr>
+          <w:rStyle w:val="hgkelc"/>
+          <w:rFonts w:ascii="Times New Roman" w:hAnsi="Times New Roman" w:cs="Times New Roman"/>
+          <w:sz w:val="24"/>
+          <w:szCs w:val="24"/>
+          <w:lang w:val="en-US"/>
+        </w:rPr>
+        <w:t>tentang</w:t>
+      </w:r>
+      <w:proofErr w:type="spellEnd"/>
+      <w:r>
+        <w:rPr>
+          <w:rStyle w:val="hgkelc"/>
+          <w:rFonts w:ascii="Times New Roman" w:hAnsi="Times New Roman" w:cs="Times New Roman"/>
+          <w:sz w:val="24"/>
+          <w:szCs w:val="24"/>
+          <w:lang w:val="en-US"/>
+        </w:rPr>
+        <w:t xml:space="preserve"> </w:t>
+      </w:r>
+      <w:proofErr w:type="spellStart"/>
+      <w:r>
+        <w:rPr>
+          <w:rStyle w:val="hgkelc"/>
+          <w:rFonts w:ascii="Times New Roman" w:hAnsi="Times New Roman" w:cs="Times New Roman"/>
+          <w:sz w:val="24"/>
+          <w:szCs w:val="24"/>
+          <w:lang w:val="en-US"/>
+        </w:rPr>
+        <w:t>berbagai</w:t>
+      </w:r>
+      <w:proofErr w:type="spellEnd"/>
+      <w:r>
+        <w:rPr>
+          <w:rStyle w:val="hgkelc"/>
+          <w:rFonts w:ascii="Times New Roman" w:hAnsi="Times New Roman" w:cs="Times New Roman"/>
+          <w:sz w:val="24"/>
+          <w:szCs w:val="24"/>
+          <w:lang w:val="en-US"/>
+        </w:rPr>
+        <w:t xml:space="preserve"> </w:t>
+      </w:r>
+      <w:proofErr w:type="spellStart"/>
+      <w:r>
+        <w:rPr>
+          <w:rStyle w:val="hgkelc"/>
+          <w:rFonts w:ascii="Times New Roman" w:hAnsi="Times New Roman" w:cs="Times New Roman"/>
+          <w:sz w:val="24"/>
+          <w:szCs w:val="24"/>
+          <w:lang w:val="en-US"/>
+        </w:rPr>
+        <w:t>komponen</w:t>
+      </w:r>
+      <w:proofErr w:type="spellEnd"/>
+      <w:r>
+        <w:rPr>
+          <w:rStyle w:val="hgkelc"/>
+          <w:rFonts w:ascii="Times New Roman" w:hAnsi="Times New Roman" w:cs="Times New Roman"/>
+          <w:sz w:val="24"/>
+          <w:szCs w:val="24"/>
+          <w:lang w:val="en-US"/>
+        </w:rPr>
+        <w:t xml:space="preserve"> </w:t>
+      </w:r>
+      <w:proofErr w:type="spellStart"/>
+      <w:r>
+        <w:rPr>
+          <w:rStyle w:val="hgkelc"/>
+          <w:rFonts w:ascii="Times New Roman" w:hAnsi="Times New Roman" w:cs="Times New Roman"/>
+          <w:sz w:val="24"/>
+          <w:szCs w:val="24"/>
+          <w:lang w:val="en-US"/>
+        </w:rPr>
+        <w:t>komponen</w:t>
+      </w:r>
+      <w:proofErr w:type="spellEnd"/>
+      <w:r>
+        <w:rPr>
+          <w:rStyle w:val="hgkelc"/>
+          <w:rFonts w:ascii="Times New Roman" w:hAnsi="Times New Roman" w:cs="Times New Roman"/>
+          <w:sz w:val="24"/>
+          <w:szCs w:val="24"/>
+          <w:lang w:val="en-US"/>
+        </w:rPr>
+        <w:t xml:space="preserve"> </w:t>
+      </w:r>
+      <w:proofErr w:type="spellStart"/>
+      <w:r>
+        <w:rPr>
+          <w:rStyle w:val="hgkelc"/>
+          <w:rFonts w:ascii="Times New Roman" w:hAnsi="Times New Roman" w:cs="Times New Roman"/>
+          <w:sz w:val="24"/>
+          <w:szCs w:val="24"/>
+          <w:lang w:val="en-US"/>
+        </w:rPr>
+        <w:t>komputer</w:t>
+      </w:r>
+      <w:proofErr w:type="spellEnd"/>
+      <w:r>
+        <w:rPr>
+          <w:rStyle w:val="hgkelc"/>
+          <w:rFonts w:ascii="Times New Roman" w:hAnsi="Times New Roman" w:cs="Times New Roman"/>
+          <w:sz w:val="24"/>
+          <w:szCs w:val="24"/>
+          <w:lang w:val="en-US"/>
+        </w:rPr>
+        <w:t xml:space="preserve"> </w:t>
+      </w:r>
+      <w:r>
+        <w:rPr>
+          <w:rStyle w:val="hgkelc"/>
+          <w:rFonts w:ascii="Times New Roman" w:hAnsi="Times New Roman" w:cs="Times New Roman"/>
+          <w:sz w:val="24"/>
+          <w:szCs w:val="24"/>
+          <w:lang w:val="en-US"/>
+        </w:rPr>
+        <w:t xml:space="preserve">dan </w:t>
+      </w:r>
+      <w:proofErr w:type="spellStart"/>
+      <w:r>
+        <w:rPr>
+          <w:rStyle w:val="hgkelc"/>
+          <w:rFonts w:ascii="Times New Roman" w:hAnsi="Times New Roman" w:cs="Times New Roman"/>
+          <w:sz w:val="24"/>
+          <w:szCs w:val="24"/>
+          <w:lang w:val="en-US"/>
+        </w:rPr>
+        <w:t>fungsinya</w:t>
+      </w:r>
+      <w:proofErr w:type="spellEnd"/>
+      <w:r>
+        <w:rPr>
+          <w:rStyle w:val="hgkelc"/>
+          <w:rFonts w:ascii="Times New Roman" w:hAnsi="Times New Roman" w:cs="Times New Roman"/>
+          <w:sz w:val="24"/>
+          <w:szCs w:val="24"/>
+          <w:lang w:val="en-US"/>
+        </w:rPr>
+        <w:t xml:space="preserve"> </w:t>
+      </w:r>
+      <w:proofErr w:type="spellStart"/>
+      <w:r>
+        <w:rPr>
+          <w:rStyle w:val="hgkelc"/>
+          <w:rFonts w:ascii="Times New Roman" w:hAnsi="Times New Roman" w:cs="Times New Roman"/>
+          <w:sz w:val="24"/>
+          <w:szCs w:val="24"/>
+          <w:lang w:val="en-US"/>
+        </w:rPr>
+        <w:t>meliputi</w:t>
+      </w:r>
+      <w:proofErr w:type="spellEnd"/>
+      <w:r>
+        <w:rPr>
+          <w:rStyle w:val="hgkelc"/>
+          <w:rFonts w:ascii="Times New Roman" w:hAnsi="Times New Roman" w:cs="Times New Roman"/>
+          <w:sz w:val="24"/>
+          <w:szCs w:val="24"/>
+          <w:lang w:val="en-US"/>
+        </w:rPr>
+        <w:t xml:space="preserve"> </w:t>
+      </w:r>
+      <w:proofErr w:type="spellStart"/>
+      <w:r>
+        <w:rPr>
+          <w:rStyle w:val="hgkelc"/>
+          <w:rFonts w:ascii="Times New Roman" w:hAnsi="Times New Roman" w:cs="Times New Roman"/>
+          <w:sz w:val="24"/>
+          <w:szCs w:val="24"/>
+          <w:lang w:val="en-US"/>
+        </w:rPr>
+        <w:t>CPU,</w:t>
+      </w:r>
+      <w:r>
+        <w:rPr>
+          <w:rStyle w:val="hgkelc"/>
+          <w:rFonts w:ascii="Times New Roman" w:hAnsi="Times New Roman" w:cs="Times New Roman"/>
+          <w:sz w:val="24"/>
+          <w:szCs w:val="24"/>
+          <w:lang w:val="en-US"/>
+        </w:rPr>
+        <w:t>HDD,Port</w:t>
+      </w:r>
+      <w:proofErr w:type="spellEnd"/>
+      <w:r>
+        <w:rPr>
+          <w:rStyle w:val="hgkelc"/>
+          <w:rFonts w:ascii="Times New Roman" w:hAnsi="Times New Roman" w:cs="Times New Roman"/>
+          <w:sz w:val="24"/>
+          <w:szCs w:val="24"/>
+          <w:lang w:val="en-US"/>
+        </w:rPr>
+        <w:t xml:space="preserve"> Input Output dan lain </w:t>
+      </w:r>
+      <w:proofErr w:type="spellStart"/>
+      <w:r>
+        <w:rPr>
+          <w:rStyle w:val="hgkelc"/>
+          <w:rFonts w:ascii="Times New Roman" w:hAnsi="Times New Roman" w:cs="Times New Roman"/>
+          <w:sz w:val="24"/>
+          <w:szCs w:val="24"/>
+          <w:lang w:val="en-US"/>
+        </w:rPr>
+        <w:t>lain</w:t>
+      </w:r>
+      <w:proofErr w:type="spellEnd"/>
+      <w:r>
+        <w:rPr>
+          <w:rStyle w:val="hgkelc"/>
+          <w:rFonts w:ascii="Times New Roman" w:hAnsi="Times New Roman" w:cs="Times New Roman"/>
+          <w:sz w:val="24"/>
+          <w:szCs w:val="24"/>
+          <w:lang w:val="en-US"/>
+        </w:rPr>
+        <w:t>.</w:t>
+      </w:r>
     </w:p>
-    <w:p/>
-    <w:p/>
-    <w:p/>
+    <w:p>
+      <w:pPr>
+        <w:ind w:left="720" w:firstLine="273"/>
+        <w:jc w:val="both"/>
+        <w:rPr>
+          <w:rFonts w:ascii="Times New Roman" w:hAnsi="Times New Roman" w:cs="Times New Roman"/>
+          <w:sz w:val="24"/>
+          <w:szCs w:val="24"/>
+          <w:lang w:val="en-US"/>
+        </w:rPr>
+      </w:pPr>
+    </w:p>
     <w:p>
       <w:pPr>
         <w:pStyle w:val="Heading3"/>
@@ -20007,6 +20475,524 @@
         <w:t>Virtualbox</w:t>
       </w:r>
       <w:proofErr w:type="spellEnd"/>
+    </w:p>
+    <w:p/>
+    <w:p>
+      <w:pPr>
+        <w:ind w:left="720" w:firstLine="273"/>
+        <w:rPr>
+          <w:rFonts w:ascii="Times New Roman" w:hAnsi="Times New Roman" w:cs="Times New Roman"/>
+          <w:sz w:val="24"/>
+          <w:szCs w:val="24"/>
+          <w:lang w:val="en-US"/>
+        </w:rPr>
+      </w:pPr>
+      <w:r>
+        <w:rPr>
+          <w:rStyle w:val="hgkelc"/>
+          <w:rFonts w:ascii="Times New Roman" w:hAnsi="Times New Roman" w:cs="Times New Roman"/>
+          <w:sz w:val="24"/>
+          <w:szCs w:val="24"/>
+          <w:lang w:val="id-ID"/>
+        </w:rPr>
+        <w:t xml:space="preserve">VirtualBox adalah </w:t>
+      </w:r>
+      <w:proofErr w:type="spellStart"/>
+      <w:r>
+        <w:rPr>
+          <w:rStyle w:val="hgkelc"/>
+          <w:rFonts w:ascii="Times New Roman" w:hAnsi="Times New Roman" w:cs="Times New Roman"/>
+          <w:sz w:val="24"/>
+          <w:szCs w:val="24"/>
+          <w:lang w:val="en-US"/>
+        </w:rPr>
+        <w:t>sebuah</w:t>
+      </w:r>
+      <w:proofErr w:type="spellEnd"/>
+      <w:r>
+        <w:rPr>
+          <w:rStyle w:val="hgkelc"/>
+          <w:rFonts w:ascii="Times New Roman" w:hAnsi="Times New Roman" w:cs="Times New Roman"/>
+          <w:sz w:val="24"/>
+          <w:szCs w:val="24"/>
+          <w:lang w:val="en-US"/>
+        </w:rPr>
+        <w:t xml:space="preserve"> </w:t>
+      </w:r>
+      <w:r>
+        <w:rPr>
+          <w:rStyle w:val="hgkelc"/>
+          <w:rFonts w:ascii="Times New Roman" w:hAnsi="Times New Roman" w:cs="Times New Roman"/>
+          <w:sz w:val="24"/>
+          <w:szCs w:val="24"/>
+          <w:lang w:val="id-ID"/>
+        </w:rPr>
+        <w:t>perangkat lunak virtualisasi, yang dapat digunakan untuk mengeksekusi sistem operasi "tambahan" di dalam sistem operasi "utama"</w:t>
+      </w:r>
+      <w:r>
+        <w:rPr>
+          <w:rStyle w:val="hgkelc"/>
+          <w:rFonts w:ascii="Times New Roman" w:hAnsi="Times New Roman" w:cs="Times New Roman"/>
+          <w:sz w:val="24"/>
+          <w:szCs w:val="24"/>
+          <w:lang w:val="en-US"/>
+        </w:rPr>
+        <w:t>.</w:t>
+      </w:r>
+      <w:proofErr w:type="spellStart"/>
+      <w:r>
+        <w:rPr>
+          <w:rStyle w:val="hgkelc"/>
+          <w:rFonts w:ascii="Times New Roman" w:hAnsi="Times New Roman" w:cs="Times New Roman"/>
+          <w:sz w:val="24"/>
+          <w:szCs w:val="24"/>
+          <w:lang w:val="en-US"/>
+        </w:rPr>
+        <w:t>D</w:t>
+      </w:r>
+      <w:r>
+        <w:rPr>
+          <w:rStyle w:val="hgkelc"/>
+          <w:rFonts w:ascii="Times New Roman" w:hAnsi="Times New Roman" w:cs="Times New Roman"/>
+          <w:sz w:val="24"/>
+          <w:szCs w:val="24"/>
+          <w:lang w:val="en-US"/>
+        </w:rPr>
+        <w:t>isini</w:t>
+      </w:r>
+      <w:proofErr w:type="spellEnd"/>
+      <w:r>
+        <w:rPr>
+          <w:rStyle w:val="hgkelc"/>
+          <w:rFonts w:ascii="Times New Roman" w:hAnsi="Times New Roman" w:cs="Times New Roman"/>
+          <w:sz w:val="24"/>
+          <w:szCs w:val="24"/>
+          <w:lang w:val="en-US"/>
+        </w:rPr>
+        <w:t xml:space="preserve"> kami </w:t>
+      </w:r>
+      <w:proofErr w:type="spellStart"/>
+      <w:r>
+        <w:rPr>
+          <w:rStyle w:val="hgkelc"/>
+          <w:rFonts w:ascii="Times New Roman" w:hAnsi="Times New Roman" w:cs="Times New Roman"/>
+          <w:sz w:val="24"/>
+          <w:szCs w:val="24"/>
+          <w:lang w:val="en-US"/>
+        </w:rPr>
+        <w:t>praktik</w:t>
+      </w:r>
+      <w:proofErr w:type="spellEnd"/>
+      <w:r>
+        <w:rPr>
+          <w:rStyle w:val="hgkelc"/>
+          <w:rFonts w:ascii="Times New Roman" w:hAnsi="Times New Roman" w:cs="Times New Roman"/>
+          <w:sz w:val="24"/>
+          <w:szCs w:val="24"/>
+          <w:lang w:val="en-US"/>
+        </w:rPr>
+        <w:t xml:space="preserve"> </w:t>
+      </w:r>
+      <w:proofErr w:type="spellStart"/>
+      <w:r>
+        <w:rPr>
+          <w:rStyle w:val="hgkelc"/>
+          <w:rFonts w:ascii="Times New Roman" w:hAnsi="Times New Roman" w:cs="Times New Roman"/>
+          <w:sz w:val="24"/>
+          <w:szCs w:val="24"/>
+          <w:lang w:val="en-US"/>
+        </w:rPr>
+        <w:t>menginstala</w:t>
+      </w:r>
+      <w:r>
+        <w:rPr>
+          <w:rStyle w:val="hgkelc"/>
+          <w:rFonts w:ascii="Times New Roman" w:hAnsi="Times New Roman" w:cs="Times New Roman"/>
+          <w:sz w:val="24"/>
+          <w:szCs w:val="24"/>
+          <w:lang w:val="en-US"/>
+        </w:rPr>
+        <w:t>si</w:t>
+      </w:r>
+      <w:proofErr w:type="spellEnd"/>
+      <w:r>
+        <w:rPr>
+          <w:rStyle w:val="hgkelc"/>
+          <w:rFonts w:ascii="Times New Roman" w:hAnsi="Times New Roman" w:cs="Times New Roman"/>
+          <w:sz w:val="24"/>
+          <w:szCs w:val="24"/>
+          <w:lang w:val="en-US"/>
+        </w:rPr>
+        <w:t xml:space="preserve"> windows </w:t>
+      </w:r>
+      <w:proofErr w:type="spellStart"/>
+      <w:r>
+        <w:rPr>
+          <w:rStyle w:val="hgkelc"/>
+          <w:rFonts w:ascii="Times New Roman" w:hAnsi="Times New Roman" w:cs="Times New Roman"/>
+          <w:sz w:val="24"/>
+          <w:szCs w:val="24"/>
+          <w:lang w:val="en-US"/>
+        </w:rPr>
+        <w:t>dengan</w:t>
+      </w:r>
+      <w:proofErr w:type="spellEnd"/>
+      <w:r>
+        <w:rPr>
+          <w:rStyle w:val="hgkelc"/>
+          <w:rFonts w:ascii="Times New Roman" w:hAnsi="Times New Roman" w:cs="Times New Roman"/>
+          <w:sz w:val="24"/>
+          <w:szCs w:val="24"/>
+          <w:lang w:val="en-US"/>
+        </w:rPr>
+        <w:t xml:space="preserve"> </w:t>
+      </w:r>
+      <w:proofErr w:type="spellStart"/>
+      <w:r>
+        <w:rPr>
+          <w:rStyle w:val="hgkelc"/>
+          <w:rFonts w:ascii="Times New Roman" w:hAnsi="Times New Roman" w:cs="Times New Roman"/>
+          <w:sz w:val="24"/>
+          <w:szCs w:val="24"/>
+          <w:lang w:val="en-US"/>
+        </w:rPr>
+        <w:t>menggunakan</w:t>
+      </w:r>
+      <w:proofErr w:type="spellEnd"/>
+      <w:r>
+        <w:rPr>
+          <w:rStyle w:val="hgkelc"/>
+          <w:rFonts w:ascii="Times New Roman" w:hAnsi="Times New Roman" w:cs="Times New Roman"/>
+          <w:sz w:val="24"/>
+          <w:szCs w:val="24"/>
+          <w:lang w:val="en-US"/>
+        </w:rPr>
+        <w:t xml:space="preserve"> </w:t>
+      </w:r>
+      <w:proofErr w:type="spellStart"/>
+      <w:r>
+        <w:rPr>
+          <w:rStyle w:val="hgkelc"/>
+          <w:rFonts w:ascii="Times New Roman" w:hAnsi="Times New Roman" w:cs="Times New Roman"/>
+          <w:sz w:val="24"/>
+          <w:szCs w:val="24"/>
+          <w:lang w:val="en-US"/>
+        </w:rPr>
+        <w:t>virtual</w:t>
+      </w:r>
+      <w:r>
+        <w:rPr>
+          <w:rStyle w:val="hgkelc"/>
+          <w:rFonts w:ascii="Times New Roman" w:hAnsi="Times New Roman" w:cs="Times New Roman"/>
+          <w:sz w:val="24"/>
+          <w:szCs w:val="24"/>
+          <w:lang w:val="en-US"/>
+        </w:rPr>
+        <w:t>box</w:t>
+      </w:r>
+      <w:proofErr w:type="spellEnd"/>
+      <w:r>
+        <w:rPr>
+          <w:rStyle w:val="hgkelc"/>
+          <w:rFonts w:ascii="Times New Roman" w:hAnsi="Times New Roman" w:cs="Times New Roman"/>
+          <w:sz w:val="24"/>
+          <w:szCs w:val="24"/>
+          <w:lang w:val="en-US"/>
+        </w:rPr>
+        <w:t xml:space="preserve"> dan windows 7,disini kami </w:t>
+      </w:r>
+      <w:proofErr w:type="spellStart"/>
+      <w:r>
+        <w:rPr>
+          <w:rStyle w:val="hgkelc"/>
+          <w:rFonts w:ascii="Times New Roman" w:hAnsi="Times New Roman" w:cs="Times New Roman"/>
+          <w:sz w:val="24"/>
+          <w:szCs w:val="24"/>
+          <w:lang w:val="en-US"/>
+        </w:rPr>
+        <w:t>me</w:t>
+      </w:r>
+      <w:r>
+        <w:rPr>
+          <w:rStyle w:val="hgkelc"/>
+          <w:rFonts w:ascii="Times New Roman" w:hAnsi="Times New Roman" w:cs="Times New Roman"/>
+          <w:sz w:val="24"/>
+          <w:szCs w:val="24"/>
+          <w:lang w:val="en-US"/>
+        </w:rPr>
+        <w:t>ngetahui</w:t>
+      </w:r>
+      <w:proofErr w:type="spellEnd"/>
+      <w:r>
+        <w:rPr>
+          <w:rStyle w:val="hgkelc"/>
+          <w:rFonts w:ascii="Times New Roman" w:hAnsi="Times New Roman" w:cs="Times New Roman"/>
+          <w:sz w:val="24"/>
+          <w:szCs w:val="24"/>
+          <w:lang w:val="en-US"/>
+        </w:rPr>
+        <w:t xml:space="preserve"> </w:t>
+      </w:r>
+      <w:proofErr w:type="spellStart"/>
+      <w:r>
+        <w:rPr>
+          <w:rStyle w:val="hgkelc"/>
+          <w:rFonts w:ascii="Times New Roman" w:hAnsi="Times New Roman" w:cs="Times New Roman"/>
+          <w:sz w:val="24"/>
+          <w:szCs w:val="24"/>
+          <w:lang w:val="en-US"/>
+        </w:rPr>
+        <w:t>ber</w:t>
+      </w:r>
+      <w:r>
+        <w:rPr>
+          <w:rStyle w:val="hgkelc"/>
+          <w:rFonts w:ascii="Times New Roman" w:hAnsi="Times New Roman" w:cs="Times New Roman"/>
+          <w:sz w:val="24"/>
+          <w:szCs w:val="24"/>
+          <w:lang w:val="en-US"/>
+        </w:rPr>
+        <w:t>bagai</w:t>
+      </w:r>
+      <w:proofErr w:type="spellEnd"/>
+      <w:r>
+        <w:rPr>
+          <w:rStyle w:val="hgkelc"/>
+          <w:rFonts w:ascii="Times New Roman" w:hAnsi="Times New Roman" w:cs="Times New Roman"/>
+          <w:sz w:val="24"/>
+          <w:szCs w:val="24"/>
+          <w:lang w:val="en-US"/>
+        </w:rPr>
+        <w:t xml:space="preserve"> step </w:t>
+      </w:r>
+      <w:proofErr w:type="spellStart"/>
+      <w:r>
+        <w:rPr>
+          <w:rStyle w:val="hgkelc"/>
+          <w:rFonts w:ascii="Times New Roman" w:hAnsi="Times New Roman" w:cs="Times New Roman"/>
+          <w:sz w:val="24"/>
+          <w:szCs w:val="24"/>
+          <w:lang w:val="en-US"/>
+        </w:rPr>
+        <w:t>untuk</w:t>
+      </w:r>
+      <w:proofErr w:type="spellEnd"/>
+      <w:r>
+        <w:rPr>
+          <w:rStyle w:val="hgkelc"/>
+          <w:rFonts w:ascii="Times New Roman" w:hAnsi="Times New Roman" w:cs="Times New Roman"/>
+          <w:sz w:val="24"/>
+          <w:szCs w:val="24"/>
+          <w:lang w:val="en-US"/>
+        </w:rPr>
+        <w:t xml:space="preserve"> </w:t>
+      </w:r>
+      <w:proofErr w:type="spellStart"/>
+      <w:r>
+        <w:rPr>
+          <w:rStyle w:val="hgkelc"/>
+          <w:rFonts w:ascii="Times New Roman" w:hAnsi="Times New Roman" w:cs="Times New Roman"/>
+          <w:sz w:val="24"/>
+          <w:szCs w:val="24"/>
+          <w:lang w:val="en-US"/>
+        </w:rPr>
+        <w:t>menginstal</w:t>
+      </w:r>
+      <w:proofErr w:type="spellEnd"/>
+      <w:r>
+        <w:rPr>
+          <w:rStyle w:val="hgkelc"/>
+          <w:rFonts w:ascii="Times New Roman" w:hAnsi="Times New Roman" w:cs="Times New Roman"/>
+          <w:sz w:val="24"/>
+          <w:szCs w:val="24"/>
+          <w:lang w:val="en-US"/>
+        </w:rPr>
+        <w:t xml:space="preserve"> windows dan </w:t>
+      </w:r>
+      <w:proofErr w:type="spellStart"/>
+      <w:r>
+        <w:rPr>
+          <w:rStyle w:val="hgkelc"/>
+          <w:rFonts w:ascii="Times New Roman" w:hAnsi="Times New Roman" w:cs="Times New Roman"/>
+          <w:sz w:val="24"/>
+          <w:szCs w:val="24"/>
+          <w:lang w:val="en-US"/>
+        </w:rPr>
+        <w:t>membagi</w:t>
+      </w:r>
+      <w:proofErr w:type="spellEnd"/>
+      <w:r>
+        <w:rPr>
+          <w:rStyle w:val="hgkelc"/>
+          <w:rFonts w:ascii="Times New Roman" w:hAnsi="Times New Roman" w:cs="Times New Roman"/>
+          <w:sz w:val="24"/>
+          <w:szCs w:val="24"/>
+          <w:lang w:val="en-US"/>
+        </w:rPr>
+        <w:t xml:space="preserve"> </w:t>
+      </w:r>
+      <w:proofErr w:type="spellStart"/>
+      <w:r>
+        <w:rPr>
+          <w:rStyle w:val="hgkelc"/>
+          <w:rFonts w:ascii="Times New Roman" w:hAnsi="Times New Roman" w:cs="Times New Roman"/>
+          <w:sz w:val="24"/>
+          <w:szCs w:val="24"/>
+          <w:lang w:val="en-US"/>
+        </w:rPr>
+        <w:t>pa</w:t>
+      </w:r>
+      <w:r>
+        <w:rPr>
+          <w:rStyle w:val="hgkelc"/>
+          <w:rFonts w:ascii="Times New Roman" w:hAnsi="Times New Roman" w:cs="Times New Roman"/>
+          <w:sz w:val="24"/>
+          <w:szCs w:val="24"/>
+          <w:lang w:val="en-US"/>
+        </w:rPr>
+        <w:t>rtisi</w:t>
+      </w:r>
+      <w:proofErr w:type="spellEnd"/>
+      <w:r>
+        <w:rPr>
+          <w:rStyle w:val="hgkelc"/>
+          <w:rFonts w:ascii="Times New Roman" w:hAnsi="Times New Roman" w:cs="Times New Roman"/>
+          <w:sz w:val="24"/>
+          <w:szCs w:val="24"/>
+          <w:lang w:val="en-US"/>
+        </w:rPr>
+        <w:t xml:space="preserve"> </w:t>
+      </w:r>
+      <w:proofErr w:type="spellStart"/>
+      <w:r>
+        <w:rPr>
+          <w:rStyle w:val="hgkelc"/>
+          <w:rFonts w:ascii="Times New Roman" w:hAnsi="Times New Roman" w:cs="Times New Roman"/>
+          <w:sz w:val="24"/>
+          <w:szCs w:val="24"/>
+          <w:lang w:val="en-US"/>
+        </w:rPr>
+        <w:t>untuk</w:t>
+      </w:r>
+      <w:proofErr w:type="spellEnd"/>
+      <w:r>
+        <w:rPr>
+          <w:rStyle w:val="hgkelc"/>
+          <w:rFonts w:ascii="Times New Roman" w:hAnsi="Times New Roman" w:cs="Times New Roman"/>
+          <w:sz w:val="24"/>
+          <w:szCs w:val="24"/>
+          <w:lang w:val="en-US"/>
+        </w:rPr>
+        <w:t xml:space="preserve"> </w:t>
+      </w:r>
+      <w:proofErr w:type="spellStart"/>
+      <w:r>
+        <w:rPr>
+          <w:rStyle w:val="hgkelc"/>
+          <w:rFonts w:ascii="Times New Roman" w:hAnsi="Times New Roman" w:cs="Times New Roman"/>
+          <w:sz w:val="24"/>
+          <w:szCs w:val="24"/>
+          <w:lang w:val="en-US"/>
+        </w:rPr>
+        <w:t>memecah</w:t>
+      </w:r>
+      <w:proofErr w:type="spellEnd"/>
+      <w:r>
+        <w:rPr>
+          <w:rStyle w:val="hgkelc"/>
+          <w:rFonts w:ascii="Times New Roman" w:hAnsi="Times New Roman" w:cs="Times New Roman"/>
+          <w:sz w:val="24"/>
+          <w:szCs w:val="24"/>
+          <w:lang w:val="en-US"/>
+        </w:rPr>
+        <w:t xml:space="preserve"> </w:t>
+      </w:r>
+      <w:proofErr w:type="spellStart"/>
+      <w:r>
+        <w:rPr>
+          <w:rStyle w:val="hgkelc"/>
+          <w:rFonts w:ascii="Times New Roman" w:hAnsi="Times New Roman" w:cs="Times New Roman"/>
+          <w:sz w:val="24"/>
+          <w:szCs w:val="24"/>
+          <w:lang w:val="en-US"/>
+        </w:rPr>
+        <w:t>kapasitas</w:t>
+      </w:r>
+      <w:proofErr w:type="spellEnd"/>
+      <w:r>
+        <w:rPr>
+          <w:rStyle w:val="hgkelc"/>
+          <w:rFonts w:ascii="Times New Roman" w:hAnsi="Times New Roman" w:cs="Times New Roman"/>
+          <w:sz w:val="24"/>
+          <w:szCs w:val="24"/>
+          <w:lang w:val="en-US"/>
+        </w:rPr>
+        <w:t xml:space="preserve"> </w:t>
+      </w:r>
+      <w:proofErr w:type="spellStart"/>
+      <w:r>
+        <w:rPr>
+          <w:rStyle w:val="hgkelc"/>
+          <w:rFonts w:ascii="Times New Roman" w:hAnsi="Times New Roman" w:cs="Times New Roman"/>
+          <w:sz w:val="24"/>
+          <w:szCs w:val="24"/>
+          <w:lang w:val="en-US"/>
+        </w:rPr>
+        <w:t>penyimpanan</w:t>
+      </w:r>
+      <w:proofErr w:type="spellEnd"/>
+      <w:r>
+        <w:rPr>
+          <w:rStyle w:val="hgkelc"/>
+          <w:rFonts w:ascii="Times New Roman" w:hAnsi="Times New Roman" w:cs="Times New Roman"/>
+          <w:sz w:val="24"/>
+          <w:szCs w:val="24"/>
+          <w:lang w:val="en-US"/>
+        </w:rPr>
+        <w:t xml:space="preserve"> </w:t>
+      </w:r>
+      <w:proofErr w:type="spellStart"/>
+      <w:r>
+        <w:rPr>
+          <w:rStyle w:val="hgkelc"/>
+          <w:rFonts w:ascii="Times New Roman" w:hAnsi="Times New Roman" w:cs="Times New Roman"/>
+          <w:sz w:val="24"/>
+          <w:szCs w:val="24"/>
+          <w:lang w:val="en-US"/>
+        </w:rPr>
+        <w:t>menjadi</w:t>
+      </w:r>
+      <w:proofErr w:type="spellEnd"/>
+      <w:r>
+        <w:rPr>
+          <w:rStyle w:val="hgkelc"/>
+          <w:rFonts w:ascii="Times New Roman" w:hAnsi="Times New Roman" w:cs="Times New Roman"/>
+          <w:sz w:val="24"/>
+          <w:szCs w:val="24"/>
+          <w:lang w:val="en-US"/>
+        </w:rPr>
+        <w:t xml:space="preserve"> 2</w:t>
+      </w:r>
+      <w:r>
+        <w:rPr>
+          <w:rStyle w:val="hgkelc"/>
+          <w:rFonts w:ascii="Times New Roman" w:hAnsi="Times New Roman" w:cs="Times New Roman"/>
+          <w:sz w:val="24"/>
+          <w:szCs w:val="24"/>
+          <w:lang w:val="en-US"/>
+        </w:rPr>
+        <w:t>.</w:t>
+      </w:r>
+      <w:r>
+        <w:rPr>
+          <w:rStyle w:val="hgkelc"/>
+          <w:rFonts w:ascii="Times New Roman" w:hAnsi="Times New Roman" w:cs="Times New Roman"/>
+          <w:sz w:val="24"/>
+          <w:szCs w:val="24"/>
+          <w:lang w:val="en-US"/>
+        </w:rPr>
+        <w:t xml:space="preserve"> </w:t>
+      </w:r>
     </w:p>
     <w:p>
       <w:pPr>
@@ -20256,6 +21242,13 @@
       </w:r>
     </w:p>
   </w:endnote>
+  <w:endnote w:type="continuationNotice" w:id="1">
+    <w:p>
+      <w:pPr>
+        <w:spacing w:after="0" w:line="240" w:lineRule="auto"/>
+      </w:pPr>
+    </w:p>
+  </w:endnote>
 </w:endnotes>
 </file>
 
@@ -20279,6 +21272,13 @@
       <w:r>
         <w:continuationSeparator/>
       </w:r>
+    </w:p>
+  </w:footnote>
+  <w:footnote w:type="continuationNotice" w:id="1">
+    <w:p>
+      <w:pPr>
+        <w:spacing w:after="0" w:line="240" w:lineRule="auto"/>
+      </w:pPr>
     </w:p>
   </w:footnote>
 </w:footnotes>
@@ -22365,6 +23365,11 @@
       <w:lang w:eastAsia="en-ID"/>
     </w:rPr>
   </w:style>
+  <w:style w:type="character" w:customStyle="1" w:styleId="hgkelc">
+    <w:name w:val="hgkelc"/>
+    <w:basedOn w:val="DefaultParagraphFont"/>
+    <w:rsid w:val="009117E1"/>
+  </w:style>
 </w:styles>
 </file>
 

</xml_diff>

<commit_message>
Menyempurnakan isi dari BAB 2
</commit_message>
<xml_diff>
--- a/LAPORAN SMKS MUHAMMADIYAH 1 MUNTILAN.docx
+++ b/LAPORAN SMKS MUHAMMADIYAH 1 MUNTILAN.docx
@@ -7318,6 +7318,7 @@
     <w:p/>
     <w:p>
       <w:pPr>
+        <w:spacing w:line="360" w:lineRule="auto"/>
         <w:ind w:left="720" w:firstLine="273"/>
         <w:jc w:val="both"/>
         <w:rPr>
@@ -7467,6 +7468,7 @@
     <w:p/>
     <w:p>
       <w:pPr>
+        <w:spacing w:line="360" w:lineRule="auto"/>
         <w:ind w:left="720" w:firstLine="273"/>
         <w:rPr>
           <w:rStyle w:val="hgkelc"/>
@@ -7629,7 +7631,9 @@
     </w:p>
     <w:p>
       <w:pPr>
-        <w:ind w:left="720" w:firstLine="273"/>
+        <w:spacing w:line="360" w:lineRule="auto"/>
+        <w:ind w:left="720" w:right="10" w:firstLine="273"/>
+        <w:jc w:val="both"/>
         <w:rPr>
           <w:rStyle w:val="hgkelc"/>
           <w:rFonts w:ascii="Times New Roman" w:hAnsi="Times New Roman" w:cs="Times New Roman"/>
@@ -7666,7 +7670,77 @@
           <w:szCs w:val="24"/>
           <w:lang w:val="en-US"/>
         </w:rPr>
-        <w:t xml:space="preserve">t komputer </w:t>
+        <w:t>t komputer</w:t>
+      </w:r>
+      <w:r>
+        <w:rPr>
+          <w:rStyle w:val="hgkelc"/>
+          <w:rFonts w:ascii="Times New Roman" w:hAnsi="Times New Roman" w:cs="Times New Roman"/>
+          <w:sz w:val="24"/>
+          <w:szCs w:val="24"/>
+          <w:lang w:val="en-US"/>
+        </w:rPr>
+        <w:t>, lalu kami menyiapkan alat</w:t>
+      </w:r>
+      <w:r>
+        <w:rPr>
+          <w:rStyle w:val="hgkelc"/>
+          <w:rFonts w:ascii="Times New Roman" w:hAnsi="Times New Roman" w:cs="Times New Roman"/>
+          <w:sz w:val="24"/>
+          <w:szCs w:val="24"/>
+          <w:lang w:val="en-US"/>
+        </w:rPr>
+        <w:t>-alat untuk menginstal windowsnya seperti,Virtualbox</w:t>
+      </w:r>
+      <w:r>
+        <w:rPr>
+          <w:rStyle w:val="hgkelc"/>
+          <w:rFonts w:ascii="Times New Roman" w:hAnsi="Times New Roman" w:cs="Times New Roman"/>
+          <w:sz w:val="24"/>
+          <w:szCs w:val="24"/>
+          <w:lang w:val="en-US"/>
+        </w:rPr>
+        <w:t xml:space="preserve"> &amp; </w:t>
+      </w:r>
+      <w:r>
+        <w:rPr>
+          <w:rStyle w:val="hgkelc"/>
+          <w:rFonts w:ascii="Times New Roman" w:hAnsi="Times New Roman" w:cs="Times New Roman"/>
+          <w:sz w:val="24"/>
+          <w:szCs w:val="24"/>
+          <w:lang w:val="en-US"/>
+        </w:rPr>
+        <w:t>file windows</w:t>
+      </w:r>
+      <w:r>
+        <w:rPr>
+          <w:rStyle w:val="hgkelc"/>
+          <w:rFonts w:ascii="Times New Roman" w:hAnsi="Times New Roman" w:cs="Times New Roman"/>
+          <w:sz w:val="24"/>
+          <w:szCs w:val="24"/>
+          <w:lang w:val="en-US"/>
+        </w:rPr>
+        <w:t xml:space="preserve"> yang akan diinstal</w:t>
+      </w:r>
+      <w:r>
+        <w:rPr>
+          <w:rStyle w:val="hgkelc"/>
+          <w:rFonts w:ascii="Times New Roman" w:hAnsi="Times New Roman" w:cs="Times New Roman"/>
+          <w:sz w:val="24"/>
+          <w:szCs w:val="24"/>
+          <w:lang w:val="en-US"/>
+        </w:rPr>
+        <w:t xml:space="preserve">. </w:t>
+      </w:r>
+      <w:r>
+        <w:rPr>
+          <w:rStyle w:val="hgkelc"/>
+          <w:rFonts w:ascii="Times New Roman" w:hAnsi="Times New Roman" w:cs="Times New Roman"/>
+          <w:sz w:val="24"/>
+          <w:szCs w:val="24"/>
+          <w:lang w:val="en-US"/>
+        </w:rPr>
+        <w:t>Lalu sebelum kita menginstal windowsnya, kita perlu setup terlebih dahulu Virtualboxnya seperti, membagi kapasitas RAM virtual, membagi kapasita penyimpanan virtual, pembagian CPU core, dan pemilihan file wimdows yang akan di instal.</w:t>
       </w:r>
     </w:p>
     <w:p>
@@ -7706,6 +7780,7 @@
     <w:p/>
     <w:p>
       <w:pPr>
+        <w:spacing w:line="360" w:lineRule="auto"/>
         <w:ind w:left="720" w:firstLine="273"/>
         <w:jc w:val="both"/>
         <w:rPr>
@@ -7829,6 +7904,7 @@
     </w:p>
     <w:p>
       <w:pPr>
+        <w:spacing w:line="360" w:lineRule="auto"/>
         <w:ind w:left="720" w:firstLine="273"/>
         <w:jc w:val="both"/>
         <w:rPr>
@@ -7980,7 +8056,6 @@
           <w:sz w:val="28"/>
           <w:szCs w:val="28"/>
         </w:rPr>
-        <w:lastRenderedPageBreak/>
         <w:t xml:space="preserve">BAB </w:t>
       </w:r>
       <w:r>

</xml_diff>

<commit_message>
BAB 3: Mengisi subheading 3.1 & 3.2; Kesimpulan & saran
</commit_message>
<xml_diff>
--- a/LAPORAN SMKS MUHAMMADIYAH 1 MUNTILAN.docx
+++ b/LAPORAN SMKS MUHAMMADIYAH 1 MUNTILAN.docx
@@ -8135,6 +8135,159 @@
       </w:r>
       <w:bookmarkEnd w:id="23"/>
     </w:p>
+    <w:p/>
+    <w:p>
+      <w:pPr>
+        <w:pStyle w:val="BodyText"/>
+        <w:spacing w:line="360" w:lineRule="auto"/>
+        <w:ind w:left="851" w:firstLine="426"/>
+        <w:jc w:val="both"/>
+      </w:pPr>
+      <w:r>
+        <w:t>Praktik Kerja Lapangan merupakan kegiatan dalam mengaplikasikan semua ilmu yang telah didapat selama proses tatap muka di sekolahan, tidak hanya itu dengan adanya kegiatan ini maka siswa diharapkan mampu mengenal lebih jauh kondisi serta gambaran dari lingkungan kerja sebuah instansi atau perusahaan. Berdasarkan hasil laporan Praktik Kerja Lapangan (PKL) di Universitas Teknologi Digital Indonesia dapat diperoleh kesimpulan di antaranya:</w:t>
+      </w:r>
+    </w:p>
+    <w:p>
+      <w:pPr>
+        <w:pStyle w:val="NormalWeb"/>
+        <w:numPr>
+          <w:ilvl w:val="2"/>
+          <w:numId w:val="15"/>
+        </w:numPr>
+        <w:spacing w:line="360" w:lineRule="auto"/>
+        <w:ind w:left="851"/>
+        <w:rPr>
+          <w:sz w:val="28"/>
+          <w:szCs w:val="28"/>
+        </w:rPr>
+      </w:pPr>
+      <w:r>
+        <w:rPr>
+          <w:rStyle w:val="Strong"/>
+          <w:sz w:val="28"/>
+          <w:szCs w:val="28"/>
+        </w:rPr>
+        <w:t>Pengalaman Nyata dalam Dunia Kerja</w:t>
+      </w:r>
+    </w:p>
+    <w:p>
+      <w:pPr>
+        <w:pStyle w:val="NormalWeb"/>
+        <w:spacing w:line="360" w:lineRule="auto"/>
+        <w:ind w:left="851" w:firstLine="589"/>
+        <w:jc w:val="both"/>
+      </w:pPr>
+      <w:r>
+        <w:t xml:space="preserve"> Praktik Kerja Lapangan di Universitas Teknologi Digital Indonesia memberikan kesempatan berharga bagi praktikan untuk merasakan dunia kerja yang sesungguhnya dan menerapkan pengetahuan yang telah diperoleh di sekolah. Praktikan dapat langsung mengamati hasil dari teori-teori yang dipelajari dengan cara mengimplementasikannya dalam lingkungan kerja.</w:t>
+      </w:r>
+    </w:p>
+    <w:p>
+      <w:pPr>
+        <w:pStyle w:val="NormalWeb"/>
+        <w:numPr>
+          <w:ilvl w:val="2"/>
+          <w:numId w:val="15"/>
+        </w:numPr>
+        <w:spacing w:line="360" w:lineRule="auto"/>
+        <w:ind w:left="851"/>
+        <w:rPr>
+          <w:sz w:val="28"/>
+          <w:szCs w:val="28"/>
+        </w:rPr>
+      </w:pPr>
+      <w:r>
+        <w:rPr>
+          <w:rStyle w:val="Strong"/>
+          <w:sz w:val="28"/>
+          <w:szCs w:val="28"/>
+        </w:rPr>
+        <w:t>Manfaat untuk Semua Pihak</w:t>
+      </w:r>
+    </w:p>
+    <w:p>
+      <w:pPr>
+        <w:pStyle w:val="NormalWeb"/>
+        <w:spacing w:line="360" w:lineRule="auto"/>
+        <w:ind w:left="851" w:firstLine="589"/>
+        <w:jc w:val="both"/>
+      </w:pPr>
+      <w:r>
+        <w:t xml:space="preserve"> Pelaksanaan PKL membawa berbagai manfaat tidak hanya untuk siswa tetapi juga untuk sekolah dan universitas. Bagi siswa, PKL meningkatkan pengetahuan dan keterampilan praktis terkait dunia kerja. Untuk sekolah, kegiatan ini memperkuat hubungan dan kerjasama dengan instansi terkait serta membantu menyiapkan standar lulusan yang sesuai dengan kebutuhan industri saat ini. Bagi universitas, PKL membantu menyelesaikan tugas-tugas yang ada di tempat PKL.</w:t>
+      </w:r>
+    </w:p>
+    <w:p>
+      <w:pPr>
+        <w:pStyle w:val="NormalWeb"/>
+        <w:numPr>
+          <w:ilvl w:val="2"/>
+          <w:numId w:val="15"/>
+        </w:numPr>
+        <w:spacing w:line="360" w:lineRule="auto"/>
+        <w:ind w:left="851"/>
+        <w:rPr>
+          <w:sz w:val="28"/>
+          <w:szCs w:val="28"/>
+        </w:rPr>
+      </w:pPr>
+      <w:r>
+        <w:rPr>
+          <w:rStyle w:val="Strong"/>
+          <w:sz w:val="28"/>
+          <w:szCs w:val="28"/>
+        </w:rPr>
+        <w:t>Kendala yang Dihadapi</w:t>
+      </w:r>
+    </w:p>
+    <w:p>
+      <w:pPr>
+        <w:pStyle w:val="NormalWeb"/>
+        <w:spacing w:line="360" w:lineRule="auto"/>
+        <w:ind w:left="851" w:firstLine="589"/>
+        <w:jc w:val="both"/>
+      </w:pPr>
+      <w:r>
+        <w:t xml:space="preserve">Selama PKL, praktikan menghadapi beberapa tantangan seperti penyesuaian dengan lingkungan kerja yang baru, keterbatasan fasilitas yang belum sepenuhnya </w:t>
+      </w:r>
+      <w:r>
+        <w:lastRenderedPageBreak/>
+        <w:t>mendukung pelaksanaan tugas, serta beban pekerjaan yang banyak dan harus diselesaikan dalam waktu singkat.</w:t>
+      </w:r>
+    </w:p>
+    <w:p>
+      <w:pPr>
+        <w:pStyle w:val="NormalWeb"/>
+        <w:numPr>
+          <w:ilvl w:val="2"/>
+          <w:numId w:val="15"/>
+        </w:numPr>
+        <w:spacing w:line="360" w:lineRule="auto"/>
+        <w:ind w:left="851"/>
+        <w:rPr>
+          <w:sz w:val="28"/>
+          <w:szCs w:val="28"/>
+        </w:rPr>
+      </w:pPr>
+      <w:r>
+        <w:rPr>
+          <w:rStyle w:val="Strong"/>
+          <w:sz w:val="28"/>
+          <w:szCs w:val="28"/>
+        </w:rPr>
+        <w:t>Solusi atas Kendala</w:t>
+      </w:r>
+    </w:p>
+    <w:p>
+      <w:pPr>
+        <w:pStyle w:val="NormalWeb"/>
+        <w:spacing w:line="360" w:lineRule="auto"/>
+        <w:ind w:left="851" w:firstLine="589"/>
+        <w:jc w:val="both"/>
+      </w:pPr>
+      <w:r>
+        <w:t>Untuk mengatasi kendala yang dihadapi, praktikan dapat menggunakan alternatif lain jika fasilitas yang diperlukan tidak tersedia. Selain itu, disarankan untuk menerapkan skala prioritas dan manajemen waktu yang efektif dalam menyelesaikan pekerjaan di Universitas Teknologi Digital Indonesia.</w:t>
+      </w:r>
+    </w:p>
+    <w:p/>
     <w:p>
       <w:pPr>
         <w:pStyle w:val="Heading2"/>
@@ -8159,7 +8312,7 @@
           <w:sz w:val="28"/>
           <w:szCs w:val="28"/>
         </w:rPr>
-        <w:t>S</w:t>
+        <w:t xml:space="preserve"> </w:t>
       </w:r>
       <w:r>
         <w:rPr>
@@ -8169,9 +8322,203 @@
           <w:sz w:val="28"/>
           <w:szCs w:val="28"/>
         </w:rPr>
+        <w:t>S</w:t>
+      </w:r>
+      <w:r>
+        <w:rPr>
+          <w:rFonts w:ascii="Times New Roman" w:hAnsi="Times New Roman" w:cs="Times New Roman"/>
+          <w:b/>
+          <w:color w:val="000000" w:themeColor="text1"/>
+          <w:sz w:val="28"/>
+          <w:szCs w:val="28"/>
+        </w:rPr>
         <w:t>ARAN</w:t>
       </w:r>
       <w:bookmarkEnd w:id="24"/>
+    </w:p>
+    <w:p>
+      <w:pPr>
+        <w:pStyle w:val="BodyText"/>
+        <w:spacing w:line="360" w:lineRule="auto"/>
+        <w:ind w:left="811" w:right="474" w:firstLine="629"/>
+        <w:jc w:val="both"/>
+      </w:pPr>
+      <w:r>
+        <w:rPr>
+          <w:color w:val="0D0D0D"/>
+        </w:rPr>
+        <w:t xml:space="preserve">Setelah praktikan menarik kesimpulan dari pelaksanaan Praktik Kerja Lapangan di Universitas Teknologi Digital Indonesia, </w:t>
+      </w:r>
+      <w:r>
+        <w:rPr>
+          <w:color w:val="0D0D0D"/>
+          <w:spacing w:val="-3"/>
+        </w:rPr>
+        <w:t xml:space="preserve">maka </w:t>
+      </w:r>
+      <w:r>
+        <w:rPr>
+          <w:color w:val="0D0D0D"/>
+        </w:rPr>
+        <w:t xml:space="preserve">praktikan mencoba memberikan saran-saran </w:t>
+      </w:r>
+      <w:r>
+        <w:rPr>
+          <w:color w:val="0D0D0D"/>
+          <w:spacing w:val="-3"/>
+        </w:rPr>
+        <w:t xml:space="preserve">yang </w:t>
+      </w:r>
+      <w:r>
+        <w:rPr>
+          <w:color w:val="0D0D0D"/>
+        </w:rPr>
+        <w:t xml:space="preserve">berkaitan dengan pelaksanaan Praktik Kerja Lapangan dengan harapan dapat bermanfaat bagi pembaca, universitas dan khususnya bagi praktikan sendiri, agar dalam pelaksanaan kerja yang sesungguhnya dapat diterapkan lebih baik lagi. Saran-saran yang praktikan berikan antara </w:t>
+      </w:r>
+      <w:r>
+        <w:rPr>
+          <w:color w:val="0D0D0D"/>
+          <w:spacing w:val="-3"/>
+        </w:rPr>
+        <w:t xml:space="preserve">lain </w:t>
+      </w:r>
+      <w:r>
+        <w:rPr>
+          <w:color w:val="0D0D0D"/>
+        </w:rPr>
+        <w:t>adalah sebagai</w:t>
+      </w:r>
+      <w:r>
+        <w:rPr>
+          <w:color w:val="0D0D0D"/>
+          <w:spacing w:val="5"/>
+        </w:rPr>
+        <w:t xml:space="preserve"> </w:t>
+      </w:r>
+      <w:r>
+        <w:rPr>
+          <w:color w:val="0D0D0D"/>
+        </w:rPr>
+        <w:t>berikut:</w:t>
+      </w:r>
+    </w:p>
+    <w:p>
+      <w:pPr>
+        <w:pStyle w:val="ListParagraph"/>
+        <w:widowControl w:val="0"/>
+        <w:numPr>
+          <w:ilvl w:val="2"/>
+          <w:numId w:val="16"/>
+        </w:numPr>
+        <w:tabs>
+          <w:tab w:val="left" w:pos="821"/>
+        </w:tabs>
+        <w:autoSpaceDE w:val="0"/>
+        <w:autoSpaceDN w:val="0"/>
+        <w:spacing w:after="0" w:line="360" w:lineRule="auto"/>
+        <w:ind w:right="997"/>
+        <w:contextualSpacing w:val="0"/>
+        <w:rPr>
+          <w:rFonts w:ascii="Times New Roman" w:hAnsi="Times New Roman" w:cs="Times New Roman"/>
+          <w:color w:val="0D0D0D"/>
+          <w:sz w:val="24"/>
+        </w:rPr>
+      </w:pPr>
+      <w:r>
+        <w:rPr>
+          <w:rFonts w:ascii="Times New Roman" w:hAnsi="Times New Roman" w:cs="Times New Roman"/>
+          <w:color w:val="0D0D0D"/>
+          <w:sz w:val="24"/>
+        </w:rPr>
+        <w:t>Lebih ditingkatkan lagi dalam memberi tugas kepada para PKL agar selalu konsisten mengerjakan</w:t>
+      </w:r>
+      <w:r>
+        <w:rPr>
+          <w:rFonts w:ascii="Times New Roman" w:hAnsi="Times New Roman" w:cs="Times New Roman"/>
+          <w:color w:val="0D0D0D"/>
+          <w:spacing w:val="-2"/>
+          <w:sz w:val="24"/>
+        </w:rPr>
+        <w:t xml:space="preserve"> </w:t>
+      </w:r>
+      <w:r>
+        <w:rPr>
+          <w:rFonts w:ascii="Times New Roman" w:hAnsi="Times New Roman" w:cs="Times New Roman"/>
+          <w:color w:val="0D0D0D"/>
+          <w:sz w:val="24"/>
+        </w:rPr>
+        <w:t>tugas.</w:t>
+      </w:r>
+    </w:p>
+    <w:p>
+      <w:pPr>
+        <w:pStyle w:val="ListParagraph"/>
+        <w:widowControl w:val="0"/>
+        <w:numPr>
+          <w:ilvl w:val="2"/>
+          <w:numId w:val="16"/>
+        </w:numPr>
+        <w:tabs>
+          <w:tab w:val="left" w:pos="821"/>
+        </w:tabs>
+        <w:autoSpaceDE w:val="0"/>
+        <w:autoSpaceDN w:val="0"/>
+        <w:spacing w:after="0" w:line="360" w:lineRule="auto"/>
+        <w:ind w:right="919"/>
+        <w:contextualSpacing w:val="0"/>
+        <w:rPr>
+          <w:rFonts w:ascii="Times New Roman" w:hAnsi="Times New Roman" w:cs="Times New Roman"/>
+          <w:color w:val="0D0D0D"/>
+          <w:sz w:val="24"/>
+        </w:rPr>
+      </w:pPr>
+      <w:r>
+        <w:rPr>
+          <w:rFonts w:ascii="Times New Roman" w:hAnsi="Times New Roman" w:cs="Times New Roman"/>
+          <w:color w:val="0D0D0D"/>
+          <w:sz w:val="24"/>
+        </w:rPr>
+        <w:t xml:space="preserve">Presentasi dengan </w:t>
+      </w:r>
+      <w:r>
+        <w:rPr>
+          <w:rFonts w:ascii="Times New Roman" w:hAnsi="Times New Roman" w:cs="Times New Roman"/>
+          <w:color w:val="0D0D0D"/>
+          <w:spacing w:val="-3"/>
+          <w:sz w:val="24"/>
+        </w:rPr>
+        <w:t xml:space="preserve">media </w:t>
+      </w:r>
+      <w:r>
+        <w:rPr>
+          <w:rFonts w:ascii="Times New Roman" w:hAnsi="Times New Roman" w:cs="Times New Roman"/>
+          <w:color w:val="0D0D0D"/>
+          <w:sz w:val="24"/>
+        </w:rPr>
+        <w:t>online (Google Form) sudah sangat bagus karena lebih</w:t>
+      </w:r>
+      <w:r>
+        <w:rPr>
+          <w:rFonts w:ascii="Times New Roman" w:hAnsi="Times New Roman" w:cs="Times New Roman"/>
+          <w:color w:val="0D0D0D"/>
+          <w:spacing w:val="-4"/>
+          <w:sz w:val="24"/>
+        </w:rPr>
+        <w:t xml:space="preserve"> </w:t>
+      </w:r>
+      <w:r>
+        <w:rPr>
+          <w:rFonts w:ascii="Times New Roman" w:hAnsi="Times New Roman" w:cs="Times New Roman"/>
+          <w:color w:val="0D0D0D"/>
+          <w:sz w:val="24"/>
+        </w:rPr>
+        <w:t>praktis.</w:t>
+      </w:r>
+    </w:p>
+    <w:p>
+      <w:pPr>
+        <w:ind w:left="360"/>
+      </w:pPr>
     </w:p>
     <w:p>
       <w:pPr>
@@ -8189,6 +8536,16 @@
         </w:rPr>
       </w:pPr>
       <w:bookmarkStart w:id="25" w:name="_Toc172134150"/>
+      <w:r>
+        <w:rPr>
+          <w:rFonts w:ascii="Times New Roman" w:hAnsi="Times New Roman" w:cs="Times New Roman"/>
+          <w:b/>
+          <w:color w:val="000000" w:themeColor="text1"/>
+          <w:sz w:val="28"/>
+          <w:szCs w:val="28"/>
+        </w:rPr>
+        <w:t xml:space="preserve"> </w:t>
+      </w:r>
       <w:r>
         <w:rPr>
           <w:rFonts w:ascii="Times New Roman" w:hAnsi="Times New Roman" w:cs="Times New Roman"/>
@@ -8567,6 +8924,92 @@
     </w:lvl>
   </w:abstractNum>
   <w:abstractNum w:abstractNumId="3" w15:restartNumberingAfterBreak="0">
+    <w:nsid w:val="1F745A39"/>
+    <w:multiLevelType w:val="hybridMultilevel"/>
+    <w:tmpl w:val="622A5E18"/>
+    <w:lvl w:ilvl="0" w:tplc="FFFFFFFF">
+      <w:start w:val="1"/>
+      <w:numFmt w:val="decimal"/>
+      <w:lvlText w:val="%1."/>
+      <w:lvlJc w:val="left"/>
+      <w:pPr>
+        <w:ind w:left="720" w:hanging="360"/>
+      </w:pPr>
+    </w:lvl>
+    <w:lvl w:ilvl="1" w:tplc="FFFFFFFF">
+      <w:start w:val="1"/>
+      <w:numFmt w:val="lowerLetter"/>
+      <w:lvlText w:val="%2."/>
+      <w:lvlJc w:val="left"/>
+      <w:pPr>
+        <w:ind w:left="1440" w:hanging="360"/>
+      </w:pPr>
+    </w:lvl>
+    <w:lvl w:ilvl="2" w:tplc="3809000F">
+      <w:start w:val="1"/>
+      <w:numFmt w:val="decimal"/>
+      <w:lvlText w:val="%3."/>
+      <w:lvlJc w:val="left"/>
+      <w:pPr>
+        <w:ind w:left="2340" w:hanging="360"/>
+      </w:pPr>
+    </w:lvl>
+    <w:lvl w:ilvl="3" w:tplc="FFFFFFFF">
+      <w:start w:val="1"/>
+      <w:numFmt w:val="decimal"/>
+      <w:lvlText w:val="%4."/>
+      <w:lvlJc w:val="left"/>
+      <w:pPr>
+        <w:ind w:left="2880" w:hanging="360"/>
+      </w:pPr>
+    </w:lvl>
+    <w:lvl w:ilvl="4" w:tplc="FFFFFFFF">
+      <w:start w:val="1"/>
+      <w:numFmt w:val="lowerLetter"/>
+      <w:lvlText w:val="%5."/>
+      <w:lvlJc w:val="left"/>
+      <w:pPr>
+        <w:ind w:left="3600" w:hanging="360"/>
+      </w:pPr>
+    </w:lvl>
+    <w:lvl w:ilvl="5" w:tplc="FFFFFFFF">
+      <w:start w:val="1"/>
+      <w:numFmt w:val="lowerRoman"/>
+      <w:lvlText w:val="%6."/>
+      <w:lvlJc w:val="right"/>
+      <w:pPr>
+        <w:ind w:left="4320" w:hanging="180"/>
+      </w:pPr>
+    </w:lvl>
+    <w:lvl w:ilvl="6" w:tplc="FFFFFFFF">
+      <w:start w:val="1"/>
+      <w:numFmt w:val="decimal"/>
+      <w:lvlText w:val="%7."/>
+      <w:lvlJc w:val="left"/>
+      <w:pPr>
+        <w:ind w:left="5040" w:hanging="360"/>
+      </w:pPr>
+    </w:lvl>
+    <w:lvl w:ilvl="7" w:tplc="FFFFFFFF">
+      <w:start w:val="1"/>
+      <w:numFmt w:val="lowerLetter"/>
+      <w:lvlText w:val="%8."/>
+      <w:lvlJc w:val="left"/>
+      <w:pPr>
+        <w:ind w:left="5760" w:hanging="360"/>
+      </w:pPr>
+    </w:lvl>
+    <w:lvl w:ilvl="8" w:tplc="FFFFFFFF">
+      <w:start w:val="1"/>
+      <w:numFmt w:val="lowerRoman"/>
+      <w:lvlText w:val="%9."/>
+      <w:lvlJc w:val="right"/>
+      <w:pPr>
+        <w:ind w:left="6480" w:hanging="180"/>
+      </w:pPr>
+    </w:lvl>
+  </w:abstractNum>
+  <w:abstractNum w:abstractNumId="4" w15:restartNumberingAfterBreak="0">
     <w:nsid w:val="279F3DE0"/>
     <w:multiLevelType w:val="hybridMultilevel"/>
     <w:tmpl w:val="FF28403C"/>
@@ -8652,7 +9095,7 @@
       </w:pPr>
     </w:lvl>
   </w:abstractNum>
-  <w:abstractNum w:abstractNumId="4" w15:restartNumberingAfterBreak="0">
+  <w:abstractNum w:abstractNumId="5" w15:restartNumberingAfterBreak="0">
     <w:nsid w:val="2C654AEC"/>
     <w:multiLevelType w:val="hybridMultilevel"/>
     <w:tmpl w:val="E4B47692"/>
@@ -8741,7 +9184,7 @@
       </w:pPr>
     </w:lvl>
   </w:abstractNum>
-  <w:abstractNum w:abstractNumId="5" w15:restartNumberingAfterBreak="0">
+  <w:abstractNum w:abstractNumId="6" w15:restartNumberingAfterBreak="0">
     <w:nsid w:val="339C2C29"/>
     <w:multiLevelType w:val="hybridMultilevel"/>
     <w:tmpl w:val="BB984134"/>
@@ -8854,7 +9297,7 @@
       </w:rPr>
     </w:lvl>
   </w:abstractNum>
-  <w:abstractNum w:abstractNumId="6" w15:restartNumberingAfterBreak="0">
+  <w:abstractNum w:abstractNumId="7" w15:restartNumberingAfterBreak="0">
     <w:nsid w:val="49A61E78"/>
     <w:multiLevelType w:val="hybridMultilevel"/>
     <w:tmpl w:val="2098EC64"/>
@@ -8943,7 +9386,126 @@
       </w:pPr>
     </w:lvl>
   </w:abstractNum>
-  <w:abstractNum w:abstractNumId="7" w15:restartNumberingAfterBreak="0">
+  <w:abstractNum w:abstractNumId="8" w15:restartNumberingAfterBreak="0">
+    <w:nsid w:val="662F6183"/>
+    <w:multiLevelType w:val="multilevel"/>
+    <w:tmpl w:val="54A80642"/>
+    <w:lvl w:ilvl="0">
+      <w:start w:val="4"/>
+      <w:numFmt w:val="decimal"/>
+      <w:lvlText w:val="%1"/>
+      <w:lvlJc w:val="left"/>
+      <w:pPr>
+        <w:ind w:left="1233" w:hanging="567"/>
+      </w:pPr>
+      <w:rPr>
+        <w:lang w:val="en-US" w:eastAsia="en-US" w:bidi="en-US"/>
+      </w:rPr>
+    </w:lvl>
+    <w:lvl w:ilvl="1">
+      <w:start w:val="1"/>
+      <w:numFmt w:val="decimal"/>
+      <w:lvlText w:val="%1.%2"/>
+      <w:lvlJc w:val="left"/>
+      <w:pPr>
+        <w:ind w:left="1233" w:hanging="567"/>
+      </w:pPr>
+      <w:rPr>
+        <w:b/>
+        <w:bCs/>
+        <w:w w:val="99"/>
+        <w:lang w:val="en-US" w:eastAsia="en-US" w:bidi="en-US"/>
+      </w:rPr>
+    </w:lvl>
+    <w:lvl w:ilvl="2">
+      <w:start w:val="1"/>
+      <w:numFmt w:val="decimal"/>
+      <w:lvlText w:val="%3."/>
+      <w:lvlJc w:val="left"/>
+      <w:pPr>
+        <w:ind w:left="821" w:hanging="360"/>
+      </w:pPr>
+      <w:rPr>
+        <w:spacing w:val="-30"/>
+        <w:w w:val="100"/>
+        <w:lang w:val="en-US" w:eastAsia="en-US" w:bidi="en-US"/>
+      </w:rPr>
+    </w:lvl>
+    <w:lvl w:ilvl="3">
+      <w:start w:val="1"/>
+      <w:numFmt w:val="lowerLetter"/>
+      <w:lvlText w:val="%4."/>
+      <w:lvlJc w:val="left"/>
+      <w:pPr>
+        <w:ind w:left="1109" w:hanging="423"/>
+      </w:pPr>
+      <w:rPr>
+        <w:rFonts w:ascii="Times New Roman" w:eastAsia="Times New Roman" w:hAnsi="Times New Roman" w:cs="Times New Roman" w:hint="default"/>
+        <w:b/>
+        <w:bCs/>
+        <w:w w:val="99"/>
+        <w:sz w:val="28"/>
+        <w:szCs w:val="28"/>
+        <w:lang w:val="en-US" w:eastAsia="en-US" w:bidi="en-US"/>
+      </w:rPr>
+    </w:lvl>
+    <w:lvl w:ilvl="4">
+      <w:numFmt w:val="bullet"/>
+      <w:lvlText w:val="•"/>
+      <w:lvlJc w:val="left"/>
+      <w:pPr>
+        <w:ind w:left="3237" w:hanging="423"/>
+      </w:pPr>
+      <w:rPr>
+        <w:lang w:val="en-US" w:eastAsia="en-US" w:bidi="en-US"/>
+      </w:rPr>
+    </w:lvl>
+    <w:lvl w:ilvl="5">
+      <w:numFmt w:val="bullet"/>
+      <w:lvlText w:val="•"/>
+      <w:lvlJc w:val="left"/>
+      <w:pPr>
+        <w:ind w:left="4235" w:hanging="423"/>
+      </w:pPr>
+      <w:rPr>
+        <w:lang w:val="en-US" w:eastAsia="en-US" w:bidi="en-US"/>
+      </w:rPr>
+    </w:lvl>
+    <w:lvl w:ilvl="6">
+      <w:numFmt w:val="bullet"/>
+      <w:lvlText w:val="•"/>
+      <w:lvlJc w:val="left"/>
+      <w:pPr>
+        <w:ind w:left="5234" w:hanging="423"/>
+      </w:pPr>
+      <w:rPr>
+        <w:lang w:val="en-US" w:eastAsia="en-US" w:bidi="en-US"/>
+      </w:rPr>
+    </w:lvl>
+    <w:lvl w:ilvl="7">
+      <w:numFmt w:val="bullet"/>
+      <w:lvlText w:val="•"/>
+      <w:lvlJc w:val="left"/>
+      <w:pPr>
+        <w:ind w:left="6233" w:hanging="423"/>
+      </w:pPr>
+      <w:rPr>
+        <w:lang w:val="en-US" w:eastAsia="en-US" w:bidi="en-US"/>
+      </w:rPr>
+    </w:lvl>
+    <w:lvl w:ilvl="8">
+      <w:numFmt w:val="bullet"/>
+      <w:lvlText w:val="•"/>
+      <w:lvlJc w:val="left"/>
+      <w:pPr>
+        <w:ind w:left="7231" w:hanging="423"/>
+      </w:pPr>
+      <w:rPr>
+        <w:lang w:val="en-US" w:eastAsia="en-US" w:bidi="en-US"/>
+      </w:rPr>
+    </w:lvl>
+  </w:abstractNum>
+  <w:abstractNum w:abstractNumId="9" w15:restartNumberingAfterBreak="0">
     <w:nsid w:val="6A726D07"/>
     <w:multiLevelType w:val="hybridMultilevel"/>
     <w:tmpl w:val="0CEAE424"/>
@@ -9056,7 +9618,7 @@
       </w:rPr>
     </w:lvl>
   </w:abstractNum>
-  <w:abstractNum w:abstractNumId="8" w15:restartNumberingAfterBreak="0">
+  <w:abstractNum w:abstractNumId="10" w15:restartNumberingAfterBreak="0">
     <w:nsid w:val="6B3A5BB8"/>
     <w:multiLevelType w:val="hybridMultilevel"/>
     <w:tmpl w:val="F18E95A0"/>
@@ -9145,7 +9707,7 @@
       </w:pPr>
     </w:lvl>
   </w:abstractNum>
-  <w:abstractNum w:abstractNumId="9" w15:restartNumberingAfterBreak="0">
+  <w:abstractNum w:abstractNumId="11" w15:restartNumberingAfterBreak="0">
     <w:nsid w:val="77943D2C"/>
     <w:multiLevelType w:val="hybridMultilevel"/>
     <w:tmpl w:val="1422CC34"/>
@@ -9234,7 +9796,7 @@
       </w:pPr>
     </w:lvl>
   </w:abstractNum>
-  <w:abstractNum w:abstractNumId="10" w15:restartNumberingAfterBreak="0">
+  <w:abstractNum w:abstractNumId="12" w15:restartNumberingAfterBreak="0">
     <w:nsid w:val="79881ACA"/>
     <w:multiLevelType w:val="hybridMultilevel"/>
     <w:tmpl w:val="A3D009B8"/>
@@ -9353,7 +9915,7 @@
       </w:rPr>
     </w:lvl>
   </w:abstractNum>
-  <w:abstractNum w:abstractNumId="11" w15:restartNumberingAfterBreak="0">
+  <w:abstractNum w:abstractNumId="13" w15:restartNumberingAfterBreak="0">
     <w:nsid w:val="7A5030CB"/>
     <w:multiLevelType w:val="hybridMultilevel"/>
     <w:tmpl w:val="0D749366"/>
@@ -9471,7 +10033,7 @@
       </w:rPr>
     </w:lvl>
   </w:abstractNum>
-  <w:abstractNum w:abstractNumId="12" w15:restartNumberingAfterBreak="0">
+  <w:abstractNum w:abstractNumId="14" w15:restartNumberingAfterBreak="0">
     <w:nsid w:val="7F2A54A8"/>
     <w:multiLevelType w:val="hybridMultilevel"/>
     <w:tmpl w:val="F460A1DC"/>
@@ -9564,7 +10126,7 @@
     <w:abstractNumId w:val="2"/>
   </w:num>
   <w:num w:numId="2">
-    <w:abstractNumId w:val="9"/>
+    <w:abstractNumId w:val="11"/>
   </w:num>
   <w:num w:numId="3">
     <w:abstractNumId w:val="0"/>
@@ -9573,21 +10135,63 @@
     <w:abstractNumId w:val="1"/>
   </w:num>
   <w:num w:numId="5">
+    <w:abstractNumId w:val="14"/>
+  </w:num>
+  <w:num w:numId="6">
+    <w:abstractNumId w:val="7"/>
+  </w:num>
+  <w:num w:numId="7">
+    <w:abstractNumId w:val="10"/>
+  </w:num>
+  <w:num w:numId="8">
+    <w:abstractNumId w:val="9"/>
+  </w:num>
+  <w:num w:numId="9">
+    <w:abstractNumId w:val="6"/>
+  </w:num>
+  <w:num w:numId="10">
+    <w:abstractNumId w:val="4"/>
+    <w:lvlOverride w:ilvl="0">
+      <w:startOverride w:val="1"/>
+    </w:lvlOverride>
+    <w:lvlOverride w:ilvl="1">
+      <w:startOverride w:val="1"/>
+    </w:lvlOverride>
+    <w:lvlOverride w:ilvl="2">
+      <w:startOverride w:val="1"/>
+    </w:lvlOverride>
+    <w:lvlOverride w:ilvl="3">
+      <w:startOverride w:val="1"/>
+    </w:lvlOverride>
+    <w:lvlOverride w:ilvl="4">
+      <w:startOverride w:val="1"/>
+    </w:lvlOverride>
+    <w:lvlOverride w:ilvl="5">
+      <w:startOverride w:val="1"/>
+    </w:lvlOverride>
+    <w:lvlOverride w:ilvl="6">
+      <w:startOverride w:val="1"/>
+    </w:lvlOverride>
+    <w:lvlOverride w:ilvl="7">
+      <w:startOverride w:val="1"/>
+    </w:lvlOverride>
+    <w:lvlOverride w:ilvl="8">
+      <w:startOverride w:val="1"/>
+    </w:lvlOverride>
+  </w:num>
+  <w:num w:numId="11">
     <w:abstractNumId w:val="12"/>
   </w:num>
-  <w:num w:numId="6">
-    <w:abstractNumId w:val="6"/>
+  <w:num w:numId="12">
+    <w:abstractNumId w:val="4"/>
   </w:num>
-  <w:num w:numId="7">
-    <w:abstractNumId w:val="8"/>
+  <w:num w:numId="13">
+    <w:abstractNumId w:val="13"/>
   </w:num>
-  <w:num w:numId="8">
-    <w:abstractNumId w:val="7"/>
-  </w:num>
-  <w:num w:numId="9">
+  <w:num w:numId="14">
     <w:abstractNumId w:val="5"/>
   </w:num>
-  <w:num w:numId="10">
+  <w:num w:numId="15">
     <w:abstractNumId w:val="3"/>
     <w:lvlOverride w:ilvl="0">
       <w:startOverride w:val="1"/>
@@ -9617,17 +10221,25 @@
       <w:startOverride w:val="1"/>
     </w:lvlOverride>
   </w:num>
-  <w:num w:numId="11">
-    <w:abstractNumId w:val="10"/>
-  </w:num>
-  <w:num w:numId="12">
-    <w:abstractNumId w:val="3"/>
-  </w:num>
-  <w:num w:numId="13">
-    <w:abstractNumId w:val="11"/>
-  </w:num>
-  <w:num w:numId="14">
-    <w:abstractNumId w:val="4"/>
+  <w:num w:numId="16">
+    <w:abstractNumId w:val="8"/>
+    <w:lvlOverride w:ilvl="0">
+      <w:startOverride w:val="4"/>
+    </w:lvlOverride>
+    <w:lvlOverride w:ilvl="1">
+      <w:startOverride w:val="1"/>
+    </w:lvlOverride>
+    <w:lvlOverride w:ilvl="2">
+      <w:startOverride w:val="1"/>
+    </w:lvlOverride>
+    <w:lvlOverride w:ilvl="3">
+      <w:startOverride w:val="1"/>
+    </w:lvlOverride>
+    <w:lvlOverride w:ilvl="4"/>
+    <w:lvlOverride w:ilvl="5"/>
+    <w:lvlOverride w:ilvl="6"/>
+    <w:lvlOverride w:ilvl="7"/>
+    <w:lvlOverride w:ilvl="8"/>
   </w:num>
 </w:numbering>
 </file>
@@ -10382,6 +10994,17 @@
     <w:basedOn w:val="DefaultParagraphFont"/>
     <w:rsid w:val="009117E1"/>
   </w:style>
+  <w:style w:type="character" w:styleId="Strong">
+    <w:name w:val="Strong"/>
+    <w:basedOn w:val="DefaultParagraphFont"/>
+    <w:uiPriority w:val="22"/>
+    <w:qFormat/>
+    <w:rsid w:val="00D71357"/>
+    <w:rPr>
+      <w:b/>
+      <w:bCs/>
+    </w:rPr>
+  </w:style>
 </w:styles>
 </file>
 

</xml_diff>

<commit_message>
Memperbaiki ejaan pada laporan
</commit_message>
<xml_diff>
--- a/LAPORAN SMKS MUHAMMADIYAH 1 MUNTILAN.docx
+++ b/LAPORAN SMKS MUHAMMADIYAH 1 MUNTILAN.docx
@@ -1849,7 +1849,37 @@
           <w:szCs w:val="24"/>
           <w:lang w:val="en-US"/>
         </w:rPr>
-        <w:t>Slamet S.PD.KIM</w:t>
+        <w:t>Slamet S.P</w:t>
+      </w:r>
+      <w:r>
+        <w:rPr>
+          <w:rFonts w:ascii="Times New Roman" w:hAnsi="Times New Roman"/>
+          <w:color w:val="000000"/>
+          <w:sz w:val="24"/>
+          <w:szCs w:val="24"/>
+          <w:lang w:val="en-US"/>
+        </w:rPr>
+        <w:t>d</w:t>
+      </w:r>
+      <w:r>
+        <w:rPr>
+          <w:rFonts w:ascii="Times New Roman" w:hAnsi="Times New Roman"/>
+          <w:color w:val="000000"/>
+          <w:sz w:val="24"/>
+          <w:szCs w:val="24"/>
+          <w:lang w:val="en-US"/>
+        </w:rPr>
+        <w:t>.K</w:t>
+      </w:r>
+      <w:r>
+        <w:rPr>
+          <w:rFonts w:ascii="Times New Roman" w:hAnsi="Times New Roman"/>
+          <w:color w:val="000000"/>
+          <w:sz w:val="24"/>
+          <w:szCs w:val="24"/>
+          <w:lang w:val="en-US"/>
+        </w:rPr>
+        <w:t>im</w:t>
       </w:r>
       <w:r>
         <w:rPr>
@@ -1891,7 +1921,7 @@
           <w:tab w:val="left" w:pos="0"/>
         </w:tabs>
         <w:spacing w:line="360" w:lineRule="auto"/>
-        <w:ind w:left="360" w:firstLine="540"/>
+        <w:ind w:left="360" w:right="-132" w:firstLine="540"/>
         <w:jc w:val="both"/>
         <w:rPr>
           <w:rFonts w:ascii="Times New Roman" w:hAnsi="Times New Roman"/>
@@ -1908,7 +1938,7 @@
           <w:szCs w:val="24"/>
           <w:lang w:val="en-US"/>
         </w:rPr>
-        <w:t>Ibu Rina</w:t>
+        <w:t>Rina Pujiyati, S.Kom</w:t>
       </w:r>
       <w:r>
         <w:rPr>
@@ -1967,7 +1997,27 @@
           <w:szCs w:val="24"/>
           <w:lang w:val="en-US"/>
         </w:rPr>
-        <w:t xml:space="preserve"> Linda Kumla</w:t>
+        <w:t xml:space="preserve"> Linda Kum</w:t>
+      </w:r>
+      <w:r>
+        <w:rPr>
+          <w:rFonts w:ascii="Times New Roman" w:hAnsi="Times New Roman"/>
+          <w:color w:val="000000"/>
+          <w:sz w:val="24"/>
+          <w:szCs w:val="24"/>
+          <w:lang w:val="en-US"/>
+        </w:rPr>
+        <w:t>a</w:t>
+      </w:r>
+      <w:r>
+        <w:rPr>
+          <w:rFonts w:ascii="Times New Roman" w:hAnsi="Times New Roman"/>
+          <w:color w:val="000000"/>
+          <w:sz w:val="24"/>
+          <w:szCs w:val="24"/>
+          <w:lang w:val="en-US"/>
+        </w:rPr>
+        <w:t>la</w:t>
       </w:r>
       <w:r>
         <w:rPr>
@@ -2064,7 +2114,67 @@
           <w:szCs w:val="24"/>
           <w:lang w:val="id-ID"/>
         </w:rPr>
-        <w:t xml:space="preserve">Bapak Kuindra Iryanta, S Kom. M Kom., selaku pembimbing lapangan serta Pimpinan dan Staf Perusahaan Universitas Teknologi Digital Indonesia. </w:t>
+        <w:t>Bapak Kuindra Iryanta, S</w:t>
+      </w:r>
+      <w:r>
+        <w:rPr>
+          <w:rFonts w:ascii="Times New Roman" w:eastAsia="Calibri" w:hAnsi="Times New Roman" w:cs="Times New Roman"/>
+          <w:color w:val="000000"/>
+          <w:sz w:val="24"/>
+          <w:szCs w:val="24"/>
+          <w:lang w:val="en-US"/>
+        </w:rPr>
+        <w:t>.</w:t>
+      </w:r>
+      <w:r>
+        <w:rPr>
+          <w:rFonts w:ascii="Times New Roman" w:eastAsia="Calibri" w:hAnsi="Times New Roman" w:cs="Times New Roman"/>
+          <w:color w:val="000000"/>
+          <w:sz w:val="24"/>
+          <w:szCs w:val="24"/>
+          <w:lang w:val="id-ID"/>
+        </w:rPr>
+        <w:t>Kom</w:t>
+      </w:r>
+      <w:r>
+        <w:rPr>
+          <w:rFonts w:ascii="Times New Roman" w:eastAsia="Calibri" w:hAnsi="Times New Roman" w:cs="Times New Roman"/>
+          <w:color w:val="000000"/>
+          <w:sz w:val="24"/>
+          <w:szCs w:val="24"/>
+          <w:lang w:val="en-US"/>
+        </w:rPr>
+        <w:t xml:space="preserve">. </w:t>
+      </w:r>
+      <w:r>
+        <w:rPr>
+          <w:rFonts w:ascii="Times New Roman" w:eastAsia="Calibri" w:hAnsi="Times New Roman" w:cs="Times New Roman"/>
+          <w:color w:val="000000"/>
+          <w:sz w:val="24"/>
+          <w:szCs w:val="24"/>
+          <w:lang w:val="id-ID"/>
+        </w:rPr>
+        <w:t>M</w:t>
+      </w:r>
+      <w:r>
+        <w:rPr>
+          <w:rFonts w:ascii="Times New Roman" w:eastAsia="Calibri" w:hAnsi="Times New Roman" w:cs="Times New Roman"/>
+          <w:color w:val="000000"/>
+          <w:sz w:val="24"/>
+          <w:szCs w:val="24"/>
+          <w:lang w:val="en-US"/>
+        </w:rPr>
+        <w:t>.</w:t>
+      </w:r>
+      <w:r>
+        <w:rPr>
+          <w:rFonts w:ascii="Times New Roman" w:eastAsia="Calibri" w:hAnsi="Times New Roman" w:cs="Times New Roman"/>
+          <w:color w:val="000000"/>
+          <w:sz w:val="24"/>
+          <w:szCs w:val="24"/>
+          <w:lang w:val="id-ID"/>
+        </w:rPr>
+        <w:t xml:space="preserve">Kom., selaku pembimbing lapangan serta Pimpinan dan Staf Perusahaan Universitas Teknologi Digital Indonesia. </w:t>
       </w:r>
     </w:p>
     <w:p>
@@ -6257,7 +6367,35 @@
           <w:sz w:val="28"/>
           <w:szCs w:val="28"/>
         </w:rPr>
-        <w:t>Mempelajari Tentang Cloud Computing</w:t>
+        <w:t xml:space="preserve">Mempelajari Tentang </w:t>
+      </w:r>
+      <w:r>
+        <w:rPr>
+          <w:rFonts w:ascii="Times New Roman" w:hAnsi="Times New Roman" w:cs="Times New Roman"/>
+          <w:i/>
+          <w:iCs/>
+          <w:sz w:val="28"/>
+          <w:szCs w:val="28"/>
+        </w:rPr>
+        <w:t>Cloud</w:t>
+      </w:r>
+      <w:r>
+        <w:rPr>
+          <w:rFonts w:ascii="Times New Roman" w:hAnsi="Times New Roman" w:cs="Times New Roman"/>
+          <w:sz w:val="28"/>
+          <w:szCs w:val="28"/>
+        </w:rPr>
+        <w:t xml:space="preserve"> </w:t>
+      </w:r>
+      <w:r>
+        <w:rPr>
+          <w:rFonts w:ascii="Times New Roman" w:hAnsi="Times New Roman" w:cs="Times New Roman"/>
+          <w:i/>
+          <w:iCs/>
+          <w:sz w:val="28"/>
+          <w:szCs w:val="28"/>
+        </w:rPr>
+        <w:t>Computing</w:t>
       </w:r>
       <w:bookmarkEnd w:id="13"/>
     </w:p>
@@ -6287,7 +6425,60 @@
           <w:szCs w:val="24"/>
         </w:rPr>
         <w:tab/>
-        <w:t>Cloud Computing adalah model penggunaan sumber daya komputasi melalui internet, yang memungkinkan akses yang fleksibel dan on-demand terhadap sumber daya komputasi seperti penyimpanan data, server, basis data, jaringan, dan aplikasi. Untuk tugas disuruh untuk membuat google form pendaftaran, Membuat E-Tiket, Penambahan wablas dan apps script, Menambahkan presensi otomatis, Membuat script, Menambahkan sheet QR code dan yang terakhir mempelajari alur pembuatan</w:t>
+      </w:r>
+      <w:r>
+        <w:rPr>
+          <w:rFonts w:ascii="Times New Roman" w:hAnsi="Times New Roman" w:cs="Times New Roman"/>
+          <w:i/>
+          <w:iCs/>
+          <w:sz w:val="24"/>
+          <w:szCs w:val="24"/>
+        </w:rPr>
+        <w:t>Cloud</w:t>
+      </w:r>
+      <w:r>
+        <w:rPr>
+          <w:rFonts w:ascii="Times New Roman" w:hAnsi="Times New Roman" w:cs="Times New Roman"/>
+          <w:sz w:val="24"/>
+          <w:szCs w:val="24"/>
+        </w:rPr>
+        <w:t xml:space="preserve"> </w:t>
+      </w:r>
+      <w:r>
+        <w:rPr>
+          <w:rFonts w:ascii="Times New Roman" w:hAnsi="Times New Roman" w:cs="Times New Roman"/>
+          <w:i/>
+          <w:iCs/>
+          <w:sz w:val="24"/>
+          <w:szCs w:val="24"/>
+        </w:rPr>
+        <w:t>Computing</w:t>
+      </w:r>
+      <w:r>
+        <w:rPr>
+          <w:rFonts w:ascii="Times New Roman" w:hAnsi="Times New Roman" w:cs="Times New Roman"/>
+          <w:sz w:val="24"/>
+          <w:szCs w:val="24"/>
+        </w:rPr>
+        <w:t xml:space="preserve"> adalah model penggunaan sumber daya komputasi melalui </w:t>
+      </w:r>
+      <w:r>
+        <w:rPr>
+          <w:rFonts w:ascii="Times New Roman" w:hAnsi="Times New Roman" w:cs="Times New Roman"/>
+          <w:i/>
+          <w:iCs/>
+          <w:sz w:val="24"/>
+          <w:szCs w:val="24"/>
+        </w:rPr>
+        <w:t>internet</w:t>
+      </w:r>
+      <w:r>
+        <w:rPr>
+          <w:rFonts w:ascii="Times New Roman" w:hAnsi="Times New Roman" w:cs="Times New Roman"/>
+          <w:sz w:val="24"/>
+          <w:szCs w:val="24"/>
+        </w:rPr>
+        <w:t>, yang memungkinkan akses yang fleksibel dan on-demand terhadap sumber daya komputasi seperti penyimpanan data, server, basis data, jaringan, dan aplikasi. Untuk tugas disuruh untuk membuat google form pendaftaran, Membuat E-Tiket, Penambahan wablas dan apps script, Menambahkan presensi otomatis, Membuat script, Menambahkan sheet QR code dan yang terakhir mempelajari alur pembuatan</w:t>
       </w:r>
     </w:p>
     <w:p>
@@ -6323,7 +6514,71 @@
           <w:sz w:val="28"/>
           <w:szCs w:val="28"/>
         </w:rPr>
-        <w:t>Membuat Form Webinar Menggunakan Cloud Computing</w:t>
+        <w:t xml:space="preserve">Membuat </w:t>
+      </w:r>
+      <w:r>
+        <w:rPr>
+          <w:rFonts w:ascii="Times New Roman" w:hAnsi="Times New Roman" w:cs="Times New Roman"/>
+          <w:i/>
+          <w:iCs/>
+          <w:sz w:val="28"/>
+          <w:szCs w:val="28"/>
+        </w:rPr>
+        <w:t>Form</w:t>
+      </w:r>
+      <w:r>
+        <w:rPr>
+          <w:rFonts w:ascii="Times New Roman" w:hAnsi="Times New Roman" w:cs="Times New Roman"/>
+          <w:sz w:val="28"/>
+          <w:szCs w:val="28"/>
+        </w:rPr>
+        <w:t xml:space="preserve"> </w:t>
+      </w:r>
+      <w:r>
+        <w:rPr>
+          <w:rFonts w:ascii="Times New Roman" w:hAnsi="Times New Roman" w:cs="Times New Roman"/>
+          <w:i/>
+          <w:iCs/>
+          <w:sz w:val="28"/>
+          <w:szCs w:val="28"/>
+        </w:rPr>
+        <w:t>Webinar</w:t>
+      </w:r>
+      <w:r>
+        <w:rPr>
+          <w:rFonts w:ascii="Times New Roman" w:hAnsi="Times New Roman" w:cs="Times New Roman"/>
+          <w:sz w:val="28"/>
+          <w:szCs w:val="28"/>
+        </w:rPr>
+        <w:t xml:space="preserve"> Menggunakan </w:t>
+      </w:r>
+      <w:r>
+        <w:rPr>
+          <w:rFonts w:ascii="Times New Roman" w:hAnsi="Times New Roman" w:cs="Times New Roman"/>
+          <w:i/>
+          <w:iCs/>
+          <w:sz w:val="28"/>
+          <w:szCs w:val="28"/>
+        </w:rPr>
+        <w:t>Cloud</w:t>
+      </w:r>
+      <w:r>
+        <w:rPr>
+          <w:rFonts w:ascii="Times New Roman" w:hAnsi="Times New Roman" w:cs="Times New Roman"/>
+          <w:sz w:val="28"/>
+          <w:szCs w:val="28"/>
+        </w:rPr>
+        <w:t xml:space="preserve"> </w:t>
+      </w:r>
+      <w:r>
+        <w:rPr>
+          <w:rFonts w:ascii="Times New Roman" w:hAnsi="Times New Roman" w:cs="Times New Roman"/>
+          <w:i/>
+          <w:iCs/>
+          <w:sz w:val="28"/>
+          <w:szCs w:val="28"/>
+        </w:rPr>
+        <w:t>Computing</w:t>
       </w:r>
       <w:bookmarkEnd w:id="14"/>
     </w:p>
@@ -6352,7 +6607,25 @@
           <w:szCs w:val="24"/>
         </w:rPr>
         <w:tab/>
-        <w:t>Kami membuat sistem pendaftaran webinar otomatis menggunakan Google Form, Google Spreadsheet, Autocrat, dan Google Apps Script, yang kami selesaikan dalam waktu tujuh hari kerja.Form untuk mengumpulkan data pendaftaran peserta webinar dan menghubungkannya dengan Google Spreadsheet agar semua data tersimpan dengan rapi. Selanjutnya, kami menggunakan Autocrat, add-on untuk Google Sheets, untuk mengotomatisasi pembuatan dan pengiriman sertifikat kepada peserta. Dengan Autocrat, kami bisa membuat template sertifikat yang otomatis terisi dengan data dari spreadsheet, seperti nama peserta dan tanggal webinar. Terakhir, kami menggunakan Google Apps Script untuk menulis kode yang mengotomatisasi berbagai tugas, seperti mengirim email konfirmasi pendaftaran dan mengatur pengiriman sertifikat setelah webinar.</w:t>
+        <w:t xml:space="preserve">Kami membuat sistem pendaftaran webinar otomatis menggunakan Google Form, Google Spreadsheet, Autocrat, dan Google Apps Script, yang kami selesaikan dalam waktu tujuh hari kerja.Form untuk mengumpulkan data pendaftaran peserta webinar dan menghubungkannya dengan Google Spreadsheet agar semua data tersimpan dengan rapi. Selanjutnya, kami menggunakan Autocrat, add-on untuk Google Sheets, untuk mengotomatisasi pembuatan dan pengiriman sertifikat kepada peserta. Dengan Autocrat, kami bisa membuat template sertifikat yang otomatis terisi dengan data dari spreadsheet, seperti nama peserta dan tanggal webinar. Terakhir, kami menggunakan Google Apps Script untuk menulis kode yang mengotomatisasi berbagai tugas, seperti mengirim email konfirmasi pendaftaran dan mengatur pengiriman sertifikat setelah </w:t>
+      </w:r>
+      <w:r>
+        <w:rPr>
+          <w:rFonts w:ascii="Times New Roman" w:hAnsi="Times New Roman" w:cs="Times New Roman"/>
+          <w:i/>
+          <w:iCs/>
+          <w:sz w:val="24"/>
+          <w:szCs w:val="24"/>
+        </w:rPr>
+        <w:t>webinar</w:t>
+      </w:r>
+      <w:r>
+        <w:rPr>
+          <w:rFonts w:ascii="Times New Roman" w:hAnsi="Times New Roman" w:cs="Times New Roman"/>
+          <w:sz w:val="24"/>
+          <w:szCs w:val="24"/>
+        </w:rPr>
+        <w:t>.</w:t>
       </w:r>
     </w:p>
     <w:p>
@@ -6392,7 +6665,45 @@
           <w:sz w:val="28"/>
           <w:szCs w:val="28"/>
         </w:rPr>
-        <w:t xml:space="preserve"> Tentang IOT dan Tugasnya</w:t>
+        <w:t xml:space="preserve"> Tentang </w:t>
+      </w:r>
+      <w:r>
+        <w:rPr>
+          <w:rFonts w:ascii="Times New Roman" w:hAnsi="Times New Roman" w:cs="Times New Roman"/>
+          <w:i/>
+          <w:iCs/>
+          <w:sz w:val="28"/>
+          <w:szCs w:val="28"/>
+        </w:rPr>
+        <w:t>I</w:t>
+      </w:r>
+      <w:r>
+        <w:rPr>
+          <w:rFonts w:ascii="Times New Roman" w:hAnsi="Times New Roman" w:cs="Times New Roman"/>
+          <w:i/>
+          <w:iCs/>
+          <w:sz w:val="28"/>
+          <w:szCs w:val="28"/>
+        </w:rPr>
+        <w:t>o</w:t>
+      </w:r>
+      <w:r>
+        <w:rPr>
+          <w:rFonts w:ascii="Times New Roman" w:hAnsi="Times New Roman" w:cs="Times New Roman"/>
+          <w:i/>
+          <w:iCs/>
+          <w:sz w:val="28"/>
+          <w:szCs w:val="28"/>
+        </w:rPr>
+        <w:t>T</w:t>
+      </w:r>
+      <w:r>
+        <w:rPr>
+          <w:rFonts w:ascii="Times New Roman" w:hAnsi="Times New Roman" w:cs="Times New Roman"/>
+          <w:sz w:val="28"/>
+          <w:szCs w:val="28"/>
+        </w:rPr>
+        <w:t xml:space="preserve"> dan Tugasnya</w:t>
       </w:r>
       <w:bookmarkEnd w:id="15"/>
     </w:p>
@@ -6428,10 +6739,20 @@
       <w:r>
         <w:rPr>
           <w:rFonts w:ascii="Times New Roman" w:hAnsi="Times New Roman" w:cs="Times New Roman"/>
-          <w:sz w:val="24"/>
-          <w:szCs w:val="24"/>
-        </w:rPr>
-        <w:t>Internet of Things adalah konsep di mana objek fisik seperti perangkat</w:t>
+          <w:i/>
+          <w:iCs/>
+          <w:sz w:val="24"/>
+          <w:szCs w:val="24"/>
+        </w:rPr>
+        <w:t>Internet of Things</w:t>
+      </w:r>
+      <w:r>
+        <w:rPr>
+          <w:rFonts w:ascii="Times New Roman" w:hAnsi="Times New Roman" w:cs="Times New Roman"/>
+          <w:sz w:val="24"/>
+          <w:szCs w:val="24"/>
+        </w:rPr>
+        <w:t xml:space="preserve"> adalah konsep di mana objek fisik seperti perangkat</w:t>
       </w:r>
       <w:r>
         <w:rPr>
@@ -6585,7 +6906,41 @@
           <w:sz w:val="24"/>
           <w:szCs w:val="24"/>
         </w:rPr>
-        <w:t xml:space="preserve">contoh dan manfaat dari iot yaitu, smart lamp. </w:t>
+        <w:t xml:space="preserve">contoh dan manfaat dari </w:t>
+      </w:r>
+      <w:r>
+        <w:rPr>
+          <w:rFonts w:ascii="Times New Roman" w:hAnsi="Times New Roman" w:cs="Times New Roman"/>
+          <w:sz w:val="24"/>
+          <w:szCs w:val="24"/>
+        </w:rPr>
+        <w:t>IoT</w:t>
+      </w:r>
+      <w:r>
+        <w:rPr>
+          <w:rFonts w:ascii="Times New Roman" w:hAnsi="Times New Roman" w:cs="Times New Roman"/>
+          <w:sz w:val="24"/>
+          <w:szCs w:val="24"/>
+        </w:rPr>
+        <w:t xml:space="preserve"> yaitu, </w:t>
+      </w:r>
+      <w:r>
+        <w:rPr>
+          <w:rFonts w:ascii="Times New Roman" w:hAnsi="Times New Roman" w:cs="Times New Roman"/>
+          <w:i/>
+          <w:iCs/>
+          <w:sz w:val="24"/>
+          <w:szCs w:val="24"/>
+        </w:rPr>
+        <w:t>smart lamp</w:t>
+      </w:r>
+      <w:r>
+        <w:rPr>
+          <w:rFonts w:ascii="Times New Roman" w:hAnsi="Times New Roman" w:cs="Times New Roman"/>
+          <w:sz w:val="24"/>
+          <w:szCs w:val="24"/>
+        </w:rPr>
+        <w:t xml:space="preserve">. </w:t>
       </w:r>
       <w:r>
         <w:rPr>
@@ -6594,7 +6949,23 @@
           <w:szCs w:val="24"/>
         </w:rPr>
         <w:tab/>
-        <w:t xml:space="preserve">    Dengan teknologi ini, kamu tidak harus menyalakan lampu secara manual, dengan IoT, </w:t>
+        <w:t xml:space="preserve">    Dengan teknologi ini,</w:t>
+      </w:r>
+      <w:r>
+        <w:rPr>
+          <w:rFonts w:ascii="Times New Roman" w:hAnsi="Times New Roman" w:cs="Times New Roman"/>
+          <w:sz w:val="24"/>
+          <w:szCs w:val="24"/>
+        </w:rPr>
+        <w:t xml:space="preserve"> kita </w:t>
+      </w:r>
+      <w:r>
+        <w:rPr>
+          <w:rFonts w:ascii="Times New Roman" w:hAnsi="Times New Roman" w:cs="Times New Roman"/>
+          <w:sz w:val="24"/>
+          <w:szCs w:val="24"/>
+        </w:rPr>
+        <w:t xml:space="preserve">tidak harus menyalakan lampu secara manual, dengan IoT, </w:t>
       </w:r>
       <w:r>
         <w:rPr>
@@ -6662,7 +7033,7 @@
     </w:p>
     <w:p>
       <w:pPr>
-        <w:spacing w:line="276" w:lineRule="auto"/>
+        <w:spacing w:line="360" w:lineRule="auto"/>
         <w:ind w:left="1134"/>
         <w:jc w:val="both"/>
         <w:rPr>
@@ -6757,7 +7128,17 @@
           <w:sz w:val="28"/>
           <w:szCs w:val="28"/>
         </w:rPr>
-        <w:t>Mempelajari Penggunaan AI</w:t>
+        <w:t xml:space="preserve">Mempelajari Penggunaan </w:t>
+      </w:r>
+      <w:r>
+        <w:rPr>
+          <w:rFonts w:ascii="Times New Roman" w:hAnsi="Times New Roman" w:cs="Times New Roman"/>
+          <w:i/>
+          <w:iCs/>
+          <w:sz w:val="28"/>
+          <w:szCs w:val="28"/>
+        </w:rPr>
+        <w:t>AI</w:t>
       </w:r>
       <w:bookmarkEnd w:id="17"/>
       <w:r>
@@ -6781,7 +7162,7 @@
     </w:p>
     <w:p>
       <w:pPr>
-        <w:spacing w:line="276" w:lineRule="auto"/>
+        <w:spacing w:line="360" w:lineRule="auto"/>
         <w:ind w:left="1134" w:firstLine="426"/>
         <w:jc w:val="both"/>
         <w:rPr>
@@ -6796,15 +7177,144 @@
           <w:sz w:val="24"/>
           <w:szCs w:val="24"/>
         </w:rPr>
-        <w:t>Tugas membuat animasi dengan AI juga diberikan kepada kami untuk dilanjutkan. Dalam tugas ini, kami belajar menggunakan berbagai alat dan teknologi AI untuk membuat animasi yang menarik dan dinamis. AI yang kami gunakan antara lain ; Leonardo.AI, Runway.AI, Narakeet, dan Capcut. Kami mempelajari cara kerja algoritma AI dalam menghasilkan gerakan dan efek visual yang realistis, serta bagaimana mengintegrasikan elemen-elemen ini ke dalam proyek animasi kami. Tugas ini tidak hanya mengasah keterampilan teknis kami tetapi juga mengembangkan kreativitas dan kemampuan kami dalam memanfaatkan teknologi canggih untuk menghasilkan karya visual yang inovatif.</w:t>
-      </w:r>
-    </w:p>
-    <w:p>
-      <w:pPr>
-        <w:rPr>
-          <w:rFonts w:ascii="Times New Roman" w:hAnsi="Times New Roman" w:cs="Times New Roman"/>
-        </w:rPr>
-      </w:pPr>
+        <w:t xml:space="preserve">Tugas membuat animasi dengan </w:t>
+      </w:r>
+      <w:r>
+        <w:rPr>
+          <w:rFonts w:ascii="Times New Roman" w:hAnsi="Times New Roman" w:cs="Times New Roman"/>
+          <w:i/>
+          <w:iCs/>
+          <w:sz w:val="24"/>
+          <w:szCs w:val="24"/>
+        </w:rPr>
+        <w:t>AI</w:t>
+      </w:r>
+      <w:r>
+        <w:rPr>
+          <w:rFonts w:ascii="Times New Roman" w:hAnsi="Times New Roman" w:cs="Times New Roman"/>
+          <w:sz w:val="24"/>
+          <w:szCs w:val="24"/>
+        </w:rPr>
+        <w:t xml:space="preserve"> juga diberikan kepada kami untuk dilanjutkan. Dalam tugas ini, kami belajar menggunakan berbagai alat dan teknologi </w:t>
+      </w:r>
+      <w:r>
+        <w:rPr>
+          <w:rFonts w:ascii="Times New Roman" w:hAnsi="Times New Roman" w:cs="Times New Roman"/>
+          <w:i/>
+          <w:iCs/>
+          <w:sz w:val="24"/>
+          <w:szCs w:val="24"/>
+        </w:rPr>
+        <w:t>AI</w:t>
+      </w:r>
+      <w:r>
+        <w:rPr>
+          <w:rFonts w:ascii="Times New Roman" w:hAnsi="Times New Roman" w:cs="Times New Roman"/>
+          <w:sz w:val="24"/>
+          <w:szCs w:val="24"/>
+        </w:rPr>
+        <w:t xml:space="preserve"> untuk membuat animasi yang menarik dan dinamis. </w:t>
+      </w:r>
+      <w:r>
+        <w:rPr>
+          <w:rFonts w:ascii="Times New Roman" w:hAnsi="Times New Roman" w:cs="Times New Roman"/>
+          <w:i/>
+          <w:iCs/>
+          <w:sz w:val="24"/>
+          <w:szCs w:val="24"/>
+        </w:rPr>
+        <w:t>AI</w:t>
+      </w:r>
+      <w:r>
+        <w:rPr>
+          <w:rFonts w:ascii="Times New Roman" w:hAnsi="Times New Roman" w:cs="Times New Roman"/>
+          <w:sz w:val="24"/>
+          <w:szCs w:val="24"/>
+        </w:rPr>
+        <w:t xml:space="preserve"> yang kami gunakan antara lain ; </w:t>
+      </w:r>
+      <w:r>
+        <w:rPr>
+          <w:rFonts w:ascii="Times New Roman" w:hAnsi="Times New Roman" w:cs="Times New Roman"/>
+          <w:sz w:val="24"/>
+          <w:szCs w:val="24"/>
+        </w:rPr>
+        <w:t>l</w:t>
+      </w:r>
+      <w:r>
+        <w:rPr>
+          <w:rFonts w:ascii="Times New Roman" w:hAnsi="Times New Roman" w:cs="Times New Roman"/>
+          <w:sz w:val="24"/>
+          <w:szCs w:val="24"/>
+        </w:rPr>
+        <w:t>eonardo.</w:t>
+      </w:r>
+      <w:r>
+        <w:rPr>
+          <w:rFonts w:ascii="Times New Roman" w:hAnsi="Times New Roman" w:cs="Times New Roman"/>
+          <w:sz w:val="24"/>
+          <w:szCs w:val="24"/>
+        </w:rPr>
+        <w:t>ai</w:t>
+      </w:r>
+      <w:r>
+        <w:rPr>
+          <w:rFonts w:ascii="Times New Roman" w:hAnsi="Times New Roman" w:cs="Times New Roman"/>
+          <w:sz w:val="24"/>
+          <w:szCs w:val="24"/>
+        </w:rPr>
+        <w:t xml:space="preserve">, </w:t>
+      </w:r>
+      <w:r>
+        <w:rPr>
+          <w:rFonts w:ascii="Times New Roman" w:hAnsi="Times New Roman" w:cs="Times New Roman"/>
+          <w:sz w:val="24"/>
+          <w:szCs w:val="24"/>
+        </w:rPr>
+        <w:t>r</w:t>
+      </w:r>
+      <w:r>
+        <w:rPr>
+          <w:rFonts w:ascii="Times New Roman" w:hAnsi="Times New Roman" w:cs="Times New Roman"/>
+          <w:sz w:val="24"/>
+          <w:szCs w:val="24"/>
+        </w:rPr>
+        <w:t>unway.</w:t>
+      </w:r>
+      <w:r>
+        <w:rPr>
+          <w:rFonts w:ascii="Times New Roman" w:hAnsi="Times New Roman" w:cs="Times New Roman"/>
+          <w:sz w:val="24"/>
+          <w:szCs w:val="24"/>
+        </w:rPr>
+        <w:t>ai</w:t>
+      </w:r>
+      <w:r>
+        <w:rPr>
+          <w:rFonts w:ascii="Times New Roman" w:hAnsi="Times New Roman" w:cs="Times New Roman"/>
+          <w:sz w:val="24"/>
+          <w:szCs w:val="24"/>
+        </w:rPr>
+        <w:t xml:space="preserve">, Narakeet, dan Capcut. Kami mempelajari cara kerja algoritma </w:t>
+      </w:r>
+      <w:r>
+        <w:rPr>
+          <w:rFonts w:ascii="Times New Roman" w:hAnsi="Times New Roman" w:cs="Times New Roman"/>
+          <w:i/>
+          <w:iCs/>
+          <w:sz w:val="24"/>
+          <w:szCs w:val="24"/>
+        </w:rPr>
+        <w:t>AI</w:t>
+      </w:r>
+      <w:r>
+        <w:rPr>
+          <w:rFonts w:ascii="Times New Roman" w:hAnsi="Times New Roman" w:cs="Times New Roman"/>
+          <w:sz w:val="24"/>
+          <w:szCs w:val="24"/>
+        </w:rPr>
+        <w:t xml:space="preserve"> dalam menghasilkan gerakan dan efek visual yang realistis, serta bagaimana mengintegrasikan elemen-elemen ini ke dalam proyek animasi kami. Tugas ini tidak hanya mengasah keterampilan teknis kami tetapi juga mengembangkan kreativitas dan kemampuan kami dalam memanfaatkan teknologi canggih untuk menghasilkan karya visual yang inovatif.</w:t>
+      </w:r>
     </w:p>
     <w:p>
       <w:pPr>
@@ -6834,7 +7344,17 @@
           <w:sz w:val="28"/>
           <w:szCs w:val="28"/>
         </w:rPr>
-        <w:t>Mempelajari Tentang Database</w:t>
+        <w:t xml:space="preserve">Mempelajari Tentang </w:t>
+      </w:r>
+      <w:r>
+        <w:rPr>
+          <w:rFonts w:ascii="Times New Roman" w:hAnsi="Times New Roman" w:cs="Times New Roman"/>
+          <w:i/>
+          <w:iCs/>
+          <w:sz w:val="28"/>
+          <w:szCs w:val="28"/>
+        </w:rPr>
+        <w:t>Database</w:t>
       </w:r>
       <w:bookmarkEnd w:id="18"/>
     </w:p>
@@ -6847,6 +7367,7 @@
     </w:p>
     <w:p>
       <w:pPr>
+        <w:spacing w:line="360" w:lineRule="auto"/>
         <w:ind w:left="993" w:hanging="142"/>
         <w:jc w:val="both"/>
         <w:rPr>
@@ -6873,79 +7394,107 @@
           <w:sz w:val="24"/>
           <w:szCs w:val="24"/>
         </w:rPr>
-        <w:t>Kami juga mempelajari tentang database menggunakan MySQL Workbench. Kami juga menyiapkan berbagai macam alat salah satunya XAMPP untuk mengaktifkan local host bagi wadah database yang akan kami buat.Kami mempelajari apa itu ROOT, ADMIN, dan USER dan pengertiannya.ROOT adalah role tertinggi untuk memodifikasi dari kegunaan database dan role ini sangat bebas untuk memodifikasi database.ADMIN adalah role dibawah ROOT sama seperti ROOT hanya tetapi ADMIN tidak sebebas ROOT untuk memodifikasi database.USER adalah role paling rendah untuk memodifikasi database, USER hanya bisa menambah,menghapus, dan mengupdate database.</w:t>
-      </w:r>
-    </w:p>
-    <w:p>
-      <w:pPr>
+        <w:t>Kami juga mempelajari tentang database menggunakan MySQL Workbench. Kami juga menyiapkan berbagai macam alat salah satunya XAMPP untuk mengaktifkan local host bagi wadah database yang akan kami buat.Kami mempelajari apa itu ROOT, ADMIN, dan USER</w:t>
+      </w:r>
+      <w:r>
+        <w:rPr>
+          <w:rFonts w:ascii="Times New Roman" w:hAnsi="Times New Roman" w:cs="Times New Roman"/>
+          <w:sz w:val="24"/>
+          <w:szCs w:val="24"/>
+        </w:rPr>
+        <w:t>,</w:t>
+      </w:r>
+      <w:r>
+        <w:rPr>
+          <w:rFonts w:ascii="Times New Roman" w:hAnsi="Times New Roman" w:cs="Times New Roman"/>
+          <w:sz w:val="24"/>
+          <w:szCs w:val="24"/>
+        </w:rPr>
+        <w:t xml:space="preserve"> dan pengertiannya.</w:t>
+      </w:r>
+      <w:r>
+        <w:rPr>
+          <w:rFonts w:ascii="Times New Roman" w:hAnsi="Times New Roman" w:cs="Times New Roman"/>
+          <w:sz w:val="24"/>
+          <w:szCs w:val="24"/>
+        </w:rPr>
+        <w:t xml:space="preserve"> </w:t>
+      </w:r>
+      <w:r>
+        <w:rPr>
+          <w:rFonts w:ascii="Times New Roman" w:hAnsi="Times New Roman" w:cs="Times New Roman"/>
+          <w:sz w:val="24"/>
+          <w:szCs w:val="24"/>
+        </w:rPr>
+        <w:t>ROOT adalah role tertinggi untuk memodifikasi dari kegunaan database dan role ini sangat bebas untuk memodifikasi database</w:t>
+      </w:r>
+      <w:r>
+        <w:rPr>
+          <w:rFonts w:ascii="Times New Roman" w:hAnsi="Times New Roman" w:cs="Times New Roman"/>
+          <w:sz w:val="24"/>
+          <w:szCs w:val="24"/>
+        </w:rPr>
+        <w:t xml:space="preserve">. </w:t>
+      </w:r>
+      <w:r>
+        <w:rPr>
+          <w:rFonts w:ascii="Times New Roman" w:hAnsi="Times New Roman" w:cs="Times New Roman"/>
+          <w:sz w:val="24"/>
+          <w:szCs w:val="24"/>
+        </w:rPr>
+        <w:t xml:space="preserve">ADMIN adalah role dibawah ROOT sama seperti ROOT hanya tetapi ADMIN tidak sebebas ROOT untuk memodifikasi database.USER adalah </w:t>
+      </w:r>
+      <w:r>
+        <w:rPr>
+          <w:rFonts w:ascii="Times New Roman" w:hAnsi="Times New Roman" w:cs="Times New Roman"/>
+          <w:sz w:val="24"/>
+          <w:szCs w:val="24"/>
+        </w:rPr>
+        <w:lastRenderedPageBreak/>
+        <w:t>role paling rendah untuk memodifikasi database, USER hanya bisa menambah,</w:t>
+      </w:r>
+      <w:r>
+        <w:rPr>
+          <w:rFonts w:ascii="Times New Roman" w:hAnsi="Times New Roman" w:cs="Times New Roman"/>
+          <w:sz w:val="24"/>
+          <w:szCs w:val="24"/>
+        </w:rPr>
+        <w:t xml:space="preserve"> </w:t>
+      </w:r>
+      <w:r>
+        <w:rPr>
+          <w:rFonts w:ascii="Times New Roman" w:hAnsi="Times New Roman" w:cs="Times New Roman"/>
+          <w:sz w:val="24"/>
+          <w:szCs w:val="24"/>
+        </w:rPr>
+        <w:t>menghapus, dan meng</w:t>
+      </w:r>
+      <w:r>
+        <w:rPr>
+          <w:rFonts w:ascii="Times New Roman" w:hAnsi="Times New Roman" w:cs="Times New Roman"/>
+          <w:sz w:val="24"/>
+          <w:szCs w:val="24"/>
+        </w:rPr>
+        <w:t>-</w:t>
+      </w:r>
+      <w:r>
+        <w:rPr>
+          <w:rFonts w:ascii="Times New Roman" w:hAnsi="Times New Roman" w:cs="Times New Roman"/>
+          <w:sz w:val="24"/>
+          <w:szCs w:val="24"/>
+        </w:rPr>
+        <w:t>update database.</w:t>
+      </w:r>
+    </w:p>
+    <w:p>
+      <w:pPr>
+        <w:spacing w:line="360" w:lineRule="auto"/>
         <w:ind w:left="993" w:hanging="142"/>
         <w:jc w:val="both"/>
         <w:rPr>
           <w:rFonts w:ascii="Times New Roman" w:hAnsi="Times New Roman" w:cs="Times New Roman"/>
           <w:sz w:val="24"/>
           <w:szCs w:val="24"/>
-        </w:rPr>
-      </w:pPr>
-    </w:p>
-    <w:p>
-      <w:pPr>
-        <w:ind w:left="993" w:hanging="142"/>
-        <w:jc w:val="both"/>
-        <w:rPr>
-          <w:rFonts w:ascii="Times New Roman" w:hAnsi="Times New Roman" w:cs="Times New Roman"/>
-          <w:sz w:val="24"/>
-          <w:szCs w:val="24"/>
-        </w:rPr>
-      </w:pPr>
-    </w:p>
-    <w:p>
-      <w:pPr>
-        <w:ind w:left="993" w:hanging="142"/>
-        <w:jc w:val="both"/>
-        <w:rPr>
-          <w:rFonts w:ascii="Times New Roman" w:hAnsi="Times New Roman" w:cs="Times New Roman"/>
-          <w:sz w:val="24"/>
-          <w:szCs w:val="24"/>
-        </w:rPr>
-      </w:pPr>
-    </w:p>
-    <w:p>
-      <w:pPr>
-        <w:ind w:left="993" w:hanging="142"/>
-        <w:jc w:val="both"/>
-        <w:rPr>
-          <w:rFonts w:ascii="Times New Roman" w:hAnsi="Times New Roman" w:cs="Times New Roman"/>
-          <w:sz w:val="24"/>
-          <w:szCs w:val="24"/>
-        </w:rPr>
-      </w:pPr>
-    </w:p>
-    <w:p>
-      <w:pPr>
-        <w:ind w:left="993" w:hanging="142"/>
-        <w:jc w:val="both"/>
-        <w:rPr>
-          <w:rFonts w:ascii="Times New Roman" w:hAnsi="Times New Roman" w:cs="Times New Roman"/>
-          <w:sz w:val="24"/>
-          <w:szCs w:val="24"/>
-        </w:rPr>
-      </w:pPr>
-    </w:p>
-    <w:p>
-      <w:pPr>
-        <w:ind w:left="993" w:hanging="142"/>
-        <w:jc w:val="both"/>
-        <w:rPr>
-          <w:rFonts w:ascii="Times New Roman" w:hAnsi="Times New Roman" w:cs="Times New Roman"/>
-          <w:sz w:val="24"/>
-          <w:szCs w:val="24"/>
-        </w:rPr>
-      </w:pPr>
-    </w:p>
-    <w:p>
-      <w:pPr>
-        <w:rPr>
-          <w:rFonts w:ascii="Times New Roman" w:hAnsi="Times New Roman" w:cs="Times New Roman"/>
         </w:rPr>
       </w:pPr>
     </w:p>
@@ -7008,8 +7557,36 @@
         <w:t>Spreadsheet</w:t>
       </w:r>
       <w:r>
-        <w:t>. Kami memanfaatkan fungsi VLOOKUP untuk mencari dan mengambil data dari tabel yang besar, sedangkan fungsi XLOOKUP yang lebih fleksibel dan canggih kami gunakan untuk menangani pencarian data yang lebih kompleks. Kami juga menggunakan berbagai fitur Excel seperti tabel pivot, dan format bersyarat untuk memvisualisasikan data, sehingga kami mampu membuat dashboard yang interaktif dan informatif. Elemen interaktif seperti slicers dan dropdown menu kami tambahkan untuk memungkinkan pengguna menyesuaikan tampilan data sesuai dengan kebutuhan mereka, menjadikan dashboard lebih dinamis dan user-friendly.</w:t>
-      </w:r>
+        <w:t xml:space="preserve">. Kami memanfaatkan fungsi VLOOKUP untuk mencari dan mengambil data dari tabel yang besar, sedangkan fungsi XLOOKUP yang lebih fleksibel dan canggih kami gunakan untuk menangani pencarian data yang lebih kompleks. Kami juga menggunakan berbagai fitur Excel seperti tabel </w:t>
+      </w:r>
+      <w:r>
+        <w:rPr>
+          <w:i/>
+          <w:iCs/>
+        </w:rPr>
+        <w:t>pivot</w:t>
+      </w:r>
+      <w:r>
+        <w:t xml:space="preserve">, dan format bersyarat untuk memvisualisasikan data, sehingga kami mampu membuat dashboard yang interaktif dan informatif. Elemen interaktif seperti slicers dan dropdown menu kami tambahkan untuk memungkinkan pengguna menyesuaikan tampilan data sesuai dengan kebutuhan mereka, menjadikan dashboard lebih dinamis dan </w:t>
+      </w:r>
+      <w:r>
+        <w:rPr>
+          <w:i/>
+          <w:iCs/>
+        </w:rPr>
+        <w:t>user-friendly</w:t>
+      </w:r>
+      <w:r>
+        <w:t>.</w:t>
+      </w:r>
+    </w:p>
+    <w:p>
+      <w:pPr>
+        <w:pStyle w:val="NormalWeb"/>
+        <w:spacing w:line="360" w:lineRule="auto"/>
+        <w:ind w:left="993" w:firstLine="709"/>
+        <w:jc w:val="both"/>
+      </w:pPr>
     </w:p>
     <w:p>
       <w:pPr>
@@ -7067,7 +7644,25 @@
           <w:sz w:val="24"/>
           <w:szCs w:val="24"/>
         </w:rPr>
-        <w:t xml:space="preserve">i belajar menggunakan layanan Cloud Computing </w:t>
+        <w:t xml:space="preserve">i belajar menggunakan layanan </w:t>
+      </w:r>
+      <w:r>
+        <w:rPr>
+          <w:rFonts w:ascii="Times New Roman" w:hAnsi="Times New Roman" w:cs="Times New Roman"/>
+          <w:i/>
+          <w:iCs/>
+          <w:sz w:val="24"/>
+          <w:szCs w:val="24"/>
+        </w:rPr>
+        <w:t>Cloud Computing</w:t>
+      </w:r>
+      <w:r>
+        <w:rPr>
+          <w:rFonts w:ascii="Times New Roman" w:hAnsi="Times New Roman" w:cs="Times New Roman"/>
+          <w:sz w:val="24"/>
+          <w:szCs w:val="24"/>
+        </w:rPr>
+        <w:t xml:space="preserve"> </w:t>
       </w:r>
       <w:r>
         <w:rPr>
@@ -7147,7 +7742,25 @@
           <w:sz w:val="24"/>
           <w:szCs w:val="24"/>
         </w:rPr>
-        <w:t xml:space="preserve"> kedua tools berikut </w:t>
+        <w:t xml:space="preserve"> kedua </w:t>
+      </w:r>
+      <w:r>
+        <w:rPr>
+          <w:rFonts w:ascii="Times New Roman" w:hAnsi="Times New Roman" w:cs="Times New Roman"/>
+          <w:i/>
+          <w:iCs/>
+          <w:sz w:val="24"/>
+          <w:szCs w:val="24"/>
+        </w:rPr>
+        <w:t>tools</w:t>
+      </w:r>
+      <w:r>
+        <w:rPr>
+          <w:rFonts w:ascii="Times New Roman" w:hAnsi="Times New Roman" w:cs="Times New Roman"/>
+          <w:sz w:val="24"/>
+          <w:szCs w:val="24"/>
+        </w:rPr>
+        <w:t xml:space="preserve"> berikut </w:t>
       </w:r>
       <w:r>
         <w:rPr>
@@ -7227,7 +7840,15 @@
           <w:sz w:val="24"/>
           <w:szCs w:val="24"/>
         </w:rPr>
-        <w:t>layanan database yang tidak bersifat lokal, database di Docker Desktop ini bersifat online</w:t>
+        <w:t xml:space="preserve">layanan database yang tidak bersifat lokal, database di Docker Desktop ini bersifat </w:t>
+      </w:r>
+      <w:r>
+        <w:rPr>
+          <w:rFonts w:ascii="Times New Roman" w:hAnsi="Times New Roman" w:cs="Times New Roman"/>
+          <w:sz w:val="24"/>
+          <w:szCs w:val="24"/>
+        </w:rPr>
+        <w:t>daring</w:t>
       </w:r>
       <w:r>
         <w:rPr>
@@ -7243,7 +7864,33 @@
           <w:sz w:val="24"/>
           <w:szCs w:val="24"/>
         </w:rPr>
-        <w:t>perangkat asalkan terhubung dengan internet.</w:t>
+        <w:t>gawai</w:t>
+      </w:r>
+      <w:r>
+        <w:rPr>
+          <w:rFonts w:ascii="Times New Roman" w:hAnsi="Times New Roman" w:cs="Times New Roman"/>
+          <w:sz w:val="24"/>
+          <w:szCs w:val="24"/>
+        </w:rPr>
+        <w:t xml:space="preserve"> asalkan terhubung dengan </w:t>
+      </w:r>
+      <w:r>
+        <w:rPr>
+          <w:rFonts w:ascii="Times New Roman" w:hAnsi="Times New Roman" w:cs="Times New Roman"/>
+          <w:i/>
+          <w:iCs/>
+          <w:sz w:val="24"/>
+          <w:szCs w:val="24"/>
+        </w:rPr>
+        <w:t>internet</w:t>
+      </w:r>
+      <w:r>
+        <w:rPr>
+          <w:rFonts w:ascii="Times New Roman" w:hAnsi="Times New Roman" w:cs="Times New Roman"/>
+          <w:sz w:val="24"/>
+          <w:szCs w:val="24"/>
+        </w:rPr>
+        <w:t>.</w:t>
       </w:r>
     </w:p>
     <w:p>
@@ -7268,11 +7915,6 @@
           <w:sz w:val="24"/>
           <w:szCs w:val="24"/>
         </w:rPr>
-      </w:pPr>
-    </w:p>
-    <w:p>
-      <w:pPr>
-        <w:ind w:left="993"/>
       </w:pPr>
     </w:p>
     <w:p>
@@ -7357,6 +7999,16 @@
           <w:szCs w:val="24"/>
           <w:lang w:val="en-US"/>
         </w:rPr>
+        <w:t xml:space="preserve"> </w:t>
+      </w:r>
+      <w:r>
+        <w:rPr>
+          <w:rStyle w:val="hgkelc"/>
+          <w:rFonts w:ascii="Times New Roman" w:hAnsi="Times New Roman" w:cs="Times New Roman"/>
+          <w:sz w:val="24"/>
+          <w:szCs w:val="24"/>
+          <w:lang w:val="en-US"/>
+        </w:rPr>
         <w:t>Disini k</w:t>
       </w:r>
       <w:r>
@@ -7377,17 +8029,19 @@
           <w:szCs w:val="24"/>
           <w:lang w:val="en-US"/>
         </w:rPr>
-        <w:t xml:space="preserve">belajar membuat sebuah blog sederhana dengan menggunakan medium web </w:t>
+        <w:t xml:space="preserve">belajar membuat sebuah blog sederhana dengan menggunakan medium </w:t>
       </w:r>
       <w:r>
         <w:rPr>
           <w:rStyle w:val="hgkelc"/>
           <w:rFonts w:ascii="Times New Roman" w:hAnsi="Times New Roman" w:cs="Times New Roman"/>
+          <w:i/>
+          <w:iCs/>
           <w:sz w:val="24"/>
           <w:szCs w:val="24"/>
           <w:lang w:val="en-US"/>
         </w:rPr>
-        <w:t>,disini kami membuat blog tentang berbagai komponen komponen</w:t>
+        <w:t>web</w:t>
       </w:r>
       <w:r>
         <w:rPr>
@@ -7397,6 +8051,48 @@
           <w:szCs w:val="24"/>
           <w:lang w:val="en-US"/>
         </w:rPr>
+        <w:t xml:space="preserve"> </w:t>
+      </w:r>
+      <w:r>
+        <w:rPr>
+          <w:rStyle w:val="hgkelc"/>
+          <w:rFonts w:ascii="Times New Roman" w:hAnsi="Times New Roman" w:cs="Times New Roman"/>
+          <w:sz w:val="24"/>
+          <w:szCs w:val="24"/>
+          <w:lang w:val="en-US"/>
+        </w:rPr>
+        <w:t xml:space="preserve">,disini kami membuat </w:t>
+      </w:r>
+      <w:r>
+        <w:rPr>
+          <w:rStyle w:val="hgkelc"/>
+          <w:rFonts w:ascii="Times New Roman" w:hAnsi="Times New Roman" w:cs="Times New Roman"/>
+          <w:i/>
+          <w:iCs/>
+          <w:sz w:val="24"/>
+          <w:szCs w:val="24"/>
+          <w:lang w:val="en-US"/>
+        </w:rPr>
+        <w:t>blog</w:t>
+      </w:r>
+      <w:r>
+        <w:rPr>
+          <w:rStyle w:val="hgkelc"/>
+          <w:rFonts w:ascii="Times New Roman" w:hAnsi="Times New Roman" w:cs="Times New Roman"/>
+          <w:sz w:val="24"/>
+          <w:szCs w:val="24"/>
+          <w:lang w:val="en-US"/>
+        </w:rPr>
+        <w:t xml:space="preserve"> tentang berbagai komponen komponen</w:t>
+      </w:r>
+      <w:r>
+        <w:rPr>
+          <w:rStyle w:val="hgkelc"/>
+          <w:rFonts w:ascii="Times New Roman" w:hAnsi="Times New Roman" w:cs="Times New Roman"/>
+          <w:sz w:val="24"/>
+          <w:szCs w:val="24"/>
+          <w:lang w:val="en-US"/>
+        </w:rPr>
         <w:t xml:space="preserve"> komputer </w:t>
       </w:r>
       <w:r>
@@ -7417,7 +8113,37 @@
           <w:szCs w:val="24"/>
           <w:lang w:val="en-US"/>
         </w:rPr>
-        <w:t>HDD,Port Input Output dan lain lain</w:t>
+        <w:t xml:space="preserve"> </w:t>
+      </w:r>
+      <w:r>
+        <w:rPr>
+          <w:rStyle w:val="hgkelc"/>
+          <w:rFonts w:ascii="Times New Roman" w:hAnsi="Times New Roman" w:cs="Times New Roman"/>
+          <w:sz w:val="24"/>
+          <w:szCs w:val="24"/>
+          <w:lang w:val="en-US"/>
+        </w:rPr>
+        <w:t>HDD,</w:t>
+      </w:r>
+      <w:r>
+        <w:rPr>
+          <w:rStyle w:val="hgkelc"/>
+          <w:rFonts w:ascii="Times New Roman" w:hAnsi="Times New Roman" w:cs="Times New Roman"/>
+          <w:sz w:val="24"/>
+          <w:szCs w:val="24"/>
+          <w:lang w:val="en-US"/>
+        </w:rPr>
+        <w:t xml:space="preserve"> </w:t>
+      </w:r>
+      <w:r>
+        <w:rPr>
+          <w:rStyle w:val="hgkelc"/>
+          <w:rFonts w:ascii="Times New Roman" w:hAnsi="Times New Roman" w:cs="Times New Roman"/>
+          <w:sz w:val="24"/>
+          <w:szCs w:val="24"/>
+          <w:lang w:val="en-US"/>
+        </w:rPr>
+        <w:t>Port Input Output dan lain lain</w:t>
       </w:r>
       <w:r>
         <w:rPr>
@@ -7526,6 +8252,16 @@
           <w:szCs w:val="24"/>
           <w:lang w:val="en-US"/>
         </w:rPr>
+        <w:t xml:space="preserve"> </w:t>
+      </w:r>
+      <w:r>
+        <w:rPr>
+          <w:rStyle w:val="hgkelc"/>
+          <w:rFonts w:ascii="Times New Roman" w:hAnsi="Times New Roman" w:cs="Times New Roman"/>
+          <w:sz w:val="24"/>
+          <w:szCs w:val="24"/>
+          <w:lang w:val="en-US"/>
+        </w:rPr>
         <w:t>D</w:t>
       </w:r>
       <w:r>
@@ -7556,7 +8292,7 @@
           <w:szCs w:val="24"/>
           <w:lang w:val="en-US"/>
         </w:rPr>
-        <w:t>box dan windows 7,disini kami me</w:t>
+        <w:t>box dan windows 7,</w:t>
       </w:r>
       <w:r>
         <w:rPr>
@@ -7566,6 +8302,26 @@
           <w:szCs w:val="24"/>
           <w:lang w:val="en-US"/>
         </w:rPr>
+        <w:t xml:space="preserve"> </w:t>
+      </w:r>
+      <w:r>
+        <w:rPr>
+          <w:rStyle w:val="hgkelc"/>
+          <w:rFonts w:ascii="Times New Roman" w:hAnsi="Times New Roman" w:cs="Times New Roman"/>
+          <w:sz w:val="24"/>
+          <w:szCs w:val="24"/>
+          <w:lang w:val="en-US"/>
+        </w:rPr>
+        <w:t>disini kami me</w:t>
+      </w:r>
+      <w:r>
+        <w:rPr>
+          <w:rStyle w:val="hgkelc"/>
+          <w:rFonts w:ascii="Times New Roman" w:hAnsi="Times New Roman" w:cs="Times New Roman"/>
+          <w:sz w:val="24"/>
+          <w:szCs w:val="24"/>
+          <w:lang w:val="en-US"/>
+        </w:rPr>
         <w:t>ngetahui ber</w:t>
       </w:r>
       <w:r>
@@ -7576,7 +8332,7 @@
           <w:szCs w:val="24"/>
           <w:lang w:val="en-US"/>
         </w:rPr>
-        <w:t>bagai step untuk menginstal windows dan membagi pa</w:t>
+        <w:t>bagai step untuk meng</w:t>
       </w:r>
       <w:r>
         <w:rPr>
@@ -7586,6 +8342,26 @@
           <w:szCs w:val="24"/>
           <w:lang w:val="en-US"/>
         </w:rPr>
+        <w:t>-</w:t>
+      </w:r>
+      <w:r>
+        <w:rPr>
+          <w:rStyle w:val="hgkelc"/>
+          <w:rFonts w:ascii="Times New Roman" w:hAnsi="Times New Roman" w:cs="Times New Roman"/>
+          <w:sz w:val="24"/>
+          <w:szCs w:val="24"/>
+          <w:lang w:val="en-US"/>
+        </w:rPr>
+        <w:t>instal windows dan membagi pa</w:t>
+      </w:r>
+      <w:r>
+        <w:rPr>
+          <w:rStyle w:val="hgkelc"/>
+          <w:rFonts w:ascii="Times New Roman" w:hAnsi="Times New Roman" w:cs="Times New Roman"/>
+          <w:sz w:val="24"/>
+          <w:szCs w:val="24"/>
+          <w:lang w:val="en-US"/>
+        </w:rPr>
         <w:t xml:space="preserve">rtisi untuk memecah kapasitas </w:t>
       </w:r>
       <w:r>
@@ -7607,6 +8383,16 @@
           <w:lang w:val="en-US"/>
         </w:rPr>
         <w:t xml:space="preserve"> menjadi 2</w:t>
+      </w:r>
+      <w:r>
+        <w:rPr>
+          <w:rStyle w:val="hgkelc"/>
+          <w:rFonts w:ascii="Times New Roman" w:hAnsi="Times New Roman" w:cs="Times New Roman"/>
+          <w:sz w:val="24"/>
+          <w:szCs w:val="24"/>
+          <w:lang w:val="en-US"/>
+        </w:rPr>
+        <w:t xml:space="preserve"> atau lebih</w:t>
       </w:r>
       <w:r>
         <w:rPr>
@@ -7690,7 +8476,7 @@
           <w:szCs w:val="24"/>
           <w:lang w:val="en-US"/>
         </w:rPr>
-        <w:t>-alat untuk menginstal windowsnya seperti,Virtualbox</w:t>
+        <w:t>-alat untuk meng</w:t>
       </w:r>
       <w:r>
         <w:rPr>
@@ -7700,17 +8486,39 @@
           <w:szCs w:val="24"/>
           <w:lang w:val="en-US"/>
         </w:rPr>
+        <w:t>-</w:t>
+      </w:r>
+      <w:r>
+        <w:rPr>
+          <w:rStyle w:val="hgkelc"/>
+          <w:rFonts w:ascii="Times New Roman" w:hAnsi="Times New Roman" w:cs="Times New Roman"/>
+          <w:sz w:val="24"/>
+          <w:szCs w:val="24"/>
+          <w:lang w:val="en-US"/>
+        </w:rPr>
+        <w:t>instal windowsnya seperti,Virtualbox</w:t>
+      </w:r>
+      <w:r>
+        <w:rPr>
+          <w:rStyle w:val="hgkelc"/>
+          <w:rFonts w:ascii="Times New Roman" w:hAnsi="Times New Roman" w:cs="Times New Roman"/>
+          <w:sz w:val="24"/>
+          <w:szCs w:val="24"/>
+          <w:lang w:val="en-US"/>
+        </w:rPr>
         <w:t xml:space="preserve"> &amp; </w:t>
       </w:r>
       <w:r>
         <w:rPr>
           <w:rStyle w:val="hgkelc"/>
           <w:rFonts w:ascii="Times New Roman" w:hAnsi="Times New Roman" w:cs="Times New Roman"/>
+          <w:i/>
+          <w:iCs/>
           <w:sz w:val="24"/>
           <w:szCs w:val="24"/>
           <w:lang w:val="en-US"/>
         </w:rPr>
-        <w:t>file windows</w:t>
+        <w:t>file</w:t>
       </w:r>
       <w:r>
         <w:rPr>
@@ -7720,6 +8528,16 @@
           <w:szCs w:val="24"/>
           <w:lang w:val="en-US"/>
         </w:rPr>
+        <w:t xml:space="preserve"> windows</w:t>
+      </w:r>
+      <w:r>
+        <w:rPr>
+          <w:rStyle w:val="hgkelc"/>
+          <w:rFonts w:ascii="Times New Roman" w:hAnsi="Times New Roman" w:cs="Times New Roman"/>
+          <w:sz w:val="24"/>
+          <w:szCs w:val="24"/>
+          <w:lang w:val="en-US"/>
+        </w:rPr>
         <w:t xml:space="preserve"> yang akan diinstal</w:t>
       </w:r>
       <w:r>
@@ -7740,7 +8558,51 @@
           <w:szCs w:val="24"/>
           <w:lang w:val="en-US"/>
         </w:rPr>
-        <w:t>Lalu sebelum kita menginstal windowsnya, kita perlu setup terlebih dahulu Virtualboxnya seperti, membagi kapasitas RAM virtual, membagi kapasita penyimpanan virtual, pembagian CPU core, dan pemilihan file wimdows yang akan di instal.</w:t>
+        <w:t xml:space="preserve">Lalu sebelum kita menginstal windowsnya, kita perlu setup terlebih dahulu Virtualboxnya seperti, membagi kapasitas RAM virtual, membagi kapasita penyimpanan virtual, pembagian CPU </w:t>
+      </w:r>
+      <w:r>
+        <w:rPr>
+          <w:rStyle w:val="hgkelc"/>
+          <w:rFonts w:ascii="Times New Roman" w:hAnsi="Times New Roman" w:cs="Times New Roman"/>
+          <w:i/>
+          <w:iCs/>
+          <w:sz w:val="24"/>
+          <w:szCs w:val="24"/>
+          <w:lang w:val="en-US"/>
+        </w:rPr>
+        <w:t>core</w:t>
+      </w:r>
+      <w:r>
+        <w:rPr>
+          <w:rStyle w:val="hgkelc"/>
+          <w:rFonts w:ascii="Times New Roman" w:hAnsi="Times New Roman" w:cs="Times New Roman"/>
+          <w:sz w:val="24"/>
+          <w:szCs w:val="24"/>
+          <w:lang w:val="en-US"/>
+        </w:rPr>
+        <w:t xml:space="preserve">, dan pemilihan </w:t>
+      </w:r>
+      <w:r>
+        <w:rPr>
+          <w:rStyle w:val="hgkelc"/>
+          <w:rFonts w:ascii="Times New Roman" w:hAnsi="Times New Roman" w:cs="Times New Roman"/>
+          <w:i/>
+          <w:iCs/>
+          <w:sz w:val="24"/>
+          <w:szCs w:val="24"/>
+          <w:lang w:val="en-US"/>
+        </w:rPr>
+        <w:t>file</w:t>
+      </w:r>
+      <w:r>
+        <w:rPr>
+          <w:rStyle w:val="hgkelc"/>
+          <w:rFonts w:ascii="Times New Roman" w:hAnsi="Times New Roman" w:cs="Times New Roman"/>
+          <w:sz w:val="24"/>
+          <w:szCs w:val="24"/>
+          <w:lang w:val="en-US"/>
+        </w:rPr>
+        <w:t xml:space="preserve"> wimdows yang akan di instal.</w:t>
       </w:r>
     </w:p>
     <w:p>
@@ -7795,11 +8657,13 @@
         <w:rPr>
           <w:rStyle w:val="hgkelc"/>
           <w:rFonts w:ascii="Times New Roman" w:hAnsi="Times New Roman" w:cs="Times New Roman"/>
+          <w:i/>
+          <w:iCs/>
           <w:sz w:val="24"/>
           <w:szCs w:val="24"/>
           <w:lang w:val="id-ID"/>
         </w:rPr>
-        <w:t xml:space="preserve">Sitemap adalah file yang </w:t>
+        <w:t>Sitemap</w:t>
       </w:r>
       <w:r>
         <w:rPr>
@@ -7807,6 +8671,38 @@
           <w:rFonts w:ascii="Times New Roman" w:hAnsi="Times New Roman" w:cs="Times New Roman"/>
           <w:sz w:val="24"/>
           <w:szCs w:val="24"/>
+          <w:lang w:val="id-ID"/>
+        </w:rPr>
+        <w:t xml:space="preserve"> adalah </w:t>
+      </w:r>
+      <w:r>
+        <w:rPr>
+          <w:rStyle w:val="hgkelc"/>
+          <w:rFonts w:ascii="Times New Roman" w:hAnsi="Times New Roman" w:cs="Times New Roman"/>
+          <w:i/>
+          <w:iCs/>
+          <w:sz w:val="24"/>
+          <w:szCs w:val="24"/>
+          <w:lang w:val="id-ID"/>
+        </w:rPr>
+        <w:t>file</w:t>
+      </w:r>
+      <w:r>
+        <w:rPr>
+          <w:rStyle w:val="hgkelc"/>
+          <w:rFonts w:ascii="Times New Roman" w:hAnsi="Times New Roman" w:cs="Times New Roman"/>
+          <w:sz w:val="24"/>
+          <w:szCs w:val="24"/>
+          <w:lang w:val="id-ID"/>
+        </w:rPr>
+        <w:t xml:space="preserve"> yang </w:t>
+      </w:r>
+      <w:r>
+        <w:rPr>
+          <w:rStyle w:val="hgkelc"/>
+          <w:rFonts w:ascii="Times New Roman" w:hAnsi="Times New Roman" w:cs="Times New Roman"/>
+          <w:sz w:val="24"/>
+          <w:szCs w:val="24"/>
           <w:lang w:val="en-US"/>
         </w:rPr>
         <w:t xml:space="preserve">seperti peta untuk menunjukan alur pada </w:t>
@@ -7819,26 +8715,104 @@
           <w:szCs w:val="24"/>
           <w:lang w:val="id-ID"/>
         </w:rPr>
-        <w:t>semua halaman dalam website. Itulah mengapa ini disebut sebagai sitemap, karena fitur ini akan menjadi navigasi utama untuk pengunjung menemukan halaman yang mereka butuhkan dalam web.</w:t>
+        <w:t xml:space="preserve">semua halaman dalam </w:t>
       </w:r>
       <w:r>
         <w:rPr>
           <w:rStyle w:val="hgkelc"/>
           <w:rFonts w:ascii="Times New Roman" w:hAnsi="Times New Roman" w:cs="Times New Roman"/>
+          <w:i/>
+          <w:iCs/>
+          <w:sz w:val="24"/>
+          <w:szCs w:val="24"/>
+          <w:lang w:val="id-ID"/>
+        </w:rPr>
+        <w:t>website</w:t>
+      </w:r>
+      <w:r>
+        <w:rPr>
+          <w:rStyle w:val="hgkelc"/>
+          <w:rFonts w:ascii="Times New Roman" w:hAnsi="Times New Roman" w:cs="Times New Roman"/>
+          <w:sz w:val="24"/>
+          <w:szCs w:val="24"/>
+          <w:lang w:val="id-ID"/>
+        </w:rPr>
+        <w:t xml:space="preserve">. Itulah mengapa ini disebut sebagai </w:t>
+      </w:r>
+      <w:r>
+        <w:rPr>
+          <w:rStyle w:val="hgkelc"/>
+          <w:rFonts w:ascii="Times New Roman" w:hAnsi="Times New Roman" w:cs="Times New Roman"/>
+          <w:i/>
+          <w:iCs/>
+          <w:sz w:val="24"/>
+          <w:szCs w:val="24"/>
+          <w:lang w:val="id-ID"/>
+        </w:rPr>
+        <w:t>sitemap</w:t>
+      </w:r>
+      <w:r>
+        <w:rPr>
+          <w:rStyle w:val="hgkelc"/>
+          <w:rFonts w:ascii="Times New Roman" w:hAnsi="Times New Roman" w:cs="Times New Roman"/>
+          <w:sz w:val="24"/>
+          <w:szCs w:val="24"/>
+          <w:lang w:val="id-ID"/>
+        </w:rPr>
+        <w:t xml:space="preserve">, karena fitur ini akan menjadi navigasi utama untuk pengunjung menemukan halaman yang mereka butuhkan dalam </w:t>
+      </w:r>
+      <w:r>
+        <w:rPr>
+          <w:rStyle w:val="hgkelc"/>
+          <w:rFonts w:ascii="Times New Roman" w:hAnsi="Times New Roman" w:cs="Times New Roman"/>
+          <w:i/>
+          <w:iCs/>
+          <w:sz w:val="24"/>
+          <w:szCs w:val="24"/>
+          <w:lang w:val="id-ID"/>
+        </w:rPr>
+        <w:t>web</w:t>
+      </w:r>
+      <w:r>
+        <w:rPr>
+          <w:rStyle w:val="hgkelc"/>
+          <w:rFonts w:ascii="Times New Roman" w:hAnsi="Times New Roman" w:cs="Times New Roman"/>
+          <w:sz w:val="24"/>
+          <w:szCs w:val="24"/>
+          <w:lang w:val="id-ID"/>
+        </w:rPr>
+        <w:t>.</w:t>
+      </w:r>
+      <w:r>
+        <w:rPr>
+          <w:rStyle w:val="hgkelc"/>
+          <w:rFonts w:ascii="Times New Roman" w:hAnsi="Times New Roman" w:cs="Times New Roman"/>
           <w:sz w:val="24"/>
           <w:szCs w:val="24"/>
           <w:lang w:val="en-US"/>
         </w:rPr>
-        <w:t xml:space="preserve"> Kami diberi tugas untuk membuat sitemap</w:t>
+        <w:t xml:space="preserve"> Kami diberi tugas untuk membuat </w:t>
       </w:r>
       <w:r>
         <w:rPr>
           <w:rStyle w:val="hgkelc"/>
           <w:rFonts w:ascii="Times New Roman" w:hAnsi="Times New Roman" w:cs="Times New Roman"/>
+          <w:i/>
+          <w:iCs/>
           <w:sz w:val="24"/>
           <w:szCs w:val="24"/>
           <w:lang w:val="en-US"/>
         </w:rPr>
+        <w:t>sitemap</w:t>
+      </w:r>
+      <w:r>
+        <w:rPr>
+          <w:rStyle w:val="hgkelc"/>
+          <w:rFonts w:ascii="Times New Roman" w:hAnsi="Times New Roman" w:cs="Times New Roman"/>
+          <w:sz w:val="24"/>
+          <w:szCs w:val="24"/>
+          <w:lang w:val="en-US"/>
+        </w:rPr>
         <w:t>,</w:t>
       </w:r>
       <w:r>
@@ -7859,16 +8833,28 @@
           <w:szCs w:val="24"/>
           <w:lang w:val="en-US"/>
         </w:rPr>
-        <w:t>berupa sitemap</w:t>
+        <w:t xml:space="preserve">berupa </w:t>
       </w:r>
       <w:r>
         <w:rPr>
           <w:rStyle w:val="hgkelc"/>
           <w:rFonts w:ascii="Times New Roman" w:hAnsi="Times New Roman" w:cs="Times New Roman"/>
+          <w:i/>
+          <w:iCs/>
           <w:sz w:val="24"/>
           <w:szCs w:val="24"/>
           <w:lang w:val="en-US"/>
         </w:rPr>
+        <w:t>sitemap</w:t>
+      </w:r>
+      <w:r>
+        <w:rPr>
+          <w:rStyle w:val="hgkelc"/>
+          <w:rFonts w:ascii="Times New Roman" w:hAnsi="Times New Roman" w:cs="Times New Roman"/>
+          <w:sz w:val="24"/>
+          <w:szCs w:val="24"/>
+          <w:lang w:val="en-US"/>
+        </w:rPr>
         <w:t xml:space="preserve"> </w:t>
       </w:r>
       <w:r>
@@ -7889,7 +8875,29 @@
           <w:szCs w:val="24"/>
           <w:lang w:val="en-US"/>
         </w:rPr>
-        <w:t xml:space="preserve"> website dari berbagai instansi pendidikan yakni, </w:t>
+        <w:t xml:space="preserve"> </w:t>
+      </w:r>
+      <w:r>
+        <w:rPr>
+          <w:rStyle w:val="hgkelc"/>
+          <w:rFonts w:ascii="Times New Roman" w:hAnsi="Times New Roman" w:cs="Times New Roman"/>
+          <w:i/>
+          <w:iCs/>
+          <w:sz w:val="24"/>
+          <w:szCs w:val="24"/>
+          <w:lang w:val="en-US"/>
+        </w:rPr>
+        <w:t>website</w:t>
+      </w:r>
+      <w:r>
+        <w:rPr>
+          <w:rStyle w:val="hgkelc"/>
+          <w:rFonts w:ascii="Times New Roman" w:hAnsi="Times New Roman" w:cs="Times New Roman"/>
+          <w:sz w:val="24"/>
+          <w:szCs w:val="24"/>
+          <w:lang w:val="en-US"/>
+        </w:rPr>
+        <w:t xml:space="preserve"> dari berbagai instansi pendidikan yakni, </w:t>
       </w:r>
       <w:r>
         <w:rPr>
@@ -7908,22 +8916,33 @@
         <w:ind w:left="720" w:firstLine="273"/>
         <w:jc w:val="both"/>
         <w:rPr>
+          <w:rFonts w:ascii="Times New Roman" w:hAnsi="Times New Roman" w:cs="Times New Roman"/>
+          <w:sz w:val="24"/>
+          <w:szCs w:val="24"/>
+          <w:lang w:val="en-US"/>
+        </w:rPr>
+      </w:pPr>
+      <w:r>
+        <w:rPr>
           <w:rStyle w:val="hgkelc"/>
           <w:rFonts w:ascii="Times New Roman" w:hAnsi="Times New Roman" w:cs="Times New Roman"/>
           <w:sz w:val="24"/>
           <w:szCs w:val="24"/>
           <w:lang w:val="en-US"/>
         </w:rPr>
-      </w:pPr>
+        <w:t xml:space="preserve">Pertama, kami diminta untuk menganalisis halaman </w:t>
+      </w:r>
       <w:r>
         <w:rPr>
           <w:rStyle w:val="hgkelc"/>
           <w:rFonts w:ascii="Times New Roman" w:hAnsi="Times New Roman" w:cs="Times New Roman"/>
+          <w:i/>
+          <w:iCs/>
           <w:sz w:val="24"/>
           <w:szCs w:val="24"/>
           <w:lang w:val="en-US"/>
         </w:rPr>
-        <w:t xml:space="preserve">Pertama, kami diminta untuk menganalisis halaman </w:t>
+        <w:t>website</w:t>
       </w:r>
       <w:r>
         <w:rPr>
@@ -7933,7 +8952,7 @@
           <w:szCs w:val="24"/>
           <w:lang w:val="en-US"/>
         </w:rPr>
-        <w:t>website dari instansi pendidikan tersebut, setelah kita analisis selan</w:t>
+        <w:t xml:space="preserve"> dari instansi pendidikan tersebut, setelah kita analisis selan</w:t>
       </w:r>
       <w:r>
         <w:rPr>
@@ -7943,16 +8962,38 @@
           <w:szCs w:val="24"/>
           <w:lang w:val="en-US"/>
         </w:rPr>
-        <w:t xml:space="preserve">jutnya kami membuat sitemap </w:t>
+        <w:t xml:space="preserve">jutnya kami membuat </w:t>
       </w:r>
       <w:r>
         <w:rPr>
           <w:rStyle w:val="hgkelc"/>
           <w:rFonts w:ascii="Times New Roman" w:hAnsi="Times New Roman" w:cs="Times New Roman"/>
+          <w:i/>
+          <w:iCs/>
           <w:sz w:val="24"/>
           <w:szCs w:val="24"/>
           <w:lang w:val="en-US"/>
         </w:rPr>
+        <w:t>sitemap</w:t>
+      </w:r>
+      <w:r>
+        <w:rPr>
+          <w:rStyle w:val="hgkelc"/>
+          <w:rFonts w:ascii="Times New Roman" w:hAnsi="Times New Roman" w:cs="Times New Roman"/>
+          <w:sz w:val="24"/>
+          <w:szCs w:val="24"/>
+          <w:lang w:val="en-US"/>
+        </w:rPr>
+        <w:t xml:space="preserve"> </w:t>
+      </w:r>
+      <w:r>
+        <w:rPr>
+          <w:rStyle w:val="hgkelc"/>
+          <w:rFonts w:ascii="Times New Roman" w:hAnsi="Times New Roman" w:cs="Times New Roman"/>
+          <w:sz w:val="24"/>
+          <w:szCs w:val="24"/>
+          <w:lang w:val="en-US"/>
+        </w:rPr>
         <w:t xml:space="preserve">dari hasil analisa </w:t>
       </w:r>
       <w:r>
@@ -7973,16 +9014,38 @@
           <w:szCs w:val="24"/>
           <w:lang w:val="en-US"/>
         </w:rPr>
-        <w:t xml:space="preserve">. Selajutnya, kami membuat sitemap menggunakan </w:t>
+        <w:t xml:space="preserve">. Selajutnya, kami membuat </w:t>
       </w:r>
       <w:r>
         <w:rPr>
           <w:rStyle w:val="hgkelc"/>
           <w:rFonts w:ascii="Times New Roman" w:hAnsi="Times New Roman" w:cs="Times New Roman"/>
+          <w:i/>
+          <w:iCs/>
           <w:sz w:val="24"/>
           <w:szCs w:val="24"/>
           <w:lang w:val="en-US"/>
         </w:rPr>
+        <w:t>sitemap</w:t>
+      </w:r>
+      <w:r>
+        <w:rPr>
+          <w:rStyle w:val="hgkelc"/>
+          <w:rFonts w:ascii="Times New Roman" w:hAnsi="Times New Roman" w:cs="Times New Roman"/>
+          <w:sz w:val="24"/>
+          <w:szCs w:val="24"/>
+          <w:lang w:val="en-US"/>
+        </w:rPr>
+        <w:t xml:space="preserve"> menggunakan </w:t>
+      </w:r>
+      <w:r>
+        <w:rPr>
+          <w:rStyle w:val="hgkelc"/>
+          <w:rFonts w:ascii="Times New Roman" w:hAnsi="Times New Roman" w:cs="Times New Roman"/>
+          <w:sz w:val="24"/>
+          <w:szCs w:val="24"/>
+          <w:lang w:val="en-US"/>
+        </w:rPr>
         <w:t>layanan dari “Draw.io”</w:t>
       </w:r>
       <w:r>
@@ -8009,6 +9072,8 @@
         <w:rPr>
           <w:rStyle w:val="hgkelc"/>
           <w:rFonts w:ascii="Times New Roman" w:hAnsi="Times New Roman" w:cs="Times New Roman"/>
+          <w:i/>
+          <w:iCs/>
           <w:sz w:val="24"/>
           <w:szCs w:val="24"/>
           <w:lang w:val="en-US"/>
@@ -8026,19 +9091,6 @@
         <w:t xml:space="preserve"> </w:t>
       </w:r>
     </w:p>
-    <w:p>
-      <w:pPr>
-        <w:ind w:left="720" w:firstLine="273"/>
-        <w:jc w:val="both"/>
-        <w:rPr>
-          <w:rFonts w:ascii="Times New Roman" w:hAnsi="Times New Roman" w:cs="Times New Roman"/>
-          <w:sz w:val="24"/>
-          <w:szCs w:val="24"/>
-        </w:rPr>
-      </w:pPr>
-    </w:p>
-    <w:p/>
-    <w:p/>
     <w:p>
       <w:pPr>
         <w:pStyle w:val="Heading1"/>
@@ -8056,6 +9108,7 @@
           <w:sz w:val="28"/>
           <w:szCs w:val="28"/>
         </w:rPr>
+        <w:lastRenderedPageBreak/>
         <w:t xml:space="preserve">BAB </w:t>
       </w:r>
       <w:r>
@@ -8214,6 +9267,9 @@
       <w:r>
         <w:t xml:space="preserve"> Pelaksanaan PKL membawa berbagai manfaat tidak hanya untuk siswa tetapi juga untuk sekolah dan universitas. Bagi siswa, PKL meningkatkan pengetahuan dan keterampilan praktis terkait dunia kerja. Untuk sekolah, kegiatan ini memperkuat hubungan dan kerjasama dengan instansi terkait serta membantu menyiapkan standar lulusan yang sesuai dengan kebutuhan industri saat ini. Bagi universitas, PKL membantu menyelesaikan tugas-tugas yang ada di tempat PKL.</w:t>
       </w:r>
+      <w:r>
+        <w:br w:type="page"/>
+      </w:r>
     </w:p>
     <w:p>
       <w:pPr>
@@ -8235,6 +9291,7 @@
           <w:sz w:val="28"/>
           <w:szCs w:val="28"/>
         </w:rPr>
+        <w:lastRenderedPageBreak/>
         <w:t>Kendala yang Dihadapi</w:t>
       </w:r>
     </w:p>
@@ -8246,11 +9303,7 @@
         <w:jc w:val="both"/>
       </w:pPr>
       <w:r>
-        <w:t xml:space="preserve">Selama PKL, praktikan menghadapi beberapa tantangan seperti penyesuaian dengan lingkungan kerja yang baru, keterbatasan fasilitas yang belum sepenuhnya </w:t>
-      </w:r>
-      <w:r>
-        <w:lastRenderedPageBreak/>
-        <w:t>mendukung pelaksanaan tugas, serta beban pekerjaan yang banyak dan harus diselesaikan dalam waktu singkat.</w:t>
+        <w:t>Selama PKL, praktikan menghadapi beberapa tantangan seperti penyesuaian dengan lingkungan kerja yang baru, keterbatasan fasilitas yang belum sepenuhnya mendukung pelaksanaan tugas, serta beban pekerjaan yang banyak dan harus diselesaikan dalam waktu singkat.</w:t>
       </w:r>
     </w:p>
     <w:p>
@@ -8336,6 +9389,7 @@
       </w:r>
       <w:bookmarkEnd w:id="24"/>
     </w:p>
+    <w:p/>
     <w:p>
       <w:pPr>
         <w:pStyle w:val="BodyText"/>
@@ -8522,6 +9576,27 @@
     </w:p>
     <w:p>
       <w:pPr>
+        <w:ind w:left="360"/>
+      </w:pPr>
+    </w:p>
+    <w:p>
+      <w:pPr>
+        <w:ind w:left="360"/>
+      </w:pPr>
+    </w:p>
+    <w:p>
+      <w:pPr>
+        <w:ind w:left="360"/>
+      </w:pPr>
+    </w:p>
+    <w:p>
+      <w:pPr>
+        <w:ind w:left="360"/>
+      </w:pPr>
+    </w:p>
+    <w:p/>
+    <w:p>
+      <w:pPr>
         <w:pStyle w:val="Heading2"/>
         <w:numPr>
           <w:ilvl w:val="0"/>
@@ -8544,6 +9619,7 @@
           <w:sz w:val="28"/>
           <w:szCs w:val="28"/>
         </w:rPr>
+        <w:lastRenderedPageBreak/>
         <w:t xml:space="preserve"> </w:t>
       </w:r>
       <w:r>
@@ -8558,6 +9634,125 @@
       </w:r>
       <w:bookmarkEnd w:id="25"/>
     </w:p>
+    <w:p/>
+    <w:p>
+      <w:r>
+        <w:drawing>
+          <wp:inline distT="0" distB="0" distL="0" distR="0" wp14:anchorId="2E9072CB" wp14:editId="5486689F">
+            <wp:extent cx="2855255" cy="1371600"/>
+            <wp:effectExtent l="0" t="0" r="2540" b="0"/>
+            <wp:docPr id="2" name="Picture 2"/>
+            <wp:cNvGraphicFramePr>
+              <a:graphicFrameLocks xmlns:a="http://schemas.openxmlformats.org/drawingml/2006/main" noChangeAspect="1"/>
+            </wp:cNvGraphicFramePr>
+            <a:graphic xmlns:a="http://schemas.openxmlformats.org/drawingml/2006/main">
+              <a:graphicData uri="http://schemas.openxmlformats.org/drawingml/2006/picture">
+                <pic:pic xmlns:pic="http://schemas.openxmlformats.org/drawingml/2006/picture">
+                  <pic:nvPicPr>
+                    <pic:cNvPr id="1" name=""/>
+                    <pic:cNvPicPr/>
+                  </pic:nvPicPr>
+                  <pic:blipFill>
+                    <a:blip r:embed="rId10"/>
+                    <a:stretch>
+                      <a:fillRect/>
+                    </a:stretch>
+                  </pic:blipFill>
+                  <pic:spPr>
+                    <a:xfrm>
+                      <a:off x="0" y="0"/>
+                      <a:ext cx="2872746" cy="1380002"/>
+                    </a:xfrm>
+                    <a:prstGeom prst="rect">
+                      <a:avLst/>
+                    </a:prstGeom>
+                  </pic:spPr>
+                </pic:pic>
+              </a:graphicData>
+            </a:graphic>
+          </wp:inline>
+        </w:drawing>
+      </w:r>
+      <w:r>
+        <w:t xml:space="preserve">  </w:t>
+      </w:r>
+      <w:r>
+        <w:rPr>
+          <w:noProof/>
+        </w:rPr>
+        <w:drawing>
+          <wp:inline distT="0" distB="0" distL="0" distR="0" wp14:anchorId="147DB6E3" wp14:editId="1E12907B">
+            <wp:extent cx="2895600" cy="1303083"/>
+            <wp:effectExtent l="0" t="0" r="0" b="0"/>
+            <wp:docPr id="3" name="Picture 3"/>
+            <wp:cNvGraphicFramePr>
+              <a:graphicFrameLocks xmlns:a="http://schemas.openxmlformats.org/drawingml/2006/main" noChangeAspect="1"/>
+            </wp:cNvGraphicFramePr>
+            <a:graphic xmlns:a="http://schemas.openxmlformats.org/drawingml/2006/main">
+              <a:graphicData uri="http://schemas.openxmlformats.org/drawingml/2006/picture">
+                <pic:pic xmlns:pic="http://schemas.openxmlformats.org/drawingml/2006/picture">
+                  <pic:nvPicPr>
+                    <pic:cNvPr id="0" name="Picture 1"/>
+                    <pic:cNvPicPr>
+                      <a:picLocks noChangeAspect="1" noChangeArrowheads="1"/>
+                    </pic:cNvPicPr>
+                  </pic:nvPicPr>
+                  <pic:blipFill>
+                    <a:blip r:embed="rId11" cstate="print">
+                      <a:extLst>
+                        <a:ext uri="{28A0092B-C50C-407E-A947-70E740481C1C}">
+                          <a14:useLocalDpi xmlns:a14="http://schemas.microsoft.com/office/drawing/2010/main" val="0"/>
+                        </a:ext>
+                      </a:extLst>
+                    </a:blip>
+                    <a:srcRect/>
+                    <a:stretch>
+                      <a:fillRect/>
+                    </a:stretch>
+                  </pic:blipFill>
+                  <pic:spPr bwMode="auto">
+                    <a:xfrm>
+                      <a:off x="0" y="0"/>
+                      <a:ext cx="2909169" cy="1309189"/>
+                    </a:xfrm>
+                    <a:prstGeom prst="rect">
+                      <a:avLst/>
+                    </a:prstGeom>
+                    <a:noFill/>
+                    <a:ln>
+                      <a:noFill/>
+                    </a:ln>
+                  </pic:spPr>
+                </pic:pic>
+              </a:graphicData>
+            </a:graphic>
+          </wp:inline>
+        </w:drawing>
+      </w:r>
+    </w:p>
+    <w:p>
+      <w:r>
+        <w:t>(</w:t>
+      </w:r>
+      <w:r>
+        <w:t>Membuat Dashboard)</w:t>
+      </w:r>
+      <w:r>
+        <w:tab/>
+      </w:r>
+      <w:r>
+        <w:tab/>
+      </w:r>
+      <w:r>
+        <w:tab/>
+      </w:r>
+      <w:r>
+        <w:tab/>
+        <w:t xml:space="preserve">      (Menginstall Windows)</w:t>
+      </w:r>
+    </w:p>
+    <w:p/>
+    <w:p/>
     <w:p>
       <w:pPr>
         <w:pStyle w:val="Heading1"/>
@@ -8578,6 +9773,81 @@
         <w:t>DAFTAR PUSTAKA</w:t>
       </w:r>
       <w:bookmarkEnd w:id="26"/>
+    </w:p>
+    <w:p/>
+    <w:p>
+      <w:pPr>
+        <w:pStyle w:val="BodyText"/>
+        <w:spacing w:line="360" w:lineRule="auto"/>
+        <w:ind w:left="686" w:right="628"/>
+        <w:jc w:val="center"/>
+      </w:pPr>
+      <w:r>
+        <w:t xml:space="preserve">Profil Universitas Digital Indonesia (2024) </w:t>
+      </w:r>
+      <w:hyperlink r:id="rId12" w:history="1">
+        <w:r>
+          <w:rPr>
+            <w:rStyle w:val="Hyperlink"/>
+            <w:rFonts w:eastAsiaTheme="majorEastAsia"/>
+            <w:color w:val="0D0D0D"/>
+          </w:rPr>
+          <w:t>https://www.utdi.ac.id/site/profile/9/profil-universitas-teknologi-digital-indonesia-</w:t>
+        </w:r>
+      </w:hyperlink>
+      <w:r>
+        <w:rPr>
+          <w:color w:val="0D0D0D"/>
+        </w:rPr>
+        <w:t xml:space="preserve"> </w:t>
+      </w:r>
+      <w:hyperlink r:id="rId13" w:history="1">
+        <w:r>
+          <w:rPr>
+            <w:rStyle w:val="Hyperlink"/>
+            <w:rFonts w:eastAsiaTheme="majorEastAsia"/>
+            <w:color w:val="0D0D0D"/>
+          </w:rPr>
+          <w:t xml:space="preserve">utdi. Diakses pada </w:t>
+        </w:r>
+        <w:r>
+          <w:rPr>
+            <w:rStyle w:val="Hyperlink"/>
+            <w:rFonts w:eastAsiaTheme="majorEastAsia"/>
+            <w:color w:val="0D0D0D"/>
+          </w:rPr>
+          <w:t>28</w:t>
+        </w:r>
+        <w:r>
+          <w:rPr>
+            <w:rStyle w:val="Hyperlink"/>
+            <w:rFonts w:eastAsiaTheme="majorEastAsia"/>
+            <w:color w:val="0D0D0D"/>
+          </w:rPr>
+          <w:t xml:space="preserve"> Ju</w:t>
+        </w:r>
+        <w:r>
+          <w:rPr>
+            <w:rStyle w:val="Hyperlink"/>
+            <w:rFonts w:eastAsiaTheme="majorEastAsia"/>
+            <w:color w:val="0D0D0D"/>
+          </w:rPr>
+          <w:t>li</w:t>
+        </w:r>
+        <w:r>
+          <w:rPr>
+            <w:rStyle w:val="Hyperlink"/>
+            <w:rFonts w:eastAsiaTheme="majorEastAsia"/>
+            <w:color w:val="0D0D0D"/>
+          </w:rPr>
+          <w:t xml:space="preserve"> 2024</w:t>
+        </w:r>
+      </w:hyperlink>
+    </w:p>
+    <w:p>
+      <w:pPr>
+        <w:jc w:val="center"/>
+      </w:pPr>
     </w:p>
     <w:sectPr>
       <w:pgSz w:w="11906" w:h="16838"/>

</xml_diff>

<commit_message>
BAB 3: Menambahkan gambar pada lampiran
</commit_message>
<xml_diff>
--- a/LAPORAN SMKS MUHAMMADIYAH 1 MUNTILAN.docx
+++ b/LAPORAN SMKS MUHAMMADIYAH 1 MUNTILAN.docx
@@ -7344,6 +7344,7 @@
           <w:sz w:val="28"/>
           <w:szCs w:val="28"/>
         </w:rPr>
+        <w:lastRenderedPageBreak/>
         <w:t xml:space="preserve">Mempelajari Tentang </w:t>
       </w:r>
       <w:r>
@@ -7442,16 +7443,7 @@
           <w:sz w:val="24"/>
           <w:szCs w:val="24"/>
         </w:rPr>
-        <w:t xml:space="preserve">ADMIN adalah role dibawah ROOT sama seperti ROOT hanya tetapi ADMIN tidak sebebas ROOT untuk memodifikasi database.USER adalah </w:t>
-      </w:r>
-      <w:r>
-        <w:rPr>
-          <w:rFonts w:ascii="Times New Roman" w:hAnsi="Times New Roman" w:cs="Times New Roman"/>
-          <w:sz w:val="24"/>
-          <w:szCs w:val="24"/>
-        </w:rPr>
-        <w:lastRenderedPageBreak/>
-        <w:t>role paling rendah untuk memodifikasi database, USER hanya bisa menambah,</w:t>
+        <w:t>ADMIN adalah role dibawah ROOT sama seperti ROOT hanya tetapi ADMIN tidak sebebas ROOT untuk memodifikasi database.USER adalah role paling rendah untuk memodifikasi database, USER hanya bisa menambah,</w:t>
       </w:r>
       <w:r>
         <w:rPr>
@@ -7609,6 +7601,7 @@
           <w:sz w:val="28"/>
           <w:szCs w:val="28"/>
         </w:rPr>
+        <w:lastRenderedPageBreak/>
         <w:t>Mempelajari Tentang Docker Desktop</w:t>
       </w:r>
       <w:bookmarkEnd w:id="20"/>
@@ -7937,7 +7930,6 @@
           <w:sz w:val="28"/>
           <w:szCs w:val="28"/>
         </w:rPr>
-        <w:lastRenderedPageBreak/>
         <w:t xml:space="preserve">Membuat </w:t>
       </w:r>
       <w:r>
@@ -8558,7 +8550,18 @@
           <w:szCs w:val="24"/>
           <w:lang w:val="en-US"/>
         </w:rPr>
-        <w:t xml:space="preserve">Lalu sebelum kita menginstal windowsnya, kita perlu setup terlebih dahulu Virtualboxnya seperti, membagi kapasitas RAM virtual, membagi kapasita penyimpanan virtual, pembagian CPU </w:t>
+        <w:t xml:space="preserve">Lalu sebelum kita menginstal windowsnya, kita perlu setup terlebih dahulu </w:t>
+      </w:r>
+      <w:r>
+        <w:rPr>
+          <w:rStyle w:val="hgkelc"/>
+          <w:rFonts w:ascii="Times New Roman" w:hAnsi="Times New Roman" w:cs="Times New Roman"/>
+          <w:sz w:val="24"/>
+          <w:szCs w:val="24"/>
+          <w:lang w:val="en-US"/>
+        </w:rPr>
+        <w:lastRenderedPageBreak/>
+        <w:t xml:space="preserve">Virtualboxnya seperti, membagi kapasitas RAM virtual, membagi kapasita penyimpanan virtual, pembagian CPU </w:t>
       </w:r>
       <w:r>
         <w:rPr>
@@ -9731,11 +9734,46 @@
       </w:r>
     </w:p>
     <w:p>
-      <w:r>
-        <w:t>(</w:t>
-      </w:r>
-      <w:r>
-        <w:t>Membuat Dashboard)</w:t>
+      <w:pPr>
+        <w:rPr>
+          <w:i/>
+          <w:iCs/>
+        </w:rPr>
+      </w:pPr>
+      <w:r>
+        <w:rPr>
+          <w:i/>
+          <w:iCs/>
+        </w:rPr>
+        <w:t xml:space="preserve">           </w:t>
+      </w:r>
+      <w:r>
+        <w:rPr>
+          <w:i/>
+          <w:iCs/>
+        </w:rPr>
+        <w:t xml:space="preserve">Gambar </w:t>
+      </w:r>
+      <w:r>
+        <w:rPr>
+          <w:i/>
+          <w:iCs/>
+        </w:rPr>
+        <w:t>3.3</w:t>
+      </w:r>
+      <w:r>
+        <w:rPr>
+          <w:i/>
+          <w:iCs/>
+        </w:rPr>
+        <w:t xml:space="preserve">. 1. </w:t>
+      </w:r>
+      <w:r>
+        <w:rPr>
+          <w:i/>
+          <w:iCs/>
+        </w:rPr>
+        <w:t>Membuat Dashboard</w:t>
       </w:r>
       <w:r>
         <w:tab/>
@@ -9744,14 +9782,179 @@
         <w:tab/>
       </w:r>
       <w:r>
+        <w:rPr>
+          <w:i/>
+          <w:iCs/>
+        </w:rPr>
+        <w:t xml:space="preserve"> </w:t>
+      </w:r>
+      <w:r>
+        <w:rPr>
+          <w:i/>
+          <w:iCs/>
+        </w:rPr>
+        <w:t xml:space="preserve"> </w:t>
+      </w:r>
+      <w:r>
+        <w:rPr>
+          <w:i/>
+          <w:iCs/>
+        </w:rPr>
+        <w:t xml:space="preserve">Gambar 3.3 2. </w:t>
+      </w:r>
+      <w:r>
+        <w:rPr>
+          <w:i/>
+          <w:iCs/>
+        </w:rPr>
+        <w:t>Menginstall Windows</w:t>
+      </w:r>
+    </w:p>
+    <w:p>
+      <w:r>
+        <w:rPr>
+          <w:noProof/>
+        </w:rPr>
+        <w:drawing>
+          <wp:inline distT="0" distB="0" distL="0" distR="0" wp14:anchorId="6A4F862B" wp14:editId="34139465">
+            <wp:extent cx="2724150" cy="1828800"/>
+            <wp:effectExtent l="0" t="0" r="0" b="0"/>
+            <wp:docPr id="5" name="Picture 5"/>
+            <wp:cNvGraphicFramePr>
+              <a:graphicFrameLocks xmlns:a="http://schemas.openxmlformats.org/drawingml/2006/main" noChangeAspect="1"/>
+            </wp:cNvGraphicFramePr>
+            <a:graphic xmlns:a="http://schemas.openxmlformats.org/drawingml/2006/main">
+              <a:graphicData uri="http://schemas.openxmlformats.org/drawingml/2006/picture">
+                <pic:pic xmlns:pic="http://schemas.openxmlformats.org/drawingml/2006/picture">
+                  <pic:nvPicPr>
+                    <pic:cNvPr id="1" name=""/>
+                    <pic:cNvPicPr/>
+                  </pic:nvPicPr>
+                  <pic:blipFill>
+                    <a:blip r:embed="rId12"/>
+                    <a:stretch>
+                      <a:fillRect/>
+                    </a:stretch>
+                  </pic:blipFill>
+                  <pic:spPr>
+                    <a:xfrm>
+                      <a:off x="0" y="0"/>
+                      <a:ext cx="2730806" cy="1833268"/>
+                    </a:xfrm>
+                    <a:prstGeom prst="rect">
+                      <a:avLst/>
+                    </a:prstGeom>
+                  </pic:spPr>
+                </pic:pic>
+              </a:graphicData>
+            </a:graphic>
+          </wp:inline>
+        </w:drawing>
+      </w:r>
+      <w:r>
+        <w:t xml:space="preserve">     </w:t>
+      </w:r>
+      <w:r>
+        <w:t xml:space="preserve"> </w:t>
+      </w:r>
+      <w:r>
+        <w:rPr>
+          <w:noProof/>
+        </w:rPr>
+        <w:drawing>
+          <wp:inline distT="0" distB="0" distL="0" distR="0" wp14:anchorId="6B2B9BA2" wp14:editId="6C26A94A">
+            <wp:extent cx="2895600" cy="1756124"/>
+            <wp:effectExtent l="0" t="0" r="0" b="0"/>
+            <wp:docPr id="7" name="Picture 7"/>
+            <wp:cNvGraphicFramePr>
+              <a:graphicFrameLocks xmlns:a="http://schemas.openxmlformats.org/drawingml/2006/main" noChangeAspect="1"/>
+            </wp:cNvGraphicFramePr>
+            <a:graphic xmlns:a="http://schemas.openxmlformats.org/drawingml/2006/main">
+              <a:graphicData uri="http://schemas.openxmlformats.org/drawingml/2006/picture">
+                <pic:pic xmlns:pic="http://schemas.openxmlformats.org/drawingml/2006/picture">
+                  <pic:nvPicPr>
+                    <pic:cNvPr id="1" name=""/>
+                    <pic:cNvPicPr/>
+                  </pic:nvPicPr>
+                  <pic:blipFill>
+                    <a:blip r:embed="rId13"/>
+                    <a:stretch>
+                      <a:fillRect/>
+                    </a:stretch>
+                  </pic:blipFill>
+                  <pic:spPr>
+                    <a:xfrm>
+                      <a:off x="0" y="0"/>
+                      <a:ext cx="2916193" cy="1768613"/>
+                    </a:xfrm>
+                    <a:prstGeom prst="rect">
+                      <a:avLst/>
+                    </a:prstGeom>
+                  </pic:spPr>
+                </pic:pic>
+              </a:graphicData>
+            </a:graphic>
+          </wp:inline>
+        </w:drawing>
+      </w:r>
+    </w:p>
+    <w:p>
+      <w:pPr>
+        <w:rPr>
+          <w:i/>
+          <w:iCs/>
+        </w:rPr>
+      </w:pPr>
+      <w:r>
+        <w:rPr>
+          <w:i/>
+          <w:iCs/>
+        </w:rPr>
+        <w:t xml:space="preserve">    Gambar 3.3. 3. </w:t>
+      </w:r>
+      <w:r>
+        <w:rPr>
+          <w:i/>
+          <w:iCs/>
+        </w:rPr>
+        <w:t>Membuat Form Webinar</w:t>
+      </w:r>
+      <w:r>
+        <w:rPr>
+          <w:i/>
+          <w:iCs/>
+        </w:rPr>
         <w:tab/>
       </w:r>
       <w:r>
-        <w:tab/>
-        <w:t xml:space="preserve">      (Menginstall Windows)</w:t>
-      </w:r>
-    </w:p>
-    <w:p/>
+        <w:rPr>
+          <w:i/>
+          <w:iCs/>
+        </w:rPr>
+        <w:t xml:space="preserve">                 </w:t>
+      </w:r>
+      <w:r>
+        <w:rPr>
+          <w:i/>
+          <w:iCs/>
+        </w:rPr>
+        <w:t xml:space="preserve">  </w:t>
+      </w:r>
+      <w:r>
+        <w:rPr>
+          <w:i/>
+          <w:iCs/>
+        </w:rPr>
+        <w:t xml:space="preserve">Gambar 3.3. 4. </w:t>
+      </w:r>
+      <w:r>
+        <w:rPr>
+          <w:i/>
+          <w:iCs/>
+        </w:rPr>
+        <w:t>Membuat Sitemap</w:t>
+      </w:r>
+    </w:p>
     <w:p/>
     <w:p>
       <w:pPr>
@@ -9785,7 +9988,7 @@
       <w:r>
         <w:t xml:space="preserve">Profil Universitas Digital Indonesia (2024) </w:t>
       </w:r>
-      <w:hyperlink r:id="rId12" w:history="1">
+      <w:hyperlink r:id="rId14" w:history="1">
         <w:r>
           <w:rPr>
             <w:rStyle w:val="Hyperlink"/>
@@ -9801,7 +10004,7 @@
         </w:rPr>
         <w:t xml:space="preserve"> </w:t>
       </w:r>
-      <w:hyperlink r:id="rId13" w:history="1">
+      <w:hyperlink r:id="rId15" w:history="1">
         <w:r>
           <w:rPr>
             <w:rStyle w:val="Hyperlink"/>
@@ -12275,6 +12478,25 @@
       <w:bCs/>
     </w:rPr>
   </w:style>
+  <w:style w:type="paragraph" w:styleId="Caption">
+    <w:name w:val="caption"/>
+    <w:basedOn w:val="Normal"/>
+    <w:next w:val="Normal"/>
+    <w:uiPriority w:val="35"/>
+    <w:unhideWhenUsed/>
+    <w:qFormat/>
+    <w:rsid w:val="009209E4"/>
+    <w:pPr>
+      <w:spacing w:after="200" w:line="240" w:lineRule="auto"/>
+    </w:pPr>
+    <w:rPr>
+      <w:i/>
+      <w:iCs/>
+      <w:color w:val="44546A" w:themeColor="text2"/>
+      <w:sz w:val="18"/>
+      <w:szCs w:val="18"/>
+    </w:rPr>
+  </w:style>
 </w:styles>
 </file>
 

</xml_diff>

<commit_message>
Memperbaiki isi guru pembimbing pada Kata Pengantar
</commit_message>
<xml_diff>
--- a/LAPORAN SMKS MUHAMMADIYAH 1 MUNTILAN.docx
+++ b/LAPORAN SMKS MUHAMMADIYAH 1 MUNTILAN.docx
@@ -1823,7 +1823,7 @@
           <w:tab w:val="left" w:pos="0"/>
         </w:tabs>
         <w:spacing w:line="360" w:lineRule="auto"/>
-        <w:ind w:left="360" w:firstLine="540"/>
+        <w:ind w:left="284" w:firstLine="142"/>
         <w:jc w:val="both"/>
         <w:rPr>
           <w:rFonts w:ascii="Times New Roman" w:hAnsi="Times New Roman"/>
@@ -1921,7 +1921,7 @@
           <w:tab w:val="left" w:pos="0"/>
         </w:tabs>
         <w:spacing w:line="360" w:lineRule="auto"/>
-        <w:ind w:left="360" w:right="-132" w:firstLine="540"/>
+        <w:ind w:left="360" w:right="-132" w:firstLine="66"/>
         <w:jc w:val="both"/>
         <w:rPr>
           <w:rFonts w:ascii="Times New Roman" w:hAnsi="Times New Roman"/>
@@ -1930,6 +1930,16 @@
           <w:szCs w:val="24"/>
         </w:rPr>
       </w:pPr>
+      <w:r>
+        <w:rPr>
+          <w:rFonts w:ascii="Times New Roman" w:hAnsi="Times New Roman"/>
+          <w:color w:val="000000"/>
+          <w:sz w:val="24"/>
+          <w:szCs w:val="24"/>
+          <w:lang w:val="en-US"/>
+        </w:rPr>
+        <w:t xml:space="preserve">Ibu </w:t>
+      </w:r>
       <w:r>
         <w:rPr>
           <w:rFonts w:ascii="Times New Roman" w:hAnsi="Times New Roman"/>
@@ -1971,7 +1981,7 @@
           <w:tab w:val="left" w:pos="0"/>
         </w:tabs>
         <w:spacing w:line="360" w:lineRule="auto"/>
-        <w:ind w:left="360" w:right="-699" w:firstLine="540"/>
+        <w:ind w:left="360" w:right="-699" w:firstLine="66"/>
         <w:jc w:val="both"/>
         <w:rPr>
           <w:rFonts w:ascii="Times New Roman" w:hAnsi="Times New Roman"/>
@@ -1986,8 +1996,9 @@
           <w:color w:val="000000"/>
           <w:sz w:val="24"/>
           <w:szCs w:val="24"/>
-        </w:rPr>
-        <w:t>Ibu</w:t>
+          <w:lang w:val="en-US"/>
+        </w:rPr>
+        <w:t xml:space="preserve">Ibu </w:t>
       </w:r>
       <w:r>
         <w:rPr>
@@ -1997,7 +2008,7 @@
           <w:szCs w:val="24"/>
           <w:lang w:val="en-US"/>
         </w:rPr>
-        <w:t xml:space="preserve"> Linda Kum</w:t>
+        <w:t>Linda Kum</w:t>
       </w:r>
       <w:r>
         <w:rPr>
@@ -2025,8 +2036,28 @@
           <w:color w:val="000000"/>
           <w:sz w:val="24"/>
           <w:szCs w:val="24"/>
-        </w:rPr>
-        <w:t xml:space="preserve"> , selaku Kepala Kompetensi Keahlian</w:t>
+          <w:lang w:val="en-US"/>
+        </w:rPr>
+        <w:t>sari</w:t>
+      </w:r>
+      <w:r>
+        <w:rPr>
+          <w:rFonts w:ascii="Times New Roman" w:hAnsi="Times New Roman"/>
+          <w:color w:val="000000"/>
+          <w:sz w:val="24"/>
+          <w:szCs w:val="24"/>
+          <w:lang w:val="en-US"/>
+        </w:rPr>
+        <w:t>, S.Kom</w:t>
+      </w:r>
+      <w:r>
+        <w:rPr>
+          <w:rFonts w:ascii="Times New Roman" w:hAnsi="Times New Roman"/>
+          <w:color w:val="000000"/>
+          <w:sz w:val="24"/>
+          <w:szCs w:val="24"/>
+        </w:rPr>
+        <w:t>, selaku Kepala Kompetensi Keahlian</w:t>
       </w:r>
       <w:r>
         <w:rPr>
@@ -2048,7 +2079,7 @@
         </w:numPr>
         <w:autoSpaceDN w:val="0"/>
         <w:spacing w:line="360" w:lineRule="auto"/>
-        <w:ind w:left="1418" w:hanging="567"/>
+        <w:ind w:left="709" w:hanging="283"/>
         <w:jc w:val="both"/>
         <w:rPr>
           <w:rFonts w:ascii="Times New Roman" w:eastAsia="Calibri" w:hAnsi="Times New Roman" w:cs="Times New Roman"/>
@@ -2065,7 +2096,34 @@
           <w:sz w:val="24"/>
           <w:szCs w:val="24"/>
         </w:rPr>
-        <w:t xml:space="preserve">Bapak Imam </w:t>
+        <w:t xml:space="preserve">Ibu </w:t>
+      </w:r>
+      <w:r>
+        <w:rPr>
+          <w:rFonts w:ascii="Times New Roman" w:hAnsi="Times New Roman" w:cs="Times New Roman"/>
+          <w:color w:val="000000"/>
+          <w:sz w:val="24"/>
+          <w:szCs w:val="24"/>
+        </w:rPr>
+        <w:t>Linda Kumalasari, S</w:t>
+      </w:r>
+      <w:r>
+        <w:rPr>
+          <w:rFonts w:ascii="Times New Roman" w:hAnsi="Times New Roman" w:cs="Times New Roman"/>
+          <w:color w:val="000000"/>
+          <w:sz w:val="24"/>
+          <w:szCs w:val="24"/>
+        </w:rPr>
+        <w:t>.Kom</w:t>
+      </w:r>
+      <w:r>
+        <w:rPr>
+          <w:rFonts w:ascii="Times New Roman" w:hAnsi="Times New Roman" w:cs="Times New Roman"/>
+          <w:color w:val="000000"/>
+          <w:sz w:val="24"/>
+          <w:szCs w:val="24"/>
+        </w:rPr>
+        <w:t xml:space="preserve"> </w:t>
       </w:r>
       <w:r>
         <w:rPr>
@@ -2096,7 +2154,7 @@
         </w:numPr>
         <w:autoSpaceDN w:val="0"/>
         <w:spacing w:after="0" w:line="360" w:lineRule="auto"/>
-        <w:ind w:left="1418" w:hanging="567"/>
+        <w:ind w:left="709" w:hanging="283"/>
         <w:jc w:val="both"/>
         <w:rPr>
           <w:rFonts w:ascii="Times New Roman" w:eastAsia="Calibri" w:hAnsi="Times New Roman" w:cs="Times New Roman"/>
@@ -2186,7 +2244,7 @@
         </w:numPr>
         <w:autoSpaceDN w:val="0"/>
         <w:spacing w:after="0" w:line="360" w:lineRule="auto"/>
-        <w:ind w:left="1418" w:hanging="567"/>
+        <w:ind w:left="709" w:hanging="283"/>
         <w:jc w:val="both"/>
         <w:rPr>
           <w:rFonts w:ascii="Times New Roman" w:eastAsia="Calibri" w:hAnsi="Times New Roman" w:cs="Times New Roman"/>
@@ -7344,7 +7402,6 @@
           <w:sz w:val="28"/>
           <w:szCs w:val="28"/>
         </w:rPr>
-        <w:lastRenderedPageBreak/>
         <w:t xml:space="preserve">Mempelajari Tentang </w:t>
       </w:r>
       <w:r>
@@ -7443,7 +7500,16 @@
           <w:sz w:val="24"/>
           <w:szCs w:val="24"/>
         </w:rPr>
-        <w:t>ADMIN adalah role dibawah ROOT sama seperti ROOT hanya tetapi ADMIN tidak sebebas ROOT untuk memodifikasi database.USER adalah role paling rendah untuk memodifikasi database, USER hanya bisa menambah,</w:t>
+        <w:t xml:space="preserve">ADMIN adalah role dibawah ROOT sama seperti ROOT hanya tetapi ADMIN tidak sebebas ROOT untuk memodifikasi database.USER adalah </w:t>
+      </w:r>
+      <w:r>
+        <w:rPr>
+          <w:rFonts w:ascii="Times New Roman" w:hAnsi="Times New Roman" w:cs="Times New Roman"/>
+          <w:sz w:val="24"/>
+          <w:szCs w:val="24"/>
+        </w:rPr>
+        <w:lastRenderedPageBreak/>
+        <w:t>role paling rendah untuk memodifikasi database, USER hanya bisa menambah,</w:t>
       </w:r>
       <w:r>
         <w:rPr>
@@ -7601,7 +7667,6 @@
           <w:sz w:val="28"/>
           <w:szCs w:val="28"/>
         </w:rPr>
-        <w:lastRenderedPageBreak/>
         <w:t>Mempelajari Tentang Docker Desktop</w:t>
       </w:r>
       <w:bookmarkEnd w:id="20"/>
@@ -7930,6 +7995,7 @@
           <w:sz w:val="28"/>
           <w:szCs w:val="28"/>
         </w:rPr>
+        <w:lastRenderedPageBreak/>
         <w:t xml:space="preserve">Membuat </w:t>
       </w:r>
       <w:r>
@@ -8550,18 +8616,7 @@
           <w:szCs w:val="24"/>
           <w:lang w:val="en-US"/>
         </w:rPr>
-        <w:t xml:space="preserve">Lalu sebelum kita menginstal windowsnya, kita perlu setup terlebih dahulu </w:t>
-      </w:r>
-      <w:r>
-        <w:rPr>
-          <w:rStyle w:val="hgkelc"/>
-          <w:rFonts w:ascii="Times New Roman" w:hAnsi="Times New Roman" w:cs="Times New Roman"/>
-          <w:sz w:val="24"/>
-          <w:szCs w:val="24"/>
-          <w:lang w:val="en-US"/>
-        </w:rPr>
-        <w:lastRenderedPageBreak/>
-        <w:t xml:space="preserve">Virtualboxnya seperti, membagi kapasitas RAM virtual, membagi kapasita penyimpanan virtual, pembagian CPU </w:t>
+        <w:t xml:space="preserve">Lalu sebelum kita menginstal windowsnya, kita perlu setup terlebih dahulu Virtualboxnya seperti, membagi kapasitas RAM virtual, membagi kapasita penyimpanan virtual, pembagian CPU </w:t>
       </w:r>
       <w:r>
         <w:rPr>

</xml_diff>

<commit_message>
Memperbaiki Tulisan BAB 1
</commit_message>
<xml_diff>
--- a/LAPORAN SMKS MUHAMMADIYAH 1 MUNTILAN.docx
+++ b/LAPORAN SMKS MUHAMMADIYAH 1 MUNTILAN.docx
@@ -12,7 +12,7 @@
           <w:szCs w:val="28"/>
         </w:rPr>
       </w:pPr>
-      <w:bookmarkStart w:id="0" w:name="_Toc172134125"/>
+      <w:bookmarkStart w:id="0" w:name="_Toc173241461"/>
       <w:r>
         <w:rPr>
           <w:rFonts w:ascii="Times New Roman" w:hAnsi="Times New Roman" w:cs="Times New Roman"/>
@@ -327,7 +327,7 @@
           <w:rFonts w:ascii="Times New Roman" w:hAnsi="Times New Roman" w:cs="Times New Roman"/>
         </w:rPr>
       </w:pPr>
-      <w:bookmarkStart w:id="1" w:name="_Toc172134126"/>
+      <w:bookmarkStart w:id="1" w:name="_Toc173241462"/>
       <w:r>
         <w:rPr>
           <w:rFonts w:ascii="Times New Roman" w:hAnsi="Times New Roman" w:cs="Times New Roman"/>
@@ -1468,7 +1468,7 @@
           <w:rFonts w:ascii="Times New Roman" w:hAnsi="Times New Roman" w:cs="Times New Roman"/>
         </w:rPr>
       </w:pPr>
-      <w:bookmarkStart w:id="2" w:name="_Toc172134127"/>
+      <w:bookmarkStart w:id="2" w:name="_Toc173241463"/>
       <w:r>
         <w:rPr>
           <w:rFonts w:ascii="Times New Roman" w:hAnsi="Times New Roman" w:cs="Times New Roman"/>
@@ -2681,7 +2681,7 @@
         <w:br w:type="page"/>
       </w:r>
     </w:p>
-    <w:bookmarkStart w:id="3" w:name="_Toc172134128" w:displacedByCustomXml="next"/>
+    <w:bookmarkStart w:id="3" w:name="_Toc173241464" w:displacedByCustomXml="next"/>
     <w:sdt>
       <w:sdtPr>
         <w:rPr>
@@ -2740,7 +2740,7 @@
               <w:tab w:val="right" w:leader="dot" w:pos="9214"/>
             </w:tabs>
             <w:rPr>
-              <w:rFonts w:ascii="Times New Roman" w:eastAsiaTheme="minorEastAsia" w:hAnsi="Times New Roman" w:cs="Times New Roman"/>
+              <w:rFonts w:eastAsiaTheme="minorEastAsia"/>
               <w:noProof/>
               <w:lang w:eastAsia="en-ID"/>
             </w:rPr>
@@ -2772,7 +2772,7 @@
             </w:rPr>
             <w:fldChar w:fldCharType="separate"/>
           </w:r>
-          <w:hyperlink w:anchor="_Toc172134125" w:history="1">
+          <w:hyperlink w:anchor="_Toc173241461" w:history="1">
             <w:r>
               <w:rPr>
                 <w:rStyle w:val="Hyperlink"/>
@@ -2783,7 +2783,6 @@
             </w:r>
             <w:r>
               <w:rPr>
-                <w:rFonts w:ascii="Times New Roman" w:hAnsi="Times New Roman" w:cs="Times New Roman"/>
                 <w:noProof/>
                 <w:webHidden/>
               </w:rPr>
@@ -2791,7 +2790,6 @@
             </w:r>
             <w:r>
               <w:rPr>
-                <w:rFonts w:ascii="Times New Roman" w:hAnsi="Times New Roman" w:cs="Times New Roman"/>
                 <w:noProof/>
                 <w:webHidden/>
               </w:rPr>
@@ -2799,22 +2797,19 @@
             </w:r>
             <w:r>
               <w:rPr>
-                <w:rFonts w:ascii="Times New Roman" w:hAnsi="Times New Roman" w:cs="Times New Roman"/>
-                <w:noProof/>
-                <w:webHidden/>
-              </w:rPr>
-              <w:instrText xml:space="preserve"> PAGEREF _Toc172134125 \h </w:instrText>
-            </w:r>
-            <w:r>
-              <w:rPr>
-                <w:rFonts w:ascii="Times New Roman" w:hAnsi="Times New Roman" w:cs="Times New Roman"/>
-                <w:noProof/>
-                <w:webHidden/>
-              </w:rPr>
-            </w:r>
-            <w:r>
-              <w:rPr>
-                <w:rFonts w:ascii="Times New Roman" w:hAnsi="Times New Roman" w:cs="Times New Roman"/>
+                <w:noProof/>
+                <w:webHidden/>
+              </w:rPr>
+              <w:instrText xml:space="preserve"> PAGEREF _Toc173241461 \h </w:instrText>
+            </w:r>
+            <w:r>
+              <w:rPr>
+                <w:noProof/>
+                <w:webHidden/>
+              </w:rPr>
+            </w:r>
+            <w:r>
+              <w:rPr>
                 <w:noProof/>
                 <w:webHidden/>
               </w:rPr>
@@ -2822,7 +2817,6 @@
             </w:r>
             <w:r>
               <w:rPr>
-                <w:rFonts w:ascii="Times New Roman" w:hAnsi="Times New Roman" w:cs="Times New Roman"/>
                 <w:noProof/>
                 <w:webHidden/>
               </w:rPr>
@@ -2830,7 +2824,6 @@
             </w:r>
             <w:r>
               <w:rPr>
-                <w:rFonts w:ascii="Times New Roman" w:hAnsi="Times New Roman" w:cs="Times New Roman"/>
                 <w:noProof/>
                 <w:webHidden/>
               </w:rPr>
@@ -2845,12 +2838,12 @@
               <w:tab w:val="right" w:leader="dot" w:pos="9214"/>
             </w:tabs>
             <w:rPr>
-              <w:rFonts w:ascii="Times New Roman" w:eastAsiaTheme="minorEastAsia" w:hAnsi="Times New Roman" w:cs="Times New Roman"/>
+              <w:rFonts w:eastAsiaTheme="minorEastAsia"/>
               <w:noProof/>
               <w:lang w:eastAsia="en-ID"/>
             </w:rPr>
           </w:pPr>
-          <w:hyperlink w:anchor="_Toc172134126" w:history="1">
+          <w:hyperlink w:anchor="_Toc173241462" w:history="1">
             <w:r>
               <w:rPr>
                 <w:rStyle w:val="Hyperlink"/>
@@ -2861,7 +2854,6 @@
             </w:r>
             <w:r>
               <w:rPr>
-                <w:rFonts w:ascii="Times New Roman" w:hAnsi="Times New Roman" w:cs="Times New Roman"/>
                 <w:noProof/>
                 <w:webHidden/>
               </w:rPr>
@@ -2869,7 +2861,6 @@
             </w:r>
             <w:r>
               <w:rPr>
-                <w:rFonts w:ascii="Times New Roman" w:hAnsi="Times New Roman" w:cs="Times New Roman"/>
                 <w:noProof/>
                 <w:webHidden/>
               </w:rPr>
@@ -2877,22 +2868,19 @@
             </w:r>
             <w:r>
               <w:rPr>
-                <w:rFonts w:ascii="Times New Roman" w:hAnsi="Times New Roman" w:cs="Times New Roman"/>
-                <w:noProof/>
-                <w:webHidden/>
-              </w:rPr>
-              <w:instrText xml:space="preserve"> PAGEREF _Toc172134126 \h </w:instrText>
-            </w:r>
-            <w:r>
-              <w:rPr>
-                <w:rFonts w:ascii="Times New Roman" w:hAnsi="Times New Roman" w:cs="Times New Roman"/>
-                <w:noProof/>
-                <w:webHidden/>
-              </w:rPr>
-            </w:r>
-            <w:r>
-              <w:rPr>
-                <w:rFonts w:ascii="Times New Roman" w:hAnsi="Times New Roman" w:cs="Times New Roman"/>
+                <w:noProof/>
+                <w:webHidden/>
+              </w:rPr>
+              <w:instrText xml:space="preserve"> PAGEREF _Toc173241462 \h </w:instrText>
+            </w:r>
+            <w:r>
+              <w:rPr>
+                <w:noProof/>
+                <w:webHidden/>
+              </w:rPr>
+            </w:r>
+            <w:r>
+              <w:rPr>
                 <w:noProof/>
                 <w:webHidden/>
               </w:rPr>
@@ -2900,7 +2888,6 @@
             </w:r>
             <w:r>
               <w:rPr>
-                <w:rFonts w:ascii="Times New Roman" w:hAnsi="Times New Roman" w:cs="Times New Roman"/>
                 <w:noProof/>
                 <w:webHidden/>
               </w:rPr>
@@ -2908,7 +2895,6 @@
             </w:r>
             <w:r>
               <w:rPr>
-                <w:rFonts w:ascii="Times New Roman" w:hAnsi="Times New Roman" w:cs="Times New Roman"/>
                 <w:noProof/>
                 <w:webHidden/>
               </w:rPr>
@@ -2923,12 +2909,12 @@
               <w:tab w:val="right" w:leader="dot" w:pos="9214"/>
             </w:tabs>
             <w:rPr>
-              <w:rFonts w:ascii="Times New Roman" w:eastAsiaTheme="minorEastAsia" w:hAnsi="Times New Roman" w:cs="Times New Roman"/>
+              <w:rFonts w:eastAsiaTheme="minorEastAsia"/>
               <w:noProof/>
               <w:lang w:eastAsia="en-ID"/>
             </w:rPr>
           </w:pPr>
-          <w:hyperlink w:anchor="_Toc172134127" w:history="1">
+          <w:hyperlink w:anchor="_Toc173241463" w:history="1">
             <w:r>
               <w:rPr>
                 <w:rStyle w:val="Hyperlink"/>
@@ -2939,7 +2925,6 @@
             </w:r>
             <w:r>
               <w:rPr>
-                <w:rFonts w:ascii="Times New Roman" w:hAnsi="Times New Roman" w:cs="Times New Roman"/>
                 <w:noProof/>
                 <w:webHidden/>
               </w:rPr>
@@ -2947,7 +2932,6 @@
             </w:r>
             <w:r>
               <w:rPr>
-                <w:rFonts w:ascii="Times New Roman" w:hAnsi="Times New Roman" w:cs="Times New Roman"/>
                 <w:noProof/>
                 <w:webHidden/>
               </w:rPr>
@@ -2955,22 +2939,19 @@
             </w:r>
             <w:r>
               <w:rPr>
-                <w:rFonts w:ascii="Times New Roman" w:hAnsi="Times New Roman" w:cs="Times New Roman"/>
-                <w:noProof/>
-                <w:webHidden/>
-              </w:rPr>
-              <w:instrText xml:space="preserve"> PAGEREF _Toc172134127 \h </w:instrText>
-            </w:r>
-            <w:r>
-              <w:rPr>
-                <w:rFonts w:ascii="Times New Roman" w:hAnsi="Times New Roman" w:cs="Times New Roman"/>
-                <w:noProof/>
-                <w:webHidden/>
-              </w:rPr>
-            </w:r>
-            <w:r>
-              <w:rPr>
-                <w:rFonts w:ascii="Times New Roman" w:hAnsi="Times New Roman" w:cs="Times New Roman"/>
+                <w:noProof/>
+                <w:webHidden/>
+              </w:rPr>
+              <w:instrText xml:space="preserve"> PAGEREF _Toc173241463 \h </w:instrText>
+            </w:r>
+            <w:r>
+              <w:rPr>
+                <w:noProof/>
+                <w:webHidden/>
+              </w:rPr>
+            </w:r>
+            <w:r>
+              <w:rPr>
                 <w:noProof/>
                 <w:webHidden/>
               </w:rPr>
@@ -2978,7 +2959,6 @@
             </w:r>
             <w:r>
               <w:rPr>
-                <w:rFonts w:ascii="Times New Roman" w:hAnsi="Times New Roman" w:cs="Times New Roman"/>
                 <w:noProof/>
                 <w:webHidden/>
               </w:rPr>
@@ -2986,7 +2966,6 @@
             </w:r>
             <w:r>
               <w:rPr>
-                <w:rFonts w:ascii="Times New Roman" w:hAnsi="Times New Roman" w:cs="Times New Roman"/>
                 <w:noProof/>
                 <w:webHidden/>
               </w:rPr>
@@ -3001,12 +2980,12 @@
               <w:tab w:val="right" w:leader="dot" w:pos="9214"/>
             </w:tabs>
             <w:rPr>
-              <w:rFonts w:ascii="Times New Roman" w:eastAsiaTheme="minorEastAsia" w:hAnsi="Times New Roman" w:cs="Times New Roman"/>
+              <w:rFonts w:eastAsiaTheme="minorEastAsia"/>
               <w:noProof/>
               <w:lang w:eastAsia="en-ID"/>
             </w:rPr>
           </w:pPr>
-          <w:hyperlink w:anchor="_Toc172134128" w:history="1">
+          <w:hyperlink w:anchor="_Toc173241464" w:history="1">
             <w:r>
               <w:rPr>
                 <w:rStyle w:val="Hyperlink"/>
@@ -3017,7 +2996,6 @@
             </w:r>
             <w:r>
               <w:rPr>
-                <w:rFonts w:ascii="Times New Roman" w:hAnsi="Times New Roman" w:cs="Times New Roman"/>
                 <w:noProof/>
                 <w:webHidden/>
               </w:rPr>
@@ -3025,7 +3003,6 @@
             </w:r>
             <w:r>
               <w:rPr>
-                <w:rFonts w:ascii="Times New Roman" w:hAnsi="Times New Roman" w:cs="Times New Roman"/>
                 <w:noProof/>
                 <w:webHidden/>
               </w:rPr>
@@ -3033,22 +3010,19 @@
             </w:r>
             <w:r>
               <w:rPr>
-                <w:rFonts w:ascii="Times New Roman" w:hAnsi="Times New Roman" w:cs="Times New Roman"/>
-                <w:noProof/>
-                <w:webHidden/>
-              </w:rPr>
-              <w:instrText xml:space="preserve"> PAGEREF _Toc172134128 \h </w:instrText>
-            </w:r>
-            <w:r>
-              <w:rPr>
-                <w:rFonts w:ascii="Times New Roman" w:hAnsi="Times New Roman" w:cs="Times New Roman"/>
-                <w:noProof/>
-                <w:webHidden/>
-              </w:rPr>
-            </w:r>
-            <w:r>
-              <w:rPr>
-                <w:rFonts w:ascii="Times New Roman" w:hAnsi="Times New Roman" w:cs="Times New Roman"/>
+                <w:noProof/>
+                <w:webHidden/>
+              </w:rPr>
+              <w:instrText xml:space="preserve"> PAGEREF _Toc173241464 \h </w:instrText>
+            </w:r>
+            <w:r>
+              <w:rPr>
+                <w:noProof/>
+                <w:webHidden/>
+              </w:rPr>
+            </w:r>
+            <w:r>
+              <w:rPr>
                 <w:noProof/>
                 <w:webHidden/>
               </w:rPr>
@@ -3056,7 +3030,6 @@
             </w:r>
             <w:r>
               <w:rPr>
-                <w:rFonts w:ascii="Times New Roman" w:hAnsi="Times New Roman" w:cs="Times New Roman"/>
                 <w:noProof/>
                 <w:webHidden/>
               </w:rPr>
@@ -3064,7 +3037,6 @@
             </w:r>
             <w:r>
               <w:rPr>
-                <w:rFonts w:ascii="Times New Roman" w:hAnsi="Times New Roman" w:cs="Times New Roman"/>
                 <w:noProof/>
                 <w:webHidden/>
               </w:rPr>
@@ -3079,12 +3051,12 @@
               <w:tab w:val="right" w:leader="dot" w:pos="9214"/>
             </w:tabs>
             <w:rPr>
-              <w:rFonts w:ascii="Times New Roman" w:eastAsiaTheme="minorEastAsia" w:hAnsi="Times New Roman" w:cs="Times New Roman"/>
+              <w:rFonts w:eastAsiaTheme="minorEastAsia"/>
               <w:noProof/>
               <w:lang w:eastAsia="en-ID"/>
             </w:rPr>
           </w:pPr>
-          <w:hyperlink w:anchor="_Toc172134129" w:history="1">
+          <w:hyperlink w:anchor="_Toc173241465" w:history="1">
             <w:r>
               <w:rPr>
                 <w:rStyle w:val="Hyperlink"/>
@@ -3095,7 +3067,6 @@
             </w:r>
             <w:r>
               <w:rPr>
-                <w:rFonts w:ascii="Times New Roman" w:hAnsi="Times New Roman" w:cs="Times New Roman"/>
                 <w:noProof/>
                 <w:webHidden/>
               </w:rPr>
@@ -3103,7 +3074,6 @@
             </w:r>
             <w:r>
               <w:rPr>
-                <w:rFonts w:ascii="Times New Roman" w:hAnsi="Times New Roman" w:cs="Times New Roman"/>
                 <w:noProof/>
                 <w:webHidden/>
               </w:rPr>
@@ -3111,22 +3081,19 @@
             </w:r>
             <w:r>
               <w:rPr>
-                <w:rFonts w:ascii="Times New Roman" w:hAnsi="Times New Roman" w:cs="Times New Roman"/>
-                <w:noProof/>
-                <w:webHidden/>
-              </w:rPr>
-              <w:instrText xml:space="preserve"> PAGEREF _Toc172134129 \h </w:instrText>
-            </w:r>
-            <w:r>
-              <w:rPr>
-                <w:rFonts w:ascii="Times New Roman" w:hAnsi="Times New Roman" w:cs="Times New Roman"/>
-                <w:noProof/>
-                <w:webHidden/>
-              </w:rPr>
-            </w:r>
-            <w:r>
-              <w:rPr>
-                <w:rFonts w:ascii="Times New Roman" w:hAnsi="Times New Roman" w:cs="Times New Roman"/>
+                <w:noProof/>
+                <w:webHidden/>
+              </w:rPr>
+              <w:instrText xml:space="preserve"> PAGEREF _Toc173241465 \h </w:instrText>
+            </w:r>
+            <w:r>
+              <w:rPr>
+                <w:noProof/>
+                <w:webHidden/>
+              </w:rPr>
+            </w:r>
+            <w:r>
+              <w:rPr>
                 <w:noProof/>
                 <w:webHidden/>
               </w:rPr>
@@ -3134,7 +3101,6 @@
             </w:r>
             <w:r>
               <w:rPr>
-                <w:rFonts w:ascii="Times New Roman" w:hAnsi="Times New Roman" w:cs="Times New Roman"/>
                 <w:noProof/>
                 <w:webHidden/>
               </w:rPr>
@@ -3142,7 +3108,6 @@
             </w:r>
             <w:r>
               <w:rPr>
-                <w:rFonts w:ascii="Times New Roman" w:hAnsi="Times New Roman" w:cs="Times New Roman"/>
                 <w:noProof/>
                 <w:webHidden/>
               </w:rPr>
@@ -3157,12 +3122,12 @@
               <w:tab w:val="right" w:leader="dot" w:pos="9214"/>
             </w:tabs>
             <w:rPr>
-              <w:rFonts w:ascii="Times New Roman" w:eastAsiaTheme="minorEastAsia" w:hAnsi="Times New Roman" w:cs="Times New Roman"/>
+              <w:rFonts w:eastAsiaTheme="minorEastAsia"/>
               <w:noProof/>
               <w:lang w:eastAsia="en-ID"/>
             </w:rPr>
           </w:pPr>
-          <w:hyperlink w:anchor="_Toc172134130" w:history="1">
+          <w:hyperlink w:anchor="_Toc173241466" w:history="1">
             <w:r>
               <w:rPr>
                 <w:rStyle w:val="Hyperlink"/>
@@ -3173,7 +3138,6 @@
             </w:r>
             <w:r>
               <w:rPr>
-                <w:rFonts w:ascii="Times New Roman" w:hAnsi="Times New Roman" w:cs="Times New Roman"/>
                 <w:noProof/>
                 <w:webHidden/>
               </w:rPr>
@@ -3181,7 +3145,6 @@
             </w:r>
             <w:r>
               <w:rPr>
-                <w:rFonts w:ascii="Times New Roman" w:hAnsi="Times New Roman" w:cs="Times New Roman"/>
                 <w:noProof/>
                 <w:webHidden/>
               </w:rPr>
@@ -3189,22 +3152,19 @@
             </w:r>
             <w:r>
               <w:rPr>
-                <w:rFonts w:ascii="Times New Roman" w:hAnsi="Times New Roman" w:cs="Times New Roman"/>
-                <w:noProof/>
-                <w:webHidden/>
-              </w:rPr>
-              <w:instrText xml:space="preserve"> PAGEREF _Toc172134130 \h </w:instrText>
-            </w:r>
-            <w:r>
-              <w:rPr>
-                <w:rFonts w:ascii="Times New Roman" w:hAnsi="Times New Roman" w:cs="Times New Roman"/>
-                <w:noProof/>
-                <w:webHidden/>
-              </w:rPr>
-            </w:r>
-            <w:r>
-              <w:rPr>
-                <w:rFonts w:ascii="Times New Roman" w:hAnsi="Times New Roman" w:cs="Times New Roman"/>
+                <w:noProof/>
+                <w:webHidden/>
+              </w:rPr>
+              <w:instrText xml:space="preserve"> PAGEREF _Toc173241466 \h </w:instrText>
+            </w:r>
+            <w:r>
+              <w:rPr>
+                <w:noProof/>
+                <w:webHidden/>
+              </w:rPr>
+            </w:r>
+            <w:r>
+              <w:rPr>
                 <w:noProof/>
                 <w:webHidden/>
               </w:rPr>
@@ -3212,7 +3172,6 @@
             </w:r>
             <w:r>
               <w:rPr>
-                <w:rFonts w:ascii="Times New Roman" w:hAnsi="Times New Roman" w:cs="Times New Roman"/>
                 <w:noProof/>
                 <w:webHidden/>
               </w:rPr>
@@ -3220,7 +3179,6 @@
             </w:r>
             <w:r>
               <w:rPr>
-                <w:rFonts w:ascii="Times New Roman" w:hAnsi="Times New Roman" w:cs="Times New Roman"/>
                 <w:noProof/>
                 <w:webHidden/>
               </w:rPr>
@@ -3232,11 +3190,11 @@
           <w:pPr>
             <w:pStyle w:val="TOC2"/>
             <w:rPr>
-              <w:rFonts w:eastAsiaTheme="minorEastAsia"/>
+              <w:rFonts w:asciiTheme="minorHAnsi" w:eastAsiaTheme="minorEastAsia" w:hAnsiTheme="minorHAnsi" w:cstheme="minorBidi"/>
               <w:lang w:eastAsia="en-ID"/>
             </w:rPr>
           </w:pPr>
-          <w:hyperlink w:anchor="_Toc172134131" w:history="1">
+          <w:hyperlink w:anchor="_Toc173241467" w:history="1">
             <w:r>
               <w:rPr>
                 <w:rStyle w:val="Hyperlink"/>
@@ -3246,7 +3204,7 @@
             </w:r>
             <w:r>
               <w:rPr>
-                <w:rFonts w:eastAsiaTheme="minorEastAsia"/>
+                <w:rFonts w:asciiTheme="minorHAnsi" w:eastAsiaTheme="minorEastAsia" w:hAnsiTheme="minorHAnsi" w:cstheme="minorBidi"/>
                 <w:lang w:eastAsia="en-ID"/>
               </w:rPr>
               <w:tab/>
@@ -3256,7 +3214,7 @@
                 <w:rStyle w:val="Hyperlink"/>
                 <w:b/>
               </w:rPr>
-              <w:t>. MAKSUD &amp; TUJUAN</w:t>
+              <w:t>MAKSUD &amp; TUJUAN</w:t>
             </w:r>
             <w:r>
               <w:rPr>
@@ -3274,7 +3232,7 @@
               <w:rPr>
                 <w:webHidden/>
               </w:rPr>
-              <w:instrText xml:space="preserve"> PAGEREF _Toc172134131 \h </w:instrText>
+              <w:instrText xml:space="preserve"> PAGEREF _Toc173241467 \h </w:instrText>
             </w:r>
             <w:r>
               <w:rPr>
@@ -3309,12 +3267,12 @@
               <w:tab w:val="right" w:leader="dot" w:pos="9214"/>
             </w:tabs>
             <w:rPr>
-              <w:rFonts w:ascii="Times New Roman" w:eastAsiaTheme="minorEastAsia" w:hAnsi="Times New Roman" w:cs="Times New Roman"/>
+              <w:rFonts w:eastAsiaTheme="minorEastAsia"/>
               <w:noProof/>
               <w:lang w:eastAsia="en-ID"/>
             </w:rPr>
           </w:pPr>
-          <w:hyperlink w:anchor="_Toc172134132" w:history="1">
+          <w:hyperlink w:anchor="_Toc173241468" w:history="1">
             <w:r>
               <w:rPr>
                 <w:rStyle w:val="Hyperlink"/>
@@ -3325,7 +3283,7 @@
             </w:r>
             <w:r>
               <w:rPr>
-                <w:rFonts w:ascii="Times New Roman" w:eastAsiaTheme="minorEastAsia" w:hAnsi="Times New Roman" w:cs="Times New Roman"/>
+                <w:rFonts w:eastAsiaTheme="minorEastAsia"/>
                 <w:noProof/>
                 <w:lang w:eastAsia="en-ID"/>
               </w:rPr>
@@ -3341,7 +3299,6 @@
             </w:r>
             <w:r>
               <w:rPr>
-                <w:rFonts w:ascii="Times New Roman" w:hAnsi="Times New Roman" w:cs="Times New Roman"/>
                 <w:noProof/>
                 <w:webHidden/>
               </w:rPr>
@@ -3349,7 +3306,6 @@
             </w:r>
             <w:r>
               <w:rPr>
-                <w:rFonts w:ascii="Times New Roman" w:hAnsi="Times New Roman" w:cs="Times New Roman"/>
                 <w:noProof/>
                 <w:webHidden/>
               </w:rPr>
@@ -3357,22 +3313,19 @@
             </w:r>
             <w:r>
               <w:rPr>
-                <w:rFonts w:ascii="Times New Roman" w:hAnsi="Times New Roman" w:cs="Times New Roman"/>
-                <w:noProof/>
-                <w:webHidden/>
-              </w:rPr>
-              <w:instrText xml:space="preserve"> PAGEREF _Toc172134132 \h </w:instrText>
-            </w:r>
-            <w:r>
-              <w:rPr>
-                <w:rFonts w:ascii="Times New Roman" w:hAnsi="Times New Roman" w:cs="Times New Roman"/>
-                <w:noProof/>
-                <w:webHidden/>
-              </w:rPr>
-            </w:r>
-            <w:r>
-              <w:rPr>
-                <w:rFonts w:ascii="Times New Roman" w:hAnsi="Times New Roman" w:cs="Times New Roman"/>
+                <w:noProof/>
+                <w:webHidden/>
+              </w:rPr>
+              <w:instrText xml:space="preserve"> PAGEREF _Toc173241468 \h </w:instrText>
+            </w:r>
+            <w:r>
+              <w:rPr>
+                <w:noProof/>
+                <w:webHidden/>
+              </w:rPr>
+            </w:r>
+            <w:r>
+              <w:rPr>
                 <w:noProof/>
                 <w:webHidden/>
               </w:rPr>
@@ -3380,7 +3333,6 @@
             </w:r>
             <w:r>
               <w:rPr>
-                <w:rFonts w:ascii="Times New Roman" w:hAnsi="Times New Roman" w:cs="Times New Roman"/>
                 <w:noProof/>
                 <w:webHidden/>
               </w:rPr>
@@ -3388,7 +3340,6 @@
             </w:r>
             <w:r>
               <w:rPr>
-                <w:rFonts w:ascii="Times New Roman" w:hAnsi="Times New Roman" w:cs="Times New Roman"/>
                 <w:noProof/>
                 <w:webHidden/>
               </w:rPr>
@@ -3404,12 +3355,12 @@
               <w:tab w:val="right" w:leader="dot" w:pos="9214"/>
             </w:tabs>
             <w:rPr>
-              <w:rFonts w:ascii="Times New Roman" w:eastAsiaTheme="minorEastAsia" w:hAnsi="Times New Roman" w:cs="Times New Roman"/>
+              <w:rFonts w:eastAsiaTheme="minorEastAsia"/>
               <w:noProof/>
               <w:lang w:eastAsia="en-ID"/>
             </w:rPr>
           </w:pPr>
-          <w:hyperlink w:anchor="_Toc172134133" w:history="1">
+          <w:hyperlink w:anchor="_Toc173241469" w:history="1">
             <w:r>
               <w:rPr>
                 <w:rStyle w:val="Hyperlink"/>
@@ -3420,7 +3371,7 @@
             </w:r>
             <w:r>
               <w:rPr>
-                <w:rFonts w:ascii="Times New Roman" w:eastAsiaTheme="minorEastAsia" w:hAnsi="Times New Roman" w:cs="Times New Roman"/>
+                <w:rFonts w:eastAsiaTheme="minorEastAsia"/>
                 <w:noProof/>
                 <w:lang w:eastAsia="en-ID"/>
               </w:rPr>
@@ -3436,7 +3387,6 @@
             </w:r>
             <w:r>
               <w:rPr>
-                <w:rFonts w:ascii="Times New Roman" w:hAnsi="Times New Roman" w:cs="Times New Roman"/>
                 <w:noProof/>
                 <w:webHidden/>
               </w:rPr>
@@ -3444,7 +3394,6 @@
             </w:r>
             <w:r>
               <w:rPr>
-                <w:rFonts w:ascii="Times New Roman" w:hAnsi="Times New Roman" w:cs="Times New Roman"/>
                 <w:noProof/>
                 <w:webHidden/>
               </w:rPr>
@@ -3452,22 +3401,19 @@
             </w:r>
             <w:r>
               <w:rPr>
-                <w:rFonts w:ascii="Times New Roman" w:hAnsi="Times New Roman" w:cs="Times New Roman"/>
-                <w:noProof/>
-                <w:webHidden/>
-              </w:rPr>
-              <w:instrText xml:space="preserve"> PAGEREF _Toc172134133 \h </w:instrText>
-            </w:r>
-            <w:r>
-              <w:rPr>
-                <w:rFonts w:ascii="Times New Roman" w:hAnsi="Times New Roman" w:cs="Times New Roman"/>
-                <w:noProof/>
-                <w:webHidden/>
-              </w:rPr>
-            </w:r>
-            <w:r>
-              <w:rPr>
-                <w:rFonts w:ascii="Times New Roman" w:hAnsi="Times New Roman" w:cs="Times New Roman"/>
+                <w:noProof/>
+                <w:webHidden/>
+              </w:rPr>
+              <w:instrText xml:space="preserve"> PAGEREF _Toc173241469 \h </w:instrText>
+            </w:r>
+            <w:r>
+              <w:rPr>
+                <w:noProof/>
+                <w:webHidden/>
+              </w:rPr>
+            </w:r>
+            <w:r>
+              <w:rPr>
                 <w:noProof/>
                 <w:webHidden/>
               </w:rPr>
@@ -3475,7 +3421,6 @@
             </w:r>
             <w:r>
               <w:rPr>
-                <w:rFonts w:ascii="Times New Roman" w:hAnsi="Times New Roman" w:cs="Times New Roman"/>
                 <w:noProof/>
                 <w:webHidden/>
               </w:rPr>
@@ -3483,7 +3428,6 @@
             </w:r>
             <w:r>
               <w:rPr>
-                <w:rFonts w:ascii="Times New Roman" w:hAnsi="Times New Roman" w:cs="Times New Roman"/>
                 <w:noProof/>
                 <w:webHidden/>
               </w:rPr>
@@ -3495,11 +3439,11 @@
           <w:pPr>
             <w:pStyle w:val="TOC2"/>
             <w:rPr>
-              <w:rFonts w:eastAsiaTheme="minorEastAsia"/>
+              <w:rFonts w:asciiTheme="minorHAnsi" w:eastAsiaTheme="minorEastAsia" w:hAnsiTheme="minorHAnsi" w:cstheme="minorBidi"/>
               <w:lang w:eastAsia="en-ID"/>
             </w:rPr>
           </w:pPr>
-          <w:hyperlink w:anchor="_Toc172134134" w:history="1">
+          <w:hyperlink w:anchor="_Toc173241470" w:history="1">
             <w:r>
               <w:rPr>
                 <w:rStyle w:val="Hyperlink"/>
@@ -3509,7 +3453,7 @@
             </w:r>
             <w:r>
               <w:rPr>
-                <w:rFonts w:eastAsiaTheme="minorEastAsia"/>
+                <w:rFonts w:asciiTheme="minorHAnsi" w:eastAsiaTheme="minorEastAsia" w:hAnsiTheme="minorHAnsi" w:cstheme="minorBidi"/>
                 <w:lang w:eastAsia="en-ID"/>
               </w:rPr>
               <w:tab/>
@@ -3537,7 +3481,7 @@
               <w:rPr>
                 <w:webHidden/>
               </w:rPr>
-              <w:instrText xml:space="preserve"> PAGEREF _Toc172134134 \h </w:instrText>
+              <w:instrText xml:space="preserve"> PAGEREF _Toc173241470 \h </w:instrText>
             </w:r>
             <w:r>
               <w:rPr>
@@ -3571,12 +3515,12 @@
               <w:tab w:val="right" w:leader="dot" w:pos="9214"/>
             </w:tabs>
             <w:rPr>
-              <w:rFonts w:ascii="Times New Roman" w:eastAsiaTheme="minorEastAsia" w:hAnsi="Times New Roman" w:cs="Times New Roman"/>
+              <w:rFonts w:eastAsiaTheme="minorEastAsia"/>
               <w:noProof/>
               <w:lang w:eastAsia="en-ID"/>
             </w:rPr>
           </w:pPr>
-          <w:hyperlink w:anchor="_Toc172134135" w:history="1">
+          <w:hyperlink w:anchor="_Toc173241471" w:history="1">
             <w:r>
               <w:rPr>
                 <w:rStyle w:val="Hyperlink"/>
@@ -3587,7 +3531,6 @@
             </w:r>
             <w:r>
               <w:rPr>
-                <w:rFonts w:ascii="Times New Roman" w:hAnsi="Times New Roman" w:cs="Times New Roman"/>
                 <w:noProof/>
                 <w:webHidden/>
               </w:rPr>
@@ -3595,7 +3538,6 @@
             </w:r>
             <w:r>
               <w:rPr>
-                <w:rFonts w:ascii="Times New Roman" w:hAnsi="Times New Roman" w:cs="Times New Roman"/>
                 <w:noProof/>
                 <w:webHidden/>
               </w:rPr>
@@ -3603,22 +3545,19 @@
             </w:r>
             <w:r>
               <w:rPr>
-                <w:rFonts w:ascii="Times New Roman" w:hAnsi="Times New Roman" w:cs="Times New Roman"/>
-                <w:noProof/>
-                <w:webHidden/>
-              </w:rPr>
-              <w:instrText xml:space="preserve"> PAGEREF _Toc172134135 \h </w:instrText>
-            </w:r>
-            <w:r>
-              <w:rPr>
-                <w:rFonts w:ascii="Times New Roman" w:hAnsi="Times New Roman" w:cs="Times New Roman"/>
-                <w:noProof/>
-                <w:webHidden/>
-              </w:rPr>
-            </w:r>
-            <w:r>
-              <w:rPr>
-                <w:rFonts w:ascii="Times New Roman" w:hAnsi="Times New Roman" w:cs="Times New Roman"/>
+                <w:noProof/>
+                <w:webHidden/>
+              </w:rPr>
+              <w:instrText xml:space="preserve"> PAGEREF _Toc173241471 \h </w:instrText>
+            </w:r>
+            <w:r>
+              <w:rPr>
+                <w:noProof/>
+                <w:webHidden/>
+              </w:rPr>
+            </w:r>
+            <w:r>
+              <w:rPr>
                 <w:noProof/>
                 <w:webHidden/>
               </w:rPr>
@@ -3626,7 +3565,6 @@
             </w:r>
             <w:r>
               <w:rPr>
-                <w:rFonts w:ascii="Times New Roman" w:hAnsi="Times New Roman" w:cs="Times New Roman"/>
                 <w:noProof/>
                 <w:webHidden/>
               </w:rPr>
@@ -3634,7 +3572,6 @@
             </w:r>
             <w:r>
               <w:rPr>
-                <w:rFonts w:ascii="Times New Roman" w:hAnsi="Times New Roman" w:cs="Times New Roman"/>
                 <w:noProof/>
                 <w:webHidden/>
               </w:rPr>
@@ -3649,12 +3586,12 @@
               <w:tab w:val="right" w:leader="dot" w:pos="9214"/>
             </w:tabs>
             <w:rPr>
-              <w:rFonts w:ascii="Times New Roman" w:eastAsiaTheme="minorEastAsia" w:hAnsi="Times New Roman" w:cs="Times New Roman"/>
+              <w:rFonts w:eastAsiaTheme="minorEastAsia"/>
               <w:noProof/>
               <w:lang w:eastAsia="en-ID"/>
             </w:rPr>
           </w:pPr>
-          <w:hyperlink w:anchor="_Toc172134136" w:history="1">
+          <w:hyperlink w:anchor="_Toc173241472" w:history="1">
             <w:r>
               <w:rPr>
                 <w:rStyle w:val="Hyperlink"/>
@@ -3665,7 +3602,6 @@
             </w:r>
             <w:r>
               <w:rPr>
-                <w:rFonts w:ascii="Times New Roman" w:hAnsi="Times New Roman" w:cs="Times New Roman"/>
                 <w:noProof/>
                 <w:webHidden/>
               </w:rPr>
@@ -3673,7 +3609,6 @@
             </w:r>
             <w:r>
               <w:rPr>
-                <w:rFonts w:ascii="Times New Roman" w:hAnsi="Times New Roman" w:cs="Times New Roman"/>
                 <w:noProof/>
                 <w:webHidden/>
               </w:rPr>
@@ -3681,22 +3616,19 @@
             </w:r>
             <w:r>
               <w:rPr>
-                <w:rFonts w:ascii="Times New Roman" w:hAnsi="Times New Roman" w:cs="Times New Roman"/>
-                <w:noProof/>
-                <w:webHidden/>
-              </w:rPr>
-              <w:instrText xml:space="preserve"> PAGEREF _Toc172134136 \h </w:instrText>
-            </w:r>
-            <w:r>
-              <w:rPr>
-                <w:rFonts w:ascii="Times New Roman" w:hAnsi="Times New Roman" w:cs="Times New Roman"/>
-                <w:noProof/>
-                <w:webHidden/>
-              </w:rPr>
-            </w:r>
-            <w:r>
-              <w:rPr>
-                <w:rFonts w:ascii="Times New Roman" w:hAnsi="Times New Roman" w:cs="Times New Roman"/>
+                <w:noProof/>
+                <w:webHidden/>
+              </w:rPr>
+              <w:instrText xml:space="preserve"> PAGEREF _Toc173241472 \h </w:instrText>
+            </w:r>
+            <w:r>
+              <w:rPr>
+                <w:noProof/>
+                <w:webHidden/>
+              </w:rPr>
+            </w:r>
+            <w:r>
+              <w:rPr>
                 <w:noProof/>
                 <w:webHidden/>
               </w:rPr>
@@ -3704,7 +3636,6 @@
             </w:r>
             <w:r>
               <w:rPr>
-                <w:rFonts w:ascii="Times New Roman" w:hAnsi="Times New Roman" w:cs="Times New Roman"/>
                 <w:noProof/>
                 <w:webHidden/>
               </w:rPr>
@@ -3712,7 +3643,6 @@
             </w:r>
             <w:r>
               <w:rPr>
-                <w:rFonts w:ascii="Times New Roman" w:hAnsi="Times New Roman" w:cs="Times New Roman"/>
                 <w:noProof/>
                 <w:webHidden/>
               </w:rPr>
@@ -3724,11 +3654,11 @@
           <w:pPr>
             <w:pStyle w:val="TOC2"/>
             <w:rPr>
-              <w:rFonts w:eastAsiaTheme="minorEastAsia"/>
+              <w:rFonts w:asciiTheme="minorHAnsi" w:eastAsiaTheme="minorEastAsia" w:hAnsiTheme="minorHAnsi" w:cstheme="minorBidi"/>
               <w:lang w:eastAsia="en-ID"/>
             </w:rPr>
           </w:pPr>
-          <w:hyperlink w:anchor="_Toc172134137" w:history="1">
+          <w:hyperlink w:anchor="_Toc173241473" w:history="1">
             <w:r>
               <w:rPr>
                 <w:rStyle w:val="Hyperlink"/>
@@ -3738,7 +3668,7 @@
             </w:r>
             <w:r>
               <w:rPr>
-                <w:rFonts w:eastAsiaTheme="minorEastAsia"/>
+                <w:rFonts w:asciiTheme="minorHAnsi" w:eastAsiaTheme="minorEastAsia" w:hAnsiTheme="minorHAnsi" w:cstheme="minorBidi"/>
                 <w:lang w:eastAsia="en-ID"/>
               </w:rPr>
               <w:tab/>
@@ -3766,7 +3696,7 @@
               <w:rPr>
                 <w:webHidden/>
               </w:rPr>
-              <w:instrText xml:space="preserve"> PAGEREF _Toc172134137 \h </w:instrText>
+              <w:instrText xml:space="preserve"> PAGEREF _Toc173241473 \h </w:instrText>
             </w:r>
             <w:r>
               <w:rPr>
@@ -3801,12 +3731,12 @@
               <w:tab w:val="right" w:leader="dot" w:pos="9214"/>
             </w:tabs>
             <w:rPr>
-              <w:rFonts w:ascii="Times New Roman" w:eastAsiaTheme="minorEastAsia" w:hAnsi="Times New Roman" w:cs="Times New Roman"/>
+              <w:rFonts w:eastAsiaTheme="minorEastAsia"/>
               <w:noProof/>
               <w:lang w:eastAsia="en-ID"/>
             </w:rPr>
           </w:pPr>
-          <w:hyperlink w:anchor="_Toc172134138" w:history="1">
+          <w:hyperlink w:anchor="_Toc173241474" w:history="1">
             <w:r>
               <w:rPr>
                 <w:rStyle w:val="Hyperlink"/>
@@ -3817,7 +3747,7 @@
             </w:r>
             <w:r>
               <w:rPr>
-                <w:rFonts w:ascii="Times New Roman" w:eastAsiaTheme="minorEastAsia" w:hAnsi="Times New Roman" w:cs="Times New Roman"/>
+                <w:rFonts w:eastAsiaTheme="minorEastAsia"/>
                 <w:noProof/>
                 <w:lang w:eastAsia="en-ID"/>
               </w:rPr>
@@ -3829,11 +3759,38 @@
                 <w:rFonts w:ascii="Times New Roman" w:hAnsi="Times New Roman" w:cs="Times New Roman"/>
                 <w:noProof/>
               </w:rPr>
-              <w:t>Mempelajari Tentang Cloud Computing</w:t>
-            </w:r>
-            <w:r>
-              <w:rPr>
+              <w:t xml:space="preserve">Mempelajari Tentang </w:t>
+            </w:r>
+            <w:r>
+              <w:rPr>
+                <w:rStyle w:val="Hyperlink"/>
                 <w:rFonts w:ascii="Times New Roman" w:hAnsi="Times New Roman" w:cs="Times New Roman"/>
+                <w:i/>
+                <w:iCs/>
+                <w:noProof/>
+              </w:rPr>
+              <w:t>Cloud</w:t>
+            </w:r>
+            <w:r>
+              <w:rPr>
+                <w:rStyle w:val="Hyperlink"/>
+                <w:rFonts w:ascii="Times New Roman" w:hAnsi="Times New Roman" w:cs="Times New Roman"/>
+                <w:noProof/>
+              </w:rPr>
+              <w:t xml:space="preserve"> </w:t>
+            </w:r>
+            <w:r>
+              <w:rPr>
+                <w:rStyle w:val="Hyperlink"/>
+                <w:rFonts w:ascii="Times New Roman" w:hAnsi="Times New Roman" w:cs="Times New Roman"/>
+                <w:i/>
+                <w:iCs/>
+                <w:noProof/>
+              </w:rPr>
+              <w:t>Computing</w:t>
+            </w:r>
+            <w:r>
+              <w:rPr>
                 <w:noProof/>
                 <w:webHidden/>
               </w:rPr>
@@ -3841,7 +3798,6 @@
             </w:r>
             <w:r>
               <w:rPr>
-                <w:rFonts w:ascii="Times New Roman" w:hAnsi="Times New Roman" w:cs="Times New Roman"/>
                 <w:noProof/>
                 <w:webHidden/>
               </w:rPr>
@@ -3849,22 +3805,19 @@
             </w:r>
             <w:r>
               <w:rPr>
-                <w:rFonts w:ascii="Times New Roman" w:hAnsi="Times New Roman" w:cs="Times New Roman"/>
-                <w:noProof/>
-                <w:webHidden/>
-              </w:rPr>
-              <w:instrText xml:space="preserve"> PAGEREF _Toc172134138 \h </w:instrText>
-            </w:r>
-            <w:r>
-              <w:rPr>
-                <w:rFonts w:ascii="Times New Roman" w:hAnsi="Times New Roman" w:cs="Times New Roman"/>
-                <w:noProof/>
-                <w:webHidden/>
-              </w:rPr>
-            </w:r>
-            <w:r>
-              <w:rPr>
-                <w:rFonts w:ascii="Times New Roman" w:hAnsi="Times New Roman" w:cs="Times New Roman"/>
+                <w:noProof/>
+                <w:webHidden/>
+              </w:rPr>
+              <w:instrText xml:space="preserve"> PAGEREF _Toc173241474 \h </w:instrText>
+            </w:r>
+            <w:r>
+              <w:rPr>
+                <w:noProof/>
+                <w:webHidden/>
+              </w:rPr>
+            </w:r>
+            <w:r>
+              <w:rPr>
                 <w:noProof/>
                 <w:webHidden/>
               </w:rPr>
@@ -3872,7 +3825,6 @@
             </w:r>
             <w:r>
               <w:rPr>
-                <w:rFonts w:ascii="Times New Roman" w:hAnsi="Times New Roman" w:cs="Times New Roman"/>
                 <w:noProof/>
                 <w:webHidden/>
               </w:rPr>
@@ -3880,7 +3832,6 @@
             </w:r>
             <w:r>
               <w:rPr>
-                <w:rFonts w:ascii="Times New Roman" w:hAnsi="Times New Roman" w:cs="Times New Roman"/>
                 <w:noProof/>
                 <w:webHidden/>
               </w:rPr>
@@ -3896,12 +3847,12 @@
               <w:tab w:val="right" w:leader="dot" w:pos="9214"/>
             </w:tabs>
             <w:rPr>
-              <w:rFonts w:ascii="Times New Roman" w:eastAsiaTheme="minorEastAsia" w:hAnsi="Times New Roman" w:cs="Times New Roman"/>
+              <w:rFonts w:eastAsiaTheme="minorEastAsia"/>
               <w:noProof/>
               <w:lang w:eastAsia="en-ID"/>
             </w:rPr>
           </w:pPr>
-          <w:hyperlink w:anchor="_Toc172134139" w:history="1">
+          <w:hyperlink w:anchor="_Toc173241475" w:history="1">
             <w:r>
               <w:rPr>
                 <w:rStyle w:val="Hyperlink"/>
@@ -3912,7 +3863,7 @@
             </w:r>
             <w:r>
               <w:rPr>
-                <w:rFonts w:ascii="Times New Roman" w:eastAsiaTheme="minorEastAsia" w:hAnsi="Times New Roman" w:cs="Times New Roman"/>
+                <w:rFonts w:eastAsiaTheme="minorEastAsia"/>
                 <w:noProof/>
                 <w:lang w:eastAsia="en-ID"/>
               </w:rPr>
@@ -3924,11 +3875,74 @@
                 <w:rFonts w:ascii="Times New Roman" w:hAnsi="Times New Roman" w:cs="Times New Roman"/>
                 <w:noProof/>
               </w:rPr>
-              <w:t>Membuat Form Webinar Menggunakan Cloud Computing</w:t>
-            </w:r>
-            <w:r>
-              <w:rPr>
+              <w:t xml:space="preserve">Membuat </w:t>
+            </w:r>
+            <w:r>
+              <w:rPr>
+                <w:rStyle w:val="Hyperlink"/>
                 <w:rFonts w:ascii="Times New Roman" w:hAnsi="Times New Roman" w:cs="Times New Roman"/>
+                <w:i/>
+                <w:iCs/>
+                <w:noProof/>
+              </w:rPr>
+              <w:t>Form</w:t>
+            </w:r>
+            <w:r>
+              <w:rPr>
+                <w:rStyle w:val="Hyperlink"/>
+                <w:rFonts w:ascii="Times New Roman" w:hAnsi="Times New Roman" w:cs="Times New Roman"/>
+                <w:noProof/>
+              </w:rPr>
+              <w:t xml:space="preserve"> </w:t>
+            </w:r>
+            <w:r>
+              <w:rPr>
+                <w:rStyle w:val="Hyperlink"/>
+                <w:rFonts w:ascii="Times New Roman" w:hAnsi="Times New Roman" w:cs="Times New Roman"/>
+                <w:i/>
+                <w:iCs/>
+                <w:noProof/>
+              </w:rPr>
+              <w:t>Webinar</w:t>
+            </w:r>
+            <w:r>
+              <w:rPr>
+                <w:rStyle w:val="Hyperlink"/>
+                <w:rFonts w:ascii="Times New Roman" w:hAnsi="Times New Roman" w:cs="Times New Roman"/>
+                <w:noProof/>
+              </w:rPr>
+              <w:t xml:space="preserve"> Menggunakan </w:t>
+            </w:r>
+            <w:r>
+              <w:rPr>
+                <w:rStyle w:val="Hyperlink"/>
+                <w:rFonts w:ascii="Times New Roman" w:hAnsi="Times New Roman" w:cs="Times New Roman"/>
+                <w:i/>
+                <w:iCs/>
+                <w:noProof/>
+              </w:rPr>
+              <w:t>Cloud</w:t>
+            </w:r>
+            <w:r>
+              <w:rPr>
+                <w:rStyle w:val="Hyperlink"/>
+                <w:rFonts w:ascii="Times New Roman" w:hAnsi="Times New Roman" w:cs="Times New Roman"/>
+                <w:noProof/>
+              </w:rPr>
+              <w:t xml:space="preserve"> </w:t>
+            </w:r>
+            <w:r>
+              <w:rPr>
+                <w:rStyle w:val="Hyperlink"/>
+                <w:rFonts w:ascii="Times New Roman" w:hAnsi="Times New Roman" w:cs="Times New Roman"/>
+                <w:i/>
+                <w:iCs/>
+                <w:noProof/>
+              </w:rPr>
+              <w:t>Computing</w:t>
+            </w:r>
+            <w:r>
+              <w:rPr>
                 <w:noProof/>
                 <w:webHidden/>
               </w:rPr>
@@ -3936,7 +3950,6 @@
             </w:r>
             <w:r>
               <w:rPr>
-                <w:rFonts w:ascii="Times New Roman" w:hAnsi="Times New Roman" w:cs="Times New Roman"/>
                 <w:noProof/>
                 <w:webHidden/>
               </w:rPr>
@@ -3944,22 +3957,19 @@
             </w:r>
             <w:r>
               <w:rPr>
-                <w:rFonts w:ascii="Times New Roman" w:hAnsi="Times New Roman" w:cs="Times New Roman"/>
-                <w:noProof/>
-                <w:webHidden/>
-              </w:rPr>
-              <w:instrText xml:space="preserve"> PAGEREF _Toc172134139 \h </w:instrText>
-            </w:r>
-            <w:r>
-              <w:rPr>
-                <w:rFonts w:ascii="Times New Roman" w:hAnsi="Times New Roman" w:cs="Times New Roman"/>
-                <w:noProof/>
-                <w:webHidden/>
-              </w:rPr>
-            </w:r>
-            <w:r>
-              <w:rPr>
-                <w:rFonts w:ascii="Times New Roman" w:hAnsi="Times New Roman" w:cs="Times New Roman"/>
+                <w:noProof/>
+                <w:webHidden/>
+              </w:rPr>
+              <w:instrText xml:space="preserve"> PAGEREF _Toc173241475 \h </w:instrText>
+            </w:r>
+            <w:r>
+              <w:rPr>
+                <w:noProof/>
+                <w:webHidden/>
+              </w:rPr>
+            </w:r>
+            <w:r>
+              <w:rPr>
                 <w:noProof/>
                 <w:webHidden/>
               </w:rPr>
@@ -3967,7 +3977,6 @@
             </w:r>
             <w:r>
               <w:rPr>
-                <w:rFonts w:ascii="Times New Roman" w:hAnsi="Times New Roman" w:cs="Times New Roman"/>
                 <w:noProof/>
                 <w:webHidden/>
               </w:rPr>
@@ -3975,7 +3984,6 @@
             </w:r>
             <w:r>
               <w:rPr>
-                <w:rFonts w:ascii="Times New Roman" w:hAnsi="Times New Roman" w:cs="Times New Roman"/>
                 <w:noProof/>
                 <w:webHidden/>
               </w:rPr>
@@ -3991,12 +3999,12 @@
               <w:tab w:val="right" w:leader="dot" w:pos="9214"/>
             </w:tabs>
             <w:rPr>
-              <w:rFonts w:ascii="Times New Roman" w:eastAsiaTheme="minorEastAsia" w:hAnsi="Times New Roman" w:cs="Times New Roman"/>
+              <w:rFonts w:eastAsiaTheme="minorEastAsia"/>
               <w:noProof/>
               <w:lang w:eastAsia="en-ID"/>
             </w:rPr>
           </w:pPr>
-          <w:hyperlink w:anchor="_Toc172134140" w:history="1">
+          <w:hyperlink w:anchor="_Toc173241476" w:history="1">
             <w:r>
               <w:rPr>
                 <w:rStyle w:val="Hyperlink"/>
@@ -4007,7 +4015,7 @@
             </w:r>
             <w:r>
               <w:rPr>
-                <w:rFonts w:ascii="Times New Roman" w:eastAsiaTheme="minorEastAsia" w:hAnsi="Times New Roman" w:cs="Times New Roman"/>
+                <w:rFonts w:eastAsiaTheme="minorEastAsia"/>
                 <w:noProof/>
                 <w:lang w:eastAsia="en-ID"/>
               </w:rPr>
@@ -4019,11 +4027,28 @@
                 <w:rFonts w:ascii="Times New Roman" w:hAnsi="Times New Roman" w:cs="Times New Roman"/>
                 <w:noProof/>
               </w:rPr>
-              <w:t>Mempelajari Tentang IOT dan Tugasnya</w:t>
-            </w:r>
-            <w:r>
-              <w:rPr>
+              <w:t xml:space="preserve">Mempelajari Tentang </w:t>
+            </w:r>
+            <w:r>
+              <w:rPr>
+                <w:rStyle w:val="Hyperlink"/>
                 <w:rFonts w:ascii="Times New Roman" w:hAnsi="Times New Roman" w:cs="Times New Roman"/>
+                <w:i/>
+                <w:iCs/>
+                <w:noProof/>
+              </w:rPr>
+              <w:t>IoT</w:t>
+            </w:r>
+            <w:r>
+              <w:rPr>
+                <w:rStyle w:val="Hyperlink"/>
+                <w:rFonts w:ascii="Times New Roman" w:hAnsi="Times New Roman" w:cs="Times New Roman"/>
+                <w:noProof/>
+              </w:rPr>
+              <w:t xml:space="preserve"> dan Tugasnya</w:t>
+            </w:r>
+            <w:r>
+              <w:rPr>
                 <w:noProof/>
                 <w:webHidden/>
               </w:rPr>
@@ -4031,7 +4056,6 @@
             </w:r>
             <w:r>
               <w:rPr>
-                <w:rFonts w:ascii="Times New Roman" w:hAnsi="Times New Roman" w:cs="Times New Roman"/>
                 <w:noProof/>
                 <w:webHidden/>
               </w:rPr>
@@ -4039,22 +4063,19 @@
             </w:r>
             <w:r>
               <w:rPr>
-                <w:rFonts w:ascii="Times New Roman" w:hAnsi="Times New Roman" w:cs="Times New Roman"/>
-                <w:noProof/>
-                <w:webHidden/>
-              </w:rPr>
-              <w:instrText xml:space="preserve"> PAGEREF _Toc172134140 \h </w:instrText>
-            </w:r>
-            <w:r>
-              <w:rPr>
-                <w:rFonts w:ascii="Times New Roman" w:hAnsi="Times New Roman" w:cs="Times New Roman"/>
-                <w:noProof/>
-                <w:webHidden/>
-              </w:rPr>
-            </w:r>
-            <w:r>
-              <w:rPr>
-                <w:rFonts w:ascii="Times New Roman" w:hAnsi="Times New Roman" w:cs="Times New Roman"/>
+                <w:noProof/>
+                <w:webHidden/>
+              </w:rPr>
+              <w:instrText xml:space="preserve"> PAGEREF _Toc173241476 \h </w:instrText>
+            </w:r>
+            <w:r>
+              <w:rPr>
+                <w:noProof/>
+                <w:webHidden/>
+              </w:rPr>
+            </w:r>
+            <w:r>
+              <w:rPr>
                 <w:noProof/>
                 <w:webHidden/>
               </w:rPr>
@@ -4062,7 +4083,6 @@
             </w:r>
             <w:r>
               <w:rPr>
-                <w:rFonts w:ascii="Times New Roman" w:hAnsi="Times New Roman" w:cs="Times New Roman"/>
                 <w:noProof/>
                 <w:webHidden/>
               </w:rPr>
@@ -4070,7 +4090,6 @@
             </w:r>
             <w:r>
               <w:rPr>
-                <w:rFonts w:ascii="Times New Roman" w:hAnsi="Times New Roman" w:cs="Times New Roman"/>
                 <w:noProof/>
                 <w:webHidden/>
               </w:rPr>
@@ -4086,12 +4105,12 @@
               <w:tab w:val="right" w:leader="dot" w:pos="9214"/>
             </w:tabs>
             <w:rPr>
-              <w:rFonts w:ascii="Times New Roman" w:eastAsiaTheme="minorEastAsia" w:hAnsi="Times New Roman" w:cs="Times New Roman"/>
+              <w:rFonts w:eastAsiaTheme="minorEastAsia"/>
               <w:noProof/>
               <w:lang w:eastAsia="en-ID"/>
             </w:rPr>
           </w:pPr>
-          <w:hyperlink w:anchor="_Toc172134141" w:history="1">
+          <w:hyperlink w:anchor="_Toc173241477" w:history="1">
             <w:r>
               <w:rPr>
                 <w:rStyle w:val="Hyperlink"/>
@@ -4102,7 +4121,7 @@
             </w:r>
             <w:r>
               <w:rPr>
-                <w:rFonts w:ascii="Times New Roman" w:eastAsiaTheme="minorEastAsia" w:hAnsi="Times New Roman" w:cs="Times New Roman"/>
+                <w:rFonts w:eastAsiaTheme="minorEastAsia"/>
                 <w:noProof/>
                 <w:lang w:eastAsia="en-ID"/>
               </w:rPr>
@@ -4118,7 +4137,6 @@
             </w:r>
             <w:r>
               <w:rPr>
-                <w:rFonts w:ascii="Times New Roman" w:hAnsi="Times New Roman" w:cs="Times New Roman"/>
                 <w:noProof/>
                 <w:webHidden/>
               </w:rPr>
@@ -4126,7 +4144,6 @@
             </w:r>
             <w:r>
               <w:rPr>
-                <w:rFonts w:ascii="Times New Roman" w:hAnsi="Times New Roman" w:cs="Times New Roman"/>
                 <w:noProof/>
                 <w:webHidden/>
               </w:rPr>
@@ -4134,22 +4151,19 @@
             </w:r>
             <w:r>
               <w:rPr>
-                <w:rFonts w:ascii="Times New Roman" w:hAnsi="Times New Roman" w:cs="Times New Roman"/>
-                <w:noProof/>
-                <w:webHidden/>
-              </w:rPr>
-              <w:instrText xml:space="preserve"> PAGEREF _Toc172134141 \h </w:instrText>
-            </w:r>
-            <w:r>
-              <w:rPr>
-                <w:rFonts w:ascii="Times New Roman" w:hAnsi="Times New Roman" w:cs="Times New Roman"/>
-                <w:noProof/>
-                <w:webHidden/>
-              </w:rPr>
-            </w:r>
-            <w:r>
-              <w:rPr>
-                <w:rFonts w:ascii="Times New Roman" w:hAnsi="Times New Roman" w:cs="Times New Roman"/>
+                <w:noProof/>
+                <w:webHidden/>
+              </w:rPr>
+              <w:instrText xml:space="preserve"> PAGEREF _Toc173241477 \h </w:instrText>
+            </w:r>
+            <w:r>
+              <w:rPr>
+                <w:noProof/>
+                <w:webHidden/>
+              </w:rPr>
+            </w:r>
+            <w:r>
+              <w:rPr>
                 <w:noProof/>
                 <w:webHidden/>
               </w:rPr>
@@ -4157,7 +4171,6 @@
             </w:r>
             <w:r>
               <w:rPr>
-                <w:rFonts w:ascii="Times New Roman" w:hAnsi="Times New Roman" w:cs="Times New Roman"/>
                 <w:noProof/>
                 <w:webHidden/>
               </w:rPr>
@@ -4165,7 +4178,6 @@
             </w:r>
             <w:r>
               <w:rPr>
-                <w:rFonts w:ascii="Times New Roman" w:hAnsi="Times New Roman" w:cs="Times New Roman"/>
                 <w:noProof/>
                 <w:webHidden/>
               </w:rPr>
@@ -4181,12 +4193,12 @@
               <w:tab w:val="right" w:leader="dot" w:pos="9214"/>
             </w:tabs>
             <w:rPr>
-              <w:rFonts w:ascii="Times New Roman" w:eastAsiaTheme="minorEastAsia" w:hAnsi="Times New Roman" w:cs="Times New Roman"/>
+              <w:rFonts w:eastAsiaTheme="minorEastAsia"/>
               <w:noProof/>
               <w:lang w:eastAsia="en-ID"/>
             </w:rPr>
           </w:pPr>
-          <w:hyperlink w:anchor="_Toc172134142" w:history="1">
+          <w:hyperlink w:anchor="_Toc173241478" w:history="1">
             <w:r>
               <w:rPr>
                 <w:rStyle w:val="Hyperlink"/>
@@ -4197,7 +4209,7 @@
             </w:r>
             <w:r>
               <w:rPr>
-                <w:rFonts w:ascii="Times New Roman" w:eastAsiaTheme="minorEastAsia" w:hAnsi="Times New Roman" w:cs="Times New Roman"/>
+                <w:rFonts w:eastAsiaTheme="minorEastAsia"/>
                 <w:noProof/>
                 <w:lang w:eastAsia="en-ID"/>
               </w:rPr>
@@ -4209,11 +4221,20 @@
                 <w:rFonts w:ascii="Times New Roman" w:hAnsi="Times New Roman" w:cs="Times New Roman"/>
                 <w:noProof/>
               </w:rPr>
-              <w:t>Mempelajari Penggunaan AI</w:t>
-            </w:r>
-            <w:r>
-              <w:rPr>
+              <w:t xml:space="preserve">Mempelajari Penggunaan </w:t>
+            </w:r>
+            <w:r>
+              <w:rPr>
+                <w:rStyle w:val="Hyperlink"/>
                 <w:rFonts w:ascii="Times New Roman" w:hAnsi="Times New Roman" w:cs="Times New Roman"/>
+                <w:i/>
+                <w:iCs/>
+                <w:noProof/>
+              </w:rPr>
+              <w:t>AI</w:t>
+            </w:r>
+            <w:r>
+              <w:rPr>
                 <w:noProof/>
                 <w:webHidden/>
               </w:rPr>
@@ -4221,7 +4242,6 @@
             </w:r>
             <w:r>
               <w:rPr>
-                <w:rFonts w:ascii="Times New Roman" w:hAnsi="Times New Roman" w:cs="Times New Roman"/>
                 <w:noProof/>
                 <w:webHidden/>
               </w:rPr>
@@ -4229,22 +4249,19 @@
             </w:r>
             <w:r>
               <w:rPr>
-                <w:rFonts w:ascii="Times New Roman" w:hAnsi="Times New Roman" w:cs="Times New Roman"/>
-                <w:noProof/>
-                <w:webHidden/>
-              </w:rPr>
-              <w:instrText xml:space="preserve"> PAGEREF _Toc172134142 \h </w:instrText>
-            </w:r>
-            <w:r>
-              <w:rPr>
-                <w:rFonts w:ascii="Times New Roman" w:hAnsi="Times New Roman" w:cs="Times New Roman"/>
-                <w:noProof/>
-                <w:webHidden/>
-              </w:rPr>
-            </w:r>
-            <w:r>
-              <w:rPr>
-                <w:rFonts w:ascii="Times New Roman" w:hAnsi="Times New Roman" w:cs="Times New Roman"/>
+                <w:noProof/>
+                <w:webHidden/>
+              </w:rPr>
+              <w:instrText xml:space="preserve"> PAGEREF _Toc173241478 \h </w:instrText>
+            </w:r>
+            <w:r>
+              <w:rPr>
+                <w:noProof/>
+                <w:webHidden/>
+              </w:rPr>
+            </w:r>
+            <w:r>
+              <w:rPr>
                 <w:noProof/>
                 <w:webHidden/>
               </w:rPr>
@@ -4252,7 +4269,6 @@
             </w:r>
             <w:r>
               <w:rPr>
-                <w:rFonts w:ascii="Times New Roman" w:hAnsi="Times New Roman" w:cs="Times New Roman"/>
                 <w:noProof/>
                 <w:webHidden/>
               </w:rPr>
@@ -4260,7 +4276,6 @@
             </w:r>
             <w:r>
               <w:rPr>
-                <w:rFonts w:ascii="Times New Roman" w:hAnsi="Times New Roman" w:cs="Times New Roman"/>
                 <w:noProof/>
                 <w:webHidden/>
               </w:rPr>
@@ -4276,12 +4291,12 @@
               <w:tab w:val="right" w:leader="dot" w:pos="9214"/>
             </w:tabs>
             <w:rPr>
-              <w:rFonts w:ascii="Times New Roman" w:eastAsiaTheme="minorEastAsia" w:hAnsi="Times New Roman" w:cs="Times New Roman"/>
+              <w:rFonts w:eastAsiaTheme="minorEastAsia"/>
               <w:noProof/>
               <w:lang w:eastAsia="en-ID"/>
             </w:rPr>
           </w:pPr>
-          <w:hyperlink w:anchor="_Toc172134143" w:history="1">
+          <w:hyperlink w:anchor="_Toc173241479" w:history="1">
             <w:r>
               <w:rPr>
                 <w:rStyle w:val="Hyperlink"/>
@@ -4292,7 +4307,7 @@
             </w:r>
             <w:r>
               <w:rPr>
-                <w:rFonts w:ascii="Times New Roman" w:eastAsiaTheme="minorEastAsia" w:hAnsi="Times New Roman" w:cs="Times New Roman"/>
+                <w:rFonts w:eastAsiaTheme="minorEastAsia"/>
                 <w:noProof/>
                 <w:lang w:eastAsia="en-ID"/>
               </w:rPr>
@@ -4304,11 +4319,20 @@
                 <w:rFonts w:ascii="Times New Roman" w:hAnsi="Times New Roman" w:cs="Times New Roman"/>
                 <w:noProof/>
               </w:rPr>
-              <w:t>Mempelajari Tentang Database</w:t>
-            </w:r>
-            <w:r>
-              <w:rPr>
+              <w:t xml:space="preserve">Mempelajari Tentang </w:t>
+            </w:r>
+            <w:r>
+              <w:rPr>
+                <w:rStyle w:val="Hyperlink"/>
                 <w:rFonts w:ascii="Times New Roman" w:hAnsi="Times New Roman" w:cs="Times New Roman"/>
+                <w:i/>
+                <w:iCs/>
+                <w:noProof/>
+              </w:rPr>
+              <w:t>Database</w:t>
+            </w:r>
+            <w:r>
+              <w:rPr>
                 <w:noProof/>
                 <w:webHidden/>
               </w:rPr>
@@ -4316,7 +4340,6 @@
             </w:r>
             <w:r>
               <w:rPr>
-                <w:rFonts w:ascii="Times New Roman" w:hAnsi="Times New Roman" w:cs="Times New Roman"/>
                 <w:noProof/>
                 <w:webHidden/>
               </w:rPr>
@@ -4324,22 +4347,19 @@
             </w:r>
             <w:r>
               <w:rPr>
-                <w:rFonts w:ascii="Times New Roman" w:hAnsi="Times New Roman" w:cs="Times New Roman"/>
-                <w:noProof/>
-                <w:webHidden/>
-              </w:rPr>
-              <w:instrText xml:space="preserve"> PAGEREF _Toc172134143 \h </w:instrText>
-            </w:r>
-            <w:r>
-              <w:rPr>
-                <w:rFonts w:ascii="Times New Roman" w:hAnsi="Times New Roman" w:cs="Times New Roman"/>
-                <w:noProof/>
-                <w:webHidden/>
-              </w:rPr>
-            </w:r>
-            <w:r>
-              <w:rPr>
-                <w:rFonts w:ascii="Times New Roman" w:hAnsi="Times New Roman" w:cs="Times New Roman"/>
+                <w:noProof/>
+                <w:webHidden/>
+              </w:rPr>
+              <w:instrText xml:space="preserve"> PAGEREF _Toc173241479 \h </w:instrText>
+            </w:r>
+            <w:r>
+              <w:rPr>
+                <w:noProof/>
+                <w:webHidden/>
+              </w:rPr>
+            </w:r>
+            <w:r>
+              <w:rPr>
                 <w:noProof/>
                 <w:webHidden/>
               </w:rPr>
@@ -4347,7 +4367,6 @@
             </w:r>
             <w:r>
               <w:rPr>
-                <w:rFonts w:ascii="Times New Roman" w:hAnsi="Times New Roman" w:cs="Times New Roman"/>
                 <w:noProof/>
                 <w:webHidden/>
               </w:rPr>
@@ -4355,7 +4374,6 @@
             </w:r>
             <w:r>
               <w:rPr>
-                <w:rFonts w:ascii="Times New Roman" w:hAnsi="Times New Roman" w:cs="Times New Roman"/>
                 <w:noProof/>
                 <w:webHidden/>
               </w:rPr>
@@ -4371,12 +4389,12 @@
               <w:tab w:val="right" w:leader="dot" w:pos="9214"/>
             </w:tabs>
             <w:rPr>
-              <w:rFonts w:ascii="Times New Roman" w:eastAsiaTheme="minorEastAsia" w:hAnsi="Times New Roman" w:cs="Times New Roman"/>
+              <w:rFonts w:eastAsiaTheme="minorEastAsia"/>
               <w:noProof/>
               <w:lang w:eastAsia="en-ID"/>
             </w:rPr>
           </w:pPr>
-          <w:hyperlink w:anchor="_Toc172134144" w:history="1">
+          <w:hyperlink w:anchor="_Toc173241480" w:history="1">
             <w:r>
               <w:rPr>
                 <w:rStyle w:val="Hyperlink"/>
@@ -4387,7 +4405,7 @@
             </w:r>
             <w:r>
               <w:rPr>
-                <w:rFonts w:ascii="Times New Roman" w:eastAsiaTheme="minorEastAsia" w:hAnsi="Times New Roman" w:cs="Times New Roman"/>
+                <w:rFonts w:eastAsiaTheme="minorEastAsia"/>
                 <w:noProof/>
                 <w:lang w:eastAsia="en-ID"/>
               </w:rPr>
@@ -4399,11 +4417,10 @@
                 <w:rFonts w:ascii="Times New Roman" w:hAnsi="Times New Roman" w:cs="Times New Roman"/>
                 <w:noProof/>
               </w:rPr>
-              <w:t>Membuat Halaman Dashboard</w:t>
-            </w:r>
-            <w:r>
-              <w:rPr>
-                <w:rFonts w:ascii="Times New Roman" w:hAnsi="Times New Roman" w:cs="Times New Roman"/>
+              <w:t>Membuat Halaman Dashboard di Spreadsheet</w:t>
+            </w:r>
+            <w:r>
+              <w:rPr>
                 <w:noProof/>
                 <w:webHidden/>
               </w:rPr>
@@ -4411,7 +4428,6 @@
             </w:r>
             <w:r>
               <w:rPr>
-                <w:rFonts w:ascii="Times New Roman" w:hAnsi="Times New Roman" w:cs="Times New Roman"/>
                 <w:noProof/>
                 <w:webHidden/>
               </w:rPr>
@@ -4419,22 +4435,19 @@
             </w:r>
             <w:r>
               <w:rPr>
-                <w:rFonts w:ascii="Times New Roman" w:hAnsi="Times New Roman" w:cs="Times New Roman"/>
-                <w:noProof/>
-                <w:webHidden/>
-              </w:rPr>
-              <w:instrText xml:space="preserve"> PAGEREF _Toc172134144 \h </w:instrText>
-            </w:r>
-            <w:r>
-              <w:rPr>
-                <w:rFonts w:ascii="Times New Roman" w:hAnsi="Times New Roman" w:cs="Times New Roman"/>
-                <w:noProof/>
-                <w:webHidden/>
-              </w:rPr>
-            </w:r>
-            <w:r>
-              <w:rPr>
-                <w:rFonts w:ascii="Times New Roman" w:hAnsi="Times New Roman" w:cs="Times New Roman"/>
+                <w:noProof/>
+                <w:webHidden/>
+              </w:rPr>
+              <w:instrText xml:space="preserve"> PAGEREF _Toc173241480 \h </w:instrText>
+            </w:r>
+            <w:r>
+              <w:rPr>
+                <w:noProof/>
+                <w:webHidden/>
+              </w:rPr>
+            </w:r>
+            <w:r>
+              <w:rPr>
                 <w:noProof/>
                 <w:webHidden/>
               </w:rPr>
@@ -4442,7 +4455,6 @@
             </w:r>
             <w:r>
               <w:rPr>
-                <w:rFonts w:ascii="Times New Roman" w:hAnsi="Times New Roman" w:cs="Times New Roman"/>
                 <w:noProof/>
                 <w:webHidden/>
               </w:rPr>
@@ -4450,7 +4462,6 @@
             </w:r>
             <w:r>
               <w:rPr>
-                <w:rFonts w:ascii="Times New Roman" w:hAnsi="Times New Roman" w:cs="Times New Roman"/>
                 <w:noProof/>
                 <w:webHidden/>
               </w:rPr>
@@ -4466,12 +4477,12 @@
               <w:tab w:val="right" w:leader="dot" w:pos="9214"/>
             </w:tabs>
             <w:rPr>
-              <w:rFonts w:ascii="Times New Roman" w:eastAsiaTheme="minorEastAsia" w:hAnsi="Times New Roman" w:cs="Times New Roman"/>
+              <w:rFonts w:eastAsiaTheme="minorEastAsia"/>
               <w:noProof/>
               <w:lang w:eastAsia="en-ID"/>
             </w:rPr>
           </w:pPr>
-          <w:hyperlink w:anchor="_Toc172134145" w:history="1">
+          <w:hyperlink w:anchor="_Toc173241481" w:history="1">
             <w:r>
               <w:rPr>
                 <w:rStyle w:val="Hyperlink"/>
@@ -4482,7 +4493,7 @@
             </w:r>
             <w:r>
               <w:rPr>
-                <w:rFonts w:ascii="Times New Roman" w:eastAsiaTheme="minorEastAsia" w:hAnsi="Times New Roman" w:cs="Times New Roman"/>
+                <w:rFonts w:eastAsiaTheme="minorEastAsia"/>
                 <w:noProof/>
                 <w:lang w:eastAsia="en-ID"/>
               </w:rPr>
@@ -4498,54 +4509,311 @@
             </w:r>
             <w:r>
               <w:rPr>
+                <w:noProof/>
+                <w:webHidden/>
+              </w:rPr>
+              <w:tab/>
+            </w:r>
+            <w:r>
+              <w:rPr>
+                <w:noProof/>
+                <w:webHidden/>
+              </w:rPr>
+              <w:fldChar w:fldCharType="begin"/>
+            </w:r>
+            <w:r>
+              <w:rPr>
+                <w:noProof/>
+                <w:webHidden/>
+              </w:rPr>
+              <w:instrText xml:space="preserve"> PAGEREF _Toc173241481 \h </w:instrText>
+            </w:r>
+            <w:r>
+              <w:rPr>
+                <w:noProof/>
+                <w:webHidden/>
+              </w:rPr>
+            </w:r>
+            <w:r>
+              <w:rPr>
+                <w:noProof/>
+                <w:webHidden/>
+              </w:rPr>
+              <w:fldChar w:fldCharType="separate"/>
+            </w:r>
+            <w:r>
+              <w:rPr>
+                <w:noProof/>
+                <w:webHidden/>
+              </w:rPr>
+              <w:t>10</w:t>
+            </w:r>
+            <w:r>
+              <w:rPr>
+                <w:noProof/>
+                <w:webHidden/>
+              </w:rPr>
+              <w:fldChar w:fldCharType="end"/>
+            </w:r>
+          </w:hyperlink>
+        </w:p>
+        <w:p>
+          <w:pPr>
+            <w:pStyle w:val="TOC3"/>
+            <w:tabs>
+              <w:tab w:val="left" w:pos="1320"/>
+              <w:tab w:val="right" w:leader="dot" w:pos="9214"/>
+            </w:tabs>
+            <w:rPr>
+              <w:rFonts w:eastAsiaTheme="minorEastAsia"/>
+              <w:noProof/>
+              <w:lang w:eastAsia="en-ID"/>
+            </w:rPr>
+          </w:pPr>
+          <w:hyperlink w:anchor="_Toc173241482" w:history="1">
+            <w:r>
+              <w:rPr>
+                <w:rStyle w:val="Hyperlink"/>
                 <w:rFonts w:ascii="Times New Roman" w:hAnsi="Times New Roman" w:cs="Times New Roman"/>
                 <w:noProof/>
-                <w:webHidden/>
+              </w:rPr>
+              <w:t>2.1.9</w:t>
+            </w:r>
+            <w:r>
+              <w:rPr>
+                <w:rFonts w:eastAsiaTheme="minorEastAsia"/>
+                <w:noProof/>
+                <w:lang w:eastAsia="en-ID"/>
               </w:rPr>
               <w:tab/>
             </w:r>
             <w:r>
               <w:rPr>
+                <w:rStyle w:val="Hyperlink"/>
                 <w:rFonts w:ascii="Times New Roman" w:hAnsi="Times New Roman" w:cs="Times New Roman"/>
                 <w:noProof/>
+              </w:rPr>
+              <w:t>Membuat Blog Menggunakan Medium</w:t>
+            </w:r>
+            <w:r>
+              <w:rPr>
+                <w:noProof/>
+                <w:webHidden/>
+              </w:rPr>
+              <w:tab/>
+            </w:r>
+            <w:r>
+              <w:rPr>
+                <w:noProof/>
                 <w:webHidden/>
               </w:rPr>
               <w:fldChar w:fldCharType="begin"/>
             </w:r>
             <w:r>
               <w:rPr>
+                <w:noProof/>
+                <w:webHidden/>
+              </w:rPr>
+              <w:instrText xml:space="preserve"> PAGEREF _Toc173241482 \h </w:instrText>
+            </w:r>
+            <w:r>
+              <w:rPr>
+                <w:noProof/>
+                <w:webHidden/>
+              </w:rPr>
+            </w:r>
+            <w:r>
+              <w:rPr>
+                <w:noProof/>
+                <w:webHidden/>
+              </w:rPr>
+              <w:fldChar w:fldCharType="separate"/>
+            </w:r>
+            <w:r>
+              <w:rPr>
+                <w:noProof/>
+                <w:webHidden/>
+              </w:rPr>
+              <w:t>11</w:t>
+            </w:r>
+            <w:r>
+              <w:rPr>
+                <w:noProof/>
+                <w:webHidden/>
+              </w:rPr>
+              <w:fldChar w:fldCharType="end"/>
+            </w:r>
+          </w:hyperlink>
+        </w:p>
+        <w:p>
+          <w:pPr>
+            <w:pStyle w:val="TOC3"/>
+            <w:tabs>
+              <w:tab w:val="left" w:pos="1320"/>
+              <w:tab w:val="right" w:leader="dot" w:pos="9214"/>
+            </w:tabs>
+            <w:rPr>
+              <w:rFonts w:eastAsiaTheme="minorEastAsia"/>
+              <w:noProof/>
+              <w:lang w:eastAsia="en-ID"/>
+            </w:rPr>
+          </w:pPr>
+          <w:hyperlink w:anchor="_Toc173241483" w:history="1">
+            <w:r>
+              <w:rPr>
+                <w:rStyle w:val="Hyperlink"/>
                 <w:rFonts w:ascii="Times New Roman" w:hAnsi="Times New Roman" w:cs="Times New Roman"/>
                 <w:noProof/>
-                <w:webHidden/>
-              </w:rPr>
-              <w:instrText xml:space="preserve"> PAGEREF _Toc172134145 \h </w:instrText>
-            </w:r>
-            <w:r>
-              <w:rPr>
+              </w:rPr>
+              <w:t>2.1.10</w:t>
+            </w:r>
+            <w:r>
+              <w:rPr>
+                <w:rFonts w:eastAsiaTheme="minorEastAsia"/>
+                <w:noProof/>
+                <w:lang w:eastAsia="en-ID"/>
+              </w:rPr>
+              <w:tab/>
+            </w:r>
+            <w:r>
+              <w:rPr>
+                <w:rStyle w:val="Hyperlink"/>
                 <w:rFonts w:ascii="Times New Roman" w:hAnsi="Times New Roman" w:cs="Times New Roman"/>
                 <w:noProof/>
-                <w:webHidden/>
-              </w:rPr>
-            </w:r>
-            <w:r>
-              <w:rPr>
+              </w:rPr>
+              <w:t>Praktek Install Windows Menggunakan Virtualbox</w:t>
+            </w:r>
+            <w:r>
+              <w:rPr>
+                <w:noProof/>
+                <w:webHidden/>
+              </w:rPr>
+              <w:tab/>
+            </w:r>
+            <w:r>
+              <w:rPr>
+                <w:noProof/>
+                <w:webHidden/>
+              </w:rPr>
+              <w:fldChar w:fldCharType="begin"/>
+            </w:r>
+            <w:r>
+              <w:rPr>
+                <w:noProof/>
+                <w:webHidden/>
+              </w:rPr>
+              <w:instrText xml:space="preserve"> PAGEREF _Toc173241483 \h </w:instrText>
+            </w:r>
+            <w:r>
+              <w:rPr>
+                <w:noProof/>
+                <w:webHidden/>
+              </w:rPr>
+            </w:r>
+            <w:r>
+              <w:rPr>
+                <w:noProof/>
+                <w:webHidden/>
+              </w:rPr>
+              <w:fldChar w:fldCharType="separate"/>
+            </w:r>
+            <w:r>
+              <w:rPr>
+                <w:noProof/>
+                <w:webHidden/>
+              </w:rPr>
+              <w:t>11</w:t>
+            </w:r>
+            <w:r>
+              <w:rPr>
+                <w:noProof/>
+                <w:webHidden/>
+              </w:rPr>
+              <w:fldChar w:fldCharType="end"/>
+            </w:r>
+          </w:hyperlink>
+        </w:p>
+        <w:p>
+          <w:pPr>
+            <w:pStyle w:val="TOC3"/>
+            <w:tabs>
+              <w:tab w:val="left" w:pos="1320"/>
+              <w:tab w:val="right" w:leader="dot" w:pos="9214"/>
+            </w:tabs>
+            <w:rPr>
+              <w:rFonts w:eastAsiaTheme="minorEastAsia"/>
+              <w:noProof/>
+              <w:lang w:eastAsia="en-ID"/>
+            </w:rPr>
+          </w:pPr>
+          <w:hyperlink w:anchor="_Toc173241484" w:history="1">
+            <w:r>
+              <w:rPr>
+                <w:rStyle w:val="Hyperlink"/>
                 <w:rFonts w:ascii="Times New Roman" w:hAnsi="Times New Roman" w:cs="Times New Roman"/>
                 <w:noProof/>
+              </w:rPr>
+              <w:t>2.1.11</w:t>
+            </w:r>
+            <w:r>
+              <w:rPr>
+                <w:rFonts w:eastAsiaTheme="minorEastAsia"/>
+                <w:noProof/>
+                <w:lang w:eastAsia="en-ID"/>
+              </w:rPr>
+              <w:tab/>
+            </w:r>
+            <w:r>
+              <w:rPr>
+                <w:rStyle w:val="Hyperlink"/>
+                <w:rFonts w:ascii="Times New Roman" w:hAnsi="Times New Roman" w:cs="Times New Roman"/>
+                <w:noProof/>
+              </w:rPr>
+              <w:t>Membuat Sitemap</w:t>
+            </w:r>
+            <w:r>
+              <w:rPr>
+                <w:noProof/>
+                <w:webHidden/>
+              </w:rPr>
+              <w:tab/>
+            </w:r>
+            <w:r>
+              <w:rPr>
+                <w:noProof/>
+                <w:webHidden/>
+              </w:rPr>
+              <w:fldChar w:fldCharType="begin"/>
+            </w:r>
+            <w:r>
+              <w:rPr>
+                <w:noProof/>
+                <w:webHidden/>
+              </w:rPr>
+              <w:instrText xml:space="preserve"> PAGEREF _Toc173241484 \h </w:instrText>
+            </w:r>
+            <w:r>
+              <w:rPr>
+                <w:noProof/>
+                <w:webHidden/>
+              </w:rPr>
+            </w:r>
+            <w:r>
+              <w:rPr>
+                <w:noProof/>
                 <w:webHidden/>
               </w:rPr>
               <w:fldChar w:fldCharType="separate"/>
             </w:r>
             <w:r>
               <w:rPr>
-                <w:rFonts w:ascii="Times New Roman" w:hAnsi="Times New Roman" w:cs="Times New Roman"/>
-                <w:noProof/>
-                <w:webHidden/>
-              </w:rPr>
-              <w:t>10</w:t>
-            </w:r>
-            <w:r>
-              <w:rPr>
-                <w:rFonts w:ascii="Times New Roman" w:hAnsi="Times New Roman" w:cs="Times New Roman"/>
+                <w:noProof/>
+                <w:webHidden/>
+              </w:rPr>
+              <w:t>11</w:t>
+            </w:r>
+            <w:r>
+              <w:rPr>
                 <w:noProof/>
                 <w:webHidden/>
               </w:rPr>
@@ -4560,12 +4828,12 @@
               <w:tab w:val="right" w:leader="dot" w:pos="9214"/>
             </w:tabs>
             <w:rPr>
-              <w:rFonts w:ascii="Times New Roman" w:eastAsiaTheme="minorEastAsia" w:hAnsi="Times New Roman" w:cs="Times New Roman"/>
+              <w:rFonts w:eastAsiaTheme="minorEastAsia"/>
               <w:noProof/>
               <w:lang w:eastAsia="en-ID"/>
             </w:rPr>
           </w:pPr>
-          <w:hyperlink w:anchor="_Toc172134146" w:history="1">
+          <w:hyperlink w:anchor="_Toc173241485" w:history="1">
             <w:r>
               <w:rPr>
                 <w:rStyle w:val="Hyperlink"/>
@@ -4576,7 +4844,6 @@
             </w:r>
             <w:r>
               <w:rPr>
-                <w:rFonts w:ascii="Times New Roman" w:hAnsi="Times New Roman" w:cs="Times New Roman"/>
                 <w:noProof/>
                 <w:webHidden/>
               </w:rPr>
@@ -4584,7 +4851,6 @@
             </w:r>
             <w:r>
               <w:rPr>
-                <w:rFonts w:ascii="Times New Roman" w:hAnsi="Times New Roman" w:cs="Times New Roman"/>
                 <w:noProof/>
                 <w:webHidden/>
               </w:rPr>
@@ -4592,22 +4858,19 @@
             </w:r>
             <w:r>
               <w:rPr>
-                <w:rFonts w:ascii="Times New Roman" w:hAnsi="Times New Roman" w:cs="Times New Roman"/>
-                <w:noProof/>
-                <w:webHidden/>
-              </w:rPr>
-              <w:instrText xml:space="preserve"> PAGEREF _Toc172134146 \h </w:instrText>
-            </w:r>
-            <w:r>
-              <w:rPr>
-                <w:rFonts w:ascii="Times New Roman" w:hAnsi="Times New Roman" w:cs="Times New Roman"/>
-                <w:noProof/>
-                <w:webHidden/>
-              </w:rPr>
-            </w:r>
-            <w:r>
-              <w:rPr>
-                <w:rFonts w:ascii="Times New Roman" w:hAnsi="Times New Roman" w:cs="Times New Roman"/>
+                <w:noProof/>
+                <w:webHidden/>
+              </w:rPr>
+              <w:instrText xml:space="preserve"> PAGEREF _Toc173241485 \h </w:instrText>
+            </w:r>
+            <w:r>
+              <w:rPr>
+                <w:noProof/>
+                <w:webHidden/>
+              </w:rPr>
+            </w:r>
+            <w:r>
+              <w:rPr>
                 <w:noProof/>
                 <w:webHidden/>
               </w:rPr>
@@ -4615,15 +4878,13 @@
             </w:r>
             <w:r>
               <w:rPr>
-                <w:rFonts w:ascii="Times New Roman" w:hAnsi="Times New Roman" w:cs="Times New Roman"/>
-                <w:noProof/>
-                <w:webHidden/>
-              </w:rPr>
-              <w:t>10</w:t>
-            </w:r>
-            <w:r>
-              <w:rPr>
-                <w:rFonts w:ascii="Times New Roman" w:hAnsi="Times New Roman" w:cs="Times New Roman"/>
+                <w:noProof/>
+                <w:webHidden/>
+              </w:rPr>
+              <w:t>12</w:t>
+            </w:r>
+            <w:r>
+              <w:rPr>
                 <w:noProof/>
                 <w:webHidden/>
               </w:rPr>
@@ -4638,12 +4899,12 @@
               <w:tab w:val="right" w:leader="dot" w:pos="9214"/>
             </w:tabs>
             <w:rPr>
-              <w:rFonts w:ascii="Times New Roman" w:eastAsiaTheme="minorEastAsia" w:hAnsi="Times New Roman" w:cs="Times New Roman"/>
+              <w:rFonts w:eastAsiaTheme="minorEastAsia"/>
               <w:noProof/>
               <w:lang w:eastAsia="en-ID"/>
             </w:rPr>
           </w:pPr>
-          <w:hyperlink w:anchor="_Toc172134147" w:history="1">
+          <w:hyperlink w:anchor="_Toc173241486" w:history="1">
             <w:r>
               <w:rPr>
                 <w:rStyle w:val="Hyperlink"/>
@@ -4654,7 +4915,6 @@
             </w:r>
             <w:r>
               <w:rPr>
-                <w:rFonts w:ascii="Times New Roman" w:hAnsi="Times New Roman" w:cs="Times New Roman"/>
                 <w:noProof/>
                 <w:webHidden/>
               </w:rPr>
@@ -4662,7 +4922,6 @@
             </w:r>
             <w:r>
               <w:rPr>
-                <w:rFonts w:ascii="Times New Roman" w:hAnsi="Times New Roman" w:cs="Times New Roman"/>
                 <w:noProof/>
                 <w:webHidden/>
               </w:rPr>
@@ -4670,22 +4929,19 @@
             </w:r>
             <w:r>
               <w:rPr>
-                <w:rFonts w:ascii="Times New Roman" w:hAnsi="Times New Roman" w:cs="Times New Roman"/>
-                <w:noProof/>
-                <w:webHidden/>
-              </w:rPr>
-              <w:instrText xml:space="preserve"> PAGEREF _Toc172134147 \h </w:instrText>
-            </w:r>
-            <w:r>
-              <w:rPr>
-                <w:rFonts w:ascii="Times New Roman" w:hAnsi="Times New Roman" w:cs="Times New Roman"/>
-                <w:noProof/>
-                <w:webHidden/>
-              </w:rPr>
-            </w:r>
-            <w:r>
-              <w:rPr>
-                <w:rFonts w:ascii="Times New Roman" w:hAnsi="Times New Roman" w:cs="Times New Roman"/>
+                <w:noProof/>
+                <w:webHidden/>
+              </w:rPr>
+              <w:instrText xml:space="preserve"> PAGEREF _Toc173241486 \h </w:instrText>
+            </w:r>
+            <w:r>
+              <w:rPr>
+                <w:noProof/>
+                <w:webHidden/>
+              </w:rPr>
+            </w:r>
+            <w:r>
+              <w:rPr>
                 <w:noProof/>
                 <w:webHidden/>
               </w:rPr>
@@ -4693,15 +4949,13 @@
             </w:r>
             <w:r>
               <w:rPr>
-                <w:rFonts w:ascii="Times New Roman" w:hAnsi="Times New Roman" w:cs="Times New Roman"/>
-                <w:noProof/>
-                <w:webHidden/>
-              </w:rPr>
-              <w:t>10</w:t>
-            </w:r>
-            <w:r>
-              <w:rPr>
-                <w:rFonts w:ascii="Times New Roman" w:hAnsi="Times New Roman" w:cs="Times New Roman"/>
+                <w:noProof/>
+                <w:webHidden/>
+              </w:rPr>
+              <w:t>12</w:t>
+            </w:r>
+            <w:r>
+              <w:rPr>
                 <w:noProof/>
                 <w:webHidden/>
               </w:rPr>
@@ -4713,11 +4967,11 @@
           <w:pPr>
             <w:pStyle w:val="TOC2"/>
             <w:rPr>
-              <w:rFonts w:eastAsiaTheme="minorEastAsia"/>
+              <w:rFonts w:asciiTheme="minorHAnsi" w:eastAsiaTheme="minorEastAsia" w:hAnsiTheme="minorHAnsi" w:cstheme="minorBidi"/>
               <w:lang w:eastAsia="en-ID"/>
             </w:rPr>
           </w:pPr>
-          <w:hyperlink w:anchor="_Toc172134148" w:history="1">
+          <w:hyperlink w:anchor="_Toc173241487" w:history="1">
             <w:r>
               <w:rPr>
                 <w:rStyle w:val="Hyperlink"/>
@@ -4727,7 +4981,7 @@
             </w:r>
             <w:r>
               <w:rPr>
-                <w:rFonts w:eastAsiaTheme="minorEastAsia"/>
+                <w:rFonts w:asciiTheme="minorHAnsi" w:eastAsiaTheme="minorEastAsia" w:hAnsiTheme="minorHAnsi" w:cstheme="minorBidi"/>
                 <w:lang w:eastAsia="en-ID"/>
               </w:rPr>
               <w:tab/>
@@ -4755,7 +5009,7 @@
               <w:rPr>
                 <w:webHidden/>
               </w:rPr>
-              <w:instrText xml:space="preserve"> PAGEREF _Toc172134148 \h </w:instrText>
+              <w:instrText xml:space="preserve"> PAGEREF _Toc173241487 \h </w:instrText>
             </w:r>
             <w:r>
               <w:rPr>
@@ -4772,7 +5026,7 @@
               <w:rPr>
                 <w:webHidden/>
               </w:rPr>
-              <w:t>10</w:t>
+              <w:t>12</w:t>
             </w:r>
             <w:r>
               <w:rPr>
@@ -4786,11 +5040,11 @@
           <w:pPr>
             <w:pStyle w:val="TOC2"/>
             <w:rPr>
-              <w:rFonts w:eastAsiaTheme="minorEastAsia"/>
+              <w:rFonts w:asciiTheme="minorHAnsi" w:eastAsiaTheme="minorEastAsia" w:hAnsiTheme="minorHAnsi" w:cstheme="minorBidi"/>
               <w:lang w:eastAsia="en-ID"/>
             </w:rPr>
           </w:pPr>
-          <w:hyperlink w:anchor="_Toc172134149" w:history="1">
+          <w:hyperlink w:anchor="_Toc173241488" w:history="1">
             <w:r>
               <w:rPr>
                 <w:rStyle w:val="Hyperlink"/>
@@ -4800,7 +5054,7 @@
             </w:r>
             <w:r>
               <w:rPr>
-                <w:rFonts w:eastAsiaTheme="minorEastAsia"/>
+                <w:rFonts w:asciiTheme="minorHAnsi" w:eastAsiaTheme="minorEastAsia" w:hAnsiTheme="minorHAnsi" w:cstheme="minorBidi"/>
                 <w:lang w:eastAsia="en-ID"/>
               </w:rPr>
               <w:tab/>
@@ -4828,7 +5082,7 @@
               <w:rPr>
                 <w:webHidden/>
               </w:rPr>
-              <w:instrText xml:space="preserve"> PAGEREF _Toc172134149 \h </w:instrText>
+              <w:instrText xml:space="preserve"> PAGEREF _Toc173241488 \h </w:instrText>
             </w:r>
             <w:r>
               <w:rPr>
@@ -4845,7 +5099,7 @@
               <w:rPr>
                 <w:webHidden/>
               </w:rPr>
-              <w:t>10</w:t>
+              <w:t>13</w:t>
             </w:r>
             <w:r>
               <w:rPr>
@@ -4859,11 +5113,11 @@
           <w:pPr>
             <w:pStyle w:val="TOC2"/>
             <w:rPr>
-              <w:rFonts w:eastAsiaTheme="minorEastAsia"/>
+              <w:rFonts w:asciiTheme="minorHAnsi" w:eastAsiaTheme="minorEastAsia" w:hAnsiTheme="minorHAnsi" w:cstheme="minorBidi"/>
               <w:lang w:eastAsia="en-ID"/>
             </w:rPr>
           </w:pPr>
-          <w:hyperlink w:anchor="_Toc172134150" w:history="1">
+          <w:hyperlink w:anchor="_Toc173241489" w:history="1">
             <w:r>
               <w:rPr>
                 <w:rStyle w:val="Hyperlink"/>
@@ -4873,7 +5127,7 @@
             </w:r>
             <w:r>
               <w:rPr>
-                <w:rFonts w:eastAsiaTheme="minorEastAsia"/>
+                <w:rFonts w:asciiTheme="minorHAnsi" w:eastAsiaTheme="minorEastAsia" w:hAnsiTheme="minorHAnsi" w:cstheme="minorBidi"/>
                 <w:lang w:eastAsia="en-ID"/>
               </w:rPr>
               <w:tab/>
@@ -4901,7 +5155,7 @@
               <w:rPr>
                 <w:webHidden/>
               </w:rPr>
-              <w:instrText xml:space="preserve"> PAGEREF _Toc172134150 \h </w:instrText>
+              <w:instrText xml:space="preserve"> PAGEREF _Toc173241489 \h </w:instrText>
             </w:r>
             <w:r>
               <w:rPr>
@@ -4918,7 +5172,7 @@
               <w:rPr>
                 <w:webHidden/>
               </w:rPr>
-              <w:t>10</w:t>
+              <w:t>14</w:t>
             </w:r>
             <w:r>
               <w:rPr>
@@ -4935,12 +5189,12 @@
               <w:tab w:val="right" w:leader="dot" w:pos="9214"/>
             </w:tabs>
             <w:rPr>
-              <w:rFonts w:ascii="Times New Roman" w:eastAsiaTheme="minorEastAsia" w:hAnsi="Times New Roman" w:cs="Times New Roman"/>
+              <w:rFonts w:eastAsiaTheme="minorEastAsia"/>
               <w:noProof/>
               <w:lang w:eastAsia="en-ID"/>
             </w:rPr>
           </w:pPr>
-          <w:hyperlink w:anchor="_Toc172134151" w:history="1">
+          <w:hyperlink w:anchor="_Toc173241490" w:history="1">
             <w:r>
               <w:rPr>
                 <w:rStyle w:val="Hyperlink"/>
@@ -4951,7 +5205,6 @@
             </w:r>
             <w:r>
               <w:rPr>
-                <w:rFonts w:ascii="Times New Roman" w:hAnsi="Times New Roman" w:cs="Times New Roman"/>
                 <w:noProof/>
                 <w:webHidden/>
               </w:rPr>
@@ -4959,7 +5212,6 @@
             </w:r>
             <w:r>
               <w:rPr>
-                <w:rFonts w:ascii="Times New Roman" w:hAnsi="Times New Roman" w:cs="Times New Roman"/>
                 <w:noProof/>
                 <w:webHidden/>
               </w:rPr>
@@ -4967,22 +5219,19 @@
             </w:r>
             <w:r>
               <w:rPr>
-                <w:rFonts w:ascii="Times New Roman" w:hAnsi="Times New Roman" w:cs="Times New Roman"/>
-                <w:noProof/>
-                <w:webHidden/>
-              </w:rPr>
-              <w:instrText xml:space="preserve"> PAGEREF _Toc172134151 \h </w:instrText>
-            </w:r>
-            <w:r>
-              <w:rPr>
-                <w:rFonts w:ascii="Times New Roman" w:hAnsi="Times New Roman" w:cs="Times New Roman"/>
-                <w:noProof/>
-                <w:webHidden/>
-              </w:rPr>
-            </w:r>
-            <w:r>
-              <w:rPr>
-                <w:rFonts w:ascii="Times New Roman" w:hAnsi="Times New Roman" w:cs="Times New Roman"/>
+                <w:noProof/>
+                <w:webHidden/>
+              </w:rPr>
+              <w:instrText xml:space="preserve"> PAGEREF _Toc173241490 \h </w:instrText>
+            </w:r>
+            <w:r>
+              <w:rPr>
+                <w:noProof/>
+                <w:webHidden/>
+              </w:rPr>
+            </w:r>
+            <w:r>
+              <w:rPr>
                 <w:noProof/>
                 <w:webHidden/>
               </w:rPr>
@@ -4990,15 +5239,13 @@
             </w:r>
             <w:r>
               <w:rPr>
-                <w:rFonts w:ascii="Times New Roman" w:hAnsi="Times New Roman" w:cs="Times New Roman"/>
-                <w:noProof/>
-                <w:webHidden/>
-              </w:rPr>
-              <w:t>10</w:t>
-            </w:r>
-            <w:r>
-              <w:rPr>
-                <w:rFonts w:ascii="Times New Roman" w:hAnsi="Times New Roman" w:cs="Times New Roman"/>
+                <w:noProof/>
+                <w:webHidden/>
+              </w:rPr>
+              <w:t>14</w:t>
+            </w:r>
+            <w:r>
+              <w:rPr>
                 <w:noProof/>
                 <w:webHidden/>
               </w:rPr>
@@ -5063,7 +5310,7 @@
           <w:szCs w:val="28"/>
         </w:rPr>
       </w:pPr>
-      <w:bookmarkStart w:id="4" w:name="_Toc172134129"/>
+      <w:bookmarkStart w:id="4" w:name="_Toc173241465"/>
       <w:r>
         <w:rPr>
           <w:rFonts w:ascii="Times New Roman" w:hAnsi="Times New Roman" w:cs="Times New Roman"/>
@@ -5107,7 +5354,7 @@
         </w:rPr>
         <w:t xml:space="preserve"> </w:t>
       </w:r>
-      <w:bookmarkStart w:id="5" w:name="_Toc172134130"/>
+      <w:bookmarkStart w:id="5" w:name="_Toc173241466"/>
       <w:r>
         <w:rPr>
           <w:rFonts w:ascii="Times New Roman" w:hAnsi="Times New Roman" w:cs="Times New Roman"/>
@@ -5137,7 +5384,6 @@
           <w:szCs w:val="28"/>
         </w:rPr>
       </w:pPr>
-      <w:bookmarkStart w:id="6" w:name="_Toc172134131"/>
       <w:r>
         <w:rPr>
           <w:rFonts w:ascii="Times New Roman" w:hAnsi="Times New Roman" w:cs="Times New Roman"/>
@@ -5146,8 +5392,9 @@
           <w:sz w:val="28"/>
           <w:szCs w:val="28"/>
         </w:rPr>
-        <w:t xml:space="preserve">. </w:t>
-      </w:r>
+        <w:t xml:space="preserve"> </w:t>
+      </w:r>
+      <w:bookmarkStart w:id="6" w:name="_Toc173241467"/>
       <w:r>
         <w:rPr>
           <w:rFonts w:ascii="Times New Roman" w:hAnsi="Times New Roman" w:cs="Times New Roman"/>
@@ -5268,7 +5515,7 @@
           <w:szCs w:val="28"/>
         </w:rPr>
       </w:pPr>
-      <w:bookmarkStart w:id="7" w:name="_Toc172134132"/>
+      <w:bookmarkStart w:id="7" w:name="_Toc173241468"/>
       <w:r>
         <w:rPr>
           <w:rFonts w:ascii="Times New Roman" w:hAnsi="Times New Roman" w:cs="Times New Roman"/>
@@ -5609,7 +5856,7 @@
           <w:szCs w:val="28"/>
         </w:rPr>
       </w:pPr>
-      <w:bookmarkStart w:id="8" w:name="_Toc172134133"/>
+      <w:bookmarkStart w:id="8" w:name="_Toc173241469"/>
       <w:r>
         <w:rPr>
           <w:rFonts w:ascii="Times New Roman" w:hAnsi="Times New Roman" w:cs="Times New Roman"/>
@@ -6016,7 +6263,7 @@
         <w:lastRenderedPageBreak/>
         <w:t xml:space="preserve"> </w:t>
       </w:r>
-      <w:bookmarkStart w:id="9" w:name="_Toc172134134"/>
+      <w:bookmarkStart w:id="9" w:name="_Toc173241470"/>
       <w:r>
         <w:rPr>
           <w:rFonts w:ascii="Times New Roman" w:hAnsi="Times New Roman" w:cs="Times New Roman"/>
@@ -6312,7 +6559,7 @@
           <w:szCs w:val="28"/>
         </w:rPr>
       </w:pPr>
-      <w:bookmarkStart w:id="10" w:name="_Toc172134135"/>
+      <w:bookmarkStart w:id="10" w:name="_Toc173241471"/>
       <w:r>
         <w:rPr>
           <w:rFonts w:ascii="Times New Roman" w:hAnsi="Times New Roman" w:cs="Times New Roman"/>
@@ -6350,7 +6597,7 @@
           <w:szCs w:val="28"/>
         </w:rPr>
       </w:pPr>
-      <w:bookmarkStart w:id="11" w:name="_Toc172134136"/>
+      <w:bookmarkStart w:id="11" w:name="_Toc173241472"/>
       <w:r>
         <w:rPr>
           <w:rFonts w:ascii="Times New Roman" w:hAnsi="Times New Roman" w:cs="Times New Roman"/>
@@ -6391,7 +6638,7 @@
           <w:szCs w:val="28"/>
         </w:rPr>
       </w:pPr>
-      <w:bookmarkStart w:id="12" w:name="_Toc172134137"/>
+      <w:bookmarkStart w:id="12" w:name="_Toc173241473"/>
       <w:r>
         <w:rPr>
           <w:rFonts w:ascii="Times New Roman" w:hAnsi="Times New Roman" w:cs="Times New Roman"/>
@@ -6418,7 +6665,7 @@
           <w:szCs w:val="28"/>
         </w:rPr>
       </w:pPr>
-      <w:bookmarkStart w:id="13" w:name="_Toc172134138"/>
+      <w:bookmarkStart w:id="13" w:name="_Toc173241474"/>
       <w:r>
         <w:rPr>
           <w:rFonts w:ascii="Times New Roman" w:hAnsi="Times New Roman" w:cs="Times New Roman"/>
@@ -6565,7 +6812,7 @@
           <w:szCs w:val="28"/>
         </w:rPr>
       </w:pPr>
-      <w:bookmarkStart w:id="14" w:name="_Toc172134139"/>
+      <w:bookmarkStart w:id="14" w:name="_Toc173241475"/>
       <w:r>
         <w:rPr>
           <w:rFonts w:ascii="Times New Roman" w:hAnsi="Times New Roman" w:cs="Times New Roman"/>
@@ -6708,7 +6955,7 @@
           <w:szCs w:val="28"/>
         </w:rPr>
       </w:pPr>
-      <w:bookmarkStart w:id="15" w:name="_Toc172134140"/>
+      <w:bookmarkStart w:id="15" w:name="_Toc173241476"/>
       <w:r>
         <w:rPr>
           <w:rFonts w:ascii="Times New Roman" w:hAnsi="Times New Roman" w:cs="Times New Roman"/>
@@ -7070,7 +7317,7 @@
           <w:szCs w:val="28"/>
         </w:rPr>
       </w:pPr>
-      <w:bookmarkStart w:id="16" w:name="_Toc172134141"/>
+      <w:bookmarkStart w:id="16" w:name="_Toc173241477"/>
       <w:r>
         <w:rPr>
           <w:rFonts w:ascii="Times New Roman" w:hAnsi="Times New Roman" w:cs="Times New Roman"/>
@@ -7179,7 +7426,7 @@
           <w:szCs w:val="28"/>
         </w:rPr>
       </w:pPr>
-      <w:bookmarkStart w:id="17" w:name="_Toc172134142"/>
+      <w:bookmarkStart w:id="17" w:name="_Toc173241478"/>
       <w:r>
         <w:rPr>
           <w:rFonts w:ascii="Times New Roman" w:hAnsi="Times New Roman" w:cs="Times New Roman"/>
@@ -7395,7 +7642,7 @@
           <w:szCs w:val="28"/>
         </w:rPr>
       </w:pPr>
-      <w:bookmarkStart w:id="18" w:name="_Toc172134143"/>
+      <w:bookmarkStart w:id="18" w:name="_Toc173241479"/>
       <w:r>
         <w:rPr>
           <w:rFonts w:ascii="Times New Roman" w:hAnsi="Times New Roman" w:cs="Times New Roman"/>
@@ -7570,7 +7817,7 @@
           <w:szCs w:val="28"/>
         </w:rPr>
       </w:pPr>
-      <w:bookmarkStart w:id="19" w:name="_Toc172134144"/>
+      <w:bookmarkStart w:id="19" w:name="_Toc173241480"/>
       <w:r>
         <w:rPr>
           <w:rFonts w:ascii="Times New Roman" w:hAnsi="Times New Roman" w:cs="Times New Roman"/>
@@ -7579,7 +7826,6 @@
         </w:rPr>
         <w:t>Membuat Halaman Dashboard</w:t>
       </w:r>
-      <w:bookmarkEnd w:id="19"/>
       <w:r>
         <w:rPr>
           <w:rFonts w:ascii="Times New Roman" w:hAnsi="Times New Roman" w:cs="Times New Roman"/>
@@ -7588,6 +7834,7 @@
         </w:rPr>
         <w:t xml:space="preserve"> di Spreadsheet</w:t>
       </w:r>
+      <w:bookmarkEnd w:id="19"/>
     </w:p>
     <w:p>
       <w:pPr>
@@ -7660,7 +7907,7 @@
           <w:szCs w:val="28"/>
         </w:rPr>
       </w:pPr>
-      <w:bookmarkStart w:id="20" w:name="_Toc172134145"/>
+      <w:bookmarkStart w:id="20" w:name="_Toc173241481"/>
       <w:r>
         <w:rPr>
           <w:rFonts w:ascii="Times New Roman" w:hAnsi="Times New Roman" w:cs="Times New Roman"/>
@@ -7989,6 +8236,7 @@
           <w:szCs w:val="28"/>
         </w:rPr>
       </w:pPr>
+      <w:bookmarkStart w:id="21" w:name="_Toc173241482"/>
       <w:r>
         <w:rPr>
           <w:rFonts w:ascii="Times New Roman" w:hAnsi="Times New Roman" w:cs="Times New Roman"/>
@@ -8014,6 +8262,7 @@
         </w:rPr>
         <w:t>Menggunakan Medium</w:t>
       </w:r>
+      <w:bookmarkEnd w:id="21"/>
     </w:p>
     <w:p/>
     <w:p>
@@ -8240,6 +8489,7 @@
           <w:szCs w:val="28"/>
         </w:rPr>
       </w:pPr>
+      <w:bookmarkStart w:id="22" w:name="_Toc173241483"/>
       <w:r>
         <w:rPr>
           <w:rFonts w:ascii="Times New Roman" w:hAnsi="Times New Roman" w:cs="Times New Roman"/>
@@ -8248,6 +8498,7 @@
         </w:rPr>
         <w:t>Praktek Install Windows Menggunakan Virtualbox</w:t>
       </w:r>
+      <w:bookmarkEnd w:id="22"/>
     </w:p>
     <w:p/>
     <w:p>
@@ -8688,6 +8939,7 @@
           <w:szCs w:val="28"/>
         </w:rPr>
       </w:pPr>
+      <w:bookmarkStart w:id="23" w:name="_Toc173241484"/>
       <w:r>
         <w:rPr>
           <w:rFonts w:ascii="Times New Roman" w:hAnsi="Times New Roman" w:cs="Times New Roman"/>
@@ -8696,6 +8948,7 @@
         </w:rPr>
         <w:t>Membuat Sitemap</w:t>
       </w:r>
+      <w:bookmarkEnd w:id="23"/>
     </w:p>
     <w:p/>
     <w:p>
@@ -9159,7 +9412,7 @@
           <w:szCs w:val="28"/>
         </w:rPr>
       </w:pPr>
-      <w:bookmarkStart w:id="21" w:name="_Toc172134146"/>
+      <w:bookmarkStart w:id="24" w:name="_Toc173241485"/>
       <w:r>
         <w:rPr>
           <w:rFonts w:ascii="Times New Roman" w:hAnsi="Times New Roman" w:cs="Times New Roman"/>
@@ -9177,7 +9430,7 @@
         </w:rPr>
         <w:t>III</w:t>
       </w:r>
-      <w:bookmarkEnd w:id="21"/>
+      <w:bookmarkEnd w:id="24"/>
       <w:r>
         <w:rPr>
           <w:rFonts w:ascii="Times New Roman" w:hAnsi="Times New Roman" w:cs="Times New Roman"/>
@@ -9197,7 +9450,7 @@
           <w:szCs w:val="28"/>
         </w:rPr>
       </w:pPr>
-      <w:bookmarkStart w:id="22" w:name="_Toc172134147"/>
+      <w:bookmarkStart w:id="25" w:name="_Toc173241486"/>
       <w:r>
         <w:rPr>
           <w:rFonts w:ascii="Times New Roman" w:hAnsi="Times New Roman" w:cs="Times New Roman"/>
@@ -9206,7 +9459,7 @@
         </w:rPr>
         <w:t>PENUTUP</w:t>
       </w:r>
-      <w:bookmarkEnd w:id="22"/>
+      <w:bookmarkEnd w:id="25"/>
     </w:p>
     <w:p>
       <w:pPr>
@@ -9223,7 +9476,6 @@
           <w:szCs w:val="28"/>
         </w:rPr>
       </w:pPr>
-      <w:bookmarkStart w:id="23" w:name="_Toc172134148"/>
       <w:r>
         <w:rPr>
           <w:rFonts w:ascii="Times New Roman" w:hAnsi="Times New Roman" w:cs="Times New Roman"/>
@@ -9234,6 +9486,7 @@
         </w:rPr>
         <w:t xml:space="preserve"> </w:t>
       </w:r>
+      <w:bookmarkStart w:id="26" w:name="_Toc173241487"/>
       <w:r>
         <w:rPr>
           <w:rFonts w:ascii="Times New Roman" w:hAnsi="Times New Roman" w:cs="Times New Roman"/>
@@ -9244,7 +9497,7 @@
         </w:rPr>
         <w:t>KESIMPULAN</w:t>
       </w:r>
-      <w:bookmarkEnd w:id="23"/>
+      <w:bookmarkEnd w:id="26"/>
     </w:p>
     <w:p/>
     <w:p>
@@ -9414,7 +9667,6 @@
           <w:szCs w:val="28"/>
         </w:rPr>
       </w:pPr>
-      <w:bookmarkStart w:id="24" w:name="_Toc172134149"/>
       <w:r>
         <w:rPr>
           <w:rFonts w:ascii="Times New Roman" w:hAnsi="Times New Roman" w:cs="Times New Roman"/>
@@ -9425,6 +9677,7 @@
         </w:rPr>
         <w:t xml:space="preserve"> </w:t>
       </w:r>
+      <w:bookmarkStart w:id="27" w:name="_Toc173241488"/>
       <w:r>
         <w:rPr>
           <w:rFonts w:ascii="Times New Roman" w:hAnsi="Times New Roman" w:cs="Times New Roman"/>
@@ -9445,7 +9698,7 @@
         </w:rPr>
         <w:t>ARAN</w:t>
       </w:r>
-      <w:bookmarkEnd w:id="24"/>
+      <w:bookmarkEnd w:id="27"/>
     </w:p>
     <w:p/>
     <w:p>
@@ -9668,7 +9921,6 @@
           <w:szCs w:val="28"/>
         </w:rPr>
       </w:pPr>
-      <w:bookmarkStart w:id="25" w:name="_Toc172134150"/>
       <w:r>
         <w:rPr>
           <w:rFonts w:ascii="Times New Roman" w:hAnsi="Times New Roman" w:cs="Times New Roman"/>
@@ -9680,6 +9932,7 @@
         <w:lastRenderedPageBreak/>
         <w:t xml:space="preserve"> </w:t>
       </w:r>
+      <w:bookmarkStart w:id="28" w:name="_Toc173241489"/>
       <w:r>
         <w:rPr>
           <w:rFonts w:ascii="Times New Roman" w:hAnsi="Times New Roman" w:cs="Times New Roman"/>
@@ -9690,11 +9943,14 @@
         </w:rPr>
         <w:t>LAMPIRAN</w:t>
       </w:r>
-      <w:bookmarkEnd w:id="25"/>
+      <w:bookmarkEnd w:id="28"/>
     </w:p>
     <w:p/>
     <w:p>
       <w:r>
+        <w:rPr>
+          <w:noProof/>
+        </w:rPr>
         <w:drawing>
           <wp:inline distT="0" distB="0" distL="0" distR="0" wp14:anchorId="2E9072CB" wp14:editId="5486689F">
             <wp:extent cx="2855255" cy="1371600"/>
@@ -10021,7 +10277,7 @@
           <w:szCs w:val="28"/>
         </w:rPr>
       </w:pPr>
-      <w:bookmarkStart w:id="26" w:name="_Toc172134151"/>
+      <w:bookmarkStart w:id="29" w:name="_Toc173241490"/>
       <w:r>
         <w:rPr>
           <w:rFonts w:ascii="Times New Roman" w:hAnsi="Times New Roman" w:cs="Times New Roman"/>
@@ -10030,7 +10286,7 @@
         </w:rPr>
         <w:t>DAFTAR PUSTAKA</w:t>
       </w:r>
-      <w:bookmarkEnd w:id="26"/>
+      <w:bookmarkEnd w:id="29"/>
     </w:p>
     <w:p/>
     <w:p>

</xml_diff>